<commit_message>
- change usecase description in srs v4
</commit_message>
<xml_diff>
--- a/soft-technology/data/SE06_SRS_v4.0.docx
+++ b/soft-technology/data/SE06_SRS_v4.0.docx
@@ -156,7 +156,7 @@
           <w:sz w:val="32"/>
           <w:lang w:val="fr-FR" w:eastAsia="zh-CN"/>
         </w:rPr>
-        <w:t>3</w:t>
+        <w:t>4</w:t>
       </w:r>
       <w:r>
         <w:rPr>
@@ -241,7 +241,7 @@
         </w:rPr>
       </w:pPr>
       <w:bookmarkStart w:id="0" w:name="_Toc224617672"/>
-      <w:bookmarkStart w:id="1" w:name="_Toc443948701"/>
+      <w:bookmarkStart w:id="1" w:name="_Toc444780448"/>
       <w:r>
         <w:rPr>
           <w:b/>
@@ -264,7 +264,7 @@
           <w:noProof/>
           <w:sz w:val="22"/>
           <w:szCs w:val="22"/>
-          <w:lang w:val="en-US" w:eastAsia="en-US"/>
+          <w:lang w:eastAsia="vi-VN"/>
         </w:rPr>
       </w:pPr>
       <w:r>
@@ -285,7 +285,7 @@
         </w:rPr>
         <w:fldChar w:fldCharType="separate"/>
       </w:r>
-      <w:hyperlink w:anchor="_Toc443948701" w:history="1">
+      <w:hyperlink w:anchor="_Toc444780448" w:history="1">
         <w:r>
           <w:rPr>
             <w:rStyle w:val="Hyperlink"/>
@@ -313,7 +313,7 @@
             <w:noProof/>
             <w:webHidden/>
           </w:rPr>
-          <w:instrText xml:space="preserve"> PAGEREF _Toc443948701 \h </w:instrText>
+          <w:instrText xml:space="preserve"> PAGEREF _Toc444780448 \h </w:instrText>
         </w:r>
         <w:r>
           <w:rPr>
@@ -356,10 +356,10 @@
           <w:noProof/>
           <w:sz w:val="22"/>
           <w:szCs w:val="22"/>
-          <w:lang w:val="en-US" w:eastAsia="en-US"/>
+          <w:lang w:eastAsia="vi-VN"/>
         </w:rPr>
       </w:pPr>
-      <w:hyperlink w:anchor="_Toc443948702" w:history="1">
+      <w:hyperlink w:anchor="_Toc444780449" w:history="1">
         <w:r>
           <w:rPr>
             <w:rStyle w:val="Hyperlink"/>
@@ -373,7 +373,7 @@
             <w:noProof/>
             <w:sz w:val="22"/>
             <w:szCs w:val="22"/>
-            <w:lang w:val="en-US" w:eastAsia="en-US"/>
+            <w:lang w:eastAsia="vi-VN"/>
           </w:rPr>
           <w:tab/>
         </w:r>
@@ -403,7 +403,7 @@
             <w:noProof/>
             <w:webHidden/>
           </w:rPr>
-          <w:instrText xml:space="preserve"> PAGEREF _Toc443948702 \h </w:instrText>
+          <w:instrText xml:space="preserve"> PAGEREF _Toc444780449 \h </w:instrText>
         </w:r>
         <w:r>
           <w:rPr>
@@ -446,10 +446,10 @@
           <w:noProof/>
           <w:sz w:val="22"/>
           <w:szCs w:val="22"/>
-          <w:lang w:val="en-US" w:eastAsia="en-US"/>
+          <w:lang w:eastAsia="vi-VN"/>
         </w:rPr>
       </w:pPr>
-      <w:hyperlink w:anchor="_Toc443948703" w:history="1">
+      <w:hyperlink w:anchor="_Toc444780450" w:history="1">
         <w:r>
           <w:rPr>
             <w:rStyle w:val="Hyperlink"/>
@@ -463,7 +463,7 @@
             <w:noProof/>
             <w:sz w:val="22"/>
             <w:szCs w:val="22"/>
-            <w:lang w:val="en-US" w:eastAsia="en-US"/>
+            <w:lang w:eastAsia="vi-VN"/>
           </w:rPr>
           <w:tab/>
         </w:r>
@@ -493,7 +493,7 @@
             <w:noProof/>
             <w:webHidden/>
           </w:rPr>
-          <w:instrText xml:space="preserve"> PAGEREF _Toc443948703 \h </w:instrText>
+          <w:instrText xml:space="preserve"> PAGEREF _Toc444780450 \h </w:instrText>
         </w:r>
         <w:r>
           <w:rPr>
@@ -536,10 +536,10 @@
           <w:noProof/>
           <w:sz w:val="22"/>
           <w:szCs w:val="22"/>
-          <w:lang w:val="en-US" w:eastAsia="en-US"/>
+          <w:lang w:eastAsia="vi-VN"/>
         </w:rPr>
       </w:pPr>
-      <w:hyperlink w:anchor="_Toc443948704" w:history="1">
+      <w:hyperlink w:anchor="_Toc444780451" w:history="1">
         <w:r>
           <w:rPr>
             <w:rStyle w:val="Hyperlink"/>
@@ -553,7 +553,7 @@
             <w:noProof/>
             <w:sz w:val="22"/>
             <w:szCs w:val="22"/>
-            <w:lang w:val="en-US" w:eastAsia="en-US"/>
+            <w:lang w:eastAsia="vi-VN"/>
           </w:rPr>
           <w:tab/>
         </w:r>
@@ -583,7 +583,7 @@
             <w:noProof/>
             <w:webHidden/>
           </w:rPr>
-          <w:instrText xml:space="preserve"> PAGEREF _Toc443948704 \h </w:instrText>
+          <w:instrText xml:space="preserve"> PAGEREF _Toc444780451 \h </w:instrText>
         </w:r>
         <w:r>
           <w:rPr>
@@ -626,10 +626,10 @@
           <w:noProof/>
           <w:sz w:val="22"/>
           <w:szCs w:val="22"/>
-          <w:lang w:val="en-US" w:eastAsia="en-US"/>
+          <w:lang w:eastAsia="vi-VN"/>
         </w:rPr>
       </w:pPr>
-      <w:hyperlink w:anchor="_Toc443948705" w:history="1">
+      <w:hyperlink w:anchor="_Toc444780452" w:history="1">
         <w:r>
           <w:rPr>
             <w:rStyle w:val="Hyperlink"/>
@@ -643,7 +643,7 @@
             <w:noProof/>
             <w:sz w:val="22"/>
             <w:szCs w:val="22"/>
-            <w:lang w:val="en-US" w:eastAsia="en-US"/>
+            <w:lang w:eastAsia="vi-VN"/>
           </w:rPr>
           <w:tab/>
         </w:r>
@@ -673,7 +673,7 @@
             <w:noProof/>
             <w:webHidden/>
           </w:rPr>
-          <w:instrText xml:space="preserve"> PAGEREF _Toc443948705 \h </w:instrText>
+          <w:instrText xml:space="preserve"> PAGEREF _Toc444780452 \h </w:instrText>
         </w:r>
         <w:r>
           <w:rPr>
@@ -715,10 +715,10 @@
           <w:noProof/>
           <w:sz w:val="22"/>
           <w:szCs w:val="22"/>
-          <w:lang w:val="en-US" w:eastAsia="en-US"/>
+          <w:lang w:eastAsia="vi-VN"/>
         </w:rPr>
       </w:pPr>
-      <w:hyperlink w:anchor="_Toc443948706" w:history="1">
+      <w:hyperlink w:anchor="_Toc444780453" w:history="1">
         <w:r>
           <w:rPr>
             <w:rStyle w:val="Hyperlink"/>
@@ -745,7 +745,7 @@
             <w:noProof/>
             <w:webHidden/>
           </w:rPr>
-          <w:instrText xml:space="preserve"> PAGEREF _Toc443948706 \h </w:instrText>
+          <w:instrText xml:space="preserve"> PAGEREF _Toc444780453 \h </w:instrText>
         </w:r>
         <w:r>
           <w:rPr>
@@ -787,10 +787,10 @@
           <w:noProof/>
           <w:sz w:val="22"/>
           <w:szCs w:val="22"/>
-          <w:lang w:val="en-US" w:eastAsia="en-US"/>
+          <w:lang w:eastAsia="vi-VN"/>
         </w:rPr>
       </w:pPr>
-      <w:hyperlink w:anchor="_Toc443948707" w:history="1">
+      <w:hyperlink w:anchor="_Toc444780454" w:history="1">
         <w:r>
           <w:rPr>
             <w:rStyle w:val="Hyperlink"/>
@@ -817,7 +817,7 @@
             <w:noProof/>
             <w:webHidden/>
           </w:rPr>
-          <w:instrText xml:space="preserve"> PAGEREF _Toc443948707 \h </w:instrText>
+          <w:instrText xml:space="preserve"> PAGEREF _Toc444780454 \h </w:instrText>
         </w:r>
         <w:r>
           <w:rPr>
@@ -860,10 +860,10 @@
           <w:noProof/>
           <w:sz w:val="22"/>
           <w:szCs w:val="22"/>
-          <w:lang w:val="en-US" w:eastAsia="en-US"/>
+          <w:lang w:eastAsia="vi-VN"/>
         </w:rPr>
       </w:pPr>
-      <w:hyperlink w:anchor="_Toc443948708" w:history="1">
+      <w:hyperlink w:anchor="_Toc444780455" w:history="1">
         <w:r>
           <w:rPr>
             <w:rStyle w:val="Hyperlink"/>
@@ -877,7 +877,7 @@
             <w:noProof/>
             <w:sz w:val="22"/>
             <w:szCs w:val="22"/>
-            <w:lang w:val="en-US" w:eastAsia="en-US"/>
+            <w:lang w:eastAsia="vi-VN"/>
           </w:rPr>
           <w:tab/>
         </w:r>
@@ -907,7 +907,7 @@
             <w:noProof/>
             <w:webHidden/>
           </w:rPr>
-          <w:instrText xml:space="preserve"> PAGEREF _Toc443948708 \h </w:instrText>
+          <w:instrText xml:space="preserve"> PAGEREF _Toc444780455 \h </w:instrText>
         </w:r>
         <w:r>
           <w:rPr>
@@ -949,10 +949,10 @@
           <w:noProof/>
           <w:sz w:val="22"/>
           <w:szCs w:val="22"/>
-          <w:lang w:val="en-US" w:eastAsia="en-US"/>
+          <w:lang w:eastAsia="vi-VN"/>
         </w:rPr>
       </w:pPr>
-      <w:hyperlink w:anchor="_Toc443948709" w:history="1">
+      <w:hyperlink w:anchor="_Toc444780456" w:history="1">
         <w:r>
           <w:rPr>
             <w:rStyle w:val="Hyperlink"/>
@@ -979,7 +979,7 @@
             <w:noProof/>
             <w:webHidden/>
           </w:rPr>
-          <w:instrText xml:space="preserve"> PAGEREF _Toc443948709 \h </w:instrText>
+          <w:instrText xml:space="preserve"> PAGEREF _Toc444780456 \h </w:instrText>
         </w:r>
         <w:r>
           <w:rPr>
@@ -1021,10 +1021,10 @@
           <w:noProof/>
           <w:sz w:val="22"/>
           <w:szCs w:val="22"/>
-          <w:lang w:val="en-US" w:eastAsia="en-US"/>
+          <w:lang w:eastAsia="vi-VN"/>
         </w:rPr>
       </w:pPr>
-      <w:hyperlink w:anchor="_Toc443948710" w:history="1">
+      <w:hyperlink w:anchor="_Toc444780457" w:history="1">
         <w:r>
           <w:rPr>
             <w:rStyle w:val="Hyperlink"/>
@@ -1051,7 +1051,7 @@
             <w:noProof/>
             <w:webHidden/>
           </w:rPr>
-          <w:instrText xml:space="preserve"> PAGEREF _Toc443948710 \h </w:instrText>
+          <w:instrText xml:space="preserve"> PAGEREF _Toc444780457 \h </w:instrText>
         </w:r>
         <w:r>
           <w:rPr>
@@ -1093,10 +1093,10 @@
           <w:noProof/>
           <w:sz w:val="22"/>
           <w:szCs w:val="22"/>
-          <w:lang w:val="en-US" w:eastAsia="en-US"/>
+          <w:lang w:eastAsia="vi-VN"/>
         </w:rPr>
       </w:pPr>
-      <w:hyperlink w:anchor="_Toc443948711" w:history="1">
+      <w:hyperlink w:anchor="_Toc444780458" w:history="1">
         <w:r>
           <w:rPr>
             <w:rStyle w:val="Hyperlink"/>
@@ -1123,7 +1123,7 @@
             <w:noProof/>
             <w:webHidden/>
           </w:rPr>
-          <w:instrText xml:space="preserve"> PAGEREF _Toc443948711 \h </w:instrText>
+          <w:instrText xml:space="preserve"> PAGEREF _Toc444780458 \h </w:instrText>
         </w:r>
         <w:r>
           <w:rPr>
@@ -1166,10 +1166,10 @@
           <w:noProof/>
           <w:sz w:val="22"/>
           <w:szCs w:val="22"/>
-          <w:lang w:val="en-US" w:eastAsia="en-US"/>
+          <w:lang w:eastAsia="vi-VN"/>
         </w:rPr>
       </w:pPr>
-      <w:hyperlink w:anchor="_Toc443948712" w:history="1">
+      <w:hyperlink w:anchor="_Toc444780459" w:history="1">
         <w:r>
           <w:rPr>
             <w:rStyle w:val="Hyperlink"/>
@@ -1183,7 +1183,7 @@
             <w:noProof/>
             <w:sz w:val="22"/>
             <w:szCs w:val="22"/>
-            <w:lang w:val="en-US" w:eastAsia="en-US"/>
+            <w:lang w:eastAsia="vi-VN"/>
           </w:rPr>
           <w:tab/>
         </w:r>
@@ -1213,7 +1213,7 @@
             <w:noProof/>
             <w:webHidden/>
           </w:rPr>
-          <w:instrText xml:space="preserve"> PAGEREF _Toc443948712 \h </w:instrText>
+          <w:instrText xml:space="preserve"> PAGEREF _Toc444780459 \h </w:instrText>
         </w:r>
         <w:r>
           <w:rPr>
@@ -1255,10 +1255,10 @@
           <w:noProof/>
           <w:sz w:val="22"/>
           <w:szCs w:val="22"/>
-          <w:lang w:val="en-US" w:eastAsia="en-US"/>
+          <w:lang w:eastAsia="vi-VN"/>
         </w:rPr>
       </w:pPr>
-      <w:hyperlink w:anchor="_Toc443948713" w:history="1">
+      <w:hyperlink w:anchor="_Toc444780460" w:history="1">
         <w:r>
           <w:rPr>
             <w:rStyle w:val="Hyperlink"/>
@@ -1285,7 +1285,7 @@
             <w:noProof/>
             <w:webHidden/>
           </w:rPr>
-          <w:instrText xml:space="preserve"> PAGEREF _Toc443948713 \h </w:instrText>
+          <w:instrText xml:space="preserve"> PAGEREF _Toc444780460 \h </w:instrText>
         </w:r>
         <w:r>
           <w:rPr>
@@ -1327,10 +1327,10 @@
           <w:noProof/>
           <w:sz w:val="22"/>
           <w:szCs w:val="22"/>
-          <w:lang w:val="en-US" w:eastAsia="en-US"/>
+          <w:lang w:eastAsia="vi-VN"/>
         </w:rPr>
       </w:pPr>
-      <w:hyperlink w:anchor="_Toc443948714" w:history="1">
+      <w:hyperlink w:anchor="_Toc444780461" w:history="1">
         <w:r>
           <w:rPr>
             <w:rStyle w:val="Hyperlink"/>
@@ -1357,7 +1357,79 @@
             <w:noProof/>
             <w:webHidden/>
           </w:rPr>
-          <w:instrText xml:space="preserve"> PAGEREF _Toc443948714 \h </w:instrText>
+          <w:instrText xml:space="preserve"> PAGEREF _Toc444780461 \h </w:instrText>
+        </w:r>
+        <w:r>
+          <w:rPr>
+            <w:noProof/>
+            <w:webHidden/>
+          </w:rPr>
+        </w:r>
+        <w:r>
+          <w:rPr>
+            <w:noProof/>
+            <w:webHidden/>
+          </w:rPr>
+          <w:fldChar w:fldCharType="separate"/>
+        </w:r>
+        <w:r>
+          <w:rPr>
+            <w:noProof/>
+            <w:webHidden/>
+          </w:rPr>
+          <w:t>25</w:t>
+        </w:r>
+        <w:r>
+          <w:rPr>
+            <w:noProof/>
+            <w:webHidden/>
+          </w:rPr>
+          <w:fldChar w:fldCharType="end"/>
+        </w:r>
+      </w:hyperlink>
+    </w:p>
+    <w:p>
+      <w:pPr>
+        <w:pStyle w:val="TOC2"/>
+        <w:tabs>
+          <w:tab w:val="right" w:leader="dot" w:pos="10194"/>
+        </w:tabs>
+        <w:rPr>
+          <w:rFonts w:asciiTheme="minorHAnsi" w:eastAsiaTheme="minorEastAsia" w:hAnsiTheme="minorHAnsi" w:cstheme="minorBidi"/>
+          <w:noProof/>
+          <w:sz w:val="22"/>
+          <w:szCs w:val="22"/>
+          <w:lang w:eastAsia="vi-VN"/>
+        </w:rPr>
+      </w:pPr>
+      <w:hyperlink w:anchor="_Toc444780462" w:history="1">
+        <w:r>
+          <w:rPr>
+            <w:rStyle w:val="Hyperlink"/>
+            <w:noProof/>
+          </w:rPr>
+          <w:t>6.3 Chức năng của guest</w:t>
+        </w:r>
+        <w:r>
+          <w:rPr>
+            <w:noProof/>
+            <w:webHidden/>
+          </w:rPr>
+          <w:tab/>
+        </w:r>
+        <w:r>
+          <w:rPr>
+            <w:noProof/>
+            <w:webHidden/>
+          </w:rPr>
+          <w:fldChar w:fldCharType="begin"/>
+        </w:r>
+        <w:r>
+          <w:rPr>
+            <w:noProof/>
+            <w:webHidden/>
+          </w:rPr>
+          <w:instrText xml:space="preserve"> PAGEREF _Toc444780462 \h </w:instrText>
         </w:r>
         <w:r>
           <w:rPr>
@@ -1390,78 +1462,6 @@
     </w:p>
     <w:p>
       <w:pPr>
-        <w:pStyle w:val="TOC2"/>
-        <w:tabs>
-          <w:tab w:val="right" w:leader="dot" w:pos="10194"/>
-        </w:tabs>
-        <w:rPr>
-          <w:rFonts w:asciiTheme="minorHAnsi" w:eastAsiaTheme="minorEastAsia" w:hAnsiTheme="minorHAnsi" w:cstheme="minorBidi"/>
-          <w:noProof/>
-          <w:sz w:val="22"/>
-          <w:szCs w:val="22"/>
-          <w:lang w:val="en-US" w:eastAsia="en-US"/>
-        </w:rPr>
-      </w:pPr>
-      <w:hyperlink w:anchor="_Toc443948715" w:history="1">
-        <w:r>
-          <w:rPr>
-            <w:rStyle w:val="Hyperlink"/>
-            <w:noProof/>
-          </w:rPr>
-          <w:t>6.3 Chức năng của guest</w:t>
-        </w:r>
-        <w:r>
-          <w:rPr>
-            <w:noProof/>
-            <w:webHidden/>
-          </w:rPr>
-          <w:tab/>
-        </w:r>
-        <w:r>
-          <w:rPr>
-            <w:noProof/>
-            <w:webHidden/>
-          </w:rPr>
-          <w:fldChar w:fldCharType="begin"/>
-        </w:r>
-        <w:r>
-          <w:rPr>
-            <w:noProof/>
-            <w:webHidden/>
-          </w:rPr>
-          <w:instrText xml:space="preserve"> PAGEREF _Toc443948715 \h </w:instrText>
-        </w:r>
-        <w:r>
-          <w:rPr>
-            <w:noProof/>
-            <w:webHidden/>
-          </w:rPr>
-        </w:r>
-        <w:r>
-          <w:rPr>
-            <w:noProof/>
-            <w:webHidden/>
-          </w:rPr>
-          <w:fldChar w:fldCharType="separate"/>
-        </w:r>
-        <w:r>
-          <w:rPr>
-            <w:noProof/>
-            <w:webHidden/>
-          </w:rPr>
-          <w:t>40</w:t>
-        </w:r>
-        <w:r>
-          <w:rPr>
-            <w:noProof/>
-            <w:webHidden/>
-          </w:rPr>
-          <w:fldChar w:fldCharType="end"/>
-        </w:r>
-      </w:hyperlink>
-    </w:p>
-    <w:p>
-      <w:pPr>
         <w:pStyle w:val="TOC1"/>
         <w:tabs>
           <w:tab w:val="left" w:pos="480"/>
@@ -1472,10 +1472,10 @@
           <w:noProof/>
           <w:sz w:val="22"/>
           <w:szCs w:val="22"/>
-          <w:lang w:val="en-US" w:eastAsia="en-US"/>
+          <w:lang w:eastAsia="vi-VN"/>
         </w:rPr>
       </w:pPr>
-      <w:hyperlink w:anchor="_Toc443948716" w:history="1">
+      <w:hyperlink w:anchor="_Toc444780463" w:history="1">
         <w:r>
           <w:rPr>
             <w:rStyle w:val="Hyperlink"/>
@@ -1489,7 +1489,7 @@
             <w:noProof/>
             <w:sz w:val="22"/>
             <w:szCs w:val="22"/>
-            <w:lang w:val="en-US" w:eastAsia="en-US"/>
+            <w:lang w:eastAsia="vi-VN"/>
           </w:rPr>
           <w:tab/>
         </w:r>
@@ -1519,7 +1519,7 @@
             <w:noProof/>
             <w:webHidden/>
           </w:rPr>
-          <w:instrText xml:space="preserve"> PAGEREF _Toc443948716 \h </w:instrText>
+          <w:instrText xml:space="preserve"> PAGEREF _Toc444780463 \h </w:instrText>
         </w:r>
         <w:r>
           <w:rPr>
@@ -1539,7 +1539,7 @@
             <w:noProof/>
             <w:webHidden/>
           </w:rPr>
-          <w:t>57</w:t>
+          <w:t>38</w:t>
         </w:r>
         <w:r>
           <w:rPr>
@@ -1561,10 +1561,10 @@
           <w:noProof/>
           <w:sz w:val="22"/>
           <w:szCs w:val="22"/>
-          <w:lang w:val="en-US" w:eastAsia="en-US"/>
+          <w:lang w:eastAsia="vi-VN"/>
         </w:rPr>
       </w:pPr>
-      <w:hyperlink w:anchor="_Toc443948717" w:history="1">
+      <w:hyperlink w:anchor="_Toc444780464" w:history="1">
         <w:r>
           <w:rPr>
             <w:rStyle w:val="Hyperlink"/>
@@ -1591,7 +1591,7 @@
             <w:noProof/>
             <w:webHidden/>
           </w:rPr>
-          <w:instrText xml:space="preserve"> PAGEREF _Toc443948717 \h </w:instrText>
+          <w:instrText xml:space="preserve"> PAGEREF _Toc444780464 \h </w:instrText>
         </w:r>
         <w:r>
           <w:rPr>
@@ -1611,7 +1611,7 @@
             <w:noProof/>
             <w:webHidden/>
           </w:rPr>
-          <w:t>57</w:t>
+          <w:t>38</w:t>
         </w:r>
         <w:r>
           <w:rPr>
@@ -1633,10 +1633,10 @@
           <w:noProof/>
           <w:sz w:val="22"/>
           <w:szCs w:val="22"/>
-          <w:lang w:val="en-US" w:eastAsia="en-US"/>
+          <w:lang w:eastAsia="vi-VN"/>
         </w:rPr>
       </w:pPr>
-      <w:hyperlink w:anchor="_Toc443948718" w:history="1">
+      <w:hyperlink w:anchor="_Toc444780465" w:history="1">
         <w:r>
           <w:rPr>
             <w:rStyle w:val="Hyperlink"/>
@@ -1663,7 +1663,7 @@
             <w:noProof/>
             <w:webHidden/>
           </w:rPr>
-          <w:instrText xml:space="preserve"> PAGEREF _Toc443948718 \h </w:instrText>
+          <w:instrText xml:space="preserve"> PAGEREF _Toc444780465 \h </w:instrText>
         </w:r>
         <w:r>
           <w:rPr>
@@ -1683,7 +1683,7 @@
             <w:noProof/>
             <w:webHidden/>
           </w:rPr>
-          <w:t>57</w:t>
+          <w:t>38</w:t>
         </w:r>
         <w:r>
           <w:rPr>
@@ -1705,10 +1705,10 @@
           <w:noProof/>
           <w:sz w:val="22"/>
           <w:szCs w:val="22"/>
-          <w:lang w:val="en-US" w:eastAsia="en-US"/>
+          <w:lang w:eastAsia="vi-VN"/>
         </w:rPr>
       </w:pPr>
-      <w:hyperlink w:anchor="_Toc443948719" w:history="1">
+      <w:hyperlink w:anchor="_Toc444780466" w:history="1">
         <w:r>
           <w:rPr>
             <w:rStyle w:val="Hyperlink"/>
@@ -1735,7 +1735,7 @@
             <w:noProof/>
             <w:webHidden/>
           </w:rPr>
-          <w:instrText xml:space="preserve"> PAGEREF _Toc443948719 \h </w:instrText>
+          <w:instrText xml:space="preserve"> PAGEREF _Toc444780466 \h </w:instrText>
         </w:r>
         <w:r>
           <w:rPr>
@@ -1755,7 +1755,7 @@
             <w:noProof/>
             <w:webHidden/>
           </w:rPr>
-          <w:t>57</w:t>
+          <w:t>38</w:t>
         </w:r>
         <w:r>
           <w:rPr>
@@ -1777,10 +1777,10 @@
           <w:noProof/>
           <w:sz w:val="22"/>
           <w:szCs w:val="22"/>
-          <w:lang w:val="en-US" w:eastAsia="en-US"/>
+          <w:lang w:eastAsia="vi-VN"/>
         </w:rPr>
       </w:pPr>
-      <w:hyperlink w:anchor="_Toc443948720" w:history="1">
+      <w:hyperlink w:anchor="_Toc444780467" w:history="1">
         <w:r>
           <w:rPr>
             <w:rStyle w:val="Hyperlink"/>
@@ -1807,7 +1807,7 @@
             <w:noProof/>
             <w:webHidden/>
           </w:rPr>
-          <w:instrText xml:space="preserve"> PAGEREF _Toc443948720 \h </w:instrText>
+          <w:instrText xml:space="preserve"> PAGEREF _Toc444780467 \h </w:instrText>
         </w:r>
         <w:r>
           <w:rPr>
@@ -1827,7 +1827,7 @@
             <w:noProof/>
             <w:webHidden/>
           </w:rPr>
-          <w:t>57</w:t>
+          <w:t>38</w:t>
         </w:r>
         <w:r>
           <w:rPr>
@@ -1849,10 +1849,10 @@
           <w:noProof/>
           <w:sz w:val="22"/>
           <w:szCs w:val="22"/>
-          <w:lang w:val="en-US" w:eastAsia="en-US"/>
+          <w:lang w:eastAsia="vi-VN"/>
         </w:rPr>
       </w:pPr>
-      <w:hyperlink w:anchor="_Toc443948721" w:history="1">
+      <w:hyperlink w:anchor="_Toc444780468" w:history="1">
         <w:r>
           <w:rPr>
             <w:rStyle w:val="Hyperlink"/>
@@ -1879,7 +1879,7 @@
             <w:noProof/>
             <w:webHidden/>
           </w:rPr>
-          <w:instrText xml:space="preserve"> PAGEREF _Toc443948721 \h </w:instrText>
+          <w:instrText xml:space="preserve"> PAGEREF _Toc444780468 \h </w:instrText>
         </w:r>
         <w:r>
           <w:rPr>
@@ -1899,7 +1899,7 @@
             <w:noProof/>
             <w:webHidden/>
           </w:rPr>
-          <w:t>58</w:t>
+          <w:t>39</w:t>
         </w:r>
         <w:r>
           <w:rPr>
@@ -1921,10 +1921,10 @@
           <w:noProof/>
           <w:sz w:val="22"/>
           <w:szCs w:val="22"/>
-          <w:lang w:val="en-US" w:eastAsia="en-US"/>
+          <w:lang w:eastAsia="vi-VN"/>
         </w:rPr>
       </w:pPr>
-      <w:hyperlink w:anchor="_Toc443948722" w:history="1">
+      <w:hyperlink w:anchor="_Toc444780469" w:history="1">
         <w:r>
           <w:rPr>
             <w:rStyle w:val="Hyperlink"/>
@@ -1951,7 +1951,7 @@
             <w:noProof/>
             <w:webHidden/>
           </w:rPr>
-          <w:instrText xml:space="preserve"> PAGEREF _Toc443948722 \h </w:instrText>
+          <w:instrText xml:space="preserve"> PAGEREF _Toc444780469 \h </w:instrText>
         </w:r>
         <w:r>
           <w:rPr>
@@ -1971,7 +1971,7 @@
             <w:noProof/>
             <w:webHidden/>
           </w:rPr>
-          <w:t>58</w:t>
+          <w:t>39</w:t>
         </w:r>
         <w:r>
           <w:rPr>
@@ -1993,10 +1993,10 @@
           <w:noProof/>
           <w:sz w:val="22"/>
           <w:szCs w:val="22"/>
-          <w:lang w:val="en-US" w:eastAsia="en-US"/>
+          <w:lang w:eastAsia="vi-VN"/>
         </w:rPr>
       </w:pPr>
-      <w:hyperlink w:anchor="_Toc443948723" w:history="1">
+      <w:hyperlink w:anchor="_Toc444780470" w:history="1">
         <w:r>
           <w:rPr>
             <w:rStyle w:val="Hyperlink"/>
@@ -2023,7 +2023,7 @@
             <w:noProof/>
             <w:webHidden/>
           </w:rPr>
-          <w:instrText xml:space="preserve"> PAGEREF _Toc443948723 \h </w:instrText>
+          <w:instrText xml:space="preserve"> PAGEREF _Toc444780470 \h </w:instrText>
         </w:r>
         <w:r>
           <w:rPr>
@@ -2043,7 +2043,7 @@
             <w:noProof/>
             <w:webHidden/>
           </w:rPr>
-          <w:t>58</w:t>
+          <w:t>39</w:t>
         </w:r>
         <w:r>
           <w:rPr>
@@ -2065,10 +2065,10 @@
           <w:noProof/>
           <w:sz w:val="22"/>
           <w:szCs w:val="22"/>
-          <w:lang w:val="en-US" w:eastAsia="en-US"/>
+          <w:lang w:eastAsia="vi-VN"/>
         </w:rPr>
       </w:pPr>
-      <w:hyperlink w:anchor="_Toc443948724" w:history="1">
+      <w:hyperlink w:anchor="_Toc444780471" w:history="1">
         <w:r>
           <w:rPr>
             <w:rStyle w:val="Hyperlink"/>
@@ -2095,7 +2095,7 @@
             <w:noProof/>
             <w:webHidden/>
           </w:rPr>
-          <w:instrText xml:space="preserve"> PAGEREF _Toc443948724 \h </w:instrText>
+          <w:instrText xml:space="preserve"> PAGEREF _Toc444780471 \h </w:instrText>
         </w:r>
         <w:r>
           <w:rPr>
@@ -2115,7 +2115,7 @@
             <w:noProof/>
             <w:webHidden/>
           </w:rPr>
-          <w:t>58</w:t>
+          <w:t>39</w:t>
         </w:r>
         <w:r>
           <w:rPr>
@@ -2137,10 +2137,10 @@
           <w:noProof/>
           <w:sz w:val="22"/>
           <w:szCs w:val="22"/>
-          <w:lang w:val="en-US" w:eastAsia="en-US"/>
+          <w:lang w:eastAsia="vi-VN"/>
         </w:rPr>
       </w:pPr>
-      <w:hyperlink w:anchor="_Toc443948725" w:history="1">
+      <w:hyperlink w:anchor="_Toc444780472" w:history="1">
         <w:r>
           <w:rPr>
             <w:rStyle w:val="Hyperlink"/>
@@ -2167,7 +2167,7 @@
             <w:noProof/>
             <w:webHidden/>
           </w:rPr>
-          <w:instrText xml:space="preserve"> PAGEREF _Toc443948725 \h </w:instrText>
+          <w:instrText xml:space="preserve"> PAGEREF _Toc444780472 \h </w:instrText>
         </w:r>
         <w:r>
           <w:rPr>
@@ -2187,7 +2187,7 @@
             <w:noProof/>
             <w:webHidden/>
           </w:rPr>
-          <w:t>58</w:t>
+          <w:t>39</w:t>
         </w:r>
         <w:r>
           <w:rPr>
@@ -2209,10 +2209,10 @@
           <w:noProof/>
           <w:sz w:val="22"/>
           <w:szCs w:val="22"/>
-          <w:lang w:val="en-US" w:eastAsia="en-US"/>
+          <w:lang w:eastAsia="vi-VN"/>
         </w:rPr>
       </w:pPr>
-      <w:hyperlink w:anchor="_Toc443948726" w:history="1">
+      <w:hyperlink w:anchor="_Toc444780473" w:history="1">
         <w:r>
           <w:rPr>
             <w:rStyle w:val="Hyperlink"/>
@@ -2239,7 +2239,7 @@
             <w:noProof/>
             <w:webHidden/>
           </w:rPr>
-          <w:instrText xml:space="preserve"> PAGEREF _Toc443948726 \h </w:instrText>
+          <w:instrText xml:space="preserve"> PAGEREF _Toc444780473 \h </w:instrText>
         </w:r>
         <w:r>
           <w:rPr>
@@ -2259,7 +2259,7 @@
             <w:noProof/>
             <w:webHidden/>
           </w:rPr>
-          <w:t>58</w:t>
+          <w:t>39</w:t>
         </w:r>
         <w:r>
           <w:rPr>
@@ -2282,10 +2282,10 @@
           <w:noProof/>
           <w:sz w:val="22"/>
           <w:szCs w:val="22"/>
-          <w:lang w:val="en-US" w:eastAsia="en-US"/>
+          <w:lang w:eastAsia="vi-VN"/>
         </w:rPr>
       </w:pPr>
-      <w:hyperlink w:anchor="_Toc443948727" w:history="1">
+      <w:hyperlink w:anchor="_Toc444780474" w:history="1">
         <w:r>
           <w:rPr>
             <w:rStyle w:val="Hyperlink"/>
@@ -2299,7 +2299,7 @@
             <w:noProof/>
             <w:sz w:val="22"/>
             <w:szCs w:val="22"/>
-            <w:lang w:val="en-US" w:eastAsia="en-US"/>
+            <w:lang w:eastAsia="vi-VN"/>
           </w:rPr>
           <w:tab/>
         </w:r>
@@ -2329,7 +2329,7 @@
             <w:noProof/>
             <w:webHidden/>
           </w:rPr>
-          <w:instrText xml:space="preserve"> PAGEREF _Toc443948727 \h </w:instrText>
+          <w:instrText xml:space="preserve"> PAGEREF _Toc444780474 \h </w:instrText>
         </w:r>
         <w:r>
           <w:rPr>
@@ -2349,7 +2349,7 @@
             <w:noProof/>
             <w:webHidden/>
           </w:rPr>
-          <w:t>58</w:t>
+          <w:t>39</w:t>
         </w:r>
         <w:r>
           <w:rPr>
@@ -2428,7 +2428,7 @@
       <w:pPr>
         <w:pStyle w:val="Heading1"/>
       </w:pPr>
-      <w:bookmarkStart w:id="2" w:name="_Toc443948702"/>
+      <w:bookmarkStart w:id="2" w:name="_Toc444780449"/>
       <w:r>
         <w:lastRenderedPageBreak/>
         <w:t>LƯỢC SỬ TÀI LIỆU</w:t>
@@ -2723,6 +2723,96 @@
           </w:p>
         </w:tc>
       </w:tr>
+      <w:tr>
+        <w:tc>
+          <w:tcPr>
+            <w:tcW w:w="1211" w:type="dxa"/>
+          </w:tcPr>
+          <w:p>
+            <w:pPr>
+              <w:spacing w:before="0" w:after="0"/>
+              <w:rPr>
+                <w:rFonts w:ascii="Times New Roman" w:hAnsi="Times New Roman"/>
+                <w:sz w:val="26"/>
+                <w:szCs w:val="26"/>
+              </w:rPr>
+            </w:pPr>
+            <w:r>
+              <w:rPr>
+                <w:rFonts w:ascii="Times New Roman" w:hAnsi="Times New Roman"/>
+                <w:sz w:val="26"/>
+                <w:szCs w:val="26"/>
+                <w:lang w:val="en-US"/>
+              </w:rPr>
+              <w:t>03</w:t>
+            </w:r>
+            <w:r>
+              <w:rPr>
+                <w:rFonts w:ascii="Times New Roman" w:hAnsi="Times New Roman"/>
+                <w:sz w:val="26"/>
+                <w:szCs w:val="26"/>
+              </w:rPr>
+              <w:t>/0</w:t>
+            </w:r>
+            <w:r>
+              <w:rPr>
+                <w:rFonts w:ascii="Times New Roman" w:hAnsi="Times New Roman"/>
+                <w:sz w:val="26"/>
+                <w:szCs w:val="26"/>
+                <w:lang w:val="en-US"/>
+              </w:rPr>
+              <w:t>3</w:t>
+            </w:r>
+            <w:r>
+              <w:rPr>
+                <w:rFonts w:ascii="Times New Roman" w:hAnsi="Times New Roman"/>
+                <w:sz w:val="26"/>
+                <w:szCs w:val="26"/>
+              </w:rPr>
+              <w:t>/2016</w:t>
+            </w:r>
+          </w:p>
+        </w:tc>
+        <w:tc>
+          <w:tcPr>
+            <w:tcW w:w="7717" w:type="dxa"/>
+          </w:tcPr>
+          <w:p>
+            <w:pPr>
+              <w:spacing w:before="0" w:after="0"/>
+              <w:rPr>
+                <w:lang w:val="en-US"/>
+              </w:rPr>
+            </w:pPr>
+            <w:r>
+              <w:rPr>
+                <w:lang w:val="en-US"/>
+              </w:rPr>
+              <w:t>Sửa lỗi chính tả, xóa các mục usecase không cần thiết</w:t>
+            </w:r>
+          </w:p>
+        </w:tc>
+        <w:tc>
+          <w:tcPr>
+            <w:tcW w:w="1131" w:type="dxa"/>
+          </w:tcPr>
+          <w:p>
+            <w:pPr>
+              <w:spacing w:before="0" w:after="0"/>
+              <w:jc w:val="center"/>
+              <w:rPr>
+                <w:lang w:val="en-US"/>
+              </w:rPr>
+            </w:pPr>
+            <w:r>
+              <w:rPr>
+                <w:lang w:val="en-US"/>
+              </w:rPr>
+              <w:t>4.0</w:t>
+            </w:r>
+          </w:p>
+        </w:tc>
+      </w:tr>
     </w:tbl>
     <w:p>
       <w:pPr>
@@ -2737,7 +2827,7 @@
       <w:pPr>
         <w:pStyle w:val="Heading1"/>
       </w:pPr>
-      <w:bookmarkStart w:id="3" w:name="_Toc443948703"/>
+      <w:bookmarkStart w:id="3" w:name="_Toc444780450"/>
       <w:r>
         <w:t>TÀI LIỆU THAM KHẢO</w:t>
       </w:r>
@@ -2999,7 +3089,7 @@
       <w:pPr>
         <w:pStyle w:val="Heading1"/>
       </w:pPr>
-      <w:bookmarkStart w:id="4" w:name="_Toc443948704"/>
+      <w:bookmarkStart w:id="4" w:name="_Toc444780451"/>
       <w:r>
         <w:t>NGƯỜI ĐIỀU PHỐI VÀ PHÊ CHUẨN</w:t>
       </w:r>
@@ -3354,7 +3444,7 @@
       <w:pPr>
         <w:pStyle w:val="Heading1"/>
       </w:pPr>
-      <w:bookmarkStart w:id="5" w:name="_Toc443948705"/>
+      <w:bookmarkStart w:id="5" w:name="_Toc444780452"/>
       <w:r>
         <w:t>GIỚI THIỆU</w:t>
       </w:r>
@@ -3366,7 +3456,7 @@
       </w:pPr>
       <w:bookmarkStart w:id="6" w:name="_Toc238641265"/>
       <w:bookmarkStart w:id="7" w:name="_Toc238641347"/>
-      <w:bookmarkStart w:id="8" w:name="_Toc443948706"/>
+      <w:bookmarkStart w:id="8" w:name="_Toc444780453"/>
       <w:bookmarkEnd w:id="6"/>
       <w:bookmarkEnd w:id="7"/>
       <w:r>
@@ -3395,7 +3485,7 @@
           <w:i w:val="0"/>
         </w:rPr>
       </w:pPr>
-      <w:bookmarkStart w:id="9" w:name="_Toc443948707"/>
+      <w:bookmarkStart w:id="9" w:name="_Toc444780454"/>
       <w:r>
         <w:rPr>
           <w:i w:val="0"/>
@@ -3434,6 +3524,7 @@
         </w:numPr>
       </w:pPr>
       <w:r>
+        <w:lastRenderedPageBreak/>
         <w:t>Quản lí</w:t>
       </w:r>
       <w:r>
@@ -3448,7 +3539,6 @@
         </w:numPr>
       </w:pPr>
       <w:r>
-        <w:lastRenderedPageBreak/>
         <w:t>Quản lí nhân viên</w:t>
       </w:r>
     </w:p>
@@ -3491,7 +3581,7 @@
         <w:pStyle w:val="Heading1"/>
       </w:pPr>
       <w:bookmarkStart w:id="10" w:name="_Toc196577923"/>
-      <w:bookmarkStart w:id="11" w:name="_Toc443948708"/>
+      <w:bookmarkStart w:id="11" w:name="_Toc444780455"/>
       <w:bookmarkEnd w:id="10"/>
       <w:r>
         <w:lastRenderedPageBreak/>
@@ -3503,7 +3593,7 @@
       <w:pPr>
         <w:pStyle w:val="Heading2"/>
       </w:pPr>
-      <w:bookmarkStart w:id="12" w:name="_Toc443948709"/>
+      <w:bookmarkStart w:id="12" w:name="_Toc444780456"/>
       <w:r>
         <w:t>Các tác nhân</w:t>
       </w:r>
@@ -3815,7 +3905,7 @@
       <w:bookmarkStart w:id="18" w:name="_Toc203289071"/>
       <w:bookmarkStart w:id="19" w:name="_Toc222910646"/>
       <w:bookmarkStart w:id="20" w:name="_Toc223410150"/>
-      <w:bookmarkStart w:id="21" w:name="_Toc443948710"/>
+      <w:bookmarkStart w:id="21" w:name="_Toc444780457"/>
       <w:bookmarkEnd w:id="13"/>
       <w:bookmarkEnd w:id="14"/>
       <w:bookmarkEnd w:id="15"/>
@@ -4118,7 +4208,7 @@
       <w:pPr>
         <w:pStyle w:val="Heading2"/>
       </w:pPr>
-      <w:bookmarkStart w:id="23" w:name="_Toc443948711"/>
+      <w:bookmarkStart w:id="23" w:name="_Toc444780458"/>
       <w:r>
         <w:t>S</w:t>
       </w:r>
@@ -4326,7 +4416,7 @@
       <w:bookmarkStart w:id="25" w:name="_Toc238641357"/>
       <w:bookmarkStart w:id="26" w:name="_Toc198051887"/>
       <w:bookmarkStart w:id="27" w:name="_Toc198052099"/>
-      <w:bookmarkStart w:id="28" w:name="_Toc443948712"/>
+      <w:bookmarkStart w:id="28" w:name="_Toc444780459"/>
       <w:bookmarkEnd w:id="24"/>
       <w:bookmarkEnd w:id="25"/>
       <w:bookmarkEnd w:id="26"/>
@@ -4343,7 +4433,7 @@
           <w:tab w:val="num" w:pos="450"/>
         </w:tabs>
       </w:pPr>
-      <w:bookmarkStart w:id="29" w:name="_Toc443948713"/>
+      <w:bookmarkStart w:id="29" w:name="_Toc444780460"/>
       <w:r>
         <w:t>Chức năng của admin</w:t>
       </w:r>
@@ -9144,6 +9234,9 @@
           <w:p>
             <w:pPr>
               <w:spacing w:before="0" w:after="0"/>
+              <w:rPr>
+                <w:lang w:val="en-US"/>
+              </w:rPr>
             </w:pPr>
             <w:r>
               <w:t xml:space="preserve">Cho phép admin tạo ra một lớp mới </w:t>
@@ -12913,7 +13006,16 @@
               <w:spacing w:before="0" w:after="0"/>
             </w:pPr>
             <w:r>
-              <w:t>Usecase này cho tìm kiếm tất cả các học sinh lưu trong DB</w:t>
+              <w:t>Usecase này cho</w:t>
+            </w:r>
+            <w:r>
+              <w:rPr>
+                <w:lang w:val="en-US"/>
+              </w:rPr>
+              <w:t xml:space="preserve"> admin</w:t>
+            </w:r>
+            <w:r>
+              <w:t xml:space="preserve"> tìm kiếm tất cả các học sinh lưu trong DB</w:t>
             </w:r>
           </w:p>
         </w:tc>
@@ -17295,9 +17397,18 @@
           <w:p>
             <w:pPr>
               <w:spacing w:before="0" w:after="0"/>
-            </w:pPr>
-            <w:r>
-              <w:t>Usecase này hiển thị tất cả các cán bộ của trường báo lưu trong DB theo tùy chọn của Admin.</w:t>
+              <w:rPr>
+                <w:lang w:val="en-US"/>
+              </w:rPr>
+            </w:pPr>
+            <w:r>
+              <w:t xml:space="preserve">Usecase này </w:t>
+            </w:r>
+            <w:r>
+              <w:rPr>
+                <w:lang w:val="en-US"/>
+              </w:rPr>
+              <w:t>cho phép admin thêm cán bộ vào DB.</w:t>
             </w:r>
           </w:p>
         </w:tc>
@@ -17457,7 +17568,6 @@
           <w:color w:val="000080"/>
           <w:lang w:eastAsia="vi-VN"/>
         </w:rPr>
-        <w:lastRenderedPageBreak/>
         <w:drawing>
           <wp:inline distT="0" distB="0" distL="0" distR="0" wp14:anchorId="02534D01" wp14:editId="50BDD4B6">
             <wp:extent cx="6076381" cy="4353117"/>
@@ -17548,6 +17658,7 @@
                 <w:b/>
                 <w:color w:val="000080"/>
               </w:rPr>
+              <w:lastRenderedPageBreak/>
               <w:t>Screen</w:t>
             </w:r>
           </w:p>
@@ -18623,9 +18734,18 @@
           <w:p>
             <w:pPr>
               <w:spacing w:before="0" w:after="0"/>
-            </w:pPr>
-            <w:r>
-              <w:t>Usecase này hiển thị tất cả các cán bộ của trường báo lưu trong DB theo tùy chọn của Admin.</w:t>
+              <w:rPr>
+                <w:lang w:val="en-US"/>
+              </w:rPr>
+            </w:pPr>
+            <w:r>
+              <w:t xml:space="preserve">Usecase </w:t>
+            </w:r>
+            <w:r>
+              <w:rPr>
+                <w:lang w:val="en-US"/>
+              </w:rPr>
+              <w:t>này cho phép admin thay đổi thông tin của 1 cán bộ bất kỳ trong DB.</w:t>
             </w:r>
           </w:p>
         </w:tc>
@@ -18782,6 +18902,7 @@
           <w:color w:val="000080"/>
           <w:lang w:eastAsia="vi-VN"/>
         </w:rPr>
+        <w:lastRenderedPageBreak/>
         <w:drawing>
           <wp:inline distT="0" distB="0" distL="0" distR="0" wp14:anchorId="1D96308D" wp14:editId="25D140F4">
             <wp:extent cx="6048375" cy="4333053"/>
@@ -18960,7 +19081,6 @@
                 <w:b/>
                 <w:color w:val="000080"/>
               </w:rPr>
-              <w:lastRenderedPageBreak/>
               <w:t>Screen Access</w:t>
             </w:r>
           </w:p>
@@ -19710,7 +19830,7 @@
       <w:pPr>
         <w:pStyle w:val="Heading2"/>
       </w:pPr>
-      <w:bookmarkStart w:id="31" w:name="_Toc443948714"/>
+      <w:bookmarkStart w:id="31" w:name="_Toc444780461"/>
       <w:r>
         <w:t>Chức năng của giáo viên</w:t>
       </w:r>
@@ -19896,7 +20016,10 @@
               <w:spacing w:before="0" w:after="0"/>
             </w:pPr>
             <w:r>
-              <w:t>Cho phép người dùng đăng nhập vào hệ thống.</w:t>
+              <w:t>Cho phép giáo viên</w:t>
+            </w:r>
+            <w:r>
+              <w:t xml:space="preserve"> đăng nhập vào hệ thống.</w:t>
             </w:r>
           </w:p>
         </w:tc>
@@ -20086,7 +20209,6 @@
                 <w:b/>
                 <w:color w:val="000080"/>
               </w:rPr>
-              <w:lastRenderedPageBreak/>
               <w:t>Screen</w:t>
             </w:r>
           </w:p>
@@ -20655,6 +20777,7 @@
     </w:p>
     <w:p>
       <w:r>
+        <w:lastRenderedPageBreak/>
         <w:t>Hệ thống cung cấp trang đăng nhập để người dùng điền vào tên đăng nhập và mật khẩu. Hệ thống cần kiểm tra tên đăng nhập và mật khẩu lần nữa để đưa người dùng đến trang chủ tương ứng với các chức năng theo cấp độ người dùng.</w:t>
       </w:r>
     </w:p>
@@ -20844,7 +20967,13 @@
               <w:spacing w:before="0" w:after="0"/>
             </w:pPr>
             <w:r>
-              <w:t>Hiển thị lịch dạy hiện tại của giáo viên.</w:t>
+              <w:rPr>
+                <w:lang w:val="en-US"/>
+              </w:rPr>
+              <w:t>Trang chủ h</w:t>
+            </w:r>
+            <w:r>
+              <w:t>iển thị lịch dạy hiện tại của giáo viên.</w:t>
             </w:r>
           </w:p>
         </w:tc>
@@ -20944,7 +21073,6 @@
           <w:noProof/>
           <w:lang w:eastAsia="vi-VN"/>
         </w:rPr>
-        <w:lastRenderedPageBreak/>
         <w:drawing>
           <wp:inline distT="0" distB="0" distL="0" distR="0" wp14:anchorId="7E96D384" wp14:editId="7B3D6137">
             <wp:extent cx="5829300" cy="3314700"/>
@@ -21489,6 +21617,7 @@
               <w:spacing w:before="0" w:after="0"/>
             </w:pPr>
             <w:r>
+              <w:lastRenderedPageBreak/>
               <w:t>High Level Requirement Ref</w:t>
             </w:r>
           </w:p>
@@ -21566,7 +21695,16 @@
               <w:spacing w:before="0" w:after="0"/>
             </w:pPr>
             <w:r>
-              <w:t>Hiển thị danh sách sinh viên có trong lớp học của giáo viên đó chủ nhiệm.</w:t>
+              <w:t xml:space="preserve">Hiển thị danh sách </w:t>
+            </w:r>
+            <w:r>
+              <w:rPr>
+                <w:lang w:val="en-US"/>
+              </w:rPr>
+              <w:t>học sinh</w:t>
+            </w:r>
+            <w:r>
+              <w:t xml:space="preserve"> có trong lớp học của giáo viên đó chủ nhiệm.</w:t>
             </w:r>
           </w:p>
         </w:tc>
@@ -21662,7 +21800,6 @@
           <w:noProof/>
           <w:lang w:eastAsia="vi-VN"/>
         </w:rPr>
-        <w:lastRenderedPageBreak/>
         <w:drawing>
           <wp:inline distT="0" distB="0" distL="0" distR="0" wp14:anchorId="7CC77B54" wp14:editId="0BD34B91">
             <wp:extent cx="6419850" cy="3657600"/>
@@ -25599,7 +25736,7 @@
       <w:pPr>
         <w:pStyle w:val="Heading2"/>
       </w:pPr>
-      <w:bookmarkStart w:id="33" w:name="_Toc443948715"/>
+      <w:bookmarkStart w:id="33" w:name="_Toc444780462"/>
       <w:r>
         <w:t>Chức năng của guest</w:t>
       </w:r>
@@ -25776,7 +25913,16 @@
               <w:spacing w:before="0" w:after="0"/>
             </w:pPr>
             <w:r>
-              <w:t>Usecase này cho phép truy xuất thông của nhà trường trong DB ở mức độ Guest.</w:t>
+              <w:t xml:space="preserve">Usecase này cho phép </w:t>
+            </w:r>
+            <w:r>
+              <w:rPr>
+                <w:lang w:val="en-US"/>
+              </w:rPr>
+              <w:t>tìm kiếm học sinh trong nhà trường theo tên</w:t>
+            </w:r>
+            <w:r>
+              <w:t>.</w:t>
             </w:r>
           </w:p>
         </w:tc>
@@ -27205,7 +27351,16 @@
               <w:spacing w:before="0" w:after="0"/>
             </w:pPr>
             <w:r>
-              <w:t>Usecase này cho phép truy xuất thông của nhà trường trong DB ở mức độ Guest.</w:t>
+              <w:t xml:space="preserve">Usecase này cho phép </w:t>
+            </w:r>
+            <w:r>
+              <w:rPr>
+                <w:lang w:val="en-US"/>
+              </w:rPr>
+              <w:t>tìm kiếm giáo viên trong nhà trường theo tên</w:t>
+            </w:r>
+            <w:r>
+              <w:t>.</w:t>
             </w:r>
           </w:p>
         </w:tc>
@@ -28545,7 +28700,16 @@
               <w:spacing w:before="0" w:after="0"/>
             </w:pPr>
             <w:r>
-              <w:t>Usecase này cho phép truy xuất thông của nhà trường trong DB ở mức độ Guest.</w:t>
+              <w:t xml:space="preserve">Usecase này cho </w:t>
+            </w:r>
+            <w:r>
+              <w:rPr>
+                <w:lang w:val="en-US"/>
+              </w:rPr>
+              <w:t>xem thời khóa biểu của lớp trong nhà trường</w:t>
+            </w:r>
+            <w:r>
+              <w:t>.</w:t>
             </w:r>
           </w:p>
         </w:tc>
@@ -29572,8 +29736,6 @@
       <w:pPr>
         <w:pStyle w:val="Heading3"/>
       </w:pPr>
-      <w:bookmarkStart w:id="34" w:name="_GoBack"/>
-      <w:bookmarkEnd w:id="34"/>
       <w:r>
         <w:t>Góp ý</w:t>
       </w:r>
@@ -29741,7 +29903,24 @@
               <w:spacing w:before="0" w:after="0"/>
             </w:pPr>
             <w:r>
-              <w:t>Usecase này cho phép truy xuất thông của nhà trường trong DB ở mức độ Guest.</w:t>
+              <w:t>Usecase</w:t>
+            </w:r>
+            <w:r>
+              <w:rPr>
+                <w:lang w:val="en-US"/>
+              </w:rPr>
+              <w:t xml:space="preserve"> cho phép bất kỳ ai cũng có thể gửi góp ý cho nhà trường</w:t>
+            </w:r>
+            <w:r>
+              <w:rPr>
+                <w:lang w:val="en-US"/>
+              </w:rPr>
+              <w:t xml:space="preserve"> mà không cần tài khoản</w:t>
+            </w:r>
+            <w:bookmarkStart w:id="34" w:name="_GoBack"/>
+            <w:bookmarkEnd w:id="34"/>
+            <w:r>
+              <w:t>.</w:t>
             </w:r>
           </w:p>
         </w:tc>
@@ -30860,7 +31039,7 @@
       <w:pPr>
         <w:pStyle w:val="Heading1"/>
       </w:pPr>
-      <w:bookmarkStart w:id="35" w:name="_Toc443948716"/>
+      <w:bookmarkStart w:id="35" w:name="_Toc444780463"/>
       <w:r>
         <w:t>NON-FUNCTIONAL REQUIREMENTS</w:t>
       </w:r>
@@ -30873,7 +31052,7 @@
       <w:pPr>
         <w:pStyle w:val="HeadingLevel2"/>
       </w:pPr>
-      <w:bookmarkStart w:id="36" w:name="_Toc443948717"/>
+      <w:bookmarkStart w:id="36" w:name="_Toc444780464"/>
       <w:r>
         <w:t>Performance</w:t>
       </w:r>
@@ -31083,7 +31262,7 @@
       <w:bookmarkStart w:id="37" w:name="_Toc160856142"/>
       <w:bookmarkStart w:id="38" w:name="_Toc190572902"/>
       <w:bookmarkStart w:id="39" w:name="_Toc219794434"/>
-      <w:bookmarkStart w:id="40" w:name="_Toc443948718"/>
+      <w:bookmarkStart w:id="40" w:name="_Toc444780465"/>
       <w:r>
         <w:t>Scalability</w:t>
       </w:r>
@@ -31237,7 +31416,7 @@
       <w:pPr>
         <w:pStyle w:val="HeadingLevel2"/>
       </w:pPr>
-      <w:bookmarkStart w:id="41" w:name="_Toc443948719"/>
+      <w:bookmarkStart w:id="41" w:name="_Toc444780466"/>
       <w:r>
         <w:t>Security</w:t>
       </w:r>
@@ -31388,7 +31567,7 @@
       <w:pPr>
         <w:pStyle w:val="HeadingLevel2"/>
       </w:pPr>
-      <w:bookmarkStart w:id="42" w:name="_Toc443948720"/>
+      <w:bookmarkStart w:id="42" w:name="_Toc444780467"/>
       <w:r>
         <w:t>Infrastructure</w:t>
       </w:r>
@@ -31508,7 +31687,7 @@
           <w:color w:val="000000"/>
         </w:rPr>
       </w:pPr>
-      <w:bookmarkStart w:id="43" w:name="_Toc443948721"/>
+      <w:bookmarkStart w:id="43" w:name="_Toc444780468"/>
       <w:r>
         <w:rPr>
           <w:color w:val="000000"/>
@@ -31662,7 +31841,7 @@
       <w:pPr>
         <w:pStyle w:val="HeadingLevel2"/>
       </w:pPr>
-      <w:bookmarkStart w:id="44" w:name="_Toc443948722"/>
+      <w:bookmarkStart w:id="44" w:name="_Toc444780469"/>
       <w:r>
         <w:t>Reliability</w:t>
       </w:r>
@@ -31775,7 +31954,7 @@
       <w:pPr>
         <w:pStyle w:val="HeadingLevel2"/>
       </w:pPr>
-      <w:bookmarkStart w:id="45" w:name="_Toc443948723"/>
+      <w:bookmarkStart w:id="45" w:name="_Toc444780470"/>
       <w:r>
         <w:t>Purchased Components</w:t>
       </w:r>
@@ -31926,7 +32105,7 @@
       <w:pPr>
         <w:pStyle w:val="HeadingLevel2"/>
       </w:pPr>
-      <w:bookmarkStart w:id="46" w:name="_Toc443948724"/>
+      <w:bookmarkStart w:id="46" w:name="_Toc444780471"/>
       <w:r>
         <w:t>Interfaces</w:t>
       </w:r>
@@ -32039,7 +32218,7 @@
       <w:pPr>
         <w:pStyle w:val="HeadingLevel2"/>
       </w:pPr>
-      <w:bookmarkStart w:id="47" w:name="_Toc443948725"/>
+      <w:bookmarkStart w:id="47" w:name="_Toc444780472"/>
       <w:r>
         <w:t>Extensibility</w:t>
       </w:r>
@@ -32152,7 +32331,7 @@
       <w:pPr>
         <w:pStyle w:val="HeadingLevel2"/>
       </w:pPr>
-      <w:bookmarkStart w:id="48" w:name="_Toc443948726"/>
+      <w:bookmarkStart w:id="48" w:name="_Toc444780473"/>
       <w:r>
         <w:t>Assumptions</w:t>
       </w:r>
@@ -32266,7 +32445,7 @@
       <w:pPr>
         <w:pStyle w:val="Heading1"/>
       </w:pPr>
-      <w:bookmarkStart w:id="49" w:name="_Toc443948727"/>
+      <w:bookmarkStart w:id="49" w:name="_Toc444780474"/>
       <w:r>
         <w:t>APPENDIX</w:t>
       </w:r>
@@ -32389,7 +32568,7 @@
         <w:caps/>
         <w:noProof/>
       </w:rPr>
-      <w:t>2</w:t>
+      <w:t>3</w:t>
     </w:r>
     <w:r>
       <w:rPr>
@@ -32467,7 +32646,7 @@
       <w:rPr>
         <w:noProof/>
       </w:rPr>
-      <w:t>38</w:t>
+      <w:t>28</w:t>
     </w:r>
     <w:r>
       <w:fldChar w:fldCharType="end"/>
@@ -32488,7 +32667,7 @@
       <w:rPr>
         <w:noProof/>
       </w:rPr>
-      <w:t>39</w:t>
+      <w:t>38</w:t>
     </w:r>
     <w:r>
       <w:fldChar w:fldCharType="end"/>
@@ -37391,7 +37570,7 @@
 </file>
 
 <file path=customXml/itemProps1.xml><?xml version="1.0" encoding="utf-8"?>
-<ds:datastoreItem xmlns:ds="http://schemas.openxmlformats.org/officeDocument/2006/customXml" ds:itemID="{202AA477-EB02-4C63-BA01-51EF4FB9D8E4}">
+<ds:datastoreItem xmlns:ds="http://schemas.openxmlformats.org/officeDocument/2006/customXml" ds:itemID="{86F8152E-2B8D-4A19-AF05-F27628D36041}">
   <ds:schemaRefs>
     <ds:schemaRef ds:uri="http://schemas.openxmlformats.org/officeDocument/2006/bibliography"/>
   </ds:schemaRefs>

</xml_diff>

<commit_message>
- change usecase id for srs v4
</commit_message>
<xml_diff>
--- a/soft-technology/data/SE06_SRS_v4.0.docx
+++ b/soft-technology/data/SE06_SRS_v4.0.docx
@@ -14220,7 +14220,7 @@
               <w:spacing w:before="0" w:after="0"/>
             </w:pPr>
             <w:r>
-              <w:t>A3.3.1</w:t>
+              <w:t>A3.1</w:t>
             </w:r>
           </w:p>
         </w:tc>
@@ -15812,7 +15812,7 @@
               <w:spacing w:before="0" w:after="0"/>
             </w:pPr>
             <w:r>
-              <w:t>A3.3.1</w:t>
+              <w:t>A2.2</w:t>
             </w:r>
           </w:p>
         </w:tc>
@@ -17267,7 +17267,7 @@
               <w:spacing w:before="0" w:after="0"/>
             </w:pPr>
             <w:r>
-              <w:t>A3.3.1</w:t>
+              <w:t>A2.1</w:t>
             </w:r>
           </w:p>
         </w:tc>
@@ -18604,8 +18604,10 @@
               <w:spacing w:before="0" w:after="0"/>
             </w:pPr>
             <w:r>
-              <w:t>A3.3.1</w:t>
-            </w:r>
+              <w:t>A2.3</w:t>
+            </w:r>
+            <w:bookmarkStart w:id="31" w:name="_GoBack"/>
+            <w:bookmarkEnd w:id="31"/>
           </w:p>
         </w:tc>
       </w:tr>
@@ -19830,11 +19832,11 @@
       <w:pPr>
         <w:pStyle w:val="Heading2"/>
       </w:pPr>
-      <w:bookmarkStart w:id="31" w:name="_Toc444780461"/>
+      <w:bookmarkStart w:id="32" w:name="_Toc444780461"/>
       <w:r>
         <w:t>Chức năng của giáo viên</w:t>
       </w:r>
-      <w:bookmarkEnd w:id="31"/>
+      <w:bookmarkEnd w:id="32"/>
     </w:p>
     <w:p>
       <w:pPr>
@@ -20765,7 +20767,7 @@
           <w:bCs/>
         </w:rPr>
       </w:pPr>
-      <w:bookmarkStart w:id="32" w:name="_Toc262164411"/>
+      <w:bookmarkStart w:id="33" w:name="_Toc262164411"/>
       <w:r>
         <w:rPr>
           <w:rFonts w:cs="Tahoma"/>
@@ -20785,7 +20787,7 @@
       <w:r>
         <w:t>Nếu tài khoản không được tìm thấy trên hệ thống, “Tên đăng nhập hoặc mật khẩu không đúng”.</w:t>
       </w:r>
-      <w:bookmarkEnd w:id="32"/>
+      <w:bookmarkEnd w:id="33"/>
     </w:p>
     <w:p>
       <w:pPr>
@@ -25736,11 +25738,11 @@
       <w:pPr>
         <w:pStyle w:val="Heading2"/>
       </w:pPr>
-      <w:bookmarkStart w:id="33" w:name="_Toc444780462"/>
+      <w:bookmarkStart w:id="34" w:name="_Toc444780462"/>
       <w:r>
         <w:t>Chức năng của guest</w:t>
       </w:r>
-      <w:bookmarkEnd w:id="33"/>
+      <w:bookmarkEnd w:id="34"/>
     </w:p>
     <w:p>
       <w:pPr>
@@ -29917,8 +29919,6 @@
               </w:rPr>
               <w:t xml:space="preserve"> mà không cần tài khoản</w:t>
             </w:r>
-            <w:bookmarkStart w:id="34" w:name="_GoBack"/>
-            <w:bookmarkEnd w:id="34"/>
             <w:r>
               <w:t>.</w:t>
             </w:r>
@@ -32646,7 +32646,7 @@
       <w:rPr>
         <w:noProof/>
       </w:rPr>
-      <w:t>28</w:t>
+      <w:t>23</w:t>
     </w:r>
     <w:r>
       <w:fldChar w:fldCharType="end"/>
@@ -37570,7 +37570,7 @@
 </file>
 
 <file path=customXml/itemProps1.xml><?xml version="1.0" encoding="utf-8"?>
-<ds:datastoreItem xmlns:ds="http://schemas.openxmlformats.org/officeDocument/2006/customXml" ds:itemID="{86F8152E-2B8D-4A19-AF05-F27628D36041}">
+<ds:datastoreItem xmlns:ds="http://schemas.openxmlformats.org/officeDocument/2006/customXml" ds:itemID="{B2AB45EB-962D-408B-BAA5-662F4DC4372D}">
   <ds:schemaRefs>
     <ds:schemaRef ds:uri="http://schemas.openxmlformats.org/officeDocument/2006/bibliography"/>
   </ds:schemaRefs>

</xml_diff>

<commit_message>
- change "Action - Failure" description in  6.2.1 and 6.2.3
</commit_message>
<xml_diff>
--- a/soft-technology/data/SE06_SRS_v4.0.docx
+++ b/soft-technology/data/SE06_SRS_v4.0.docx
@@ -6688,7 +6688,18 @@
           <w:p>
             <w:pPr>
               <w:spacing w:before="0" w:after="0"/>
-            </w:pPr>
+              <w:rPr>
+                <w:lang w:val="en-US"/>
+              </w:rPr>
+            </w:pPr>
+            <w:r>
+              <w:rPr>
+                <w:lang w:val="en-US"/>
+              </w:rPr>
+              <w:t>Hiển thị thông báo “Lớp đã chọn hiện đang tồn tại”</w:t>
+            </w:r>
+            <w:bookmarkStart w:id="31" w:name="_GoBack"/>
+            <w:bookmarkEnd w:id="31"/>
           </w:p>
         </w:tc>
       </w:tr>
@@ -18606,8 +18617,6 @@
             <w:r>
               <w:t>A2.3</w:t>
             </w:r>
-            <w:bookmarkStart w:id="31" w:name="_GoBack"/>
-            <w:bookmarkEnd w:id="31"/>
           </w:p>
         </w:tc>
       </w:tr>
@@ -29736,1307 +29745,6 @@
     <w:p/>
     <w:p>
       <w:pPr>
-        <w:pStyle w:val="Heading3"/>
-      </w:pPr>
-      <w:r>
-        <w:t>Góp ý</w:t>
-      </w:r>
-    </w:p>
-    <w:tbl>
-      <w:tblPr>
-        <w:tblW w:w="0" w:type="auto"/>
-        <w:tblBorders>
-          <w:top w:val="single" w:sz="4" w:space="0" w:color="auto"/>
-          <w:left w:val="single" w:sz="4" w:space="0" w:color="auto"/>
-          <w:bottom w:val="single" w:sz="4" w:space="0" w:color="auto"/>
-          <w:right w:val="single" w:sz="4" w:space="0" w:color="auto"/>
-          <w:insideH w:val="single" w:sz="4" w:space="0" w:color="auto"/>
-          <w:insideV w:val="single" w:sz="4" w:space="0" w:color="auto"/>
-        </w:tblBorders>
-        <w:tblLook w:val="01E0" w:firstRow="1" w:lastRow="1" w:firstColumn="1" w:lastColumn="1" w:noHBand="0" w:noVBand="0"/>
-      </w:tblPr>
-      <w:tblGrid>
-        <w:gridCol w:w="1720"/>
-        <w:gridCol w:w="8474"/>
-      </w:tblGrid>
-      <w:tr>
-        <w:tc>
-          <w:tcPr>
-            <w:tcW w:w="1728" w:type="dxa"/>
-            <w:shd w:val="clear" w:color="auto" w:fill="CCFFCC"/>
-          </w:tcPr>
-          <w:p>
-            <w:pPr>
-              <w:spacing w:before="0" w:after="0"/>
-            </w:pPr>
-            <w:r>
-              <w:t>Use Case Name</w:t>
-            </w:r>
-          </w:p>
-        </w:tc>
-        <w:tc>
-          <w:tcPr>
-            <w:tcW w:w="8640" w:type="dxa"/>
-          </w:tcPr>
-          <w:p>
-            <w:pPr>
-              <w:spacing w:before="0" w:after="0"/>
-            </w:pPr>
-            <w:r>
-              <w:t>Góp ý</w:t>
-            </w:r>
-          </w:p>
-        </w:tc>
-      </w:tr>
-      <w:tr>
-        <w:tc>
-          <w:tcPr>
-            <w:tcW w:w="1728" w:type="dxa"/>
-            <w:shd w:val="clear" w:color="auto" w:fill="CCFFCC"/>
-          </w:tcPr>
-          <w:p>
-            <w:pPr>
-              <w:spacing w:before="0" w:after="0"/>
-            </w:pPr>
-            <w:r>
-              <w:t>Use Case</w:t>
-            </w:r>
-            <w:r>
-              <w:t xml:space="preserve"> ID</w:t>
-            </w:r>
-          </w:p>
-        </w:tc>
-        <w:tc>
-          <w:tcPr>
-            <w:tcW w:w="8640" w:type="dxa"/>
-          </w:tcPr>
-          <w:p>
-            <w:pPr>
-              <w:spacing w:before="0" w:after="0"/>
-            </w:pPr>
-            <w:r>
-              <w:t>G7</w:t>
-            </w:r>
-          </w:p>
-        </w:tc>
-      </w:tr>
-      <w:tr>
-        <w:tc>
-          <w:tcPr>
-            <w:tcW w:w="1728" w:type="dxa"/>
-            <w:shd w:val="clear" w:color="auto" w:fill="CCFFCC"/>
-          </w:tcPr>
-          <w:p>
-            <w:pPr>
-              <w:spacing w:before="0" w:after="0"/>
-            </w:pPr>
-            <w:r>
-              <w:t>High Level Requirement Ref</w:t>
-            </w:r>
-          </w:p>
-        </w:tc>
-        <w:tc>
-          <w:tcPr>
-            <w:tcW w:w="8640" w:type="dxa"/>
-          </w:tcPr>
-          <w:p>
-            <w:pPr>
-              <w:spacing w:before="0" w:after="0"/>
-              <w:rPr>
-                <w:rFonts w:cs="Tahoma"/>
-              </w:rPr>
-            </w:pPr>
-            <w:r>
-              <w:t>Tất cả thông báo của nhà trường đều được truy vấn từ DB và hiển thị ra màn hình. Chỉ có admin mới có thể thêm mới, cập nhật hoặc xóa một hoặc nhiều thông báo. Tất cả mọi người đều có thể thấy các thông báo này khi được đăng hoặc cập nhật.</w:t>
-            </w:r>
-          </w:p>
-        </w:tc>
-      </w:tr>
-      <w:tr>
-        <w:tc>
-          <w:tcPr>
-            <w:tcW w:w="1728" w:type="dxa"/>
-            <w:shd w:val="clear" w:color="auto" w:fill="CCFFCC"/>
-          </w:tcPr>
-          <w:p>
-            <w:pPr>
-              <w:spacing w:before="0" w:after="0"/>
-            </w:pPr>
-            <w:r>
-              <w:t>Actor</w:t>
-            </w:r>
-          </w:p>
-        </w:tc>
-        <w:tc>
-          <w:tcPr>
-            <w:tcW w:w="8640" w:type="dxa"/>
-          </w:tcPr>
-          <w:p>
-            <w:pPr>
-              <w:spacing w:before="0" w:after="0"/>
-            </w:pPr>
-            <w:r>
-              <w:t>Guest</w:t>
-            </w:r>
-          </w:p>
-        </w:tc>
-      </w:tr>
-      <w:tr>
-        <w:tc>
-          <w:tcPr>
-            <w:tcW w:w="1728" w:type="dxa"/>
-            <w:shd w:val="clear" w:color="auto" w:fill="CCFFCC"/>
-          </w:tcPr>
-          <w:p>
-            <w:pPr>
-              <w:spacing w:before="0" w:after="0"/>
-            </w:pPr>
-            <w:r>
-              <w:t>Description</w:t>
-            </w:r>
-          </w:p>
-        </w:tc>
-        <w:tc>
-          <w:tcPr>
-            <w:tcW w:w="8640" w:type="dxa"/>
-          </w:tcPr>
-          <w:p>
-            <w:pPr>
-              <w:spacing w:before="0" w:after="0"/>
-            </w:pPr>
-            <w:r>
-              <w:t>Usecase</w:t>
-            </w:r>
-            <w:r>
-              <w:rPr>
-                <w:lang w:val="en-US"/>
-              </w:rPr>
-              <w:t xml:space="preserve"> cho phép bất kỳ ai cũng có thể gửi góp ý cho nhà trường</w:t>
-            </w:r>
-            <w:r>
-              <w:rPr>
-                <w:lang w:val="en-US"/>
-              </w:rPr>
-              <w:t xml:space="preserve"> mà không cần tài khoản</w:t>
-            </w:r>
-            <w:r>
-              <w:t>.</w:t>
-            </w:r>
-          </w:p>
-        </w:tc>
-      </w:tr>
-      <w:tr>
-        <w:tc>
-          <w:tcPr>
-            <w:tcW w:w="1728" w:type="dxa"/>
-            <w:shd w:val="clear" w:color="auto" w:fill="CCFFCC"/>
-          </w:tcPr>
-          <w:p>
-            <w:pPr>
-              <w:spacing w:before="0" w:after="0"/>
-            </w:pPr>
-            <w:r>
-              <w:t>Trigger</w:t>
-            </w:r>
-          </w:p>
-        </w:tc>
-        <w:tc>
-          <w:tcPr>
-            <w:tcW w:w="8640" w:type="dxa"/>
-          </w:tcPr>
-          <w:p>
-            <w:pPr>
-              <w:spacing w:before="0" w:after="0"/>
-            </w:pPr>
-            <w:r>
-              <w:t>NA</w:t>
-            </w:r>
-          </w:p>
-        </w:tc>
-      </w:tr>
-      <w:tr>
-        <w:tc>
-          <w:tcPr>
-            <w:tcW w:w="1728" w:type="dxa"/>
-            <w:shd w:val="clear" w:color="auto" w:fill="CCFFCC"/>
-          </w:tcPr>
-          <w:p>
-            <w:pPr>
-              <w:spacing w:before="0" w:after="0"/>
-            </w:pPr>
-            <w:r>
-              <w:t>Pre-condition</w:t>
-            </w:r>
-          </w:p>
-        </w:tc>
-        <w:tc>
-          <w:tcPr>
-            <w:tcW w:w="8640" w:type="dxa"/>
-          </w:tcPr>
-          <w:p>
-            <w:pPr>
-              <w:spacing w:before="0" w:after="0"/>
-            </w:pPr>
-            <w:r>
-              <w:t>Người dùng đã truy cập vào trang web</w:t>
-            </w:r>
-          </w:p>
-        </w:tc>
-      </w:tr>
-      <w:tr>
-        <w:tc>
-          <w:tcPr>
-            <w:tcW w:w="1728" w:type="dxa"/>
-            <w:shd w:val="clear" w:color="auto" w:fill="CCFFCC"/>
-          </w:tcPr>
-          <w:p>
-            <w:pPr>
-              <w:spacing w:before="0" w:after="0"/>
-            </w:pPr>
-            <w:r>
-              <w:t>Post-processing</w:t>
-            </w:r>
-          </w:p>
-        </w:tc>
-        <w:tc>
-          <w:tcPr>
-            <w:tcW w:w="8640" w:type="dxa"/>
-          </w:tcPr>
-          <w:p>
-            <w:pPr>
-              <w:spacing w:before="0" w:after="0"/>
-            </w:pPr>
-          </w:p>
-        </w:tc>
-      </w:tr>
-    </w:tbl>
-    <w:p/>
-    <w:p>
-      <w:pPr>
-        <w:pStyle w:val="Heading4"/>
-      </w:pPr>
-      <w:r>
-        <w:t>Thiết kế màn hình</w:t>
-      </w:r>
-    </w:p>
-    <w:p>
-      <w:pPr>
-        <w:pStyle w:val="Heading5"/>
-      </w:pPr>
-      <w:r>
-        <w:t>Góp ý</w:t>
-      </w:r>
-    </w:p>
-    <w:p>
-      <w:r>
-        <w:rPr>
-          <w:noProof/>
-          <w:lang w:eastAsia="vi-VN"/>
-        </w:rPr>
-        <w:drawing>
-          <wp:inline distT="0" distB="0" distL="0" distR="0" wp14:anchorId="49F44841" wp14:editId="3B84CB84">
-            <wp:extent cx="6477000" cy="5295900"/>
-            <wp:effectExtent l="0" t="0" r="0" b="0"/>
-            <wp:docPr id="216" name="Picture 216" descr="07_goy_y"/>
-            <wp:cNvGraphicFramePr>
-              <a:graphicFrameLocks xmlns:a="http://schemas.openxmlformats.org/drawingml/2006/main" noChangeAspect="1"/>
-            </wp:cNvGraphicFramePr>
-            <a:graphic xmlns:a="http://schemas.openxmlformats.org/drawingml/2006/main">
-              <a:graphicData uri="http://schemas.openxmlformats.org/drawingml/2006/picture">
-                <pic:pic xmlns:pic="http://schemas.openxmlformats.org/drawingml/2006/picture">
-                  <pic:nvPicPr>
-                    <pic:cNvPr id="0" name="Picture 216" descr="07_goy_y"/>
-                    <pic:cNvPicPr>
-                      <a:picLocks noChangeAspect="1" noChangeArrowheads="1"/>
-                    </pic:cNvPicPr>
-                  </pic:nvPicPr>
-                  <pic:blipFill>
-                    <a:blip r:embed="rId39">
-                      <a:extLst>
-                        <a:ext uri="{28A0092B-C50C-407E-A947-70E740481C1C}">
-                          <a14:useLocalDpi xmlns:a14="http://schemas.microsoft.com/office/drawing/2010/main" val="0"/>
-                        </a:ext>
-                      </a:extLst>
-                    </a:blip>
-                    <a:srcRect/>
-                    <a:stretch>
-                      <a:fillRect/>
-                    </a:stretch>
-                  </pic:blipFill>
-                  <pic:spPr bwMode="auto">
-                    <a:xfrm>
-                      <a:off x="0" y="0"/>
-                      <a:ext cx="6477000" cy="5295900"/>
-                    </a:xfrm>
-                    <a:prstGeom prst="rect">
-                      <a:avLst/>
-                    </a:prstGeom>
-                    <a:noFill/>
-                    <a:ln>
-                      <a:noFill/>
-                    </a:ln>
-                  </pic:spPr>
-                </pic:pic>
-              </a:graphicData>
-            </a:graphic>
-          </wp:inline>
-        </w:drawing>
-      </w:r>
-    </w:p>
-    <w:tbl>
-      <w:tblPr>
-        <w:tblW w:w="10188" w:type="dxa"/>
-        <w:tblBorders>
-          <w:top w:val="single" w:sz="4" w:space="0" w:color="auto"/>
-          <w:left w:val="single" w:sz="4" w:space="0" w:color="auto"/>
-          <w:bottom w:val="single" w:sz="4" w:space="0" w:color="auto"/>
-          <w:right w:val="single" w:sz="4" w:space="0" w:color="auto"/>
-          <w:insideH w:val="single" w:sz="4" w:space="0" w:color="auto"/>
-          <w:insideV w:val="single" w:sz="4" w:space="0" w:color="auto"/>
-        </w:tblBorders>
-        <w:tblLook w:val="01E0" w:firstRow="1" w:lastRow="1" w:firstColumn="1" w:lastColumn="1" w:noHBand="0" w:noVBand="0"/>
-      </w:tblPr>
-      <w:tblGrid>
-        <w:gridCol w:w="1651"/>
-        <w:gridCol w:w="9"/>
-        <w:gridCol w:w="1363"/>
-        <w:gridCol w:w="2866"/>
-        <w:gridCol w:w="2319"/>
-        <w:gridCol w:w="1980"/>
-      </w:tblGrid>
-      <w:tr>
-        <w:tc>
-          <w:tcPr>
-            <w:tcW w:w="1651" w:type="dxa"/>
-            <w:tcBorders>
-              <w:top w:val="single" w:sz="4" w:space="0" w:color="auto"/>
-              <w:left w:val="single" w:sz="4" w:space="0" w:color="auto"/>
-              <w:bottom w:val="single" w:sz="4" w:space="0" w:color="auto"/>
-              <w:right w:val="single" w:sz="4" w:space="0" w:color="auto"/>
-            </w:tcBorders>
-            <w:shd w:val="clear" w:color="auto" w:fill="CCFFCC"/>
-            <w:hideMark/>
-          </w:tcPr>
-          <w:p>
-            <w:pPr>
-              <w:spacing w:before="0" w:after="0"/>
-              <w:rPr>
-                <w:b/>
-                <w:color w:val="000080"/>
-              </w:rPr>
-            </w:pPr>
-            <w:r>
-              <w:rPr>
-                <w:b/>
-                <w:color w:val="000080"/>
-              </w:rPr>
-              <w:t>Screen</w:t>
-            </w:r>
-          </w:p>
-        </w:tc>
-        <w:tc>
-          <w:tcPr>
-            <w:tcW w:w="8537" w:type="dxa"/>
-            <w:gridSpan w:val="5"/>
-            <w:tcBorders>
-              <w:top w:val="single" w:sz="4" w:space="0" w:color="auto"/>
-              <w:left w:val="single" w:sz="4" w:space="0" w:color="auto"/>
-              <w:bottom w:val="single" w:sz="4" w:space="0" w:color="auto"/>
-              <w:right w:val="single" w:sz="4" w:space="0" w:color="auto"/>
-            </w:tcBorders>
-            <w:hideMark/>
-          </w:tcPr>
-          <w:p>
-            <w:pPr>
-              <w:spacing w:before="0" w:after="0"/>
-            </w:pPr>
-            <w:r>
-              <w:t>Góp ý</w:t>
-            </w:r>
-          </w:p>
-        </w:tc>
-      </w:tr>
-      <w:tr>
-        <w:tc>
-          <w:tcPr>
-            <w:tcW w:w="1660" w:type="dxa"/>
-            <w:gridSpan w:val="2"/>
-            <w:tcBorders>
-              <w:top w:val="single" w:sz="4" w:space="0" w:color="auto"/>
-              <w:left w:val="single" w:sz="4" w:space="0" w:color="auto"/>
-              <w:bottom w:val="single" w:sz="4" w:space="0" w:color="auto"/>
-              <w:right w:val="single" w:sz="4" w:space="0" w:color="auto"/>
-            </w:tcBorders>
-            <w:shd w:val="clear" w:color="auto" w:fill="CCFFCC"/>
-            <w:hideMark/>
-          </w:tcPr>
-          <w:p>
-            <w:pPr>
-              <w:spacing w:before="0" w:after="0"/>
-              <w:rPr>
-                <w:b/>
-                <w:color w:val="000080"/>
-              </w:rPr>
-            </w:pPr>
-            <w:r>
-              <w:rPr>
-                <w:b/>
-                <w:color w:val="000080"/>
-              </w:rPr>
-              <w:t>Description</w:t>
-            </w:r>
-          </w:p>
-        </w:tc>
-        <w:tc>
-          <w:tcPr>
-            <w:tcW w:w="8528" w:type="dxa"/>
-            <w:gridSpan w:val="4"/>
-            <w:tcBorders>
-              <w:top w:val="single" w:sz="4" w:space="0" w:color="auto"/>
-              <w:left w:val="single" w:sz="4" w:space="0" w:color="auto"/>
-              <w:bottom w:val="single" w:sz="4" w:space="0" w:color="auto"/>
-              <w:right w:val="single" w:sz="4" w:space="0" w:color="auto"/>
-            </w:tcBorders>
-            <w:hideMark/>
-          </w:tcPr>
-          <w:p>
-            <w:pPr>
-              <w:spacing w:before="0" w:after="0"/>
-              <w:rPr>
-                <w:rFonts w:cs="Tahoma"/>
-                <w:szCs w:val="20"/>
-              </w:rPr>
-            </w:pPr>
-            <w:r>
-              <w:rPr>
-                <w:rFonts w:cs="Tahoma"/>
-                <w:szCs w:val="20"/>
-              </w:rPr>
-              <w:t>Góp ý của khách.</w:t>
-            </w:r>
-          </w:p>
-        </w:tc>
-      </w:tr>
-      <w:tr>
-        <w:tc>
-          <w:tcPr>
-            <w:tcW w:w="1660" w:type="dxa"/>
-            <w:gridSpan w:val="2"/>
-            <w:tcBorders>
-              <w:top w:val="single" w:sz="4" w:space="0" w:color="auto"/>
-              <w:left w:val="single" w:sz="4" w:space="0" w:color="auto"/>
-              <w:bottom w:val="single" w:sz="4" w:space="0" w:color="auto"/>
-              <w:right w:val="single" w:sz="4" w:space="0" w:color="auto"/>
-            </w:tcBorders>
-            <w:shd w:val="clear" w:color="auto" w:fill="CCFFCC"/>
-            <w:hideMark/>
-          </w:tcPr>
-          <w:p>
-            <w:pPr>
-              <w:spacing w:before="0" w:after="0"/>
-              <w:rPr>
-                <w:b/>
-                <w:color w:val="000080"/>
-              </w:rPr>
-            </w:pPr>
-            <w:r>
-              <w:rPr>
-                <w:b/>
-                <w:color w:val="000080"/>
-              </w:rPr>
-              <w:t>Screen Access</w:t>
-            </w:r>
-          </w:p>
-        </w:tc>
-        <w:tc>
-          <w:tcPr>
-            <w:tcW w:w="8528" w:type="dxa"/>
-            <w:gridSpan w:val="4"/>
-            <w:tcBorders>
-              <w:top w:val="single" w:sz="4" w:space="0" w:color="auto"/>
-              <w:left w:val="single" w:sz="4" w:space="0" w:color="auto"/>
-              <w:bottom w:val="single" w:sz="4" w:space="0" w:color="auto"/>
-              <w:right w:val="single" w:sz="4" w:space="0" w:color="auto"/>
-            </w:tcBorders>
-            <w:hideMark/>
-          </w:tcPr>
-          <w:p>
-            <w:pPr>
-              <w:spacing w:before="0" w:after="0"/>
-              <w:rPr>
-                <w:rFonts w:cs="Tahoma"/>
-                <w:b/>
-                <w:color w:val="000080"/>
-                <w:szCs w:val="20"/>
-              </w:rPr>
-            </w:pPr>
-            <w:r>
-              <w:rPr>
-                <w:rFonts w:cs="Tahoma"/>
-                <w:szCs w:val="20"/>
-              </w:rPr>
-              <w:t>Trang chủ -&gt; Góp ý.</w:t>
-            </w:r>
-          </w:p>
-        </w:tc>
-      </w:tr>
-      <w:tr>
-        <w:trPr>
-          <w:trHeight w:val="499"/>
-        </w:trPr>
-        <w:tc>
-          <w:tcPr>
-            <w:tcW w:w="10188" w:type="dxa"/>
-            <w:gridSpan w:val="6"/>
-            <w:tcBorders>
-              <w:top w:val="single" w:sz="4" w:space="0" w:color="auto"/>
-              <w:left w:val="single" w:sz="4" w:space="0" w:color="auto"/>
-              <w:bottom w:val="single" w:sz="4" w:space="0" w:color="auto"/>
-              <w:right w:val="single" w:sz="4" w:space="0" w:color="auto"/>
-            </w:tcBorders>
-            <w:hideMark/>
-          </w:tcPr>
-          <w:p>
-            <w:pPr>
-              <w:rPr>
-                <w:b/>
-                <w:color w:val="000080"/>
-              </w:rPr>
-            </w:pPr>
-            <w:r>
-              <w:rPr>
-                <w:b/>
-                <w:color w:val="000080"/>
-              </w:rPr>
-              <w:lastRenderedPageBreak/>
-              <w:t>Screen Content</w:t>
-            </w:r>
-          </w:p>
-        </w:tc>
-      </w:tr>
-      <w:tr>
-        <w:tc>
-          <w:tcPr>
-            <w:tcW w:w="1660" w:type="dxa"/>
-            <w:gridSpan w:val="2"/>
-            <w:tcBorders>
-              <w:top w:val="single" w:sz="4" w:space="0" w:color="auto"/>
-              <w:left w:val="single" w:sz="4" w:space="0" w:color="auto"/>
-              <w:bottom w:val="single" w:sz="4" w:space="0" w:color="auto"/>
-              <w:right w:val="single" w:sz="4" w:space="0" w:color="auto"/>
-            </w:tcBorders>
-            <w:shd w:val="clear" w:color="auto" w:fill="CCFFCC"/>
-            <w:hideMark/>
-          </w:tcPr>
-          <w:p>
-            <w:pPr>
-              <w:spacing w:before="0" w:after="0"/>
-              <w:rPr>
-                <w:b/>
-                <w:color w:val="000080"/>
-              </w:rPr>
-            </w:pPr>
-            <w:r>
-              <w:rPr>
-                <w:b/>
-                <w:color w:val="000080"/>
-              </w:rPr>
-              <w:t>Item</w:t>
-            </w:r>
-          </w:p>
-        </w:tc>
-        <w:tc>
-          <w:tcPr>
-            <w:tcW w:w="1363" w:type="dxa"/>
-            <w:tcBorders>
-              <w:top w:val="single" w:sz="4" w:space="0" w:color="auto"/>
-              <w:left w:val="single" w:sz="4" w:space="0" w:color="auto"/>
-              <w:bottom w:val="single" w:sz="4" w:space="0" w:color="auto"/>
-              <w:right w:val="single" w:sz="4" w:space="0" w:color="auto"/>
-            </w:tcBorders>
-            <w:shd w:val="clear" w:color="auto" w:fill="CCFFCC"/>
-            <w:hideMark/>
-          </w:tcPr>
-          <w:p>
-            <w:pPr>
-              <w:spacing w:before="0" w:after="0"/>
-              <w:rPr>
-                <w:b/>
-                <w:color w:val="000080"/>
-              </w:rPr>
-            </w:pPr>
-            <w:r>
-              <w:rPr>
-                <w:b/>
-                <w:color w:val="000080"/>
-              </w:rPr>
-              <w:t>Type</w:t>
-            </w:r>
-          </w:p>
-        </w:tc>
-        <w:tc>
-          <w:tcPr>
-            <w:tcW w:w="2866" w:type="dxa"/>
-            <w:tcBorders>
-              <w:top w:val="single" w:sz="4" w:space="0" w:color="auto"/>
-              <w:left w:val="single" w:sz="4" w:space="0" w:color="auto"/>
-              <w:bottom w:val="single" w:sz="4" w:space="0" w:color="auto"/>
-              <w:right w:val="single" w:sz="4" w:space="0" w:color="auto"/>
-            </w:tcBorders>
-            <w:shd w:val="clear" w:color="auto" w:fill="CCFFCC"/>
-            <w:hideMark/>
-          </w:tcPr>
-          <w:p>
-            <w:pPr>
-              <w:spacing w:before="0" w:after="0"/>
-              <w:rPr>
-                <w:b/>
-                <w:color w:val="000080"/>
-              </w:rPr>
-            </w:pPr>
-            <w:r>
-              <w:rPr>
-                <w:b/>
-                <w:color w:val="000080"/>
-              </w:rPr>
-              <w:t>Data</w:t>
-            </w:r>
-          </w:p>
-        </w:tc>
-        <w:tc>
-          <w:tcPr>
-            <w:tcW w:w="4299" w:type="dxa"/>
-            <w:gridSpan w:val="2"/>
-            <w:tcBorders>
-              <w:top w:val="single" w:sz="4" w:space="0" w:color="auto"/>
-              <w:left w:val="single" w:sz="4" w:space="0" w:color="auto"/>
-              <w:bottom w:val="single" w:sz="4" w:space="0" w:color="auto"/>
-              <w:right w:val="single" w:sz="4" w:space="0" w:color="auto"/>
-            </w:tcBorders>
-            <w:shd w:val="clear" w:color="auto" w:fill="CCFFCC"/>
-            <w:hideMark/>
-          </w:tcPr>
-          <w:p>
-            <w:pPr>
-              <w:spacing w:before="0" w:after="0"/>
-              <w:rPr>
-                <w:b/>
-                <w:color w:val="000080"/>
-              </w:rPr>
-            </w:pPr>
-            <w:r>
-              <w:rPr>
-                <w:b/>
-                <w:color w:val="000080"/>
-              </w:rPr>
-              <w:t>Description</w:t>
-            </w:r>
-          </w:p>
-        </w:tc>
-      </w:tr>
-      <w:tr>
-        <w:tc>
-          <w:tcPr>
-            <w:tcW w:w="1660" w:type="dxa"/>
-            <w:gridSpan w:val="2"/>
-            <w:tcBorders>
-              <w:top w:val="single" w:sz="4" w:space="0" w:color="auto"/>
-              <w:left w:val="single" w:sz="4" w:space="0" w:color="auto"/>
-              <w:bottom w:val="single" w:sz="4" w:space="0" w:color="auto"/>
-              <w:right w:val="single" w:sz="4" w:space="0" w:color="auto"/>
-            </w:tcBorders>
-            <w:hideMark/>
-          </w:tcPr>
-          <w:p>
-            <w:pPr>
-              <w:spacing w:before="0" w:after="0"/>
-            </w:pPr>
-            <w:r>
-              <w:t>Ho ten</w:t>
-            </w:r>
-          </w:p>
-        </w:tc>
-        <w:tc>
-          <w:tcPr>
-            <w:tcW w:w="1363" w:type="dxa"/>
-            <w:tcBorders>
-              <w:top w:val="single" w:sz="4" w:space="0" w:color="auto"/>
-              <w:left w:val="single" w:sz="4" w:space="0" w:color="auto"/>
-              <w:bottom w:val="single" w:sz="4" w:space="0" w:color="auto"/>
-              <w:right w:val="single" w:sz="4" w:space="0" w:color="auto"/>
-            </w:tcBorders>
-            <w:hideMark/>
-          </w:tcPr>
-          <w:p>
-            <w:pPr>
-              <w:spacing w:before="0" w:after="0"/>
-            </w:pPr>
-            <w:r>
-              <w:t>Textbox – Text(30)</w:t>
-            </w:r>
-          </w:p>
-        </w:tc>
-        <w:tc>
-          <w:tcPr>
-            <w:tcW w:w="2866" w:type="dxa"/>
-            <w:tcBorders>
-              <w:top w:val="single" w:sz="4" w:space="0" w:color="auto"/>
-              <w:left w:val="single" w:sz="4" w:space="0" w:color="auto"/>
-              <w:bottom w:val="single" w:sz="4" w:space="0" w:color="auto"/>
-              <w:right w:val="single" w:sz="4" w:space="0" w:color="auto"/>
-            </w:tcBorders>
-          </w:tcPr>
-          <w:p>
-            <w:pPr>
-              <w:spacing w:before="0" w:after="0"/>
-            </w:pPr>
-          </w:p>
-        </w:tc>
-        <w:tc>
-          <w:tcPr>
-            <w:tcW w:w="4299" w:type="dxa"/>
-            <w:gridSpan w:val="2"/>
-            <w:tcBorders>
-              <w:top w:val="single" w:sz="4" w:space="0" w:color="auto"/>
-              <w:left w:val="single" w:sz="4" w:space="0" w:color="auto"/>
-              <w:bottom w:val="single" w:sz="4" w:space="0" w:color="auto"/>
-              <w:right w:val="single" w:sz="4" w:space="0" w:color="auto"/>
-            </w:tcBorders>
-            <w:hideMark/>
-          </w:tcPr>
-          <w:p>
-            <w:pPr>
-              <w:spacing w:before="0" w:after="0"/>
-            </w:pPr>
-            <w:r>
-              <w:t>Họ và tên người góp ý.</w:t>
-            </w:r>
-          </w:p>
-        </w:tc>
-      </w:tr>
-      <w:tr>
-        <w:tc>
-          <w:tcPr>
-            <w:tcW w:w="1660" w:type="dxa"/>
-            <w:gridSpan w:val="2"/>
-            <w:tcBorders>
-              <w:top w:val="single" w:sz="4" w:space="0" w:color="auto"/>
-              <w:left w:val="single" w:sz="4" w:space="0" w:color="auto"/>
-              <w:bottom w:val="single" w:sz="4" w:space="0" w:color="auto"/>
-              <w:right w:val="single" w:sz="4" w:space="0" w:color="auto"/>
-            </w:tcBorders>
-            <w:hideMark/>
-          </w:tcPr>
-          <w:p>
-            <w:pPr>
-              <w:spacing w:before="0" w:after="0"/>
-            </w:pPr>
-            <w:r>
-              <w:t>Dia chi</w:t>
-            </w:r>
-          </w:p>
-        </w:tc>
-        <w:tc>
-          <w:tcPr>
-            <w:tcW w:w="1363" w:type="dxa"/>
-            <w:tcBorders>
-              <w:top w:val="single" w:sz="4" w:space="0" w:color="auto"/>
-              <w:left w:val="single" w:sz="4" w:space="0" w:color="auto"/>
-              <w:bottom w:val="single" w:sz="4" w:space="0" w:color="auto"/>
-              <w:right w:val="single" w:sz="4" w:space="0" w:color="auto"/>
-            </w:tcBorders>
-            <w:hideMark/>
-          </w:tcPr>
-          <w:p>
-            <w:pPr>
-              <w:spacing w:before="0" w:after="0"/>
-            </w:pPr>
-            <w:r>
-              <w:t>Textbox – Text(100)</w:t>
-            </w:r>
-          </w:p>
-        </w:tc>
-        <w:tc>
-          <w:tcPr>
-            <w:tcW w:w="2866" w:type="dxa"/>
-            <w:tcBorders>
-              <w:top w:val="single" w:sz="4" w:space="0" w:color="auto"/>
-              <w:left w:val="single" w:sz="4" w:space="0" w:color="auto"/>
-              <w:bottom w:val="single" w:sz="4" w:space="0" w:color="auto"/>
-              <w:right w:val="single" w:sz="4" w:space="0" w:color="auto"/>
-            </w:tcBorders>
-          </w:tcPr>
-          <w:p>
-            <w:pPr>
-              <w:spacing w:before="0" w:after="0"/>
-            </w:pPr>
-          </w:p>
-        </w:tc>
-        <w:tc>
-          <w:tcPr>
-            <w:tcW w:w="4299" w:type="dxa"/>
-            <w:gridSpan w:val="2"/>
-            <w:tcBorders>
-              <w:top w:val="single" w:sz="4" w:space="0" w:color="auto"/>
-              <w:left w:val="single" w:sz="4" w:space="0" w:color="auto"/>
-              <w:bottom w:val="single" w:sz="4" w:space="0" w:color="auto"/>
-              <w:right w:val="single" w:sz="4" w:space="0" w:color="auto"/>
-            </w:tcBorders>
-            <w:hideMark/>
-          </w:tcPr>
-          <w:p>
-            <w:pPr>
-              <w:spacing w:before="0" w:after="0"/>
-            </w:pPr>
-            <w:r>
-              <w:rPr>
-                <w:rFonts w:ascii="Arial" w:hAnsi="Arial" w:cs="Arial"/>
-              </w:rPr>
-              <w:t>Địa chỉ người góp ý.</w:t>
-            </w:r>
-          </w:p>
-        </w:tc>
-      </w:tr>
-      <w:tr>
-        <w:tc>
-          <w:tcPr>
-            <w:tcW w:w="1660" w:type="dxa"/>
-            <w:gridSpan w:val="2"/>
-            <w:tcBorders>
-              <w:top w:val="single" w:sz="4" w:space="0" w:color="auto"/>
-              <w:left w:val="single" w:sz="4" w:space="0" w:color="auto"/>
-              <w:bottom w:val="single" w:sz="4" w:space="0" w:color="auto"/>
-              <w:right w:val="single" w:sz="4" w:space="0" w:color="auto"/>
-            </w:tcBorders>
-            <w:hideMark/>
-          </w:tcPr>
-          <w:p>
-            <w:pPr>
-              <w:spacing w:before="0" w:after="0"/>
-            </w:pPr>
-            <w:r>
-              <w:t>Noi dung gop y</w:t>
-            </w:r>
-          </w:p>
-        </w:tc>
-        <w:tc>
-          <w:tcPr>
-            <w:tcW w:w="1363" w:type="dxa"/>
-            <w:tcBorders>
-              <w:top w:val="single" w:sz="4" w:space="0" w:color="auto"/>
-              <w:left w:val="single" w:sz="4" w:space="0" w:color="auto"/>
-              <w:bottom w:val="single" w:sz="4" w:space="0" w:color="auto"/>
-              <w:right w:val="single" w:sz="4" w:space="0" w:color="auto"/>
-            </w:tcBorders>
-            <w:hideMark/>
-          </w:tcPr>
-          <w:p>
-            <w:pPr>
-              <w:spacing w:before="0" w:after="0"/>
-            </w:pPr>
-            <w:r>
-              <w:t>Areabox – Text(500)</w:t>
-            </w:r>
-          </w:p>
-        </w:tc>
-        <w:tc>
-          <w:tcPr>
-            <w:tcW w:w="2866" w:type="dxa"/>
-            <w:tcBorders>
-              <w:top w:val="single" w:sz="4" w:space="0" w:color="auto"/>
-              <w:left w:val="single" w:sz="4" w:space="0" w:color="auto"/>
-              <w:bottom w:val="single" w:sz="4" w:space="0" w:color="auto"/>
-              <w:right w:val="single" w:sz="4" w:space="0" w:color="auto"/>
-            </w:tcBorders>
-          </w:tcPr>
-          <w:p>
-            <w:pPr>
-              <w:spacing w:before="0" w:after="0"/>
-            </w:pPr>
-          </w:p>
-        </w:tc>
-        <w:tc>
-          <w:tcPr>
-            <w:tcW w:w="4299" w:type="dxa"/>
-            <w:gridSpan w:val="2"/>
-            <w:tcBorders>
-              <w:top w:val="single" w:sz="4" w:space="0" w:color="auto"/>
-              <w:left w:val="single" w:sz="4" w:space="0" w:color="auto"/>
-              <w:bottom w:val="single" w:sz="4" w:space="0" w:color="auto"/>
-              <w:right w:val="single" w:sz="4" w:space="0" w:color="auto"/>
-            </w:tcBorders>
-            <w:hideMark/>
-          </w:tcPr>
-          <w:p>
-            <w:pPr>
-              <w:spacing w:before="0" w:after="0"/>
-              <w:rPr>
-                <w:rFonts w:ascii="Arial" w:hAnsi="Arial" w:cs="Arial"/>
-              </w:rPr>
-            </w:pPr>
-            <w:r>
-              <w:rPr>
-                <w:rFonts w:ascii="Arial" w:hAnsi="Arial" w:cs="Arial"/>
-              </w:rPr>
-              <w:t>Nội dung góp ý.</w:t>
-            </w:r>
-          </w:p>
-        </w:tc>
-      </w:tr>
-      <w:tr>
-        <w:tc>
-          <w:tcPr>
-            <w:tcW w:w="1660" w:type="dxa"/>
-            <w:gridSpan w:val="2"/>
-            <w:tcBorders>
-              <w:top w:val="single" w:sz="4" w:space="0" w:color="auto"/>
-              <w:left w:val="single" w:sz="4" w:space="0" w:color="auto"/>
-              <w:bottom w:val="single" w:sz="4" w:space="0" w:color="auto"/>
-              <w:right w:val="single" w:sz="4" w:space="0" w:color="auto"/>
-            </w:tcBorders>
-          </w:tcPr>
-          <w:p>
-            <w:pPr>
-              <w:spacing w:before="0" w:after="0"/>
-            </w:pPr>
-            <w:r>
-              <w:t>Send</w:t>
-            </w:r>
-          </w:p>
-        </w:tc>
-        <w:tc>
-          <w:tcPr>
-            <w:tcW w:w="1363" w:type="dxa"/>
-            <w:tcBorders>
-              <w:top w:val="single" w:sz="4" w:space="0" w:color="auto"/>
-              <w:left w:val="single" w:sz="4" w:space="0" w:color="auto"/>
-              <w:bottom w:val="single" w:sz="4" w:space="0" w:color="auto"/>
-              <w:right w:val="single" w:sz="4" w:space="0" w:color="auto"/>
-            </w:tcBorders>
-          </w:tcPr>
-          <w:p>
-            <w:pPr>
-              <w:spacing w:before="0" w:after="0"/>
-            </w:pPr>
-            <w:r>
-              <w:t>Button</w:t>
-            </w:r>
-          </w:p>
-        </w:tc>
-        <w:tc>
-          <w:tcPr>
-            <w:tcW w:w="2866" w:type="dxa"/>
-            <w:tcBorders>
-              <w:top w:val="single" w:sz="4" w:space="0" w:color="auto"/>
-              <w:left w:val="single" w:sz="4" w:space="0" w:color="auto"/>
-              <w:bottom w:val="single" w:sz="4" w:space="0" w:color="auto"/>
-              <w:right w:val="single" w:sz="4" w:space="0" w:color="auto"/>
-            </w:tcBorders>
-          </w:tcPr>
-          <w:p>
-            <w:pPr>
-              <w:spacing w:before="0" w:after="0"/>
-            </w:pPr>
-          </w:p>
-        </w:tc>
-        <w:tc>
-          <w:tcPr>
-            <w:tcW w:w="4299" w:type="dxa"/>
-            <w:gridSpan w:val="2"/>
-            <w:tcBorders>
-              <w:top w:val="single" w:sz="4" w:space="0" w:color="auto"/>
-              <w:left w:val="single" w:sz="4" w:space="0" w:color="auto"/>
-              <w:bottom w:val="single" w:sz="4" w:space="0" w:color="auto"/>
-              <w:right w:val="single" w:sz="4" w:space="0" w:color="auto"/>
-            </w:tcBorders>
-          </w:tcPr>
-          <w:p>
-            <w:pPr>
-              <w:spacing w:before="0" w:after="0"/>
-              <w:rPr>
-                <w:rFonts w:ascii="Arial" w:hAnsi="Arial" w:cs="Arial"/>
-              </w:rPr>
-            </w:pPr>
-            <w:r>
-              <w:rPr>
-                <w:rFonts w:ascii="Arial" w:hAnsi="Arial" w:cs="Arial"/>
-              </w:rPr>
-              <w:t>Gửi góp ý.</w:t>
-            </w:r>
-          </w:p>
-        </w:tc>
-      </w:tr>
-      <w:tr>
-        <w:trPr>
-          <w:trHeight w:val="499"/>
-        </w:trPr>
-        <w:tc>
-          <w:tcPr>
-            <w:tcW w:w="10188" w:type="dxa"/>
-            <w:gridSpan w:val="6"/>
-            <w:tcBorders>
-              <w:top w:val="single" w:sz="4" w:space="0" w:color="auto"/>
-              <w:left w:val="single" w:sz="4" w:space="0" w:color="auto"/>
-              <w:bottom w:val="single" w:sz="4" w:space="0" w:color="auto"/>
-              <w:right w:val="single" w:sz="4" w:space="0" w:color="auto"/>
-            </w:tcBorders>
-            <w:hideMark/>
-          </w:tcPr>
-          <w:p>
-            <w:pPr>
-              <w:rPr>
-                <w:b/>
-                <w:color w:val="000080"/>
-              </w:rPr>
-            </w:pPr>
-            <w:r>
-              <w:rPr>
-                <w:b/>
-                <w:color w:val="000080"/>
-              </w:rPr>
-              <w:t>Screen Actions</w:t>
-            </w:r>
-          </w:p>
-        </w:tc>
-      </w:tr>
-      <w:tr>
-        <w:tc>
-          <w:tcPr>
-            <w:tcW w:w="1660" w:type="dxa"/>
-            <w:gridSpan w:val="2"/>
-            <w:tcBorders>
-              <w:top w:val="single" w:sz="4" w:space="0" w:color="auto"/>
-              <w:left w:val="single" w:sz="4" w:space="0" w:color="auto"/>
-              <w:bottom w:val="single" w:sz="4" w:space="0" w:color="auto"/>
-              <w:right w:val="single" w:sz="4" w:space="0" w:color="auto"/>
-            </w:tcBorders>
-            <w:shd w:val="clear" w:color="auto" w:fill="CCFFCC"/>
-            <w:hideMark/>
-          </w:tcPr>
-          <w:p>
-            <w:pPr>
-              <w:spacing w:before="0" w:after="0"/>
-              <w:rPr>
-                <w:b/>
-                <w:color w:val="000080"/>
-              </w:rPr>
-            </w:pPr>
-            <w:r>
-              <w:rPr>
-                <w:b/>
-                <w:color w:val="000080"/>
-              </w:rPr>
-              <w:t>Action Name</w:t>
-            </w:r>
-          </w:p>
-        </w:tc>
-        <w:tc>
-          <w:tcPr>
-            <w:tcW w:w="4229" w:type="dxa"/>
-            <w:gridSpan w:val="2"/>
-            <w:tcBorders>
-              <w:top w:val="single" w:sz="4" w:space="0" w:color="auto"/>
-              <w:left w:val="single" w:sz="4" w:space="0" w:color="auto"/>
-              <w:bottom w:val="single" w:sz="4" w:space="0" w:color="auto"/>
-              <w:right w:val="single" w:sz="4" w:space="0" w:color="auto"/>
-            </w:tcBorders>
-            <w:shd w:val="clear" w:color="auto" w:fill="CCFFCC"/>
-            <w:hideMark/>
-          </w:tcPr>
-          <w:p>
-            <w:pPr>
-              <w:spacing w:before="0" w:after="0"/>
-              <w:rPr>
-                <w:b/>
-                <w:color w:val="000080"/>
-              </w:rPr>
-            </w:pPr>
-            <w:r>
-              <w:rPr>
-                <w:b/>
-                <w:color w:val="000080"/>
-              </w:rPr>
-              <w:t>Description</w:t>
-            </w:r>
-          </w:p>
-        </w:tc>
-        <w:tc>
-          <w:tcPr>
-            <w:tcW w:w="2319" w:type="dxa"/>
-            <w:tcBorders>
-              <w:top w:val="single" w:sz="4" w:space="0" w:color="auto"/>
-              <w:left w:val="single" w:sz="4" w:space="0" w:color="auto"/>
-              <w:bottom w:val="single" w:sz="4" w:space="0" w:color="auto"/>
-              <w:right w:val="single" w:sz="4" w:space="0" w:color="auto"/>
-            </w:tcBorders>
-            <w:shd w:val="clear" w:color="auto" w:fill="CCFFCC"/>
-            <w:hideMark/>
-          </w:tcPr>
-          <w:p>
-            <w:pPr>
-              <w:spacing w:before="0" w:after="0"/>
-              <w:rPr>
-                <w:b/>
-                <w:color w:val="000080"/>
-              </w:rPr>
-            </w:pPr>
-            <w:r>
-              <w:rPr>
-                <w:b/>
-                <w:color w:val="000080"/>
-              </w:rPr>
-              <w:t>Success</w:t>
-            </w:r>
-          </w:p>
-        </w:tc>
-        <w:tc>
-          <w:tcPr>
-            <w:tcW w:w="1980" w:type="dxa"/>
-            <w:tcBorders>
-              <w:top w:val="single" w:sz="4" w:space="0" w:color="auto"/>
-              <w:left w:val="single" w:sz="4" w:space="0" w:color="auto"/>
-              <w:bottom w:val="single" w:sz="4" w:space="0" w:color="auto"/>
-              <w:right w:val="single" w:sz="4" w:space="0" w:color="auto"/>
-            </w:tcBorders>
-            <w:shd w:val="clear" w:color="auto" w:fill="CCFFCC"/>
-            <w:hideMark/>
-          </w:tcPr>
-          <w:p>
-            <w:pPr>
-              <w:spacing w:before="0" w:after="0"/>
-              <w:rPr>
-                <w:b/>
-                <w:color w:val="000080"/>
-              </w:rPr>
-            </w:pPr>
-            <w:r>
-              <w:rPr>
-                <w:b/>
-                <w:color w:val="000080"/>
-              </w:rPr>
-              <w:t>Failure</w:t>
-            </w:r>
-          </w:p>
-        </w:tc>
-      </w:tr>
-      <w:tr>
-        <w:tc>
-          <w:tcPr>
-            <w:tcW w:w="1660" w:type="dxa"/>
-            <w:gridSpan w:val="2"/>
-            <w:tcBorders>
-              <w:top w:val="single" w:sz="4" w:space="0" w:color="auto"/>
-              <w:left w:val="single" w:sz="4" w:space="0" w:color="auto"/>
-              <w:bottom w:val="single" w:sz="4" w:space="0" w:color="auto"/>
-              <w:right w:val="single" w:sz="4" w:space="0" w:color="auto"/>
-            </w:tcBorders>
-            <w:hideMark/>
-          </w:tcPr>
-          <w:p>
-            <w:pPr>
-              <w:spacing w:before="0" w:after="0"/>
-            </w:pPr>
-            <w:r>
-              <w:t>Send</w:t>
-            </w:r>
-          </w:p>
-        </w:tc>
-        <w:tc>
-          <w:tcPr>
-            <w:tcW w:w="4229" w:type="dxa"/>
-            <w:gridSpan w:val="2"/>
-            <w:tcBorders>
-              <w:top w:val="single" w:sz="4" w:space="0" w:color="auto"/>
-              <w:left w:val="single" w:sz="4" w:space="0" w:color="auto"/>
-              <w:bottom w:val="single" w:sz="4" w:space="0" w:color="auto"/>
-              <w:right w:val="single" w:sz="4" w:space="0" w:color="auto"/>
-            </w:tcBorders>
-            <w:hideMark/>
-          </w:tcPr>
-          <w:p>
-            <w:pPr>
-              <w:spacing w:before="0" w:after="0"/>
-              <w:rPr>
-                <w:rFonts w:cs="Tahoma"/>
-                <w:color w:val="FF0000"/>
-              </w:rPr>
-            </w:pPr>
-            <w:r>
-              <w:rPr>
-                <w:rFonts w:cs="Tahoma"/>
-              </w:rPr>
-              <w:t>Gửi góp ý.</w:t>
-            </w:r>
-          </w:p>
-        </w:tc>
-        <w:tc>
-          <w:tcPr>
-            <w:tcW w:w="2319" w:type="dxa"/>
-            <w:tcBorders>
-              <w:top w:val="single" w:sz="4" w:space="0" w:color="auto"/>
-              <w:left w:val="single" w:sz="4" w:space="0" w:color="auto"/>
-              <w:bottom w:val="single" w:sz="4" w:space="0" w:color="auto"/>
-              <w:right w:val="single" w:sz="4" w:space="0" w:color="auto"/>
-            </w:tcBorders>
-            <w:hideMark/>
-          </w:tcPr>
-          <w:p>
-            <w:pPr>
-              <w:spacing w:before="0" w:after="0"/>
-              <w:rPr>
-                <w:rFonts w:cs="Tahoma"/>
-              </w:rPr>
-            </w:pPr>
-            <w:r>
-              <w:rPr>
-                <w:rFonts w:cs="Tahoma"/>
-              </w:rPr>
-              <w:t>Lưu góp ý vào cơ sở dữ liệu.</w:t>
-            </w:r>
-          </w:p>
-        </w:tc>
-        <w:tc>
-          <w:tcPr>
-            <w:tcW w:w="1980" w:type="dxa"/>
-            <w:tcBorders>
-              <w:top w:val="single" w:sz="4" w:space="0" w:color="auto"/>
-              <w:left w:val="single" w:sz="4" w:space="0" w:color="auto"/>
-              <w:bottom w:val="single" w:sz="4" w:space="0" w:color="auto"/>
-              <w:right w:val="single" w:sz="4" w:space="0" w:color="auto"/>
-            </w:tcBorders>
-          </w:tcPr>
-          <w:p>
-            <w:pPr>
-              <w:pStyle w:val="ListParagraph"/>
-              <w:numPr>
-                <w:ilvl w:val="0"/>
-                <w:numId w:val="10"/>
-              </w:numPr>
-              <w:spacing w:before="0" w:after="0"/>
-            </w:pPr>
-            <w:r>
-              <w:t>Độ dài tên dưới 10 ký tự: Tên quá ngắn.</w:t>
-            </w:r>
-          </w:p>
-          <w:p>
-            <w:pPr>
-              <w:pStyle w:val="ListParagraph"/>
-              <w:numPr>
-                <w:ilvl w:val="0"/>
-                <w:numId w:val="10"/>
-              </w:numPr>
-              <w:spacing w:before="0" w:after="0"/>
-            </w:pPr>
-            <w:r>
-              <w:t>Nội dung ngắn hơn 200: Góp ý quá ngắn.</w:t>
-            </w:r>
-          </w:p>
-        </w:tc>
-      </w:tr>
-    </w:tbl>
-    <w:p/>
-    <w:p>
-      <w:pPr>
         <w:pStyle w:val="Heading1"/>
       </w:pPr>
       <w:bookmarkStart w:id="35" w:name="_Toc444780463"/>
@@ -31613,7 +30321,6 @@
                 <w:rFonts w:ascii="Tahoma" w:hAnsi="Tahoma" w:cs="Tahoma"/>
                 <w:lang w:val="en-GB"/>
               </w:rPr>
-              <w:lastRenderedPageBreak/>
               <w:t>No.</w:t>
             </w:r>
           </w:p>
@@ -32151,6 +30858,7 @@
                 <w:rFonts w:ascii="Tahoma" w:hAnsi="Tahoma" w:cs="Tahoma"/>
                 <w:lang w:val="en-GB"/>
               </w:rPr>
+              <w:lastRenderedPageBreak/>
               <w:t>No.</w:t>
             </w:r>
           </w:p>
@@ -32646,7 +31354,7 @@
       <w:rPr>
         <w:noProof/>
       </w:rPr>
-      <w:t>23</w:t>
+      <w:t>12</w:t>
     </w:r>
     <w:r>
       <w:fldChar w:fldCharType="end"/>
@@ -32667,7 +31375,7 @@
       <w:rPr>
         <w:noProof/>
       </w:rPr>
-      <w:t>38</w:t>
+      <w:t>37</w:t>
     </w:r>
     <w:r>
       <w:fldChar w:fldCharType="end"/>
@@ -37570,7 +36278,7 @@
 </file>
 
 <file path=customXml/itemProps1.xml><?xml version="1.0" encoding="utf-8"?>
-<ds:datastoreItem xmlns:ds="http://schemas.openxmlformats.org/officeDocument/2006/customXml" ds:itemID="{B2AB45EB-962D-408B-BAA5-662F4DC4372D}">
+<ds:datastoreItem xmlns:ds="http://schemas.openxmlformats.org/officeDocument/2006/customXml" ds:itemID="{6B6C0312-7E26-448B-8044-BB7BAE1F6E0E}">
   <ds:schemaRefs>
     <ds:schemaRef ds:uri="http://schemas.openxmlformats.org/officeDocument/2006/bibliography"/>
   </ds:schemaRefs>

</xml_diff>

<commit_message>
- change "Them moi lop da ton tai" to "Len lop" in src v4
</commit_message>
<xml_diff>
--- a/soft-technology/data/SE06_SRS_v4.0.docx
+++ b/soft-technology/data/SE06_SRS_v4.0.docx
@@ -4520,12 +4520,18 @@
           <w:p>
             <w:pPr>
               <w:spacing w:before="0" w:after="0"/>
+              <w:rPr>
+                <w:lang w:val="en-US"/>
+              </w:rPr>
             </w:pPr>
             <w:r>
               <w:t>A</w:t>
             </w:r>
             <w:r>
-              <w:t>7</w:t>
+              <w:rPr>
+                <w:lang w:val="en-US"/>
+              </w:rPr>
+              <w:t>6</w:t>
             </w:r>
           </w:p>
         </w:tc>
@@ -4706,37 +4712,6 @@
         </w:tc>
       </w:tr>
     </w:tbl>
-    <w:p>
-      <w:pPr>
-        <w:pStyle w:val="Heading4"/>
-      </w:pPr>
-      <w:r>
-        <w:t xml:space="preserve">Thiết kế </w:t>
-      </w:r>
-      <w:r>
-        <w:t>màn</w:t>
-      </w:r>
-      <w:r>
-        <w:t xml:space="preserve"> hình</w:t>
-      </w:r>
-    </w:p>
-    <w:p>
-      <w:pPr>
-        <w:pStyle w:val="Heading5"/>
-      </w:pPr>
-      <w:r>
-        <w:t>Quản lý thời khóa biểu</w:t>
-      </w:r>
-      <w:r>
-        <w:t xml:space="preserve"> </w:t>
-      </w:r>
-      <w:r>
-        <w:t xml:space="preserve">– </w:t>
-      </w:r>
-      <w:r>
-        <w:t>Quản lý</w:t>
-      </w:r>
-    </w:p>
     <w:p>
       <w:pPr>
         <w:jc w:val="center"/>
@@ -5614,7 +5589,6 @@
               <w:spacing w:before="0" w:after="0"/>
             </w:pPr>
             <w:r>
-              <w:lastRenderedPageBreak/>
               <w:t>Xem</w:t>
             </w:r>
           </w:p>
@@ -5736,6 +5710,7 @@
         <w:pStyle w:val="Heading3"/>
       </w:pPr>
       <w:r>
+        <w:lastRenderedPageBreak/>
         <w:t>Tạo mới lớp</w:t>
       </w:r>
     </w:p>
@@ -5812,7 +5787,16 @@
               <w:spacing w:before="0" w:after="0"/>
             </w:pPr>
             <w:r>
-              <w:t>A9.1</w:t>
+              <w:t>A</w:t>
+            </w:r>
+            <w:r>
+              <w:rPr>
+                <w:lang w:val="en-US"/>
+              </w:rPr>
+              <w:t>5</w:t>
+            </w:r>
+            <w:r>
+              <w:t>.1</w:t>
             </w:r>
           </w:p>
         </w:tc>
@@ -5897,6 +5881,9 @@
           <w:p>
             <w:pPr>
               <w:spacing w:before="0" w:after="0"/>
+              <w:rPr>
+                <w:lang w:val="en-US"/>
+              </w:rPr>
             </w:pPr>
             <w:r>
               <w:t xml:space="preserve">Cho phép admin </w:t>
@@ -5964,9 +5951,36 @@
           <w:p>
             <w:pPr>
               <w:spacing w:before="0" w:after="0"/>
+              <w:rPr>
+                <w:lang w:val="en-US"/>
+              </w:rPr>
             </w:pPr>
             <w:r>
               <w:t>Người dùng phải đăng nhập với quyền admin</w:t>
+            </w:r>
+            <w:r>
+              <w:rPr>
+                <w:lang w:val="en-US"/>
+              </w:rPr>
+              <w:t>.</w:t>
+            </w:r>
+            <w:r>
+              <w:rPr>
+                <w:lang w:val="en-US"/>
+              </w:rPr>
+              <w:t xml:space="preserve"> Admin phải thực hiện usecase </w:t>
+            </w:r>
+            <w:r>
+              <w:rPr>
+                <w:lang w:val="en-US"/>
+              </w:rPr>
+              <w:t>A</w:t>
+            </w:r>
+            <w:r>
+              <w:rPr>
+                <w:lang w:val="en-US"/>
+              </w:rPr>
+              <w:t>5.2</w:t>
             </w:r>
           </w:p>
         </w:tc>
@@ -6001,20 +6015,6 @@
     <w:p>
       <w:pPr>
         <w:pStyle w:val="Heading4"/>
-      </w:pPr>
-      <w:r>
-        <w:t xml:space="preserve">Thiết kế </w:t>
-      </w:r>
-      <w:r>
-        <w:t>màn</w:t>
-      </w:r>
-      <w:r>
-        <w:t xml:space="preserve"> hình</w:t>
-      </w:r>
-    </w:p>
-    <w:p>
-      <w:pPr>
-        <w:pStyle w:val="Heading5"/>
       </w:pPr>
       <w:r>
         <w:t>Tạo mới lớp</w:t>
@@ -6698,17 +6698,16 @@
               </w:rPr>
               <w:t>Hiển thị thông báo “Lớp đã chọn hiện đang tồn tại”</w:t>
             </w:r>
-            <w:bookmarkStart w:id="31" w:name="_GoBack"/>
-            <w:bookmarkEnd w:id="31"/>
           </w:p>
         </w:tc>
       </w:tr>
     </w:tbl>
     <w:p>
       <w:pPr>
-        <w:pStyle w:val="Heading5"/>
+        <w:pStyle w:val="Heading4"/>
       </w:pPr>
       <w:r>
+        <w:lastRenderedPageBreak/>
         <w:t>Tạo mới lớp</w:t>
       </w:r>
       <w:r>
@@ -6731,7 +6730,6 @@
           <w:noProof/>
           <w:lang w:eastAsia="vi-VN"/>
         </w:rPr>
-        <w:lastRenderedPageBreak/>
         <w:drawing>
           <wp:inline distT="0" distB="0" distL="0" distR="0" wp14:anchorId="083C05F1" wp14:editId="01BCB044">
             <wp:extent cx="4552950" cy="2867025"/>
@@ -7835,7 +7833,14 @@
               <w:rPr>
                 <w:rFonts w:cs="Tahoma"/>
               </w:rPr>
-              <w:t>Sau khi thêm học sinh vào lớp và chọn đầy đủ thông của lớp thì phải xác nhận tạo lớp thì thông tin lớp và thông tin học sinh mới được thêm vào DB.</w:t>
+              <w:t xml:space="preserve">Sau khi thêm học sinh vào lớp và chọn đầy đủ thông của lớp thì phải xác nhận tạo lớp </w:t>
+            </w:r>
+            <w:r>
+              <w:rPr>
+                <w:rFonts w:cs="Tahoma"/>
+              </w:rPr>
+              <w:lastRenderedPageBreak/>
+              <w:t>thì thông tin lớp và thông tin học sinh mới được thêm vào DB.</w:t>
             </w:r>
           </w:p>
         </w:tc>
@@ -7854,6 +7859,7 @@
               <w:rPr>
                 <w:rFonts w:cs="Tahoma"/>
               </w:rPr>
+              <w:lastRenderedPageBreak/>
               <w:t>Hộp thoại thông báo “Tạo lớp thành công” hiện lên.</w:t>
             </w:r>
           </w:p>
@@ -7875,7 +7881,7 @@
     </w:tbl>
     <w:p>
       <w:pPr>
-        <w:pStyle w:val="Heading5"/>
+        <w:pStyle w:val="Heading4"/>
       </w:pPr>
       <w:r>
         <w:lastRenderedPageBreak/>
@@ -9053,7 +9059,14 @@
               <w:rPr>
                 <w:b/>
               </w:rPr>
-              <w:t>Tạo mới lớp – Nhập thông tin</w:t>
+              <w:t xml:space="preserve">Tạo mới lớp – Nhập </w:t>
+            </w:r>
+            <w:r>
+              <w:rPr>
+                <w:b/>
+              </w:rPr>
+              <w:lastRenderedPageBreak/>
+              <w:t>thông tin</w:t>
             </w:r>
             <w:r>
               <w:t xml:space="preserve"> với dữ liệu đã được cập nhật.</w:t>
@@ -9077,11 +9090,11 @@
         <w:pStyle w:val="Heading3"/>
       </w:pPr>
       <w:r>
+        <w:rPr>
+          <w:lang w:val="en-US"/>
+        </w:rPr>
         <w:lastRenderedPageBreak/>
-        <w:t>Tạo mớ</w:t>
-      </w:r>
-      <w:r>
-        <w:t>i từ lớp đã tồn tại</w:t>
+        <w:t>Lên lớp</w:t>
       </w:r>
     </w:p>
     <w:tbl>
@@ -9123,9 +9136,15 @@
           <w:p>
             <w:pPr>
               <w:spacing w:before="0" w:after="0"/>
-            </w:pPr>
-            <w:r>
-              <w:t>Tạo mới từ lớp đã tồn tại</w:t>
+              <w:rPr>
+                <w:lang w:val="en-US"/>
+              </w:rPr>
+            </w:pPr>
+            <w:r>
+              <w:rPr>
+                <w:lang w:val="en-US"/>
+              </w:rPr>
+              <w:t>Lên lớp</w:t>
             </w:r>
           </w:p>
         </w:tc>
@@ -9157,7 +9176,10 @@
               <w:spacing w:before="0" w:after="0"/>
             </w:pPr>
             <w:r>
-              <w:t>A9.2</w:t>
+              <w:t>A5</w:t>
+            </w:r>
+            <w:r>
+              <w:t>.2</w:t>
             </w:r>
           </w:p>
         </w:tc>
@@ -9250,10 +9272,46 @@
               </w:rPr>
             </w:pPr>
             <w:r>
-              <w:t xml:space="preserve">Cho phép admin tạo ra một lớp mới </w:t>
-            </w:r>
-            <w:r>
-              <w:t>từ lớp cũ vào DB.</w:t>
+              <w:rPr>
+                <w:lang w:val="en-US"/>
+              </w:rPr>
+              <w:t>Cho phép tạo các lớp mới cho học sinh đã lên lớp khi bắt đầu năm học mới.</w:t>
+            </w:r>
+            <w:r>
+              <w:rPr>
+                <w:lang w:val="en-US"/>
+              </w:rPr>
+              <w:t xml:space="preserve"> Học sinh đủ điều kiện sẽ tự động được thêm vào lớp mới, học sinh không đủ điều kiện sẽ được thêm vào lớp cũ</w:t>
+            </w:r>
+            <w:r>
+              <w:rPr>
+                <w:lang w:val="en-US"/>
+              </w:rPr>
+              <w:t xml:space="preserve"> </w:t>
+            </w:r>
+            <w:r>
+              <w:rPr>
+                <w:lang w:val="en-US"/>
+              </w:rPr>
+              <w:t>(ví dụ như học sinh đang học lớp 4A1 năm 2005 nhưng không đủ điều kiên lên lớp thì sẽ được tự độn</w:t>
+            </w:r>
+            <w:r>
+              <w:rPr>
+                <w:lang w:val="en-US"/>
+              </w:rPr>
+              <w:t>g thêm vào lớp 4A1 của năm 2006)</w:t>
+            </w:r>
+            <w:r>
+              <w:rPr>
+                <w:lang w:val="en-US"/>
+              </w:rPr>
+              <w:t xml:space="preserve">. </w:t>
+            </w:r>
+            <w:r>
+              <w:rPr>
+                <w:lang w:val="en-US"/>
+              </w:rPr>
+              <w:t>Lớp cũ sẽ tự động được backup vào DB.</w:t>
             </w:r>
           </w:p>
         </w:tc>
@@ -9343,31 +9401,6 @@
         </w:tc>
       </w:tr>
     </w:tbl>
-    <w:p>
-      <w:pPr>
-        <w:pStyle w:val="Heading4"/>
-      </w:pPr>
-      <w:r>
-        <w:t xml:space="preserve">Thiết kế </w:t>
-      </w:r>
-      <w:r>
-        <w:t>màn</w:t>
-      </w:r>
-      <w:r>
-        <w:t xml:space="preserve"> hình</w:t>
-      </w:r>
-    </w:p>
-    <w:p>
-      <w:pPr>
-        <w:pStyle w:val="Heading5"/>
-      </w:pPr>
-      <w:r>
-        <w:t>Tạo mới từ lớp đã tồn tại</w:t>
-      </w:r>
-      <w:r>
-        <w:t xml:space="preserve"> – Chọn lớp</w:t>
-      </w:r>
-    </w:p>
     <w:p>
       <w:pPr>
         <w:jc w:val="center"/>
@@ -9382,10 +9415,10 @@
           <w:lang w:eastAsia="vi-VN"/>
         </w:rPr>
         <w:drawing>
-          <wp:inline distT="0" distB="0" distL="0" distR="0" wp14:anchorId="0FDA7B45" wp14:editId="4BB7B7D2">
-            <wp:extent cx="4314825" cy="933450"/>
-            <wp:effectExtent l="0" t="0" r="9525" b="0"/>
-            <wp:docPr id="70" name="Picture 70" descr="C:\Users\xuans\AppData\Local\Temp\fla742.tmp\Snapshot.png"/>
+          <wp:inline distT="0" distB="0" distL="0" distR="0">
+            <wp:extent cx="657225" cy="257175"/>
+            <wp:effectExtent l="0" t="0" r="9525" b="9525"/>
+            <wp:docPr id="6" name="Picture 6" descr="C:\Users\xuans\AppData\Local\Temp\fla1218.tmp\Snapshot.png"/>
             <wp:cNvGraphicFramePr>
               <a:graphicFrameLocks xmlns:a="http://schemas.openxmlformats.org/drawingml/2006/main" noChangeAspect="1"/>
             </wp:cNvGraphicFramePr>
@@ -9393,7 +9426,7 @@
               <a:graphicData uri="http://schemas.openxmlformats.org/drawingml/2006/picture">
                 <pic:pic xmlns:pic="http://schemas.openxmlformats.org/drawingml/2006/picture">
                   <pic:nvPicPr>
-                    <pic:cNvPr id="0" name="Picture 70" descr="C:\Users\xuans\AppData\Local\Temp\fla742.tmp\Snapshot.png"/>
+                    <pic:cNvPr id="0" name="Picture 1" descr="C:\Users\xuans\AppData\Local\Temp\fla1218.tmp\Snapshot.png"/>
                     <pic:cNvPicPr>
                       <a:picLocks noChangeAspect="1" noChangeArrowheads="1"/>
                     </pic:cNvPicPr>
@@ -9414,7 +9447,7 @@
                   <pic:spPr bwMode="auto">
                     <a:xfrm>
                       <a:off x="0" y="0"/>
-                      <a:ext cx="4314825" cy="933450"/>
+                      <a:ext cx="657225" cy="257175"/>
                     </a:xfrm>
                     <a:prstGeom prst="rect">
                       <a:avLst/>
@@ -9484,12 +9517,15 @@
           <w:p>
             <w:pPr>
               <w:spacing w:before="0" w:after="0"/>
-            </w:pPr>
-            <w:r>
-              <w:t>Tạo mới từ lớp đã tồn tại</w:t>
-            </w:r>
-            <w:r>
-              <w:t xml:space="preserve"> – Chọn lớp</w:t>
+              <w:rPr>
+                <w:lang w:val="en-US"/>
+              </w:rPr>
+            </w:pPr>
+            <w:r>
+              <w:rPr>
+                <w:lang w:val="en-US"/>
+              </w:rPr>
+              <w:t>Lên lớp</w:t>
             </w:r>
           </w:p>
         </w:tc>
@@ -9530,28 +9566,16 @@
               <w:rPr>
                 <w:rFonts w:cs="Tahoma"/>
                 <w:szCs w:val="20"/>
+                <w:lang w:val="en-US"/>
               </w:rPr>
             </w:pPr>
             <w:r>
               <w:rPr>
                 <w:rFonts w:cs="Tahoma"/>
                 <w:szCs w:val="20"/>
-              </w:rPr>
-              <w:t xml:space="preserve">Cho phép admin chọn lớp </w:t>
-            </w:r>
-            <w:r>
-              <w:rPr>
-                <w:rFonts w:cs="Tahoma"/>
-                <w:szCs w:val="20"/>
-              </w:rPr>
-              <w:t xml:space="preserve">đã tồn tại </w:t>
-            </w:r>
-            <w:r>
-              <w:rPr>
-                <w:rFonts w:cs="Tahoma"/>
-                <w:szCs w:val="20"/>
-              </w:rPr>
-              <w:t>để tạo mới.</w:t>
+                <w:lang w:val="en-US"/>
+              </w:rPr>
+              <w:t>Cho phép admin cho toàn bộ học sinh lên lớp 1 lần</w:t>
             </w:r>
           </w:p>
         </w:tc>
@@ -9594,6 +9618,7 @@
                 <w:b/>
                 <w:color w:val="000080"/>
                 <w:szCs w:val="20"/>
+                <w:lang w:val="en-US"/>
               </w:rPr>
             </w:pPr>
             <w:r>
@@ -9609,15 +9634,16 @@
                 <w:b/>
                 <w:szCs w:val="20"/>
               </w:rPr>
-              <w:t>Lớp -&gt; Tạ</w:t>
+              <w:t xml:space="preserve">Lớp -&gt; </w:t>
             </w:r>
             <w:r>
               <w:rPr>
                 <w:rFonts w:cs="Tahoma"/>
                 <w:b/>
                 <w:szCs w:val="20"/>
-              </w:rPr>
-              <w:t>o từ lớp đã tồn tại</w:t>
+                <w:lang w:val="en-US"/>
+              </w:rPr>
+              <w:t>Lên lớp</w:t>
             </w:r>
           </w:p>
         </w:tc>
@@ -9750,15 +9776,15 @@
           <w:p>
             <w:pPr>
               <w:spacing w:before="0" w:after="0"/>
-            </w:pPr>
-            <w:r>
-              <w:t xml:space="preserve">Chọn </w:t>
-            </w:r>
-            <w:r>
-              <w:t xml:space="preserve">khối </w:t>
-            </w:r>
-            <w:r>
-              <w:t>lớp</w:t>
+              <w:rPr>
+                <w:lang w:val="en-US"/>
+              </w:rPr>
+            </w:pPr>
+            <w:r>
+              <w:rPr>
+                <w:lang w:val="en-US"/>
+              </w:rPr>
+              <w:t>Lên lớp</w:t>
             </w:r>
           </w:p>
         </w:tc>
@@ -9771,7 +9797,7 @@
               <w:spacing w:before="0" w:after="0"/>
             </w:pPr>
             <w:r>
-              <w:t>Dropdown list - Alpha numeric (5)</w:t>
+              <w:t>Button</w:t>
             </w:r>
           </w:p>
         </w:tc>
@@ -9793,124 +9819,16 @@
           <w:p>
             <w:pPr>
               <w:spacing w:before="0" w:after="0"/>
-            </w:pPr>
-            <w:r>
-              <w:t>Chọ</w:t>
-            </w:r>
-            <w:r>
-              <w:t>n khối lớp muốn tạ</w:t>
-            </w:r>
-            <w:r>
-              <w:t>o, các khối lớp được chọn sẽ không có lớp 5.</w:t>
-            </w:r>
-          </w:p>
-        </w:tc>
-      </w:tr>
-      <w:tr>
-        <w:tc>
-          <w:tcPr>
-            <w:tcW w:w="1660" w:type="dxa"/>
-            <w:gridSpan w:val="2"/>
-          </w:tcPr>
-          <w:p>
-            <w:pPr>
-              <w:spacing w:before="0" w:after="0"/>
-            </w:pPr>
-            <w:r>
-              <w:t>Chọn lớp</w:t>
-            </w:r>
-          </w:p>
-        </w:tc>
-        <w:tc>
-          <w:tcPr>
-            <w:tcW w:w="1363" w:type="dxa"/>
-          </w:tcPr>
-          <w:p>
-            <w:pPr>
-              <w:spacing w:before="0" w:after="0"/>
-            </w:pPr>
-            <w:r>
-              <w:t>Dropdown list - Alpha numeric (5)</w:t>
-            </w:r>
-          </w:p>
-        </w:tc>
-        <w:tc>
-          <w:tcPr>
-            <w:tcW w:w="2866" w:type="dxa"/>
-          </w:tcPr>
-          <w:p>
-            <w:pPr>
-              <w:spacing w:before="0" w:after="0"/>
-            </w:pPr>
-          </w:p>
-        </w:tc>
-        <w:tc>
-          <w:tcPr>
-            <w:tcW w:w="4299" w:type="dxa"/>
-            <w:gridSpan w:val="2"/>
-          </w:tcPr>
-          <w:p>
-            <w:pPr>
-              <w:spacing w:before="0" w:after="0"/>
-            </w:pPr>
-            <w:r>
-              <w:t>Chọn lớp cụ thể trong khối lớp.</w:t>
-            </w:r>
-          </w:p>
-        </w:tc>
-      </w:tr>
-      <w:tr>
-        <w:tc>
-          <w:tcPr>
-            <w:tcW w:w="1660" w:type="dxa"/>
-            <w:gridSpan w:val="2"/>
-          </w:tcPr>
-          <w:p>
-            <w:pPr>
-              <w:spacing w:before="0" w:after="0"/>
-            </w:pPr>
-            <w:r>
-              <w:t>Xem</w:t>
-            </w:r>
-          </w:p>
-        </w:tc>
-        <w:tc>
-          <w:tcPr>
-            <w:tcW w:w="1363" w:type="dxa"/>
-          </w:tcPr>
-          <w:p>
-            <w:pPr>
-              <w:spacing w:before="0" w:after="0"/>
-            </w:pPr>
-            <w:r>
-              <w:t>Button</w:t>
-            </w:r>
-          </w:p>
-        </w:tc>
-        <w:tc>
-          <w:tcPr>
-            <w:tcW w:w="2866" w:type="dxa"/>
-          </w:tcPr>
-          <w:p>
-            <w:pPr>
-              <w:spacing w:before="0" w:after="0"/>
-            </w:pPr>
-          </w:p>
-        </w:tc>
-        <w:tc>
-          <w:tcPr>
-            <w:tcW w:w="4299" w:type="dxa"/>
-            <w:gridSpan w:val="2"/>
-          </w:tcPr>
-          <w:p>
-            <w:pPr>
-              <w:spacing w:before="0" w:after="0"/>
+              <w:rPr>
+                <w:lang w:val="en-US"/>
+              </w:rPr>
             </w:pPr>
             <w:r>
               <w:rPr>
                 <w:rFonts w:ascii="Arial" w:hAnsi="Arial" w:cs="Arial"/>
-              </w:rPr>
-              <w:t>Xem lớp đã chọn.</w:t>
+                <w:lang w:val="en-US"/>
+              </w:rPr>
+              <w:t>Cho phép admin cho toàn bộ học sinh lên lớp.</w:t>
             </w:r>
           </w:p>
         </w:tc>
@@ -10043,9 +9961,15 @@
           <w:p>
             <w:pPr>
               <w:spacing w:before="0" w:after="0"/>
-            </w:pPr>
-            <w:r>
-              <w:t>Xem</w:t>
+              <w:rPr>
+                <w:lang w:val="en-US"/>
+              </w:rPr>
+            </w:pPr>
+            <w:r>
+              <w:rPr>
+                <w:lang w:val="en-US"/>
+              </w:rPr>
+              <w:t>Lên lớp</w:t>
             </w:r>
           </w:p>
         </w:tc>
@@ -10060,19 +9984,29 @@
               <w:rPr>
                 <w:rFonts w:cs="Tahoma"/>
                 <w:color w:val="FF0000"/>
+                <w:lang w:val="en-US"/>
               </w:rPr>
             </w:pPr>
             <w:r>
               <w:rPr>
                 <w:rFonts w:cs="Tahoma"/>
-              </w:rPr>
-              <w:t xml:space="preserve">Xem thông tin lớp đã chọn trước khi tạo lớp mới </w:t>
+                <w:lang w:val="en-US"/>
+              </w:rPr>
+              <w:t>Chức năng</w:t>
             </w:r>
             <w:r>
               <w:rPr>
                 <w:rFonts w:cs="Tahoma"/>
-              </w:rPr>
-              <w:t>từ đó.</w:t>
+                <w:lang w:val="en-US"/>
+              </w:rPr>
+              <w:t xml:space="preserve"> cho phép admin cho lên lớp.</w:t>
+            </w:r>
+            <w:r>
+              <w:rPr>
+                <w:rFonts w:cs="Tahoma"/>
+                <w:lang w:val="en-US"/>
+              </w:rPr>
+              <w:t xml:space="preserve"> Hiển thị thông điệp yêu cầu admin xác thực trước khi thực hiện chức năng này.</w:t>
             </w:r>
           </w:p>
         </w:tc>
@@ -10085,25 +10019,15 @@
               <w:spacing w:before="0" w:after="0"/>
               <w:rPr>
                 <w:rFonts w:cs="Tahoma"/>
+                <w:lang w:val="en-US"/>
               </w:rPr>
             </w:pPr>
             <w:r>
               <w:rPr>
                 <w:rFonts w:cs="Tahoma"/>
-              </w:rPr>
-              <w:t xml:space="preserve">Thông tin lớp </w:t>
-            </w:r>
-            <w:r>
-              <w:rPr>
-                <w:rFonts w:cs="Tahoma"/>
-              </w:rPr>
-              <w:t xml:space="preserve">đã chọn sẽ </w:t>
-            </w:r>
-            <w:r>
-              <w:rPr>
-                <w:rFonts w:cs="Tahoma"/>
-              </w:rPr>
-              <w:t>hiển thị bên dưới.</w:t>
+                <w:lang w:val="en-US"/>
+              </w:rPr>
+              <w:t>Hiển thị thông báo “Toàn bộ học sinh đủ điều kiện đã lên lớp”</w:t>
             </w:r>
           </w:p>
         </w:tc>
@@ -10121,984 +10045,10 @@
     </w:tbl>
     <w:p>
       <w:pPr>
-        <w:pStyle w:val="Heading5"/>
-      </w:pPr>
-      <w:r>
-        <w:t>Tạo mới từ lớp đã tồn tại</w:t>
-      </w:r>
-      <w:r>
-        <w:t xml:space="preserve"> – Tạo lớp</w:t>
-      </w:r>
-    </w:p>
-    <w:p>
-      <w:pPr>
-        <w:jc w:val="center"/>
-        <w:rPr>
-          <w:rFonts w:ascii="Times New Roman" w:hAnsi="Times New Roman"/>
-        </w:rPr>
-      </w:pPr>
-      <w:r>
-        <w:rPr>
-          <w:rFonts w:ascii="Times New Roman" w:hAnsi="Times New Roman"/>
-          <w:noProof/>
-          <w:lang w:eastAsia="vi-VN"/>
-        </w:rPr>
-        <w:drawing>
-          <wp:inline distT="0" distB="0" distL="0" distR="0" wp14:anchorId="6213BE24" wp14:editId="2A725687">
-            <wp:extent cx="4467225" cy="2105025"/>
-            <wp:effectExtent l="0" t="0" r="9525" b="9525"/>
-            <wp:docPr id="75" name="Picture 75" descr="C:\Users\xuans\AppData\Local\Temp\fla55A.tmp\Snapshot.png"/>
-            <wp:cNvGraphicFramePr>
-              <a:graphicFrameLocks xmlns:a="http://schemas.openxmlformats.org/drawingml/2006/main" noChangeAspect="1"/>
-            </wp:cNvGraphicFramePr>
-            <a:graphic xmlns:a="http://schemas.openxmlformats.org/drawingml/2006/main">
-              <a:graphicData uri="http://schemas.openxmlformats.org/drawingml/2006/picture">
-                <pic:pic xmlns:pic="http://schemas.openxmlformats.org/drawingml/2006/picture">
-                  <pic:nvPicPr>
-                    <pic:cNvPr id="0" name="Picture 75" descr="C:\Users\xuans\AppData\Local\Temp\fla55A.tmp\Snapshot.png"/>
-                    <pic:cNvPicPr>
-                      <a:picLocks noChangeAspect="1" noChangeArrowheads="1"/>
-                    </pic:cNvPicPr>
-                  </pic:nvPicPr>
-                  <pic:blipFill>
-                    <a:blip r:embed="rId23">
-                      <a:extLst>
-                        <a:ext uri="{28A0092B-C50C-407E-A947-70E740481C1C}">
-                          <a14:useLocalDpi xmlns:a14="http://schemas.microsoft.com/office/drawing/2010/main" val="0"/>
-                        </a:ext>
-                      </a:extLst>
-                    </a:blip>
-                    <a:srcRect/>
-                    <a:stretch>
-                      <a:fillRect/>
-                    </a:stretch>
-                  </pic:blipFill>
-                  <pic:spPr bwMode="auto">
-                    <a:xfrm>
-                      <a:off x="0" y="0"/>
-                      <a:ext cx="4467225" cy="2105025"/>
-                    </a:xfrm>
-                    <a:prstGeom prst="rect">
-                      <a:avLst/>
-                    </a:prstGeom>
-                    <a:noFill/>
-                    <a:ln>
-                      <a:noFill/>
-                    </a:ln>
-                  </pic:spPr>
-                </pic:pic>
-              </a:graphicData>
-            </a:graphic>
-          </wp:inline>
-        </w:drawing>
-      </w:r>
-    </w:p>
-    <w:tbl>
-      <w:tblPr>
-        <w:tblW w:w="10188" w:type="dxa"/>
-        <w:tblBorders>
-          <w:top w:val="single" w:sz="4" w:space="0" w:color="auto"/>
-          <w:left w:val="single" w:sz="4" w:space="0" w:color="auto"/>
-          <w:bottom w:val="single" w:sz="4" w:space="0" w:color="auto"/>
-          <w:right w:val="single" w:sz="4" w:space="0" w:color="auto"/>
-          <w:insideH w:val="single" w:sz="4" w:space="0" w:color="auto"/>
-          <w:insideV w:val="single" w:sz="4" w:space="0" w:color="auto"/>
-        </w:tblBorders>
-        <w:tblLook w:val="01E0" w:firstRow="1" w:lastRow="1" w:firstColumn="1" w:lastColumn="1" w:noHBand="0" w:noVBand="0"/>
-      </w:tblPr>
-      <w:tblGrid>
-        <w:gridCol w:w="1651"/>
-        <w:gridCol w:w="9"/>
-        <w:gridCol w:w="1363"/>
-        <w:gridCol w:w="2866"/>
-        <w:gridCol w:w="2319"/>
-        <w:gridCol w:w="1980"/>
-      </w:tblGrid>
-      <w:tr>
-        <w:tc>
-          <w:tcPr>
-            <w:tcW w:w="1651" w:type="dxa"/>
-            <w:shd w:val="clear" w:color="auto" w:fill="CCFFCC"/>
-          </w:tcPr>
-          <w:p>
-            <w:pPr>
-              <w:spacing w:before="0" w:after="0"/>
-              <w:rPr>
-                <w:b/>
-                <w:color w:val="000080"/>
-              </w:rPr>
-            </w:pPr>
-            <w:r>
-              <w:rPr>
-                <w:b/>
-                <w:color w:val="000080"/>
-              </w:rPr>
-              <w:lastRenderedPageBreak/>
-              <w:t>Screen</w:t>
-            </w:r>
-          </w:p>
-        </w:tc>
-        <w:tc>
-          <w:tcPr>
-            <w:tcW w:w="8537" w:type="dxa"/>
-            <w:gridSpan w:val="5"/>
-            <w:shd w:val="clear" w:color="auto" w:fill="auto"/>
-          </w:tcPr>
-          <w:p>
-            <w:pPr>
-              <w:spacing w:before="0" w:after="0"/>
-            </w:pPr>
-            <w:r>
-              <w:t>Tạo mới từ lớp đã tồn tại</w:t>
-            </w:r>
-            <w:r>
-              <w:t xml:space="preserve"> – </w:t>
-            </w:r>
-            <w:r>
-              <w:t>Tạo lớp</w:t>
-            </w:r>
-          </w:p>
-        </w:tc>
-      </w:tr>
-      <w:tr>
-        <w:tc>
-          <w:tcPr>
-            <w:tcW w:w="1660" w:type="dxa"/>
-            <w:gridSpan w:val="2"/>
-            <w:shd w:val="clear" w:color="auto" w:fill="CCFFCC"/>
-          </w:tcPr>
-          <w:p>
-            <w:pPr>
-              <w:spacing w:before="0" w:after="0"/>
-              <w:rPr>
-                <w:b/>
-                <w:color w:val="000080"/>
-              </w:rPr>
-            </w:pPr>
-            <w:r>
-              <w:rPr>
-                <w:b/>
-                <w:color w:val="000080"/>
-              </w:rPr>
-              <w:t>Description</w:t>
-            </w:r>
-          </w:p>
-        </w:tc>
-        <w:tc>
-          <w:tcPr>
-            <w:tcW w:w="8528" w:type="dxa"/>
-            <w:gridSpan w:val="4"/>
-            <w:shd w:val="clear" w:color="auto" w:fill="auto"/>
-          </w:tcPr>
-          <w:p>
-            <w:pPr>
-              <w:spacing w:before="0" w:after="0"/>
-              <w:rPr>
-                <w:rFonts w:cs="Tahoma"/>
-                <w:szCs w:val="20"/>
-              </w:rPr>
-            </w:pPr>
-            <w:r>
-              <w:rPr>
-                <w:rFonts w:cs="Tahoma"/>
-                <w:szCs w:val="20"/>
-              </w:rPr>
-              <w:t>Cho phép admin chọ</w:t>
-            </w:r>
-            <w:r>
-              <w:rPr>
-                <w:rFonts w:cs="Tahoma"/>
-                <w:szCs w:val="20"/>
-              </w:rPr>
-              <w:t>n tạo lớp mới từ lớp đã chọn</w:t>
-            </w:r>
-          </w:p>
-        </w:tc>
-      </w:tr>
-      <w:tr>
-        <w:tc>
-          <w:tcPr>
-            <w:tcW w:w="1660" w:type="dxa"/>
-            <w:gridSpan w:val="2"/>
-            <w:shd w:val="clear" w:color="auto" w:fill="CCFFCC"/>
-          </w:tcPr>
-          <w:p>
-            <w:pPr>
-              <w:spacing w:before="0" w:after="0"/>
-              <w:rPr>
-                <w:b/>
-                <w:color w:val="000080"/>
-              </w:rPr>
-            </w:pPr>
-            <w:r>
-              <w:rPr>
-                <w:b/>
-                <w:color w:val="000080"/>
-              </w:rPr>
-              <w:t>Screen Access</w:t>
-            </w:r>
-          </w:p>
-        </w:tc>
-        <w:tc>
-          <w:tcPr>
-            <w:tcW w:w="8528" w:type="dxa"/>
-            <w:gridSpan w:val="4"/>
-            <w:shd w:val="clear" w:color="auto" w:fill="auto"/>
-          </w:tcPr>
-          <w:p>
-            <w:pPr>
-              <w:spacing w:before="0" w:after="0"/>
-              <w:rPr>
-                <w:rFonts w:cs="Tahoma"/>
-                <w:b/>
-                <w:color w:val="000080"/>
-                <w:szCs w:val="20"/>
-              </w:rPr>
-            </w:pPr>
-            <w:r>
-              <w:rPr>
-                <w:rFonts w:cs="Tahoma"/>
-                <w:szCs w:val="20"/>
-              </w:rPr>
-              <w:t xml:space="preserve">Admin </w:t>
-            </w:r>
-            <w:r>
-              <w:rPr>
-                <w:rFonts w:cs="Tahoma"/>
-                <w:szCs w:val="20"/>
-              </w:rPr>
-              <w:t xml:space="preserve">nhấn vào nút </w:t>
-            </w:r>
-            <w:r>
-              <w:rPr>
-                <w:rFonts w:cs="Tahoma"/>
-                <w:b/>
-                <w:szCs w:val="20"/>
-              </w:rPr>
-              <w:t>Xem</w:t>
-            </w:r>
-            <w:r>
-              <w:rPr>
-                <w:rFonts w:cs="Tahoma"/>
-                <w:szCs w:val="20"/>
-              </w:rPr>
-              <w:t xml:space="preserve"> tại </w:t>
-            </w:r>
-            <w:r>
-              <w:rPr>
-                <w:rFonts w:cs="Tahoma"/>
-                <w:szCs w:val="20"/>
-              </w:rPr>
-              <w:t>màn</w:t>
-            </w:r>
-            <w:r>
-              <w:rPr>
-                <w:rFonts w:cs="Tahoma"/>
-                <w:szCs w:val="20"/>
-              </w:rPr>
-              <w:t xml:space="preserve"> hình </w:t>
-            </w:r>
-            <w:r>
-              <w:rPr>
-                <w:b/>
-              </w:rPr>
-              <w:t>Tạo mới từ lớp đã tồn tại – Chọn lớp</w:t>
-            </w:r>
-          </w:p>
-        </w:tc>
-      </w:tr>
-      <w:tr>
-        <w:trPr>
-          <w:trHeight w:val="499"/>
-        </w:trPr>
-        <w:tc>
-          <w:tcPr>
-            <w:tcW w:w="10188" w:type="dxa"/>
-            <w:gridSpan w:val="6"/>
-            <w:shd w:val="clear" w:color="auto" w:fill="auto"/>
-          </w:tcPr>
-          <w:p>
-            <w:pPr>
-              <w:rPr>
-                <w:b/>
-                <w:color w:val="000080"/>
-              </w:rPr>
-            </w:pPr>
-            <w:r>
-              <w:rPr>
-                <w:b/>
-                <w:color w:val="000080"/>
-              </w:rPr>
-              <w:t>Screen Content</w:t>
-            </w:r>
-          </w:p>
-        </w:tc>
-      </w:tr>
-      <w:tr>
-        <w:tc>
-          <w:tcPr>
-            <w:tcW w:w="1660" w:type="dxa"/>
-            <w:gridSpan w:val="2"/>
-            <w:shd w:val="clear" w:color="auto" w:fill="CCFFCC"/>
-          </w:tcPr>
-          <w:p>
-            <w:pPr>
-              <w:spacing w:before="0" w:after="0"/>
-              <w:rPr>
-                <w:b/>
-                <w:color w:val="000080"/>
-              </w:rPr>
-            </w:pPr>
-            <w:r>
-              <w:rPr>
-                <w:b/>
-                <w:color w:val="000080"/>
-              </w:rPr>
-              <w:t>Item</w:t>
-            </w:r>
-          </w:p>
-        </w:tc>
-        <w:tc>
-          <w:tcPr>
-            <w:tcW w:w="1363" w:type="dxa"/>
-            <w:shd w:val="clear" w:color="auto" w:fill="CCFFCC"/>
-          </w:tcPr>
-          <w:p>
-            <w:pPr>
-              <w:spacing w:before="0" w:after="0"/>
-              <w:rPr>
-                <w:b/>
-                <w:color w:val="000080"/>
-              </w:rPr>
-            </w:pPr>
-            <w:r>
-              <w:rPr>
-                <w:b/>
-                <w:color w:val="000080"/>
-              </w:rPr>
-              <w:t>Type</w:t>
-            </w:r>
-          </w:p>
-        </w:tc>
-        <w:tc>
-          <w:tcPr>
-            <w:tcW w:w="2866" w:type="dxa"/>
-            <w:shd w:val="clear" w:color="auto" w:fill="CCFFCC"/>
-          </w:tcPr>
-          <w:p>
-            <w:pPr>
-              <w:spacing w:before="0" w:after="0"/>
-              <w:rPr>
-                <w:b/>
-                <w:color w:val="000080"/>
-              </w:rPr>
-            </w:pPr>
-            <w:r>
-              <w:rPr>
-                <w:b/>
-                <w:color w:val="000080"/>
-              </w:rPr>
-              <w:t>Data</w:t>
-            </w:r>
-          </w:p>
-        </w:tc>
-        <w:tc>
-          <w:tcPr>
-            <w:tcW w:w="4299" w:type="dxa"/>
-            <w:gridSpan w:val="2"/>
-            <w:shd w:val="clear" w:color="auto" w:fill="CCFFCC"/>
-          </w:tcPr>
-          <w:p>
-            <w:pPr>
-              <w:spacing w:before="0" w:after="0"/>
-              <w:rPr>
-                <w:b/>
-                <w:color w:val="000080"/>
-              </w:rPr>
-            </w:pPr>
-            <w:r>
-              <w:rPr>
-                <w:b/>
-                <w:color w:val="000080"/>
-              </w:rPr>
-              <w:t>Description</w:t>
-            </w:r>
-          </w:p>
-        </w:tc>
-      </w:tr>
-      <w:tr>
-        <w:tc>
-          <w:tcPr>
-            <w:tcW w:w="1660" w:type="dxa"/>
-            <w:gridSpan w:val="2"/>
-          </w:tcPr>
-          <w:p>
-            <w:pPr>
-              <w:spacing w:before="0" w:after="0"/>
-            </w:pPr>
-            <w:r>
-              <w:t>STT</w:t>
-            </w:r>
-          </w:p>
-        </w:tc>
-        <w:tc>
-          <w:tcPr>
-            <w:tcW w:w="1363" w:type="dxa"/>
-          </w:tcPr>
-          <w:p>
-            <w:pPr>
-              <w:spacing w:before="0" w:after="0"/>
-            </w:pPr>
-            <w:r>
-              <w:t>Label - Number (15)</w:t>
-            </w:r>
-          </w:p>
-        </w:tc>
-        <w:tc>
-          <w:tcPr>
-            <w:tcW w:w="2866" w:type="dxa"/>
-          </w:tcPr>
-          <w:p>
-            <w:pPr>
-              <w:spacing w:before="0" w:after="0"/>
-            </w:pPr>
-          </w:p>
-        </w:tc>
-        <w:tc>
-          <w:tcPr>
-            <w:tcW w:w="4299" w:type="dxa"/>
-            <w:gridSpan w:val="2"/>
-          </w:tcPr>
-          <w:p>
-            <w:pPr>
-              <w:spacing w:before="0" w:after="0"/>
-            </w:pPr>
-            <w:r>
-              <w:rPr>
-                <w:rFonts w:ascii="Arial" w:hAnsi="Arial" w:cs="Arial"/>
-              </w:rPr>
-              <w:t>Số thứ tự của họ</w:t>
-            </w:r>
-            <w:r>
-              <w:rPr>
-                <w:rFonts w:ascii="Arial" w:hAnsi="Arial" w:cs="Arial"/>
-              </w:rPr>
-              <w:t>c sinh.</w:t>
-            </w:r>
-          </w:p>
-        </w:tc>
-      </w:tr>
-      <w:tr>
-        <w:tc>
-          <w:tcPr>
-            <w:tcW w:w="1660" w:type="dxa"/>
-            <w:gridSpan w:val="2"/>
-          </w:tcPr>
-          <w:p>
-            <w:pPr>
-              <w:spacing w:before="0" w:after="0"/>
-            </w:pPr>
-            <w:r>
-              <w:t>Tên</w:t>
-            </w:r>
-          </w:p>
-        </w:tc>
-        <w:tc>
-          <w:tcPr>
-            <w:tcW w:w="1363" w:type="dxa"/>
-          </w:tcPr>
-          <w:p>
-            <w:pPr>
-              <w:spacing w:before="0" w:after="0"/>
-            </w:pPr>
-            <w:r>
-              <w:t>Label - String (50)</w:t>
-            </w:r>
-          </w:p>
-        </w:tc>
-        <w:tc>
-          <w:tcPr>
-            <w:tcW w:w="2866" w:type="dxa"/>
-          </w:tcPr>
-          <w:p>
-            <w:pPr>
-              <w:spacing w:before="0" w:after="0"/>
-            </w:pPr>
-          </w:p>
-        </w:tc>
-        <w:tc>
-          <w:tcPr>
-            <w:tcW w:w="4299" w:type="dxa"/>
-            <w:gridSpan w:val="2"/>
-          </w:tcPr>
-          <w:p>
-            <w:pPr>
-              <w:spacing w:before="0" w:after="0"/>
-            </w:pPr>
-            <w:r>
-              <w:t>Tên học sinh.</w:t>
-            </w:r>
-          </w:p>
-        </w:tc>
-      </w:tr>
-      <w:tr>
-        <w:tc>
-          <w:tcPr>
-            <w:tcW w:w="1660" w:type="dxa"/>
-            <w:gridSpan w:val="2"/>
-          </w:tcPr>
-          <w:p>
-            <w:pPr>
-              <w:spacing w:before="0" w:after="0"/>
-            </w:pPr>
-            <w:r>
-              <w:t>Ngày sinh</w:t>
-            </w:r>
-          </w:p>
-        </w:tc>
-        <w:tc>
-          <w:tcPr>
-            <w:tcW w:w="1363" w:type="dxa"/>
-          </w:tcPr>
-          <w:p>
-            <w:pPr>
-              <w:spacing w:before="0" w:after="0"/>
-            </w:pPr>
-            <w:r>
-              <w:t>Label - Alpha numeric (5)</w:t>
-            </w:r>
-          </w:p>
-        </w:tc>
-        <w:tc>
-          <w:tcPr>
-            <w:tcW w:w="2866" w:type="dxa"/>
-          </w:tcPr>
-          <w:p>
-            <w:pPr>
-              <w:spacing w:before="0" w:after="0"/>
-            </w:pPr>
-          </w:p>
-        </w:tc>
-        <w:tc>
-          <w:tcPr>
-            <w:tcW w:w="4299" w:type="dxa"/>
-            <w:gridSpan w:val="2"/>
-          </w:tcPr>
-          <w:p>
-            <w:pPr>
-              <w:spacing w:before="0" w:after="0"/>
-            </w:pPr>
-            <w:r>
-              <w:t>Ngày sinh của học sinh.</w:t>
-            </w:r>
-          </w:p>
-        </w:tc>
-      </w:tr>
-      <w:tr>
-        <w:tc>
-          <w:tcPr>
-            <w:tcW w:w="1660" w:type="dxa"/>
-            <w:gridSpan w:val="2"/>
-          </w:tcPr>
-          <w:p>
-            <w:pPr>
-              <w:spacing w:before="0" w:after="0"/>
-            </w:pPr>
-            <w:r>
-              <w:t>Giới tính</w:t>
-            </w:r>
-          </w:p>
-        </w:tc>
-        <w:tc>
-          <w:tcPr>
-            <w:tcW w:w="1363" w:type="dxa"/>
-          </w:tcPr>
-          <w:p>
-            <w:pPr>
-              <w:spacing w:before="0" w:after="0"/>
-            </w:pPr>
-            <w:r>
-              <w:t>Label - String (50)</w:t>
-            </w:r>
-          </w:p>
-        </w:tc>
-        <w:tc>
-          <w:tcPr>
-            <w:tcW w:w="2866" w:type="dxa"/>
-          </w:tcPr>
-          <w:p>
-            <w:pPr>
-              <w:spacing w:before="0" w:after="0"/>
-            </w:pPr>
-          </w:p>
-        </w:tc>
-        <w:tc>
-          <w:tcPr>
-            <w:tcW w:w="4299" w:type="dxa"/>
-            <w:gridSpan w:val="2"/>
-          </w:tcPr>
-          <w:p>
-            <w:pPr>
-              <w:spacing w:before="0" w:after="0"/>
-            </w:pPr>
-            <w:r>
-              <w:t>Giới tính học sinh</w:t>
-            </w:r>
-          </w:p>
-        </w:tc>
-      </w:tr>
-      <w:tr>
-        <w:tc>
-          <w:tcPr>
-            <w:tcW w:w="1660" w:type="dxa"/>
-            <w:gridSpan w:val="2"/>
-          </w:tcPr>
-          <w:p>
-            <w:pPr>
-              <w:spacing w:before="0" w:after="0"/>
-            </w:pPr>
-            <w:r>
-              <w:t>Quê quán</w:t>
-            </w:r>
-          </w:p>
-        </w:tc>
-        <w:tc>
-          <w:tcPr>
-            <w:tcW w:w="1363" w:type="dxa"/>
-          </w:tcPr>
-          <w:p>
-            <w:pPr>
-              <w:spacing w:before="0" w:after="0"/>
-            </w:pPr>
-            <w:r>
-              <w:t>Label - String (50)</w:t>
-            </w:r>
-          </w:p>
-        </w:tc>
-        <w:tc>
-          <w:tcPr>
-            <w:tcW w:w="2866" w:type="dxa"/>
-          </w:tcPr>
-          <w:p>
-            <w:pPr>
-              <w:spacing w:before="0" w:after="0"/>
-            </w:pPr>
-          </w:p>
-        </w:tc>
-        <w:tc>
-          <w:tcPr>
-            <w:tcW w:w="4299" w:type="dxa"/>
-            <w:gridSpan w:val="2"/>
-          </w:tcPr>
-          <w:p>
-            <w:pPr>
-              <w:spacing w:before="0" w:after="0"/>
-            </w:pPr>
-            <w:r>
-              <w:t>Quê quán học sinh</w:t>
-            </w:r>
-          </w:p>
-        </w:tc>
-      </w:tr>
-      <w:tr>
-        <w:tc>
-          <w:tcPr>
-            <w:tcW w:w="1660" w:type="dxa"/>
-            <w:gridSpan w:val="2"/>
-          </w:tcPr>
-          <w:p>
-            <w:pPr>
-              <w:spacing w:before="0" w:after="0"/>
-            </w:pPr>
-            <w:r>
-              <w:t>Đủ điều kiện</w:t>
-            </w:r>
-          </w:p>
-        </w:tc>
-        <w:tc>
-          <w:tcPr>
-            <w:tcW w:w="1363" w:type="dxa"/>
-          </w:tcPr>
-          <w:p>
-            <w:pPr>
-              <w:spacing w:before="0" w:after="0"/>
-            </w:pPr>
-            <w:r>
-              <w:t>Label - String (50)</w:t>
-            </w:r>
-          </w:p>
-        </w:tc>
-        <w:tc>
-          <w:tcPr>
-            <w:tcW w:w="2866" w:type="dxa"/>
-          </w:tcPr>
-          <w:p>
-            <w:pPr>
-              <w:spacing w:before="0" w:after="0"/>
-            </w:pPr>
-          </w:p>
-        </w:tc>
-        <w:tc>
-          <w:tcPr>
-            <w:tcW w:w="4299" w:type="dxa"/>
-            <w:gridSpan w:val="2"/>
-          </w:tcPr>
-          <w:p>
-            <w:pPr>
-              <w:spacing w:before="0" w:after="0"/>
-            </w:pPr>
-            <w:r>
-              <w:t>Thông báo học sinh có đủ điều kiện lên lớp không.</w:t>
-            </w:r>
-            <w:r>
-              <w:t xml:space="preserve"> Khi học sinh đủ điều kiện mới có thể nằm trong danh sách lớp mới.</w:t>
-            </w:r>
-          </w:p>
-        </w:tc>
-      </w:tr>
-      <w:tr>
-        <w:tc>
-          <w:tcPr>
-            <w:tcW w:w="1660" w:type="dxa"/>
-            <w:gridSpan w:val="2"/>
-          </w:tcPr>
-          <w:p>
-            <w:pPr>
-              <w:spacing w:before="0" w:after="0"/>
-            </w:pPr>
-            <w:r>
-              <w:t>Tạo lớp</w:t>
-            </w:r>
-          </w:p>
-        </w:tc>
-        <w:tc>
-          <w:tcPr>
-            <w:tcW w:w="1363" w:type="dxa"/>
-          </w:tcPr>
-          <w:p>
-            <w:pPr>
-              <w:spacing w:before="0" w:after="0"/>
-            </w:pPr>
-            <w:r>
-              <w:t>Button</w:t>
-            </w:r>
-          </w:p>
-        </w:tc>
-        <w:tc>
-          <w:tcPr>
-            <w:tcW w:w="2866" w:type="dxa"/>
-          </w:tcPr>
-          <w:p>
-            <w:pPr>
-              <w:spacing w:before="0" w:after="0"/>
-            </w:pPr>
-          </w:p>
-        </w:tc>
-        <w:tc>
-          <w:tcPr>
-            <w:tcW w:w="4299" w:type="dxa"/>
-            <w:gridSpan w:val="2"/>
-          </w:tcPr>
-          <w:p>
-            <w:pPr>
-              <w:spacing w:before="0" w:after="0"/>
-            </w:pPr>
-            <w:r>
-              <w:t>Tạo lớp từ lớp đã chọn</w:t>
-            </w:r>
-          </w:p>
-        </w:tc>
-      </w:tr>
-      <w:tr>
-        <w:trPr>
-          <w:trHeight w:val="499"/>
-        </w:trPr>
-        <w:tc>
-          <w:tcPr>
-            <w:tcW w:w="10188" w:type="dxa"/>
-            <w:gridSpan w:val="6"/>
-            <w:shd w:val="clear" w:color="auto" w:fill="auto"/>
-          </w:tcPr>
-          <w:p>
-            <w:pPr>
-              <w:rPr>
-                <w:b/>
-                <w:color w:val="000080"/>
-              </w:rPr>
-            </w:pPr>
-            <w:r>
-              <w:rPr>
-                <w:b/>
-                <w:color w:val="000080"/>
-              </w:rPr>
-              <w:t>Screen Actions</w:t>
-            </w:r>
-          </w:p>
-        </w:tc>
-      </w:tr>
-      <w:tr>
-        <w:tc>
-          <w:tcPr>
-            <w:tcW w:w="1660" w:type="dxa"/>
-            <w:gridSpan w:val="2"/>
-            <w:shd w:val="clear" w:color="auto" w:fill="CCFFCC"/>
-          </w:tcPr>
-          <w:p>
-            <w:pPr>
-              <w:spacing w:before="0" w:after="0"/>
-              <w:rPr>
-                <w:b/>
-                <w:color w:val="000080"/>
-              </w:rPr>
-            </w:pPr>
-            <w:r>
-              <w:rPr>
-                <w:b/>
-                <w:color w:val="000080"/>
-              </w:rPr>
-              <w:t>Action Name</w:t>
-            </w:r>
-          </w:p>
-        </w:tc>
-        <w:tc>
-          <w:tcPr>
-            <w:tcW w:w="4229" w:type="dxa"/>
-            <w:gridSpan w:val="2"/>
-            <w:shd w:val="clear" w:color="auto" w:fill="CCFFCC"/>
-          </w:tcPr>
-          <w:p>
-            <w:pPr>
-              <w:spacing w:before="0" w:after="0"/>
-              <w:rPr>
-                <w:b/>
-                <w:color w:val="000080"/>
-              </w:rPr>
-            </w:pPr>
-            <w:r>
-              <w:rPr>
-                <w:b/>
-                <w:color w:val="000080"/>
-              </w:rPr>
-              <w:t>Description</w:t>
-            </w:r>
-          </w:p>
-        </w:tc>
-        <w:tc>
-          <w:tcPr>
-            <w:tcW w:w="2319" w:type="dxa"/>
-            <w:shd w:val="clear" w:color="auto" w:fill="CCFFCC"/>
-          </w:tcPr>
-          <w:p>
-            <w:pPr>
-              <w:spacing w:before="0" w:after="0"/>
-              <w:rPr>
-                <w:b/>
-                <w:color w:val="000080"/>
-              </w:rPr>
-            </w:pPr>
-            <w:r>
-              <w:rPr>
-                <w:b/>
-                <w:color w:val="000080"/>
-              </w:rPr>
-              <w:t>Success</w:t>
-            </w:r>
-          </w:p>
-        </w:tc>
-        <w:tc>
-          <w:tcPr>
-            <w:tcW w:w="1980" w:type="dxa"/>
-            <w:shd w:val="clear" w:color="auto" w:fill="CCFFCC"/>
-          </w:tcPr>
-          <w:p>
-            <w:pPr>
-              <w:spacing w:before="0" w:after="0"/>
-              <w:rPr>
-                <w:b/>
-                <w:color w:val="000080"/>
-              </w:rPr>
-            </w:pPr>
-            <w:r>
-              <w:rPr>
-                <w:b/>
-                <w:color w:val="000080"/>
-              </w:rPr>
-              <w:t>Failure</w:t>
-            </w:r>
-          </w:p>
-        </w:tc>
-      </w:tr>
-      <w:tr>
-        <w:tc>
-          <w:tcPr>
-            <w:tcW w:w="1660" w:type="dxa"/>
-            <w:gridSpan w:val="2"/>
-          </w:tcPr>
-          <w:p>
-            <w:pPr>
-              <w:spacing w:before="0" w:after="0"/>
-            </w:pPr>
-            <w:r>
-              <w:t>Tạo lớp</w:t>
-            </w:r>
-          </w:p>
-        </w:tc>
-        <w:tc>
-          <w:tcPr>
-            <w:tcW w:w="4229" w:type="dxa"/>
-            <w:gridSpan w:val="2"/>
-          </w:tcPr>
-          <w:p>
-            <w:pPr>
-              <w:spacing w:before="0" w:after="0"/>
-              <w:rPr>
-                <w:rFonts w:cs="Tahoma"/>
-                <w:color w:val="FF0000"/>
-              </w:rPr>
-            </w:pPr>
-            <w:r>
-              <w:rPr>
-                <w:rFonts w:cs="Tahoma"/>
-              </w:rPr>
-              <w:t>Xác nhận tạo lớp mới từ lớp đã chọn. Một hộp thoại xác nhận hiện lên cho phép admin xác nhận lại việc tạo mới lớp.</w:t>
-            </w:r>
-          </w:p>
-        </w:tc>
-        <w:tc>
-          <w:tcPr>
-            <w:tcW w:w="2319" w:type="dxa"/>
-          </w:tcPr>
-          <w:p>
-            <w:pPr>
-              <w:spacing w:before="0" w:after="0"/>
-              <w:rPr>
-                <w:rFonts w:cs="Tahoma"/>
-              </w:rPr>
-            </w:pPr>
-            <w:r>
-              <w:rPr>
-                <w:rFonts w:cs="Tahoma"/>
-              </w:rPr>
-              <w:t>Hộp thoại thông báo “Tạo lớp thành công” hiển thị ra.</w:t>
-            </w:r>
-          </w:p>
-        </w:tc>
-        <w:tc>
-          <w:tcPr>
-            <w:tcW w:w="1980" w:type="dxa"/>
-          </w:tcPr>
-          <w:p>
-            <w:pPr>
-              <w:spacing w:before="0" w:after="0"/>
-            </w:pPr>
-          </w:p>
-        </w:tc>
-      </w:tr>
-    </w:tbl>
-    <w:p>
-      <w:pPr>
         <w:pStyle w:val="Heading3"/>
       </w:pPr>
+      <w:bookmarkStart w:id="31" w:name="_GoBack"/>
+      <w:bookmarkEnd w:id="31"/>
       <w:r>
         <w:t>Tạo tài khoản đăng nhập</w:t>
       </w:r>
@@ -11511,7 +10461,7 @@
                     </pic:cNvPicPr>
                   </pic:nvPicPr>
                   <pic:blipFill>
-                    <a:blip r:embed="rId24">
+                    <a:blip r:embed="rId23">
                       <a:extLst>
                         <a:ext uri="{28A0092B-C50C-407E-A947-70E740481C1C}">
                           <a14:useLocalDpi xmlns:a14="http://schemas.microsoft.com/office/drawing/2010/main" val="0"/>
@@ -13197,7 +12147,7 @@
                     </pic:cNvPicPr>
                   </pic:nvPicPr>
                   <pic:blipFill>
-                    <a:blip r:embed="rId25">
+                    <a:blip r:embed="rId24">
                       <a:extLst>
                         <a:ext uri="{28A0092B-C50C-407E-A947-70E740481C1C}">
                           <a14:useLocalDpi xmlns:a14="http://schemas.microsoft.com/office/drawing/2010/main" val="0"/>
@@ -14532,7 +13482,7 @@
                     <pic:cNvPicPr/>
                   </pic:nvPicPr>
                   <pic:blipFill>
-                    <a:blip r:embed="rId26">
+                    <a:blip r:embed="rId25">
                       <a:extLst>
                         <a:ext uri="{28A0092B-C50C-407E-A947-70E740481C1C}">
                           <a14:useLocalDpi xmlns:a14="http://schemas.microsoft.com/office/drawing/2010/main" val="0"/>
@@ -16130,7 +15080,7 @@
                     </pic:cNvPicPr>
                   </pic:nvPicPr>
                   <pic:blipFill>
-                    <a:blip r:embed="rId27">
+                    <a:blip r:embed="rId26">
                       <a:extLst>
                         <a:ext uri="{28A0092B-C50C-407E-A947-70E740481C1C}">
                           <a14:useLocalDpi xmlns:a14="http://schemas.microsoft.com/office/drawing/2010/main" val="0"/>
@@ -17597,7 +16547,7 @@
                     </pic:cNvPicPr>
                   </pic:nvPicPr>
                   <pic:blipFill>
-                    <a:blip r:embed="rId28">
+                    <a:blip r:embed="rId27">
                       <a:extLst>
                         <a:ext uri="{28A0092B-C50C-407E-A947-70E740481C1C}">
                           <a14:useLocalDpi xmlns:a14="http://schemas.microsoft.com/office/drawing/2010/main" val="0"/>
@@ -18932,7 +17882,7 @@
                     </pic:cNvPicPr>
                   </pic:nvPicPr>
                   <pic:blipFill>
-                    <a:blip r:embed="rId29">
+                    <a:blip r:embed="rId28">
                       <a:extLst>
                         <a:ext uri="{28A0092B-C50C-407E-A947-70E740481C1C}">
                           <a14:useLocalDpi xmlns:a14="http://schemas.microsoft.com/office/drawing/2010/main" val="0"/>
@@ -20148,7 +19098,7 @@
                     </pic:cNvPicPr>
                   </pic:nvPicPr>
                   <pic:blipFill>
-                    <a:blip r:embed="rId30">
+                    <a:blip r:embed="rId29">
                       <a:extLst>
                         <a:ext uri="{28A0092B-C50C-407E-A947-70E740481C1C}">
                           <a14:useLocalDpi xmlns:a14="http://schemas.microsoft.com/office/drawing/2010/main" val="0"/>
@@ -21102,7 +20052,7 @@
                     </pic:cNvPicPr>
                   </pic:nvPicPr>
                   <pic:blipFill>
-                    <a:blip r:embed="rId31">
+                    <a:blip r:embed="rId30">
                       <a:extLst>
                         <a:ext uri="{28A0092B-C50C-407E-A947-70E740481C1C}">
                           <a14:useLocalDpi xmlns:a14="http://schemas.microsoft.com/office/drawing/2010/main" val="0"/>
@@ -21829,7 +20779,7 @@
                     </pic:cNvPicPr>
                   </pic:nvPicPr>
                   <pic:blipFill>
-                    <a:blip r:embed="rId32">
+                    <a:blip r:embed="rId31">
                       <a:extLst>
                         <a:ext uri="{28A0092B-C50C-407E-A947-70E740481C1C}">
                           <a14:useLocalDpi xmlns:a14="http://schemas.microsoft.com/office/drawing/2010/main" val="0"/>
@@ -22665,7 +21615,7 @@
                           <pic:cNvPicPr/>
                         </pic:nvPicPr>
                         <pic:blipFill>
-                          <a:blip r:embed="rId33" cstate="print">
+                          <a:blip r:embed="rId32" cstate="print">
                             <a:extLst>
                               <a:ext uri="{28A0092B-C50C-407E-A947-70E740481C1C}">
                                 <a14:useLocalDpi xmlns:a14="http://schemas.microsoft.com/office/drawing/2010/main" val="0"/>
@@ -22994,7 +21944,7 @@
                     </pic:cNvPicPr>
                   </pic:nvPicPr>
                   <pic:blipFill>
-                    <a:blip r:embed="rId34">
+                    <a:blip r:embed="rId33">
                       <a:extLst>
                         <a:ext uri="{28A0092B-C50C-407E-A947-70E740481C1C}">
                           <a14:useLocalDpi xmlns:a14="http://schemas.microsoft.com/office/drawing/2010/main" val="0"/>
@@ -24437,7 +23387,7 @@
                     </pic:cNvPicPr>
                   </pic:nvPicPr>
                   <pic:blipFill>
-                    <a:blip r:embed="rId35">
+                    <a:blip r:embed="rId34">
                       <a:extLst>
                         <a:ext uri="{28A0092B-C50C-407E-A947-70E740481C1C}">
                           <a14:useLocalDpi xmlns:a14="http://schemas.microsoft.com/office/drawing/2010/main" val="0"/>
@@ -25834,7 +24784,7 @@
               <w:spacing w:before="0" w:after="0"/>
             </w:pPr>
             <w:r>
-              <w:t>G5.1</w:t>
+              <w:t>G1.1</w:t>
             </w:r>
           </w:p>
         </w:tc>
@@ -26065,7 +25015,7 @@
                     </pic:cNvPicPr>
                   </pic:nvPicPr>
                   <pic:blipFill>
-                    <a:blip r:embed="rId36">
+                    <a:blip r:embed="rId35">
                       <a:extLst>
                         <a:ext uri="{28A0092B-C50C-407E-A947-70E740481C1C}">
                           <a14:useLocalDpi xmlns:a14="http://schemas.microsoft.com/office/drawing/2010/main" val="0"/>
@@ -27272,7 +26222,7 @@
               <w:spacing w:before="0" w:after="0"/>
             </w:pPr>
             <w:r>
-              <w:t>G5.2</w:t>
+              <w:t>G1.2</w:t>
             </w:r>
           </w:p>
         </w:tc>
@@ -27502,7 +26452,7 @@
                     </pic:cNvPicPr>
                   </pic:nvPicPr>
                   <pic:blipFill>
-                    <a:blip r:embed="rId37">
+                    <a:blip r:embed="rId36">
                       <a:extLst>
                         <a:ext uri="{28A0092B-C50C-407E-A947-70E740481C1C}">
                           <a14:useLocalDpi xmlns:a14="http://schemas.microsoft.com/office/drawing/2010/main" val="0"/>
@@ -28860,7 +27810,7 @@
                     </pic:cNvPicPr>
                   </pic:nvPicPr>
                   <pic:blipFill>
-                    <a:blip r:embed="rId38">
+                    <a:blip r:embed="rId37">
                       <a:extLst>
                         <a:ext uri="{28A0092B-C50C-407E-A947-70E740481C1C}">
                           <a14:useLocalDpi xmlns:a14="http://schemas.microsoft.com/office/drawing/2010/main" val="0"/>
@@ -31276,7 +30226,7 @@
         <w:caps/>
         <w:noProof/>
       </w:rPr>
-      <w:t>3</w:t>
+      <w:t>2</w:t>
     </w:r>
     <w:r>
       <w:rPr>
@@ -31354,7 +30304,7 @@
       <w:rPr>
         <w:noProof/>
       </w:rPr>
-      <w:t>12</w:t>
+      <w:t>36</w:t>
     </w:r>
     <w:r>
       <w:fldChar w:fldCharType="end"/>
@@ -36278,7 +35228,7 @@
 </file>
 
 <file path=customXml/itemProps1.xml><?xml version="1.0" encoding="utf-8"?>
-<ds:datastoreItem xmlns:ds="http://schemas.openxmlformats.org/officeDocument/2006/customXml" ds:itemID="{6B6C0312-7E26-448B-8044-BB7BAE1F6E0E}">
+<ds:datastoreItem xmlns:ds="http://schemas.openxmlformats.org/officeDocument/2006/customXml" ds:itemID="{17A21B31-608B-4C1D-809C-4C6E9C8D1B8C}">
   <ds:schemaRefs>
     <ds:schemaRef ds:uri="http://schemas.openxmlformats.org/officeDocument/2006/bibliography"/>
   </ds:schemaRefs>

</xml_diff>

<commit_message>
- check spelling for srs v4
</commit_message>
<xml_diff>
--- a/soft-technology/data/SE06_SRS_v4.0.docx
+++ b/soft-technology/data/SE06_SRS_v4.0.docx
@@ -241,7 +241,7 @@
         </w:rPr>
       </w:pPr>
       <w:bookmarkStart w:id="0" w:name="_Toc224617672"/>
-      <w:bookmarkStart w:id="1" w:name="_Toc444780448"/>
+      <w:bookmarkStart w:id="1" w:name="_Toc444787004"/>
       <w:r>
         <w:rPr>
           <w:b/>
@@ -253,6 +253,8 @@
       <w:bookmarkEnd w:id="0"/>
       <w:bookmarkEnd w:id="1"/>
     </w:p>
+    <w:bookmarkStart w:id="2" w:name="_GoBack"/>
+    <w:bookmarkEnd w:id="2"/>
     <w:p>
       <w:pPr>
         <w:pStyle w:val="TOC1"/>
@@ -285,7 +287,7 @@
         </w:rPr>
         <w:fldChar w:fldCharType="separate"/>
       </w:r>
-      <w:hyperlink w:anchor="_Toc444780448" w:history="1">
+      <w:hyperlink w:anchor="_Toc444787004" w:history="1">
         <w:r>
           <w:rPr>
             <w:rStyle w:val="Hyperlink"/>
@@ -313,7 +315,7 @@
             <w:noProof/>
             <w:webHidden/>
           </w:rPr>
-          <w:instrText xml:space="preserve"> PAGEREF _Toc444780448 \h </w:instrText>
+          <w:instrText xml:space="preserve"> PAGEREF _Toc444787004 \h </w:instrText>
         </w:r>
         <w:r>
           <w:rPr>
@@ -359,7 +361,7 @@
           <w:lang w:eastAsia="vi-VN"/>
         </w:rPr>
       </w:pPr>
-      <w:hyperlink w:anchor="_Toc444780449" w:history="1">
+      <w:hyperlink w:anchor="_Toc444787005" w:history="1">
         <w:r>
           <w:rPr>
             <w:rStyle w:val="Hyperlink"/>
@@ -403,7 +405,7 @@
             <w:noProof/>
             <w:webHidden/>
           </w:rPr>
-          <w:instrText xml:space="preserve"> PAGEREF _Toc444780449 \h </w:instrText>
+          <w:instrText xml:space="preserve"> PAGEREF _Toc444787005 \h </w:instrText>
         </w:r>
         <w:r>
           <w:rPr>
@@ -449,7 +451,7 @@
           <w:lang w:eastAsia="vi-VN"/>
         </w:rPr>
       </w:pPr>
-      <w:hyperlink w:anchor="_Toc444780450" w:history="1">
+      <w:hyperlink w:anchor="_Toc444787006" w:history="1">
         <w:r>
           <w:rPr>
             <w:rStyle w:val="Hyperlink"/>
@@ -493,7 +495,7 @@
             <w:noProof/>
             <w:webHidden/>
           </w:rPr>
-          <w:instrText xml:space="preserve"> PAGEREF _Toc444780450 \h </w:instrText>
+          <w:instrText xml:space="preserve"> PAGEREF _Toc444787006 \h </w:instrText>
         </w:r>
         <w:r>
           <w:rPr>
@@ -539,7 +541,7 @@
           <w:lang w:eastAsia="vi-VN"/>
         </w:rPr>
       </w:pPr>
-      <w:hyperlink w:anchor="_Toc444780451" w:history="1">
+      <w:hyperlink w:anchor="_Toc444787007" w:history="1">
         <w:r>
           <w:rPr>
             <w:rStyle w:val="Hyperlink"/>
@@ -583,7 +585,7 @@
             <w:noProof/>
             <w:webHidden/>
           </w:rPr>
-          <w:instrText xml:space="preserve"> PAGEREF _Toc444780451 \h </w:instrText>
+          <w:instrText xml:space="preserve"> PAGEREF _Toc444787007 \h </w:instrText>
         </w:r>
         <w:r>
           <w:rPr>
@@ -629,7 +631,7 @@
           <w:lang w:eastAsia="vi-VN"/>
         </w:rPr>
       </w:pPr>
-      <w:hyperlink w:anchor="_Toc444780452" w:history="1">
+      <w:hyperlink w:anchor="_Toc444787008" w:history="1">
         <w:r>
           <w:rPr>
             <w:rStyle w:val="Hyperlink"/>
@@ -673,7 +675,7 @@
             <w:noProof/>
             <w:webHidden/>
           </w:rPr>
-          <w:instrText xml:space="preserve"> PAGEREF _Toc444780452 \h </w:instrText>
+          <w:instrText xml:space="preserve"> PAGEREF _Toc444787008 \h </w:instrText>
         </w:r>
         <w:r>
           <w:rPr>
@@ -718,7 +720,7 @@
           <w:lang w:eastAsia="vi-VN"/>
         </w:rPr>
       </w:pPr>
-      <w:hyperlink w:anchor="_Toc444780453" w:history="1">
+      <w:hyperlink w:anchor="_Toc444787009" w:history="1">
         <w:r>
           <w:rPr>
             <w:rStyle w:val="Hyperlink"/>
@@ -745,7 +747,7 @@
             <w:noProof/>
             <w:webHidden/>
           </w:rPr>
-          <w:instrText xml:space="preserve"> PAGEREF _Toc444780453 \h </w:instrText>
+          <w:instrText xml:space="preserve"> PAGEREF _Toc444787009 \h </w:instrText>
         </w:r>
         <w:r>
           <w:rPr>
@@ -790,7 +792,7 @@
           <w:lang w:eastAsia="vi-VN"/>
         </w:rPr>
       </w:pPr>
-      <w:hyperlink w:anchor="_Toc444780454" w:history="1">
+      <w:hyperlink w:anchor="_Toc444787010" w:history="1">
         <w:r>
           <w:rPr>
             <w:rStyle w:val="Hyperlink"/>
@@ -817,7 +819,7 @@
             <w:noProof/>
             <w:webHidden/>
           </w:rPr>
-          <w:instrText xml:space="preserve"> PAGEREF _Toc444780454 \h </w:instrText>
+          <w:instrText xml:space="preserve"> PAGEREF _Toc444787010 \h </w:instrText>
         </w:r>
         <w:r>
           <w:rPr>
@@ -863,7 +865,7 @@
           <w:lang w:eastAsia="vi-VN"/>
         </w:rPr>
       </w:pPr>
-      <w:hyperlink w:anchor="_Toc444780455" w:history="1">
+      <w:hyperlink w:anchor="_Toc444787011" w:history="1">
         <w:r>
           <w:rPr>
             <w:rStyle w:val="Hyperlink"/>
@@ -907,7 +909,7 @@
             <w:noProof/>
             <w:webHidden/>
           </w:rPr>
-          <w:instrText xml:space="preserve"> PAGEREF _Toc444780455 \h </w:instrText>
+          <w:instrText xml:space="preserve"> PAGEREF _Toc444787011 \h </w:instrText>
         </w:r>
         <w:r>
           <w:rPr>
@@ -952,7 +954,7 @@
           <w:lang w:eastAsia="vi-VN"/>
         </w:rPr>
       </w:pPr>
-      <w:hyperlink w:anchor="_Toc444780456" w:history="1">
+      <w:hyperlink w:anchor="_Toc444787012" w:history="1">
         <w:r>
           <w:rPr>
             <w:rStyle w:val="Hyperlink"/>
@@ -979,7 +981,7 @@
             <w:noProof/>
             <w:webHidden/>
           </w:rPr>
-          <w:instrText xml:space="preserve"> PAGEREF _Toc444780456 \h </w:instrText>
+          <w:instrText xml:space="preserve"> PAGEREF _Toc444787012 \h </w:instrText>
         </w:r>
         <w:r>
           <w:rPr>
@@ -1024,7 +1026,7 @@
           <w:lang w:eastAsia="vi-VN"/>
         </w:rPr>
       </w:pPr>
-      <w:hyperlink w:anchor="_Toc444780457" w:history="1">
+      <w:hyperlink w:anchor="_Toc444787013" w:history="1">
         <w:r>
           <w:rPr>
             <w:rStyle w:val="Hyperlink"/>
@@ -1051,7 +1053,7 @@
             <w:noProof/>
             <w:webHidden/>
           </w:rPr>
-          <w:instrText xml:space="preserve"> PAGEREF _Toc444780457 \h </w:instrText>
+          <w:instrText xml:space="preserve"> PAGEREF _Toc444787013 \h </w:instrText>
         </w:r>
         <w:r>
           <w:rPr>
@@ -1096,7 +1098,7 @@
           <w:lang w:eastAsia="vi-VN"/>
         </w:rPr>
       </w:pPr>
-      <w:hyperlink w:anchor="_Toc444780458" w:history="1">
+      <w:hyperlink w:anchor="_Toc444787014" w:history="1">
         <w:r>
           <w:rPr>
             <w:rStyle w:val="Hyperlink"/>
@@ -1123,7 +1125,7 @@
             <w:noProof/>
             <w:webHidden/>
           </w:rPr>
-          <w:instrText xml:space="preserve"> PAGEREF _Toc444780458 \h </w:instrText>
+          <w:instrText xml:space="preserve"> PAGEREF _Toc444787014 \h </w:instrText>
         </w:r>
         <w:r>
           <w:rPr>
@@ -1169,7 +1171,7 @@
           <w:lang w:eastAsia="vi-VN"/>
         </w:rPr>
       </w:pPr>
-      <w:hyperlink w:anchor="_Toc444780459" w:history="1">
+      <w:hyperlink w:anchor="_Toc444787015" w:history="1">
         <w:r>
           <w:rPr>
             <w:rStyle w:val="Hyperlink"/>
@@ -1213,7 +1215,7 @@
             <w:noProof/>
             <w:webHidden/>
           </w:rPr>
-          <w:instrText xml:space="preserve"> PAGEREF _Toc444780459 \h </w:instrText>
+          <w:instrText xml:space="preserve"> PAGEREF _Toc444787015 \h </w:instrText>
         </w:r>
         <w:r>
           <w:rPr>
@@ -1258,13 +1260,14 @@
           <w:lang w:eastAsia="vi-VN"/>
         </w:rPr>
       </w:pPr>
-      <w:hyperlink w:anchor="_Toc444780460" w:history="1">
+      <w:hyperlink w:anchor="_Toc444787016" w:history="1">
         <w:r>
           <w:rPr>
             <w:rStyle w:val="Hyperlink"/>
             <w:noProof/>
+            <w:lang w:val="en-US"/>
           </w:rPr>
-          <w:t>6.1 Chức năng của admin</w:t>
+          <w:t>6.1 Chức năng chung của admin và user</w:t>
         </w:r>
         <w:r>
           <w:rPr>
@@ -1285,7 +1288,7 @@
             <w:noProof/>
             <w:webHidden/>
           </w:rPr>
-          <w:instrText xml:space="preserve"> PAGEREF _Toc444780460 \h </w:instrText>
+          <w:instrText xml:space="preserve"> PAGEREF _Toc444787016 \h </w:instrText>
         </w:r>
         <w:r>
           <w:rPr>
@@ -1330,13 +1333,13 @@
           <w:lang w:eastAsia="vi-VN"/>
         </w:rPr>
       </w:pPr>
-      <w:hyperlink w:anchor="_Toc444780461" w:history="1">
+      <w:hyperlink w:anchor="_Toc444787017" w:history="1">
         <w:r>
           <w:rPr>
             <w:rStyle w:val="Hyperlink"/>
             <w:noProof/>
           </w:rPr>
-          <w:t>6.2 Chức năng của giáo viên</w:t>
+          <w:t>6.2 Chức năng của admin</w:t>
         </w:r>
         <w:r>
           <w:rPr>
@@ -1357,7 +1360,7 @@
             <w:noProof/>
             <w:webHidden/>
           </w:rPr>
-          <w:instrText xml:space="preserve"> PAGEREF _Toc444780461 \h </w:instrText>
+          <w:instrText xml:space="preserve"> PAGEREF _Toc444787017 \h </w:instrText>
         </w:r>
         <w:r>
           <w:rPr>
@@ -1377,7 +1380,7 @@
             <w:noProof/>
             <w:webHidden/>
           </w:rPr>
-          <w:t>25</w:t>
+          <w:t>12</w:t>
         </w:r>
         <w:r>
           <w:rPr>
@@ -1402,13 +1405,13 @@
           <w:lang w:eastAsia="vi-VN"/>
         </w:rPr>
       </w:pPr>
-      <w:hyperlink w:anchor="_Toc444780462" w:history="1">
+      <w:hyperlink w:anchor="_Toc444787018" w:history="1">
         <w:r>
           <w:rPr>
             <w:rStyle w:val="Hyperlink"/>
             <w:noProof/>
           </w:rPr>
-          <w:t>6.3 Chức năng của guest</w:t>
+          <w:t>6.3 Chức năng của giáo viên</w:t>
         </w:r>
         <w:r>
           <w:rPr>
@@ -1429,7 +1432,7 @@
             <w:noProof/>
             <w:webHidden/>
           </w:rPr>
-          <w:instrText xml:space="preserve"> PAGEREF _Toc444780462 \h </w:instrText>
+          <w:instrText xml:space="preserve"> PAGEREF _Toc444787018 \h </w:instrText>
         </w:r>
         <w:r>
           <w:rPr>
@@ -1449,7 +1452,79 @@
             <w:noProof/>
             <w:webHidden/>
           </w:rPr>
-          <w:t>32</w:t>
+          <w:t>24</w:t>
+        </w:r>
+        <w:r>
+          <w:rPr>
+            <w:noProof/>
+            <w:webHidden/>
+          </w:rPr>
+          <w:fldChar w:fldCharType="end"/>
+        </w:r>
+      </w:hyperlink>
+    </w:p>
+    <w:p>
+      <w:pPr>
+        <w:pStyle w:val="TOC2"/>
+        <w:tabs>
+          <w:tab w:val="right" w:leader="dot" w:pos="10194"/>
+        </w:tabs>
+        <w:rPr>
+          <w:rFonts w:asciiTheme="minorHAnsi" w:eastAsiaTheme="minorEastAsia" w:hAnsiTheme="minorHAnsi" w:cstheme="minorBidi"/>
+          <w:noProof/>
+          <w:sz w:val="22"/>
+          <w:szCs w:val="22"/>
+          <w:lang w:eastAsia="vi-VN"/>
+        </w:rPr>
+      </w:pPr>
+      <w:hyperlink w:anchor="_Toc444787019" w:history="1">
+        <w:r>
+          <w:rPr>
+            <w:rStyle w:val="Hyperlink"/>
+            <w:noProof/>
+          </w:rPr>
+          <w:t>6.4 Chức năng của guest</w:t>
+        </w:r>
+        <w:r>
+          <w:rPr>
+            <w:noProof/>
+            <w:webHidden/>
+          </w:rPr>
+          <w:tab/>
+        </w:r>
+        <w:r>
+          <w:rPr>
+            <w:noProof/>
+            <w:webHidden/>
+          </w:rPr>
+          <w:fldChar w:fldCharType="begin"/>
+        </w:r>
+        <w:r>
+          <w:rPr>
+            <w:noProof/>
+            <w:webHidden/>
+          </w:rPr>
+          <w:instrText xml:space="preserve"> PAGEREF _Toc444787019 \h </w:instrText>
+        </w:r>
+        <w:r>
+          <w:rPr>
+            <w:noProof/>
+            <w:webHidden/>
+          </w:rPr>
+        </w:r>
+        <w:r>
+          <w:rPr>
+            <w:noProof/>
+            <w:webHidden/>
+          </w:rPr>
+          <w:fldChar w:fldCharType="separate"/>
+        </w:r>
+        <w:r>
+          <w:rPr>
+            <w:noProof/>
+            <w:webHidden/>
+          </w:rPr>
+          <w:t>29</w:t>
         </w:r>
         <w:r>
           <w:rPr>
@@ -1475,7 +1550,7 @@
           <w:lang w:eastAsia="vi-VN"/>
         </w:rPr>
       </w:pPr>
-      <w:hyperlink w:anchor="_Toc444780463" w:history="1">
+      <w:hyperlink w:anchor="_Toc444787020" w:history="1">
         <w:r>
           <w:rPr>
             <w:rStyle w:val="Hyperlink"/>
@@ -1519,7 +1594,7 @@
             <w:noProof/>
             <w:webHidden/>
           </w:rPr>
-          <w:instrText xml:space="preserve"> PAGEREF _Toc444780463 \h </w:instrText>
+          <w:instrText xml:space="preserve"> PAGEREF _Toc444787020 \h </w:instrText>
         </w:r>
         <w:r>
           <w:rPr>
@@ -1539,7 +1614,7 @@
             <w:noProof/>
             <w:webHidden/>
           </w:rPr>
-          <w:t>38</w:t>
+          <w:t>33</w:t>
         </w:r>
         <w:r>
           <w:rPr>
@@ -1564,7 +1639,7 @@
           <w:lang w:eastAsia="vi-VN"/>
         </w:rPr>
       </w:pPr>
-      <w:hyperlink w:anchor="_Toc444780464" w:history="1">
+      <w:hyperlink w:anchor="_Toc444787021" w:history="1">
         <w:r>
           <w:rPr>
             <w:rStyle w:val="Hyperlink"/>
@@ -1591,7 +1666,7 @@
             <w:noProof/>
             <w:webHidden/>
           </w:rPr>
-          <w:instrText xml:space="preserve"> PAGEREF _Toc444780464 \h </w:instrText>
+          <w:instrText xml:space="preserve"> PAGEREF _Toc444787021 \h </w:instrText>
         </w:r>
         <w:r>
           <w:rPr>
@@ -1611,7 +1686,7 @@
             <w:noProof/>
             <w:webHidden/>
           </w:rPr>
-          <w:t>38</w:t>
+          <w:t>33</w:t>
         </w:r>
         <w:r>
           <w:rPr>
@@ -1636,7 +1711,7 @@
           <w:lang w:eastAsia="vi-VN"/>
         </w:rPr>
       </w:pPr>
-      <w:hyperlink w:anchor="_Toc444780465" w:history="1">
+      <w:hyperlink w:anchor="_Toc444787022" w:history="1">
         <w:r>
           <w:rPr>
             <w:rStyle w:val="Hyperlink"/>
@@ -1663,7 +1738,7 @@
             <w:noProof/>
             <w:webHidden/>
           </w:rPr>
-          <w:instrText xml:space="preserve"> PAGEREF _Toc444780465 \h </w:instrText>
+          <w:instrText xml:space="preserve"> PAGEREF _Toc444787022 \h </w:instrText>
         </w:r>
         <w:r>
           <w:rPr>
@@ -1683,7 +1758,7 @@
             <w:noProof/>
             <w:webHidden/>
           </w:rPr>
-          <w:t>38</w:t>
+          <w:t>34</w:t>
         </w:r>
         <w:r>
           <w:rPr>
@@ -1708,7 +1783,7 @@
           <w:lang w:eastAsia="vi-VN"/>
         </w:rPr>
       </w:pPr>
-      <w:hyperlink w:anchor="_Toc444780466" w:history="1">
+      <w:hyperlink w:anchor="_Toc444787023" w:history="1">
         <w:r>
           <w:rPr>
             <w:rStyle w:val="Hyperlink"/>
@@ -1735,7 +1810,7 @@
             <w:noProof/>
             <w:webHidden/>
           </w:rPr>
-          <w:instrText xml:space="preserve"> PAGEREF _Toc444780466 \h </w:instrText>
+          <w:instrText xml:space="preserve"> PAGEREF _Toc444787023 \h </w:instrText>
         </w:r>
         <w:r>
           <w:rPr>
@@ -1755,7 +1830,7 @@
             <w:noProof/>
             <w:webHidden/>
           </w:rPr>
-          <w:t>38</w:t>
+          <w:t>34</w:t>
         </w:r>
         <w:r>
           <w:rPr>
@@ -1780,7 +1855,7 @@
           <w:lang w:eastAsia="vi-VN"/>
         </w:rPr>
       </w:pPr>
-      <w:hyperlink w:anchor="_Toc444780467" w:history="1">
+      <w:hyperlink w:anchor="_Toc444787024" w:history="1">
         <w:r>
           <w:rPr>
             <w:rStyle w:val="Hyperlink"/>
@@ -1807,7 +1882,7 @@
             <w:noProof/>
             <w:webHidden/>
           </w:rPr>
-          <w:instrText xml:space="preserve"> PAGEREF _Toc444780467 \h </w:instrText>
+          <w:instrText xml:space="preserve"> PAGEREF _Toc444787024 \h </w:instrText>
         </w:r>
         <w:r>
           <w:rPr>
@@ -1827,7 +1902,7 @@
             <w:noProof/>
             <w:webHidden/>
           </w:rPr>
-          <w:t>38</w:t>
+          <w:t>34</w:t>
         </w:r>
         <w:r>
           <w:rPr>
@@ -1852,7 +1927,7 @@
           <w:lang w:eastAsia="vi-VN"/>
         </w:rPr>
       </w:pPr>
-      <w:hyperlink w:anchor="_Toc444780468" w:history="1">
+      <w:hyperlink w:anchor="_Toc444787025" w:history="1">
         <w:r>
           <w:rPr>
             <w:rStyle w:val="Hyperlink"/>
@@ -1879,7 +1954,7 @@
             <w:noProof/>
             <w:webHidden/>
           </w:rPr>
-          <w:instrText xml:space="preserve"> PAGEREF _Toc444780468 \h </w:instrText>
+          <w:instrText xml:space="preserve"> PAGEREF _Toc444787025 \h </w:instrText>
         </w:r>
         <w:r>
           <w:rPr>
@@ -1899,7 +1974,7 @@
             <w:noProof/>
             <w:webHidden/>
           </w:rPr>
-          <w:t>39</w:t>
+          <w:t>34</w:t>
         </w:r>
         <w:r>
           <w:rPr>
@@ -1924,7 +1999,7 @@
           <w:lang w:eastAsia="vi-VN"/>
         </w:rPr>
       </w:pPr>
-      <w:hyperlink w:anchor="_Toc444780469" w:history="1">
+      <w:hyperlink w:anchor="_Toc444787026" w:history="1">
         <w:r>
           <w:rPr>
             <w:rStyle w:val="Hyperlink"/>
@@ -1951,7 +2026,7 @@
             <w:noProof/>
             <w:webHidden/>
           </w:rPr>
-          <w:instrText xml:space="preserve"> PAGEREF _Toc444780469 \h </w:instrText>
+          <w:instrText xml:space="preserve"> PAGEREF _Toc444787026 \h </w:instrText>
         </w:r>
         <w:r>
           <w:rPr>
@@ -1971,7 +2046,7 @@
             <w:noProof/>
             <w:webHidden/>
           </w:rPr>
-          <w:t>39</w:t>
+          <w:t>34</w:t>
         </w:r>
         <w:r>
           <w:rPr>
@@ -1996,7 +2071,7 @@
           <w:lang w:eastAsia="vi-VN"/>
         </w:rPr>
       </w:pPr>
-      <w:hyperlink w:anchor="_Toc444780470" w:history="1">
+      <w:hyperlink w:anchor="_Toc444787027" w:history="1">
         <w:r>
           <w:rPr>
             <w:rStyle w:val="Hyperlink"/>
@@ -2023,7 +2098,7 @@
             <w:noProof/>
             <w:webHidden/>
           </w:rPr>
-          <w:instrText xml:space="preserve"> PAGEREF _Toc444780470 \h </w:instrText>
+          <w:instrText xml:space="preserve"> PAGEREF _Toc444787027 \h </w:instrText>
         </w:r>
         <w:r>
           <w:rPr>
@@ -2043,7 +2118,7 @@
             <w:noProof/>
             <w:webHidden/>
           </w:rPr>
-          <w:t>39</w:t>
+          <w:t>34</w:t>
         </w:r>
         <w:r>
           <w:rPr>
@@ -2068,7 +2143,7 @@
           <w:lang w:eastAsia="vi-VN"/>
         </w:rPr>
       </w:pPr>
-      <w:hyperlink w:anchor="_Toc444780471" w:history="1">
+      <w:hyperlink w:anchor="_Toc444787028" w:history="1">
         <w:r>
           <w:rPr>
             <w:rStyle w:val="Hyperlink"/>
@@ -2095,7 +2170,7 @@
             <w:noProof/>
             <w:webHidden/>
           </w:rPr>
-          <w:instrText xml:space="preserve"> PAGEREF _Toc444780471 \h </w:instrText>
+          <w:instrText xml:space="preserve"> PAGEREF _Toc444787028 \h </w:instrText>
         </w:r>
         <w:r>
           <w:rPr>
@@ -2115,7 +2190,7 @@
             <w:noProof/>
             <w:webHidden/>
           </w:rPr>
-          <w:t>39</w:t>
+          <w:t>34</w:t>
         </w:r>
         <w:r>
           <w:rPr>
@@ -2140,7 +2215,7 @@
           <w:lang w:eastAsia="vi-VN"/>
         </w:rPr>
       </w:pPr>
-      <w:hyperlink w:anchor="_Toc444780472" w:history="1">
+      <w:hyperlink w:anchor="_Toc444787029" w:history="1">
         <w:r>
           <w:rPr>
             <w:rStyle w:val="Hyperlink"/>
@@ -2167,7 +2242,7 @@
             <w:noProof/>
             <w:webHidden/>
           </w:rPr>
-          <w:instrText xml:space="preserve"> PAGEREF _Toc444780472 \h </w:instrText>
+          <w:instrText xml:space="preserve"> PAGEREF _Toc444787029 \h </w:instrText>
         </w:r>
         <w:r>
           <w:rPr>
@@ -2187,7 +2262,7 @@
             <w:noProof/>
             <w:webHidden/>
           </w:rPr>
-          <w:t>39</w:t>
+          <w:t>34</w:t>
         </w:r>
         <w:r>
           <w:rPr>
@@ -2212,7 +2287,7 @@
           <w:lang w:eastAsia="vi-VN"/>
         </w:rPr>
       </w:pPr>
-      <w:hyperlink w:anchor="_Toc444780473" w:history="1">
+      <w:hyperlink w:anchor="_Toc444787030" w:history="1">
         <w:r>
           <w:rPr>
             <w:rStyle w:val="Hyperlink"/>
@@ -2239,7 +2314,7 @@
             <w:noProof/>
             <w:webHidden/>
           </w:rPr>
-          <w:instrText xml:space="preserve"> PAGEREF _Toc444780473 \h </w:instrText>
+          <w:instrText xml:space="preserve"> PAGEREF _Toc444787030 \h </w:instrText>
         </w:r>
         <w:r>
           <w:rPr>
@@ -2259,7 +2334,7 @@
             <w:noProof/>
             <w:webHidden/>
           </w:rPr>
-          <w:t>39</w:t>
+          <w:t>35</w:t>
         </w:r>
         <w:r>
           <w:rPr>
@@ -2285,7 +2360,7 @@
           <w:lang w:eastAsia="vi-VN"/>
         </w:rPr>
       </w:pPr>
-      <w:hyperlink w:anchor="_Toc444780474" w:history="1">
+      <w:hyperlink w:anchor="_Toc444787031" w:history="1">
         <w:r>
           <w:rPr>
             <w:rStyle w:val="Hyperlink"/>
@@ -2329,7 +2404,7 @@
             <w:noProof/>
             <w:webHidden/>
           </w:rPr>
-          <w:instrText xml:space="preserve"> PAGEREF _Toc444780474 \h </w:instrText>
+          <w:instrText xml:space="preserve"> PAGEREF _Toc444787031 \h </w:instrText>
         </w:r>
         <w:r>
           <w:rPr>
@@ -2349,7 +2424,7 @@
             <w:noProof/>
             <w:webHidden/>
           </w:rPr>
-          <w:t>39</w:t>
+          <w:t>35</w:t>
         </w:r>
         <w:r>
           <w:rPr>
@@ -2428,12 +2503,12 @@
       <w:pPr>
         <w:pStyle w:val="Heading1"/>
       </w:pPr>
-      <w:bookmarkStart w:id="2" w:name="_Toc444780449"/>
+      <w:bookmarkStart w:id="3" w:name="_Toc444787005"/>
       <w:r>
         <w:lastRenderedPageBreak/>
         <w:t>LƯỢC SỬ TÀI LIỆU</w:t>
       </w:r>
-      <w:bookmarkEnd w:id="2"/>
+      <w:bookmarkEnd w:id="3"/>
     </w:p>
     <w:tbl>
       <w:tblPr>
@@ -2701,7 +2776,13 @@
               <w:spacing w:before="0" w:after="0"/>
             </w:pPr>
             <w:r>
-              <w:t>Tiếp tục sửa lỗi chính tả, lỗi format, chi tiết nội dung cho các màng hình</w:t>
+              <w:t>Tiếp tục sửa lỗi chính tả, lỗi format, chi tiết nộ</w:t>
+            </w:r>
+            <w:r>
+              <w:t>i dung cho các màn</w:t>
+            </w:r>
+            <w:r>
+              <w:t xml:space="preserve"> hình</w:t>
             </w:r>
             <w:r>
               <w:t>.</w:t>
@@ -2827,11 +2908,11 @@
       <w:pPr>
         <w:pStyle w:val="Heading1"/>
       </w:pPr>
-      <w:bookmarkStart w:id="3" w:name="_Toc444780450"/>
+      <w:bookmarkStart w:id="4" w:name="_Toc444787006"/>
       <w:r>
         <w:t>TÀI LIỆU THAM KHẢO</w:t>
       </w:r>
-      <w:bookmarkEnd w:id="3"/>
+      <w:bookmarkEnd w:id="4"/>
     </w:p>
     <w:tbl>
       <w:tblPr>
@@ -3089,11 +3170,11 @@
       <w:pPr>
         <w:pStyle w:val="Heading1"/>
       </w:pPr>
-      <w:bookmarkStart w:id="4" w:name="_Toc444780451"/>
+      <w:bookmarkStart w:id="5" w:name="_Toc444787007"/>
       <w:r>
         <w:t>NGƯỜI ĐIỀU PHỐI VÀ PHÊ CHUẨN</w:t>
       </w:r>
-      <w:bookmarkEnd w:id="4"/>
+      <w:bookmarkEnd w:id="5"/>
     </w:p>
     <w:p>
       <w:r>
@@ -3444,25 +3525,25 @@
       <w:pPr>
         <w:pStyle w:val="Heading1"/>
       </w:pPr>
-      <w:bookmarkStart w:id="5" w:name="_Toc444780452"/>
+      <w:bookmarkStart w:id="6" w:name="_Toc444787008"/>
       <w:r>
         <w:t>GIỚI THIỆU</w:t>
       </w:r>
-      <w:bookmarkEnd w:id="5"/>
+      <w:bookmarkEnd w:id="6"/>
     </w:p>
     <w:p>
       <w:pPr>
         <w:pStyle w:val="Heading2"/>
       </w:pPr>
-      <w:bookmarkStart w:id="6" w:name="_Toc238641265"/>
-      <w:bookmarkStart w:id="7" w:name="_Toc238641347"/>
-      <w:bookmarkStart w:id="8" w:name="_Toc444780453"/>
-      <w:bookmarkEnd w:id="6"/>
+      <w:bookmarkStart w:id="7" w:name="_Toc238641265"/>
+      <w:bookmarkStart w:id="8" w:name="_Toc238641347"/>
+      <w:bookmarkStart w:id="9" w:name="_Toc444787009"/>
       <w:bookmarkEnd w:id="7"/>
+      <w:bookmarkEnd w:id="8"/>
       <w:r>
         <w:t>Mục đích</w:t>
       </w:r>
-      <w:bookmarkEnd w:id="8"/>
+      <w:bookmarkEnd w:id="9"/>
     </w:p>
     <w:p>
       <w:pPr>
@@ -3485,14 +3566,14 @@
           <w:i w:val="0"/>
         </w:rPr>
       </w:pPr>
-      <w:bookmarkStart w:id="9" w:name="_Toc444780454"/>
+      <w:bookmarkStart w:id="10" w:name="_Toc444787010"/>
       <w:r>
         <w:rPr>
           <w:i w:val="0"/>
         </w:rPr>
         <w:t>Phạm vi</w:t>
       </w:r>
-      <w:bookmarkEnd w:id="9"/>
+      <w:bookmarkEnd w:id="10"/>
     </w:p>
     <w:p>
       <w:pPr>
@@ -3580,24 +3661,24 @@
       <w:pPr>
         <w:pStyle w:val="Heading1"/>
       </w:pPr>
-      <w:bookmarkStart w:id="10" w:name="_Toc196577923"/>
-      <w:bookmarkStart w:id="11" w:name="_Toc444780455"/>
-      <w:bookmarkEnd w:id="10"/>
+      <w:bookmarkStart w:id="11" w:name="_Toc196577923"/>
+      <w:bookmarkStart w:id="12" w:name="_Toc444787011"/>
+      <w:bookmarkEnd w:id="11"/>
       <w:r>
         <w:lastRenderedPageBreak/>
         <w:t>OVERVIEW</w:t>
       </w:r>
-      <w:bookmarkEnd w:id="11"/>
+      <w:bookmarkEnd w:id="12"/>
     </w:p>
     <w:p>
       <w:pPr>
         <w:pStyle w:val="Heading2"/>
       </w:pPr>
-      <w:bookmarkStart w:id="12" w:name="_Toc444780456"/>
+      <w:bookmarkStart w:id="13" w:name="_Toc444787012"/>
       <w:r>
         <w:t>Các tác nhân</w:t>
       </w:r>
-      <w:bookmarkEnd w:id="12"/>
+      <w:bookmarkEnd w:id="13"/>
     </w:p>
     <w:p>
       <w:pPr>
@@ -3897,16 +3978,15 @@
       <w:pPr>
         <w:pStyle w:val="Heading2"/>
       </w:pPr>
-      <w:bookmarkStart w:id="13" w:name="_Toc202842707"/>
-      <w:bookmarkStart w:id="14" w:name="_Toc202865892"/>
-      <w:bookmarkStart w:id="15" w:name="_Toc203022790"/>
-      <w:bookmarkStart w:id="16" w:name="_Toc203023176"/>
-      <w:bookmarkStart w:id="17" w:name="_Toc203212499"/>
-      <w:bookmarkStart w:id="18" w:name="_Toc203289071"/>
-      <w:bookmarkStart w:id="19" w:name="_Toc222910646"/>
-      <w:bookmarkStart w:id="20" w:name="_Toc223410150"/>
-      <w:bookmarkStart w:id="21" w:name="_Toc444780457"/>
-      <w:bookmarkEnd w:id="13"/>
+      <w:bookmarkStart w:id="14" w:name="_Toc202842707"/>
+      <w:bookmarkStart w:id="15" w:name="_Toc202865892"/>
+      <w:bookmarkStart w:id="16" w:name="_Toc203022790"/>
+      <w:bookmarkStart w:id="17" w:name="_Toc203023176"/>
+      <w:bookmarkStart w:id="18" w:name="_Toc203212499"/>
+      <w:bookmarkStart w:id="19" w:name="_Toc203289071"/>
+      <w:bookmarkStart w:id="20" w:name="_Toc222910646"/>
+      <w:bookmarkStart w:id="21" w:name="_Toc223410150"/>
+      <w:bookmarkStart w:id="22" w:name="_Toc444787013"/>
       <w:bookmarkEnd w:id="14"/>
       <w:bookmarkEnd w:id="15"/>
       <w:bookmarkEnd w:id="16"/>
@@ -3914,10 +3994,11 @@
       <w:bookmarkEnd w:id="18"/>
       <w:bookmarkEnd w:id="19"/>
       <w:bookmarkEnd w:id="20"/>
+      <w:bookmarkEnd w:id="21"/>
       <w:r>
         <w:t>Biểu đồ Use case</w:t>
       </w:r>
-      <w:bookmarkEnd w:id="21"/>
+      <w:bookmarkEnd w:id="22"/>
     </w:p>
     <w:p>
       <w:pPr>
@@ -4201,14 +4282,14 @@
       <w:r>
         <w:t>: Sơ đồ use case của admin</w:t>
       </w:r>
-      <w:bookmarkStart w:id="22" w:name="_Toc238707334"/>
-      <w:bookmarkEnd w:id="22"/>
+      <w:bookmarkStart w:id="23" w:name="_Toc238707334"/>
+      <w:bookmarkEnd w:id="23"/>
     </w:p>
     <w:p>
       <w:pPr>
         <w:pStyle w:val="Heading2"/>
       </w:pPr>
-      <w:bookmarkStart w:id="23" w:name="_Toc444780458"/>
+      <w:bookmarkStart w:id="24" w:name="_Toc444787014"/>
       <w:r>
         <w:t>S</w:t>
       </w:r>
@@ -4227,7 +4308,7 @@
       <w:r>
         <w:t>low</w:t>
       </w:r>
-      <w:bookmarkEnd w:id="23"/>
+      <w:bookmarkEnd w:id="24"/>
     </w:p>
     <w:p>
       <w:pPr>
@@ -4415,19 +4496,19 @@
       <w:pPr>
         <w:pStyle w:val="Heading1"/>
       </w:pPr>
-      <w:bookmarkStart w:id="24" w:name="_Toc238641275"/>
-      <w:bookmarkStart w:id="25" w:name="_Toc238641357"/>
-      <w:bookmarkStart w:id="26" w:name="_Toc198051887"/>
-      <w:bookmarkStart w:id="27" w:name="_Toc198052099"/>
-      <w:bookmarkStart w:id="28" w:name="_Toc444780459"/>
-      <w:bookmarkEnd w:id="24"/>
+      <w:bookmarkStart w:id="25" w:name="_Toc238641275"/>
+      <w:bookmarkStart w:id="26" w:name="_Toc238641357"/>
+      <w:bookmarkStart w:id="27" w:name="_Toc198051887"/>
+      <w:bookmarkStart w:id="28" w:name="_Toc198052099"/>
+      <w:bookmarkStart w:id="29" w:name="_Toc444787015"/>
       <w:bookmarkEnd w:id="25"/>
       <w:bookmarkEnd w:id="26"/>
       <w:bookmarkEnd w:id="27"/>
+      <w:bookmarkEnd w:id="28"/>
       <w:r>
         <w:t>Mô tả chức năng</w:t>
       </w:r>
-      <w:bookmarkEnd w:id="28"/>
+      <w:bookmarkEnd w:id="29"/>
     </w:p>
     <w:p>
       <w:pPr>
@@ -4436,7 +4517,7 @@
           <w:lang w:val="en-US"/>
         </w:rPr>
       </w:pPr>
-      <w:bookmarkStart w:id="29" w:name="_Toc444780460"/>
+      <w:bookmarkStart w:id="30" w:name="_Toc444787016"/>
       <w:r>
         <w:rPr>
           <w:lang w:val="en-US"/>
@@ -4455,6 +4536,7 @@
         </w:rPr>
         <w:t>ng của admin và user</w:t>
       </w:r>
+      <w:bookmarkEnd w:id="30"/>
     </w:p>
     <w:p>
       <w:pPr>
@@ -5415,7 +5497,7 @@
           <w:bCs/>
         </w:rPr>
       </w:pPr>
-      <w:bookmarkStart w:id="30" w:name="_Toc262164411"/>
+      <w:bookmarkStart w:id="31" w:name="_Toc262164411"/>
       <w:r>
         <w:rPr>
           <w:rFonts w:cs="Tahoma"/>
@@ -5434,7 +5516,7 @@
       <w:r>
         <w:t>Nếu tài khoản không được tìm thấy trên hệ thống, “Tên đăng nhập hoặc mật khẩu không đúng”.</w:t>
       </w:r>
-      <w:bookmarkEnd w:id="30"/>
+      <w:bookmarkEnd w:id="31"/>
     </w:p>
     <w:p>
       <w:pPr>
@@ -5975,7 +6057,23 @@
                 <w:szCs w:val="20"/>
                 <w:lang w:val="en-US"/>
               </w:rPr>
-              <w:t xml:space="preserve"> của màng hình.</w:t>
+              <w:t xml:space="preserve"> củ</w:t>
+            </w:r>
+            <w:r>
+              <w:rPr>
+                <w:rFonts w:cs="Tahoma"/>
+                <w:szCs w:val="20"/>
+                <w:lang w:val="en-US"/>
+              </w:rPr>
+              <w:t>a màn</w:t>
+            </w:r>
+            <w:r>
+              <w:rPr>
+                <w:rFonts w:cs="Tahoma"/>
+                <w:szCs w:val="20"/>
+                <w:lang w:val="en-US"/>
+              </w:rPr>
+              <w:t xml:space="preserve"> hình.</w:t>
             </w:r>
           </w:p>
         </w:tc>
@@ -6369,17 +6467,18 @@
           <w:tab w:val="num" w:pos="450"/>
         </w:tabs>
       </w:pPr>
+      <w:bookmarkStart w:id="32" w:name="_Toc444787017"/>
       <w:r>
         <w:t>Chức năng của admin</w:t>
       </w:r>
-      <w:bookmarkEnd w:id="29"/>
+      <w:bookmarkEnd w:id="32"/>
     </w:p>
     <w:p>
       <w:pPr>
         <w:pStyle w:val="Heading3"/>
       </w:pPr>
-      <w:bookmarkStart w:id="31" w:name="_Container_Store_Rent"/>
-      <w:bookmarkEnd w:id="31"/>
+      <w:bookmarkStart w:id="33" w:name="_Container_Store_Rent"/>
+      <w:bookmarkEnd w:id="33"/>
       <w:r>
         <w:t>Quản lý thời khóa biểu</w:t>
       </w:r>
@@ -14043,7 +14142,6 @@
       <w:pPr>
         <w:jc w:val="center"/>
       </w:pPr>
-      <w:bookmarkStart w:id="32" w:name="_GoBack"/>
       <w:r>
         <w:rPr>
           <w:noProof/>
@@ -14097,9 +14195,12 @@
           </wp:inline>
         </w:drawing>
       </w:r>
-      <w:bookmarkEnd w:id="32"/>
     </w:p>
-    <w:p/>
+    <w:p>
+      <w:pPr>
+        <w:jc w:val="right"/>
+      </w:pPr>
+    </w:p>
     <w:tbl>
       <w:tblPr>
         <w:tblW w:w="10188" w:type="dxa"/>
@@ -20702,11 +20803,11 @@
       <w:pPr>
         <w:pStyle w:val="Heading2"/>
       </w:pPr>
-      <w:bookmarkStart w:id="33" w:name="_Toc444780461"/>
+      <w:bookmarkStart w:id="34" w:name="_Toc444787018"/>
       <w:r>
         <w:t>Chức năng của giáo viên</w:t>
       </w:r>
-      <w:bookmarkEnd w:id="33"/>
+      <w:bookmarkEnd w:id="34"/>
     </w:p>
     <w:p>
       <w:pPr>
@@ -26752,11 +26853,11 @@
       <w:pPr>
         <w:pStyle w:val="Heading2"/>
       </w:pPr>
-      <w:bookmarkStart w:id="34" w:name="_Toc444780462"/>
+      <w:bookmarkStart w:id="35" w:name="_Toc444787019"/>
       <w:r>
         <w:t>Chức năng của guest</w:t>
       </w:r>
-      <w:bookmarkEnd w:id="34"/>
+      <w:bookmarkEnd w:id="35"/>
     </w:p>
     <w:p>
       <w:pPr>
@@ -30753,24 +30854,24 @@
       <w:pPr>
         <w:pStyle w:val="Heading1"/>
       </w:pPr>
-      <w:bookmarkStart w:id="35" w:name="_Toc444780463"/>
+      <w:bookmarkStart w:id="36" w:name="_Toc444787020"/>
       <w:r>
         <w:t>NON-FUNCTIONAL REQUIREMENTS</w:t>
       </w:r>
       <w:r>
         <w:t xml:space="preserve"> AND OTHERS</w:t>
       </w:r>
-      <w:bookmarkEnd w:id="35"/>
+      <w:bookmarkEnd w:id="36"/>
     </w:p>
     <w:p>
       <w:pPr>
         <w:pStyle w:val="HeadingLevel2"/>
       </w:pPr>
-      <w:bookmarkStart w:id="36" w:name="_Toc444780464"/>
+      <w:bookmarkStart w:id="37" w:name="_Toc444787021"/>
       <w:r>
         <w:t>Performance</w:t>
       </w:r>
-      <w:bookmarkEnd w:id="36"/>
+      <w:bookmarkEnd w:id="37"/>
     </w:p>
     <w:tbl>
       <w:tblPr>
@@ -30974,167 +31075,16 @@
       <w:pPr>
         <w:pStyle w:val="HeadingLevel2"/>
       </w:pPr>
-      <w:bookmarkStart w:id="37" w:name="_Toc160856142"/>
-      <w:bookmarkStart w:id="38" w:name="_Toc190572902"/>
-      <w:bookmarkStart w:id="39" w:name="_Toc219794434"/>
-      <w:bookmarkStart w:id="40" w:name="_Toc444780465"/>
+      <w:bookmarkStart w:id="38" w:name="_Toc160856142"/>
+      <w:bookmarkStart w:id="39" w:name="_Toc190572902"/>
+      <w:bookmarkStart w:id="40" w:name="_Toc219794434"/>
+      <w:bookmarkStart w:id="41" w:name="_Toc444787022"/>
       <w:r>
         <w:t>Scalability</w:t>
       </w:r>
-      <w:bookmarkEnd w:id="37"/>
       <w:bookmarkEnd w:id="38"/>
       <w:bookmarkEnd w:id="39"/>
       <w:bookmarkEnd w:id="40"/>
-    </w:p>
-    <w:tbl>
-      <w:tblPr>
-        <w:tblW w:w="10080" w:type="dxa"/>
-        <w:tblInd w:w="108" w:type="dxa"/>
-        <w:tblBorders>
-          <w:top w:val="single" w:sz="4" w:space="0" w:color="auto"/>
-          <w:left w:val="single" w:sz="4" w:space="0" w:color="auto"/>
-          <w:bottom w:val="single" w:sz="4" w:space="0" w:color="auto"/>
-          <w:right w:val="single" w:sz="4" w:space="0" w:color="auto"/>
-          <w:insideH w:val="single" w:sz="6" w:space="0" w:color="auto"/>
-          <w:insideV w:val="single" w:sz="6" w:space="0" w:color="auto"/>
-        </w:tblBorders>
-        <w:tblLayout w:type="fixed"/>
-        <w:tblLook w:val="0000" w:firstRow="0" w:lastRow="0" w:firstColumn="0" w:lastColumn="0" w:noHBand="0" w:noVBand="0"/>
-      </w:tblPr>
-      <w:tblGrid>
-        <w:gridCol w:w="851"/>
-        <w:gridCol w:w="9229"/>
-      </w:tblGrid>
-      <w:tr>
-        <w:trPr>
-          <w:cantSplit/>
-        </w:trPr>
-        <w:tc>
-          <w:tcPr>
-            <w:tcW w:w="851" w:type="dxa"/>
-          </w:tcPr>
-          <w:p>
-            <w:pPr>
-              <w:pStyle w:val="Table-ColHead"/>
-              <w:rPr>
-                <w:rFonts w:ascii="Tahoma" w:hAnsi="Tahoma" w:cs="Tahoma"/>
-                <w:lang w:val="en-GB"/>
-              </w:rPr>
-            </w:pPr>
-            <w:r>
-              <w:rPr>
-                <w:rFonts w:ascii="Tahoma" w:hAnsi="Tahoma" w:cs="Tahoma"/>
-                <w:lang w:val="en-GB"/>
-              </w:rPr>
-              <w:t>No.</w:t>
-            </w:r>
-          </w:p>
-        </w:tc>
-        <w:tc>
-          <w:tcPr>
-            <w:tcW w:w="9229" w:type="dxa"/>
-          </w:tcPr>
-          <w:p>
-            <w:pPr>
-              <w:pStyle w:val="Table-ColHead"/>
-              <w:rPr>
-                <w:rFonts w:ascii="Tahoma" w:hAnsi="Tahoma" w:cs="Tahoma"/>
-              </w:rPr>
-            </w:pPr>
-          </w:p>
-        </w:tc>
-      </w:tr>
-      <w:tr>
-        <w:trPr>
-          <w:cantSplit/>
-        </w:trPr>
-        <w:tc>
-          <w:tcPr>
-            <w:tcW w:w="851" w:type="dxa"/>
-          </w:tcPr>
-          <w:p>
-            <w:pPr>
-              <w:spacing w:before="0" w:after="0"/>
-              <w:jc w:val="center"/>
-              <w:rPr>
-                <w:rFonts w:cs="Tahoma"/>
-              </w:rPr>
-            </w:pPr>
-            <w:r>
-              <w:rPr>
-                <w:rFonts w:cs="Tahoma"/>
-              </w:rPr>
-              <w:t>1.</w:t>
-            </w:r>
-          </w:p>
-        </w:tc>
-        <w:tc>
-          <w:tcPr>
-            <w:tcW w:w="9229" w:type="dxa"/>
-          </w:tcPr>
-          <w:p>
-            <w:pPr>
-              <w:spacing w:before="0" w:after="0"/>
-              <w:rPr>
-                <w:rFonts w:cs="Tahoma"/>
-              </w:rPr>
-            </w:pPr>
-            <w:r>
-              <w:rPr>
-                <w:rFonts w:cs="Tahoma"/>
-              </w:rPr>
-              <w:t>Quản lý nhà ăn, bảo vệ, vệ sinh của trường.</w:t>
-            </w:r>
-          </w:p>
-        </w:tc>
-      </w:tr>
-      <w:tr>
-        <w:trPr>
-          <w:cantSplit/>
-        </w:trPr>
-        <w:tc>
-          <w:tcPr>
-            <w:tcW w:w="851" w:type="dxa"/>
-          </w:tcPr>
-          <w:p>
-            <w:pPr>
-              <w:spacing w:before="0" w:after="0"/>
-              <w:jc w:val="center"/>
-              <w:rPr>
-                <w:rFonts w:cs="Tahoma"/>
-              </w:rPr>
-            </w:pPr>
-            <w:r>
-              <w:rPr>
-                <w:rFonts w:cs="Tahoma"/>
-              </w:rPr>
-              <w:t>2.</w:t>
-            </w:r>
-          </w:p>
-        </w:tc>
-        <w:tc>
-          <w:tcPr>
-            <w:tcW w:w="9229" w:type="dxa"/>
-          </w:tcPr>
-          <w:p>
-            <w:pPr>
-              <w:spacing w:before="0" w:after="0"/>
-              <w:rPr>
-                <w:rFonts w:cs="Tahoma"/>
-              </w:rPr>
-            </w:pPr>
-          </w:p>
-        </w:tc>
-      </w:tr>
-    </w:tbl>
-    <w:p>
-      <w:pPr>
-        <w:pStyle w:val="HeadingLevel2"/>
-      </w:pPr>
-      <w:bookmarkStart w:id="41" w:name="_Toc444780466"/>
-      <w:r>
-        <w:t>Security</w:t>
-      </w:r>
       <w:bookmarkEnd w:id="41"/>
     </w:p>
     <w:tbl>
@@ -31192,12 +31142,6 @@
                 <w:rFonts w:ascii="Tahoma" w:hAnsi="Tahoma" w:cs="Tahoma"/>
               </w:rPr>
             </w:pPr>
-            <w:r>
-              <w:rPr>
-                <w:rFonts w:ascii="Tahoma" w:hAnsi="Tahoma" w:cs="Tahoma"/>
-              </w:rPr>
-              <w:t>Requirement</w:t>
-            </w:r>
           </w:p>
         </w:tc>
       </w:tr>
@@ -31236,6 +31180,12 @@
                 <w:rFonts w:cs="Tahoma"/>
               </w:rPr>
             </w:pPr>
+            <w:r>
+              <w:rPr>
+                <w:rFonts w:cs="Tahoma"/>
+              </w:rPr>
+              <w:t>Quản lý nhà ăn, bảo vệ, vệ sinh của trường.</w:t>
+            </w:r>
           </w:p>
         </w:tc>
       </w:tr>
@@ -31282,9 +31232,9 @@
       <w:pPr>
         <w:pStyle w:val="HeadingLevel2"/>
       </w:pPr>
-      <w:bookmarkStart w:id="42" w:name="_Toc444780467"/>
+      <w:bookmarkStart w:id="42" w:name="_Toc444787023"/>
       <w:r>
-        <w:t>Infrastructure</w:t>
+        <w:t>Security</w:t>
       </w:r>
       <w:bookmarkEnd w:id="42"/>
     </w:p>
@@ -31366,13 +31316,11 @@
               <w:jc w:val="center"/>
               <w:rPr>
                 <w:rFonts w:cs="Tahoma"/>
-                <w:color w:val="000000"/>
               </w:rPr>
             </w:pPr>
             <w:r>
               <w:rPr>
                 <w:rFonts w:cs="Tahoma"/>
-                <w:color w:val="000000"/>
               </w:rPr>
               <w:t>1.</w:t>
             </w:r>
@@ -31387,7 +31335,44 @@
               <w:spacing w:before="0" w:after="0"/>
               <w:rPr>
                 <w:rFonts w:cs="Tahoma"/>
-                <w:color w:val="000000"/>
+              </w:rPr>
+            </w:pPr>
+          </w:p>
+        </w:tc>
+      </w:tr>
+      <w:tr>
+        <w:trPr>
+          <w:cantSplit/>
+        </w:trPr>
+        <w:tc>
+          <w:tcPr>
+            <w:tcW w:w="851" w:type="dxa"/>
+          </w:tcPr>
+          <w:p>
+            <w:pPr>
+              <w:spacing w:before="0" w:after="0"/>
+              <w:jc w:val="center"/>
+              <w:rPr>
+                <w:rFonts w:cs="Tahoma"/>
+              </w:rPr>
+            </w:pPr>
+            <w:r>
+              <w:rPr>
+                <w:rFonts w:cs="Tahoma"/>
+              </w:rPr>
+              <w:t>2.</w:t>
+            </w:r>
+          </w:p>
+        </w:tc>
+        <w:tc>
+          <w:tcPr>
+            <w:tcW w:w="9229" w:type="dxa"/>
+          </w:tcPr>
+          <w:p>
+            <w:pPr>
+              <w:spacing w:before="0" w:after="0"/>
+              <w:rPr>
+                <w:rFonts w:cs="Tahoma"/>
               </w:rPr>
             </w:pPr>
           </w:p>
@@ -31397,16 +31382,10 @@
     <w:p>
       <w:pPr>
         <w:pStyle w:val="HeadingLevel2"/>
-        <w:rPr>
-          <w:color w:val="000000"/>
-        </w:rPr>
-      </w:pPr>
-      <w:bookmarkStart w:id="43" w:name="_Toc444780468"/>
+      </w:pPr>
+      <w:bookmarkStart w:id="43" w:name="_Toc444787024"/>
       <w:r>
-        <w:rPr>
-          <w:color w:val="000000"/>
-        </w:rPr>
-        <w:t>Browser</w:t>
+        <w:t>Infrastructure</w:t>
       </w:r>
       <w:bookmarkEnd w:id="43"/>
     </w:p>
@@ -31488,11 +31467,13 @@
               <w:jc w:val="center"/>
               <w:rPr>
                 <w:rFonts w:cs="Tahoma"/>
+                <w:color w:val="000000"/>
               </w:rPr>
             </w:pPr>
             <w:r>
               <w:rPr>
                 <w:rFonts w:cs="Tahoma"/>
+                <w:color w:val="000000"/>
               </w:rPr>
               <w:t>1.</w:t>
             </w:r>
@@ -31507,46 +31488,9 @@
               <w:spacing w:before="0" w:after="0"/>
               <w:rPr>
                 <w:rFonts w:cs="Tahoma"/>
-              </w:rPr>
-            </w:pPr>
-            <w:r>
-              <w:rPr>
-                <w:rFonts w:cs="Tahoma"/>
-              </w:rPr>
-              <w:t xml:space="preserve">IE6 </w:t>
-            </w:r>
-            <w:r>
-              <w:rPr>
-                <w:rFonts w:cs="Tahoma"/>
-              </w:rPr>
-              <w:t>hoặc mới hơn</w:t>
-            </w:r>
-          </w:p>
-          <w:p>
-            <w:pPr>
-              <w:spacing w:before="0" w:after="0"/>
-              <w:rPr>
-                <w:rFonts w:cs="Arial"/>
-              </w:rPr>
-            </w:pPr>
-            <w:r>
-              <w:rPr>
-                <w:rFonts w:cs="Tahoma"/>
-              </w:rPr>
-              <w:t xml:space="preserve">Không bắt buộc phải là </w:t>
-            </w:r>
-            <w:r>
-              <w:rPr>
-                <w:rFonts w:cs="Tahoma"/>
-              </w:rPr>
-              <w:t xml:space="preserve">FireFox </w:t>
-            </w:r>
-            <w:r>
-              <w:rPr>
-                <w:rFonts w:cs="Tahoma"/>
-              </w:rPr>
-              <w:t>và Google Chrome.</w:t>
-            </w:r>
+                <w:color w:val="000000"/>
+              </w:rPr>
+            </w:pPr>
           </w:p>
         </w:tc>
       </w:tr>
@@ -31554,10 +31498,16 @@
     <w:p>
       <w:pPr>
         <w:pStyle w:val="HeadingLevel2"/>
-      </w:pPr>
-      <w:bookmarkStart w:id="44" w:name="_Toc444780469"/>
+        <w:rPr>
+          <w:color w:val="000000"/>
+        </w:rPr>
+      </w:pPr>
+      <w:bookmarkStart w:id="44" w:name="_Toc444787025"/>
       <w:r>
-        <w:t>Reliability</w:t>
+        <w:rPr>
+          <w:color w:val="000000"/>
+        </w:rPr>
+        <w:t>Browser</w:t>
       </w:r>
       <w:bookmarkEnd w:id="44"/>
     </w:p>
@@ -31657,9 +31607,47 @@
             <w:pPr>
               <w:spacing w:before="0" w:after="0"/>
               <w:rPr>
+                <w:rFonts w:cs="Tahoma"/>
+              </w:rPr>
+            </w:pPr>
+            <w:r>
+              <w:rPr>
+                <w:rFonts w:cs="Tahoma"/>
+              </w:rPr>
+              <w:t xml:space="preserve">IE6 </w:t>
+            </w:r>
+            <w:r>
+              <w:rPr>
+                <w:rFonts w:cs="Tahoma"/>
+              </w:rPr>
+              <w:t>hoặc mới hơn</w:t>
+            </w:r>
+          </w:p>
+          <w:p>
+            <w:pPr>
+              <w:spacing w:before="0" w:after="0"/>
+              <w:rPr>
                 <w:rFonts w:cs="Arial"/>
               </w:rPr>
             </w:pPr>
+            <w:r>
+              <w:rPr>
+                <w:rFonts w:cs="Tahoma"/>
+              </w:rPr>
+              <w:t xml:space="preserve">Không bắt buộc phải là </w:t>
+            </w:r>
+            <w:r>
+              <w:rPr>
+                <w:rFonts w:cs="Tahoma"/>
+              </w:rPr>
+              <w:t xml:space="preserve">FireFox </w:t>
+            </w:r>
+            <w:r>
+              <w:rPr>
+                <w:rFonts w:cs="Tahoma"/>
+              </w:rPr>
+              <w:t>và Google Chrome.</w:t>
+            </w:r>
           </w:p>
         </w:tc>
       </w:tr>
@@ -31668,9 +31656,9 @@
       <w:pPr>
         <w:pStyle w:val="HeadingLevel2"/>
       </w:pPr>
-      <w:bookmarkStart w:id="45" w:name="_Toc444780470"/>
+      <w:bookmarkStart w:id="45" w:name="_Toc444787026"/>
       <w:r>
-        <w:t>Purchased Components</w:t>
+        <w:t>Reliability</w:t>
       </w:r>
       <w:bookmarkEnd w:id="45"/>
     </w:p>
@@ -31776,52 +31764,14 @@
           </w:p>
         </w:tc>
       </w:tr>
-      <w:tr>
-        <w:trPr>
-          <w:cantSplit/>
-        </w:trPr>
-        <w:tc>
-          <w:tcPr>
-            <w:tcW w:w="851" w:type="dxa"/>
-          </w:tcPr>
-          <w:p>
-            <w:pPr>
-              <w:spacing w:before="0" w:after="0"/>
-              <w:jc w:val="center"/>
-              <w:rPr>
-                <w:rFonts w:cs="Tahoma"/>
-              </w:rPr>
-            </w:pPr>
-            <w:r>
-              <w:rPr>
-                <w:rFonts w:cs="Tahoma"/>
-              </w:rPr>
-              <w:t>2.</w:t>
-            </w:r>
-          </w:p>
-        </w:tc>
-        <w:tc>
-          <w:tcPr>
-            <w:tcW w:w="9229" w:type="dxa"/>
-          </w:tcPr>
-          <w:p>
-            <w:pPr>
-              <w:spacing w:before="0" w:after="0"/>
-              <w:rPr>
-                <w:rFonts w:cs="Arial"/>
-              </w:rPr>
-            </w:pPr>
-          </w:p>
-        </w:tc>
-      </w:tr>
     </w:tbl>
     <w:p>
       <w:pPr>
         <w:pStyle w:val="HeadingLevel2"/>
       </w:pPr>
-      <w:bookmarkStart w:id="46" w:name="_Toc444780471"/>
+      <w:bookmarkStart w:id="46" w:name="_Toc444787027"/>
       <w:r>
-        <w:t>Interfaces</w:t>
+        <w:t>Purchased Components</w:t>
       </w:r>
       <w:bookmarkEnd w:id="46"/>
     </w:p>
@@ -31927,14 +31877,52 @@
           </w:p>
         </w:tc>
       </w:tr>
+      <w:tr>
+        <w:trPr>
+          <w:cantSplit/>
+        </w:trPr>
+        <w:tc>
+          <w:tcPr>
+            <w:tcW w:w="851" w:type="dxa"/>
+          </w:tcPr>
+          <w:p>
+            <w:pPr>
+              <w:spacing w:before="0" w:after="0"/>
+              <w:jc w:val="center"/>
+              <w:rPr>
+                <w:rFonts w:cs="Tahoma"/>
+              </w:rPr>
+            </w:pPr>
+            <w:r>
+              <w:rPr>
+                <w:rFonts w:cs="Tahoma"/>
+              </w:rPr>
+              <w:t>2.</w:t>
+            </w:r>
+          </w:p>
+        </w:tc>
+        <w:tc>
+          <w:tcPr>
+            <w:tcW w:w="9229" w:type="dxa"/>
+          </w:tcPr>
+          <w:p>
+            <w:pPr>
+              <w:spacing w:before="0" w:after="0"/>
+              <w:rPr>
+                <w:rFonts w:cs="Arial"/>
+              </w:rPr>
+            </w:pPr>
+          </w:p>
+        </w:tc>
+      </w:tr>
     </w:tbl>
     <w:p>
       <w:pPr>
         <w:pStyle w:val="HeadingLevel2"/>
       </w:pPr>
-      <w:bookmarkStart w:id="47" w:name="_Toc444780472"/>
+      <w:bookmarkStart w:id="47" w:name="_Toc444787028"/>
       <w:r>
-        <w:t>Extensibility</w:t>
+        <w:t>Interfaces</w:t>
       </w:r>
       <w:bookmarkEnd w:id="47"/>
     </w:p>
@@ -31978,7 +31966,6 @@
                 <w:rFonts w:ascii="Tahoma" w:hAnsi="Tahoma" w:cs="Tahoma"/>
                 <w:lang w:val="en-GB"/>
               </w:rPr>
-              <w:lastRenderedPageBreak/>
               <w:t>No.</w:t>
             </w:r>
           </w:p>
@@ -32046,9 +32033,9 @@
       <w:pPr>
         <w:pStyle w:val="HeadingLevel2"/>
       </w:pPr>
-      <w:bookmarkStart w:id="48" w:name="_Toc444780473"/>
+      <w:bookmarkStart w:id="48" w:name="_Toc444787029"/>
       <w:r>
-        <w:t>Assumptions</w:t>
+        <w:t>Extensibility</w:t>
       </w:r>
       <w:bookmarkEnd w:id="48"/>
     </w:p>
@@ -32092,6 +32079,7 @@
                 <w:rFonts w:ascii="Tahoma" w:hAnsi="Tahoma" w:cs="Tahoma"/>
                 <w:lang w:val="en-GB"/>
               </w:rPr>
+              <w:lastRenderedPageBreak/>
               <w:t>No.</w:t>
             </w:r>
           </w:p>
@@ -32155,43 +32143,155 @@
         </w:tc>
       </w:tr>
     </w:tbl>
+    <w:p>
+      <w:pPr>
+        <w:pStyle w:val="HeadingLevel2"/>
+      </w:pPr>
+      <w:bookmarkStart w:id="49" w:name="_Toc444787030"/>
+      <w:r>
+        <w:t>Assumptions</w:t>
+      </w:r>
+      <w:bookmarkEnd w:id="49"/>
+    </w:p>
+    <w:tbl>
+      <w:tblPr>
+        <w:tblW w:w="10080" w:type="dxa"/>
+        <w:tblInd w:w="108" w:type="dxa"/>
+        <w:tblBorders>
+          <w:top w:val="single" w:sz="4" w:space="0" w:color="auto"/>
+          <w:left w:val="single" w:sz="4" w:space="0" w:color="auto"/>
+          <w:bottom w:val="single" w:sz="4" w:space="0" w:color="auto"/>
+          <w:right w:val="single" w:sz="4" w:space="0" w:color="auto"/>
+          <w:insideH w:val="single" w:sz="6" w:space="0" w:color="auto"/>
+          <w:insideV w:val="single" w:sz="6" w:space="0" w:color="auto"/>
+        </w:tblBorders>
+        <w:tblLayout w:type="fixed"/>
+        <w:tblLook w:val="0000" w:firstRow="0" w:lastRow="0" w:firstColumn="0" w:lastColumn="0" w:noHBand="0" w:noVBand="0"/>
+      </w:tblPr>
+      <w:tblGrid>
+        <w:gridCol w:w="851"/>
+        <w:gridCol w:w="9229"/>
+      </w:tblGrid>
+      <w:tr>
+        <w:trPr>
+          <w:cantSplit/>
+        </w:trPr>
+        <w:tc>
+          <w:tcPr>
+            <w:tcW w:w="851" w:type="dxa"/>
+          </w:tcPr>
+          <w:p>
+            <w:pPr>
+              <w:pStyle w:val="Table-ColHead"/>
+              <w:rPr>
+                <w:rFonts w:ascii="Tahoma" w:hAnsi="Tahoma" w:cs="Tahoma"/>
+                <w:lang w:val="en-GB"/>
+              </w:rPr>
+            </w:pPr>
+            <w:r>
+              <w:rPr>
+                <w:rFonts w:ascii="Tahoma" w:hAnsi="Tahoma" w:cs="Tahoma"/>
+                <w:lang w:val="en-GB"/>
+              </w:rPr>
+              <w:t>No.</w:t>
+            </w:r>
+          </w:p>
+        </w:tc>
+        <w:tc>
+          <w:tcPr>
+            <w:tcW w:w="9229" w:type="dxa"/>
+          </w:tcPr>
+          <w:p>
+            <w:pPr>
+              <w:pStyle w:val="Table-ColHead"/>
+              <w:rPr>
+                <w:rFonts w:ascii="Tahoma" w:hAnsi="Tahoma" w:cs="Tahoma"/>
+              </w:rPr>
+            </w:pPr>
+            <w:r>
+              <w:rPr>
+                <w:rFonts w:ascii="Tahoma" w:hAnsi="Tahoma" w:cs="Tahoma"/>
+              </w:rPr>
+              <w:t>Requirement</w:t>
+            </w:r>
+          </w:p>
+        </w:tc>
+      </w:tr>
+      <w:tr>
+        <w:trPr>
+          <w:cantSplit/>
+        </w:trPr>
+        <w:tc>
+          <w:tcPr>
+            <w:tcW w:w="851" w:type="dxa"/>
+          </w:tcPr>
+          <w:p>
+            <w:pPr>
+              <w:spacing w:before="0" w:after="0"/>
+              <w:jc w:val="center"/>
+              <w:rPr>
+                <w:rFonts w:cs="Tahoma"/>
+              </w:rPr>
+            </w:pPr>
+            <w:r>
+              <w:rPr>
+                <w:rFonts w:cs="Tahoma"/>
+              </w:rPr>
+              <w:t>1.</w:t>
+            </w:r>
+          </w:p>
+        </w:tc>
+        <w:tc>
+          <w:tcPr>
+            <w:tcW w:w="9229" w:type="dxa"/>
+          </w:tcPr>
+          <w:p>
+            <w:pPr>
+              <w:spacing w:before="0" w:after="0"/>
+              <w:rPr>
+                <w:rFonts w:cs="Arial"/>
+              </w:rPr>
+            </w:pPr>
+          </w:p>
+        </w:tc>
+      </w:tr>
+    </w:tbl>
     <w:p/>
     <w:p>
       <w:pPr>
         <w:pStyle w:val="Heading1"/>
       </w:pPr>
-      <w:bookmarkStart w:id="49" w:name="_Toc444780474"/>
+      <w:bookmarkStart w:id="50" w:name="_Toc444787031"/>
       <w:r>
         <w:t>APPENDIX</w:t>
       </w:r>
-      <w:bookmarkStart w:id="50" w:name="_Toc202690213"/>
-      <w:bookmarkStart w:id="51" w:name="_Toc202690587"/>
-      <w:bookmarkStart w:id="52" w:name="_Toc202768204"/>
-      <w:bookmarkStart w:id="53" w:name="_Toc202768578"/>
-      <w:bookmarkStart w:id="54" w:name="_Toc202842972"/>
-      <w:bookmarkStart w:id="55" w:name="_Toc202866158"/>
-      <w:bookmarkStart w:id="56" w:name="_Toc203023057"/>
-      <w:bookmarkStart w:id="57" w:name="_Toc203023443"/>
-      <w:bookmarkStart w:id="58" w:name="_Toc203212864"/>
-      <w:bookmarkStart w:id="59" w:name="_Toc203289436"/>
-      <w:bookmarkStart w:id="60" w:name="_Toc222911033"/>
-      <w:bookmarkStart w:id="61" w:name="_Toc223410524"/>
-      <w:bookmarkStart w:id="62" w:name="_Toc202690311"/>
-      <w:bookmarkStart w:id="63" w:name="_Toc202690685"/>
-      <w:bookmarkStart w:id="64" w:name="_Toc202768302"/>
-      <w:bookmarkStart w:id="65" w:name="_Toc202768676"/>
-      <w:bookmarkStart w:id="66" w:name="_Toc202843070"/>
-      <w:bookmarkStart w:id="67" w:name="_Toc202866256"/>
-      <w:bookmarkStart w:id="68" w:name="_Toc203023155"/>
-      <w:bookmarkStart w:id="69" w:name="_Toc203023541"/>
-      <w:bookmarkStart w:id="70" w:name="_Toc203212962"/>
-      <w:bookmarkStart w:id="71" w:name="_Toc203289534"/>
-      <w:bookmarkStart w:id="72" w:name="_Toc222911131"/>
-      <w:bookmarkStart w:id="73" w:name="_Toc223410622"/>
-      <w:bookmarkStart w:id="74" w:name="_Toc198459217"/>
-      <w:bookmarkStart w:id="75" w:name="_Toc201564557"/>
-      <w:bookmarkStart w:id="76" w:name="_Toc201565214"/>
-      <w:bookmarkEnd w:id="49"/>
+      <w:bookmarkStart w:id="51" w:name="_Toc202690213"/>
+      <w:bookmarkStart w:id="52" w:name="_Toc202690587"/>
+      <w:bookmarkStart w:id="53" w:name="_Toc202768204"/>
+      <w:bookmarkStart w:id="54" w:name="_Toc202768578"/>
+      <w:bookmarkStart w:id="55" w:name="_Toc202842972"/>
+      <w:bookmarkStart w:id="56" w:name="_Toc202866158"/>
+      <w:bookmarkStart w:id="57" w:name="_Toc203023057"/>
+      <w:bookmarkStart w:id="58" w:name="_Toc203023443"/>
+      <w:bookmarkStart w:id="59" w:name="_Toc203212864"/>
+      <w:bookmarkStart w:id="60" w:name="_Toc203289436"/>
+      <w:bookmarkStart w:id="61" w:name="_Toc222911033"/>
+      <w:bookmarkStart w:id="62" w:name="_Toc223410524"/>
+      <w:bookmarkStart w:id="63" w:name="_Toc202690311"/>
+      <w:bookmarkStart w:id="64" w:name="_Toc202690685"/>
+      <w:bookmarkStart w:id="65" w:name="_Toc202768302"/>
+      <w:bookmarkStart w:id="66" w:name="_Toc202768676"/>
+      <w:bookmarkStart w:id="67" w:name="_Toc202843070"/>
+      <w:bookmarkStart w:id="68" w:name="_Toc202866256"/>
+      <w:bookmarkStart w:id="69" w:name="_Toc203023155"/>
+      <w:bookmarkStart w:id="70" w:name="_Toc203023541"/>
+      <w:bookmarkStart w:id="71" w:name="_Toc203212962"/>
+      <w:bookmarkStart w:id="72" w:name="_Toc203289534"/>
+      <w:bookmarkStart w:id="73" w:name="_Toc222911131"/>
+      <w:bookmarkStart w:id="74" w:name="_Toc223410622"/>
+      <w:bookmarkStart w:id="75" w:name="_Toc198459217"/>
+      <w:bookmarkStart w:id="76" w:name="_Toc201564557"/>
+      <w:bookmarkStart w:id="77" w:name="_Toc201565214"/>
       <w:bookmarkEnd w:id="50"/>
       <w:bookmarkEnd w:id="51"/>
       <w:bookmarkEnd w:id="52"/>
@@ -32219,6 +32319,7 @@
       <w:bookmarkEnd w:id="74"/>
       <w:bookmarkEnd w:id="75"/>
       <w:bookmarkEnd w:id="76"/>
+      <w:bookmarkEnd w:id="77"/>
     </w:p>
     <w:sectPr>
       <w:pgSz w:w="11906" w:h="16838" w:code="9"/>
@@ -32361,7 +32462,7 @@
       <w:rPr>
         <w:noProof/>
       </w:rPr>
-      <w:t>18</w:t>
+      <w:t>35</w:t>
     </w:r>
     <w:r>
       <w:fldChar w:fldCharType="end"/>
@@ -37285,7 +37386,7 @@
 </file>
 
 <file path=customXml/itemProps1.xml><?xml version="1.0" encoding="utf-8"?>
-<ds:datastoreItem xmlns:ds="http://schemas.openxmlformats.org/officeDocument/2006/customXml" ds:itemID="{2A351515-F617-4104-993D-FD0AE389231F}">
+<ds:datastoreItem xmlns:ds="http://schemas.openxmlformats.org/officeDocument/2006/customXml" ds:itemID="{106DEB28-28E6-442A-928E-51AC7F087C72}">
   <ds:schemaRefs>
     <ds:schemaRef ds:uri="http://schemas.openxmlformats.org/officeDocument/2006/bibliography"/>
   </ds:schemaRefs>

</xml_diff>

<commit_message>
- update data field for 6.3.5 in srs v4
</commit_message>
<xml_diff>
--- a/soft-technology/data/SE06_SRS_v4.0.docx
+++ b/soft-technology/data/SE06_SRS_v4.0.docx
@@ -253,8 +253,6 @@
       <w:bookmarkEnd w:id="0"/>
       <w:bookmarkEnd w:id="1"/>
     </w:p>
-    <w:bookmarkStart w:id="2" w:name="_GoBack"/>
-    <w:bookmarkEnd w:id="2"/>
     <w:p>
       <w:pPr>
         <w:pStyle w:val="TOC1"/>
@@ -2503,12 +2501,12 @@
       <w:pPr>
         <w:pStyle w:val="Heading1"/>
       </w:pPr>
-      <w:bookmarkStart w:id="3" w:name="_Toc444787005"/>
+      <w:bookmarkStart w:id="2" w:name="_Toc444787005"/>
       <w:r>
         <w:lastRenderedPageBreak/>
         <w:t>LƯỢC SỬ TÀI LIỆU</w:t>
       </w:r>
-      <w:bookmarkEnd w:id="3"/>
+      <w:bookmarkEnd w:id="2"/>
     </w:p>
     <w:tbl>
       <w:tblPr>
@@ -2908,11 +2906,11 @@
       <w:pPr>
         <w:pStyle w:val="Heading1"/>
       </w:pPr>
-      <w:bookmarkStart w:id="4" w:name="_Toc444787006"/>
+      <w:bookmarkStart w:id="3" w:name="_Toc444787006"/>
       <w:r>
         <w:t>TÀI LIỆU THAM KHẢO</w:t>
       </w:r>
-      <w:bookmarkEnd w:id="4"/>
+      <w:bookmarkEnd w:id="3"/>
     </w:p>
     <w:tbl>
       <w:tblPr>
@@ -3170,11 +3168,11 @@
       <w:pPr>
         <w:pStyle w:val="Heading1"/>
       </w:pPr>
-      <w:bookmarkStart w:id="5" w:name="_Toc444787007"/>
+      <w:bookmarkStart w:id="4" w:name="_Toc444787007"/>
       <w:r>
         <w:t>NGƯỜI ĐIỀU PHỐI VÀ PHÊ CHUẨN</w:t>
       </w:r>
-      <w:bookmarkEnd w:id="5"/>
+      <w:bookmarkEnd w:id="4"/>
     </w:p>
     <w:p>
       <w:r>
@@ -3525,25 +3523,25 @@
       <w:pPr>
         <w:pStyle w:val="Heading1"/>
       </w:pPr>
-      <w:bookmarkStart w:id="6" w:name="_Toc444787008"/>
+      <w:bookmarkStart w:id="5" w:name="_Toc444787008"/>
       <w:r>
         <w:t>GIỚI THIỆU</w:t>
       </w:r>
-      <w:bookmarkEnd w:id="6"/>
+      <w:bookmarkEnd w:id="5"/>
     </w:p>
     <w:p>
       <w:pPr>
         <w:pStyle w:val="Heading2"/>
       </w:pPr>
-      <w:bookmarkStart w:id="7" w:name="_Toc238641265"/>
-      <w:bookmarkStart w:id="8" w:name="_Toc238641347"/>
-      <w:bookmarkStart w:id="9" w:name="_Toc444787009"/>
+      <w:bookmarkStart w:id="6" w:name="_Toc238641265"/>
+      <w:bookmarkStart w:id="7" w:name="_Toc238641347"/>
+      <w:bookmarkStart w:id="8" w:name="_Toc444787009"/>
+      <w:bookmarkEnd w:id="6"/>
       <w:bookmarkEnd w:id="7"/>
-      <w:bookmarkEnd w:id="8"/>
       <w:r>
         <w:t>Mục đích</w:t>
       </w:r>
-      <w:bookmarkEnd w:id="9"/>
+      <w:bookmarkEnd w:id="8"/>
     </w:p>
     <w:p>
       <w:pPr>
@@ -3566,14 +3564,14 @@
           <w:i w:val="0"/>
         </w:rPr>
       </w:pPr>
-      <w:bookmarkStart w:id="10" w:name="_Toc444787010"/>
+      <w:bookmarkStart w:id="9" w:name="_Toc444787010"/>
       <w:r>
         <w:rPr>
           <w:i w:val="0"/>
         </w:rPr>
         <w:t>Phạm vi</w:t>
       </w:r>
-      <w:bookmarkEnd w:id="10"/>
+      <w:bookmarkEnd w:id="9"/>
     </w:p>
     <w:p>
       <w:pPr>
@@ -3661,24 +3659,24 @@
       <w:pPr>
         <w:pStyle w:val="Heading1"/>
       </w:pPr>
-      <w:bookmarkStart w:id="11" w:name="_Toc196577923"/>
-      <w:bookmarkStart w:id="12" w:name="_Toc444787011"/>
-      <w:bookmarkEnd w:id="11"/>
+      <w:bookmarkStart w:id="10" w:name="_Toc196577923"/>
+      <w:bookmarkStart w:id="11" w:name="_Toc444787011"/>
+      <w:bookmarkEnd w:id="10"/>
       <w:r>
         <w:lastRenderedPageBreak/>
         <w:t>OVERVIEW</w:t>
       </w:r>
-      <w:bookmarkEnd w:id="12"/>
+      <w:bookmarkEnd w:id="11"/>
     </w:p>
     <w:p>
       <w:pPr>
         <w:pStyle w:val="Heading2"/>
       </w:pPr>
-      <w:bookmarkStart w:id="13" w:name="_Toc444787012"/>
+      <w:bookmarkStart w:id="12" w:name="_Toc444787012"/>
       <w:r>
         <w:t>Các tác nhân</w:t>
       </w:r>
-      <w:bookmarkEnd w:id="13"/>
+      <w:bookmarkEnd w:id="12"/>
     </w:p>
     <w:p>
       <w:pPr>
@@ -3978,15 +3976,16 @@
       <w:pPr>
         <w:pStyle w:val="Heading2"/>
       </w:pPr>
-      <w:bookmarkStart w:id="14" w:name="_Toc202842707"/>
-      <w:bookmarkStart w:id="15" w:name="_Toc202865892"/>
-      <w:bookmarkStart w:id="16" w:name="_Toc203022790"/>
-      <w:bookmarkStart w:id="17" w:name="_Toc203023176"/>
-      <w:bookmarkStart w:id="18" w:name="_Toc203212499"/>
-      <w:bookmarkStart w:id="19" w:name="_Toc203289071"/>
-      <w:bookmarkStart w:id="20" w:name="_Toc222910646"/>
-      <w:bookmarkStart w:id="21" w:name="_Toc223410150"/>
-      <w:bookmarkStart w:id="22" w:name="_Toc444787013"/>
+      <w:bookmarkStart w:id="13" w:name="_Toc202842707"/>
+      <w:bookmarkStart w:id="14" w:name="_Toc202865892"/>
+      <w:bookmarkStart w:id="15" w:name="_Toc203022790"/>
+      <w:bookmarkStart w:id="16" w:name="_Toc203023176"/>
+      <w:bookmarkStart w:id="17" w:name="_Toc203212499"/>
+      <w:bookmarkStart w:id="18" w:name="_Toc203289071"/>
+      <w:bookmarkStart w:id="19" w:name="_Toc222910646"/>
+      <w:bookmarkStart w:id="20" w:name="_Toc223410150"/>
+      <w:bookmarkStart w:id="21" w:name="_Toc444787013"/>
+      <w:bookmarkEnd w:id="13"/>
       <w:bookmarkEnd w:id="14"/>
       <w:bookmarkEnd w:id="15"/>
       <w:bookmarkEnd w:id="16"/>
@@ -3994,11 +3993,10 @@
       <w:bookmarkEnd w:id="18"/>
       <w:bookmarkEnd w:id="19"/>
       <w:bookmarkEnd w:id="20"/>
-      <w:bookmarkEnd w:id="21"/>
       <w:r>
         <w:t>Biểu đồ Use case</w:t>
       </w:r>
-      <w:bookmarkEnd w:id="22"/>
+      <w:bookmarkEnd w:id="21"/>
     </w:p>
     <w:p>
       <w:pPr>
@@ -4212,7 +4210,7 @@
         <w:lastRenderedPageBreak/>
         <w:drawing>
           <wp:inline distT="0" distB="0" distL="0" distR="0" wp14:anchorId="5A420263" wp14:editId="316276FE">
-            <wp:extent cx="6270625" cy="4468721"/>
+            <wp:extent cx="6270624" cy="4468721"/>
             <wp:effectExtent l="0" t="0" r="0" b="8255"/>
             <wp:docPr id="1" name="Picture 1"/>
             <wp:cNvGraphicFramePr>
@@ -4240,7 +4238,7 @@
                   <pic:spPr>
                     <a:xfrm>
                       <a:off x="0" y="0"/>
-                      <a:ext cx="6270625" cy="4468721"/>
+                      <a:ext cx="6270624" cy="4468721"/>
                     </a:xfrm>
                     <a:prstGeom prst="rect">
                       <a:avLst/>
@@ -4282,14 +4280,14 @@
       <w:r>
         <w:t>: Sơ đồ use case của admin</w:t>
       </w:r>
-      <w:bookmarkStart w:id="23" w:name="_Toc238707334"/>
-      <w:bookmarkEnd w:id="23"/>
+      <w:bookmarkStart w:id="22" w:name="_Toc238707334"/>
+      <w:bookmarkEnd w:id="22"/>
     </w:p>
     <w:p>
       <w:pPr>
         <w:pStyle w:val="Heading2"/>
       </w:pPr>
-      <w:bookmarkStart w:id="24" w:name="_Toc444787014"/>
+      <w:bookmarkStart w:id="23" w:name="_Toc444787014"/>
       <w:r>
         <w:t>S</w:t>
       </w:r>
@@ -4308,7 +4306,7 @@
       <w:r>
         <w:t>low</w:t>
       </w:r>
-      <w:bookmarkEnd w:id="24"/>
+      <w:bookmarkEnd w:id="23"/>
     </w:p>
     <w:p>
       <w:pPr>
@@ -4496,19 +4494,19 @@
       <w:pPr>
         <w:pStyle w:val="Heading1"/>
       </w:pPr>
-      <w:bookmarkStart w:id="25" w:name="_Toc238641275"/>
-      <w:bookmarkStart w:id="26" w:name="_Toc238641357"/>
-      <w:bookmarkStart w:id="27" w:name="_Toc198051887"/>
-      <w:bookmarkStart w:id="28" w:name="_Toc198052099"/>
-      <w:bookmarkStart w:id="29" w:name="_Toc444787015"/>
+      <w:bookmarkStart w:id="24" w:name="_Toc238641275"/>
+      <w:bookmarkStart w:id="25" w:name="_Toc238641357"/>
+      <w:bookmarkStart w:id="26" w:name="_Toc198051887"/>
+      <w:bookmarkStart w:id="27" w:name="_Toc198052099"/>
+      <w:bookmarkStart w:id="28" w:name="_Toc444787015"/>
+      <w:bookmarkEnd w:id="24"/>
       <w:bookmarkEnd w:id="25"/>
       <w:bookmarkEnd w:id="26"/>
       <w:bookmarkEnd w:id="27"/>
-      <w:bookmarkEnd w:id="28"/>
       <w:r>
         <w:t>Mô tả chức năng</w:t>
       </w:r>
-      <w:bookmarkEnd w:id="29"/>
+      <w:bookmarkEnd w:id="28"/>
     </w:p>
     <w:p>
       <w:pPr>
@@ -4517,7 +4515,7 @@
           <w:lang w:val="en-US"/>
         </w:rPr>
       </w:pPr>
-      <w:bookmarkStart w:id="30" w:name="_Toc444787016"/>
+      <w:bookmarkStart w:id="29" w:name="_Toc444787016"/>
       <w:r>
         <w:rPr>
           <w:lang w:val="en-US"/>
@@ -4536,7 +4534,7 @@
         </w:rPr>
         <w:t>ng của admin và user</w:t>
       </w:r>
-      <w:bookmarkEnd w:id="30"/>
+      <w:bookmarkEnd w:id="29"/>
     </w:p>
     <w:p>
       <w:pPr>
@@ -5497,7 +5495,7 @@
           <w:bCs/>
         </w:rPr>
       </w:pPr>
-      <w:bookmarkStart w:id="31" w:name="_Toc262164411"/>
+      <w:bookmarkStart w:id="30" w:name="_Toc262164411"/>
       <w:r>
         <w:rPr>
           <w:rFonts w:cs="Tahoma"/>
@@ -5516,7 +5514,7 @@
       <w:r>
         <w:t>Nếu tài khoản không được tìm thấy trên hệ thống, “Tên đăng nhập hoặc mật khẩu không đúng”.</w:t>
       </w:r>
-      <w:bookmarkEnd w:id="31"/>
+      <w:bookmarkEnd w:id="30"/>
     </w:p>
     <w:p>
       <w:pPr>
@@ -6467,18 +6465,18 @@
           <w:tab w:val="num" w:pos="450"/>
         </w:tabs>
       </w:pPr>
-      <w:bookmarkStart w:id="32" w:name="_Toc444787017"/>
+      <w:bookmarkStart w:id="31" w:name="_Toc444787017"/>
       <w:r>
         <w:t>Chức năng của admin</w:t>
       </w:r>
-      <w:bookmarkEnd w:id="32"/>
+      <w:bookmarkEnd w:id="31"/>
     </w:p>
     <w:p>
       <w:pPr>
         <w:pStyle w:val="Heading3"/>
       </w:pPr>
-      <w:bookmarkStart w:id="33" w:name="_Container_Store_Rent"/>
-      <w:bookmarkEnd w:id="33"/>
+      <w:bookmarkStart w:id="32" w:name="_Container_Store_Rent"/>
+      <w:bookmarkEnd w:id="32"/>
       <w:r>
         <w:t>Quản lý thời khóa biểu</w:t>
       </w:r>
@@ -20803,11 +20801,11 @@
       <w:pPr>
         <w:pStyle w:val="Heading2"/>
       </w:pPr>
-      <w:bookmarkStart w:id="34" w:name="_Toc444787018"/>
+      <w:bookmarkStart w:id="33" w:name="_Toc444787018"/>
       <w:r>
         <w:t>Chức năng của giáo viên</w:t>
       </w:r>
-      <w:bookmarkEnd w:id="34"/>
+      <w:bookmarkEnd w:id="33"/>
     </w:p>
     <w:p>
       <w:pPr>
@@ -26307,7 +26305,30 @@
           <w:p>
             <w:pPr>
               <w:spacing w:before="0" w:after="0"/>
-            </w:pPr>
+              <w:rPr>
+                <w:lang w:val="en-US"/>
+              </w:rPr>
+            </w:pPr>
+            <w:r>
+              <w:rPr>
+                <w:lang w:val="en-US"/>
+              </w:rPr>
+              <w:t>Mặt định trống</w:t>
+            </w:r>
+          </w:p>
+          <w:p>
+            <w:pPr>
+              <w:spacing w:before="0" w:after="0"/>
+              <w:rPr>
+                <w:lang w:val="en-US"/>
+              </w:rPr>
+            </w:pPr>
+            <w:r>
+              <w:rPr>
+                <w:lang w:val="en-US"/>
+              </w:rPr>
+              <w:t>So sánh với TaiKhoan.TenDangNhap</w:t>
+            </w:r>
           </w:p>
         </w:tc>
         <w:tc>
@@ -26409,7 +26430,32 @@
           <w:p>
             <w:pPr>
               <w:spacing w:before="0" w:after="0"/>
-            </w:pPr>
+              <w:rPr>
+                <w:lang w:val="en-US"/>
+              </w:rPr>
+            </w:pPr>
+            <w:r>
+              <w:rPr>
+                <w:lang w:val="en-US"/>
+              </w:rPr>
+              <w:t>Mặt định trống</w:t>
+            </w:r>
+          </w:p>
+          <w:p>
+            <w:pPr>
+              <w:spacing w:before="0" w:after="0"/>
+              <w:rPr>
+                <w:lang w:val="en-US"/>
+              </w:rPr>
+            </w:pPr>
+            <w:r>
+              <w:rPr>
+                <w:lang w:val="en-US"/>
+              </w:rPr>
+              <w:t>So sánh với TaiKhoan.MatKhau</w:t>
+            </w:r>
+            <w:bookmarkStart w:id="34" w:name="_GoBack"/>
+            <w:bookmarkEnd w:id="34"/>
           </w:p>
         </w:tc>
         <w:tc>
@@ -32432,7 +32478,7 @@
       <w:rPr>
         <w:noProof/>
       </w:rPr>
-      <w:t>03/03/2016</w:t>
+      <w:t>07/03/2016</w:t>
     </w:r>
     <w:r>
       <w:fldChar w:fldCharType="end"/>
@@ -32462,7 +32508,7 @@
       <w:rPr>
         <w:noProof/>
       </w:rPr>
-      <w:t>35</w:t>
+      <w:t>26</w:t>
     </w:r>
     <w:r>
       <w:fldChar w:fldCharType="end"/>
@@ -37386,7 +37432,7 @@
 </file>
 
 <file path=customXml/itemProps1.xml><?xml version="1.0" encoding="utf-8"?>
-<ds:datastoreItem xmlns:ds="http://schemas.openxmlformats.org/officeDocument/2006/customXml" ds:itemID="{106DEB28-28E6-442A-928E-51AC7F087C72}">
+<ds:datastoreItem xmlns:ds="http://schemas.openxmlformats.org/officeDocument/2006/customXml" ds:itemID="{E950E7E2-D23E-4679-B924-F9C233502726}">
   <ds:schemaRefs>
     <ds:schemaRef ds:uri="http://schemas.openxmlformats.org/officeDocument/2006/bibliography"/>
   </ds:schemaRefs>

</xml_diff>

<commit_message>
- update data field for 6.4.1 in srs v4
</commit_message>
<xml_diff>
--- a/soft-technology/data/SE06_SRS_v4.0.docx
+++ b/soft-technology/data/SE06_SRS_v4.0.docx
@@ -26454,8 +26454,6 @@
               </w:rPr>
               <w:t>So sánh với TaiKhoan.MatKhau</w:t>
             </w:r>
-            <w:bookmarkStart w:id="34" w:name="_GoBack"/>
-            <w:bookmarkEnd w:id="34"/>
           </w:p>
         </w:tc>
         <w:tc>
@@ -26899,11 +26897,11 @@
       <w:pPr>
         <w:pStyle w:val="Heading2"/>
       </w:pPr>
-      <w:bookmarkStart w:id="35" w:name="_Toc444787019"/>
+      <w:bookmarkStart w:id="34" w:name="_Toc444787019"/>
       <w:r>
         <w:t>Chức năng của guest</w:t>
       </w:r>
-      <w:bookmarkEnd w:id="35"/>
+      <w:bookmarkEnd w:id="34"/>
     </w:p>
     <w:p>
       <w:pPr>
@@ -27201,8 +27199,8 @@
         </w:rPr>
         <w:drawing>
           <wp:inline distT="0" distB="0" distL="0" distR="0" wp14:anchorId="25CDE6C7" wp14:editId="671B1989">
-            <wp:extent cx="6477000" cy="4101015"/>
-            <wp:effectExtent l="0" t="0" r="0" b="0"/>
+            <wp:extent cx="6476999" cy="4101015"/>
+            <wp:effectExtent l="0" t="0" r="635" b="0"/>
             <wp:docPr id="211" name="Picture 211"/>
             <wp:cNvGraphicFramePr>
               <a:graphicFrameLocks xmlns:a="http://schemas.openxmlformats.org/drawingml/2006/main" noChangeAspect="1"/>
@@ -27231,7 +27229,7 @@
                   <pic:spPr bwMode="auto">
                     <a:xfrm>
                       <a:off x="0" y="0"/>
-                      <a:ext cx="6477000" cy="4101015"/>
+                      <a:ext cx="6476999" cy="4101015"/>
                     </a:xfrm>
                     <a:prstGeom prst="rect">
                       <a:avLst/>
@@ -27653,7 +27651,30 @@
           <w:p>
             <w:pPr>
               <w:spacing w:before="0" w:after="0"/>
-            </w:pPr>
+              <w:rPr>
+                <w:lang w:val="en-US"/>
+              </w:rPr>
+            </w:pPr>
+            <w:r>
+              <w:rPr>
+                <w:lang w:val="en-US"/>
+              </w:rPr>
+              <w:t>Mặt định trống</w:t>
+            </w:r>
+          </w:p>
+          <w:p>
+            <w:pPr>
+              <w:spacing w:before="0" w:after="0"/>
+              <w:rPr>
+                <w:lang w:val="en-US"/>
+              </w:rPr>
+            </w:pPr>
+            <w:r>
+              <w:rPr>
+                <w:lang w:val="en-US"/>
+              </w:rPr>
+              <w:t>Tìm kiếm từ HocSinh.TenHocSinh, sắp xếp theo HocSinh.TenHocSinh</w:t>
+            </w:r>
           </w:p>
         </w:tc>
         <w:tc>
@@ -27810,7 +27831,16 @@
           <w:p>
             <w:pPr>
               <w:spacing w:before="0" w:after="0"/>
-            </w:pPr>
+              <w:rPr>
+                <w:lang w:val="en-US"/>
+              </w:rPr>
+            </w:pPr>
+            <w:r>
+              <w:rPr>
+                <w:lang w:val="en-US"/>
+              </w:rPr>
+              <w:t>Lấy từ HocSinh.TenHocSinh</w:t>
+            </w:r>
           </w:p>
         </w:tc>
         <w:tc>
@@ -27856,9 +27886,18 @@
           <w:p>
             <w:pPr>
               <w:spacing w:before="0" w:after="0"/>
-            </w:pPr>
-            <w:r>
-              <w:t>Cột tuổi</w:t>
+              <w:rPr>
+                <w:lang w:val="en-US"/>
+              </w:rPr>
+            </w:pPr>
+            <w:r>
+              <w:t xml:space="preserve">Cột </w:t>
+            </w:r>
+            <w:r>
+              <w:rPr>
+                <w:lang w:val="en-US"/>
+              </w:rPr>
+              <w:t>ngày sinh</w:t>
             </w:r>
           </w:p>
         </w:tc>
@@ -27894,7 +27933,16 @@
           <w:p>
             <w:pPr>
               <w:spacing w:before="0" w:after="0"/>
-            </w:pPr>
+              <w:rPr>
+                <w:lang w:val="en-US"/>
+              </w:rPr>
+            </w:pPr>
+            <w:r>
+              <w:rPr>
+                <w:lang w:val="en-US"/>
+              </w:rPr>
+              <w:t>Lấy từ HocSinh.NgaySinh</w:t>
+            </w:r>
           </w:p>
         </w:tc>
         <w:tc>
@@ -27977,7 +28025,29 @@
           <w:p>
             <w:pPr>
               <w:spacing w:before="0" w:after="0"/>
-            </w:pPr>
+              <w:rPr>
+                <w:lang w:val="en-US"/>
+              </w:rPr>
+            </w:pPr>
+            <w:r>
+              <w:rPr>
+                <w:lang w:val="en-US"/>
+              </w:rPr>
+              <w:t>Lấy từ</w:t>
+            </w:r>
+            <w:r>
+              <w:rPr>
+                <w:lang w:val="en-US"/>
+              </w:rPr>
+              <w:t xml:space="preserve"> Lop.TenLop, khi Lop.LopID = HocBa.LopID và </w:t>
+            </w:r>
+            <w:r>
+              <w:rPr>
+                <w:lang w:val="en-US"/>
+              </w:rPr>
+              <w:lastRenderedPageBreak/>
+              <w:t>HocBa.HocSinhID = HocSinh.HocSinhID</w:t>
+            </w:r>
           </w:p>
         </w:tc>
         <w:tc>
@@ -28002,6 +28072,7 @@
               <w:rPr>
                 <w:rFonts w:ascii="Arial" w:hAnsi="Arial" w:cs="Arial"/>
               </w:rPr>
+              <w:lastRenderedPageBreak/>
               <w:t>Lớp hiện tại của học sinh.</w:t>
             </w:r>
           </w:p>
@@ -28024,6 +28095,7 @@
               <w:spacing w:before="0" w:after="0"/>
             </w:pPr>
             <w:r>
+              <w:lastRenderedPageBreak/>
               <w:t>Cột học lực</w:t>
             </w:r>
           </w:p>
@@ -28060,7 +28132,116 @@
           <w:p>
             <w:pPr>
               <w:spacing w:before="0" w:after="0"/>
-            </w:pPr>
+              <w:rPr>
+                <w:lang w:val="en-US"/>
+              </w:rPr>
+            </w:pPr>
+            <w:r>
+              <w:rPr>
+                <w:lang w:val="en-US"/>
+              </w:rPr>
+              <w:t>Lấy từ giá trị trung bình của điểm thi, nếu giá trị nhỏ hơn 5.0 thì học lực Yếu, giá trị từ 5.0 đến 6.4 thì học Trung Bình, giá trị từ 6.5 đến 8.4 thì học lực Khá, giá trị từ 8.5 đến 10.0 là học Giỏi.</w:t>
+            </w:r>
+          </w:p>
+          <w:p>
+            <w:pPr>
+              <w:spacing w:before="0" w:after="0"/>
+              <w:rPr>
+                <w:lang w:val="en-US"/>
+              </w:rPr>
+            </w:pPr>
+            <w:r>
+              <w:rPr>
+                <w:lang w:val="en-US"/>
+              </w:rPr>
+              <w:t>Giá trị điểm</w:t>
+            </w:r>
+            <w:r>
+              <w:rPr>
+                <w:lang w:val="en-US"/>
+              </w:rPr>
+              <w:t xml:space="preserve"> trung bình</w:t>
+            </w:r>
+            <w:r>
+              <w:rPr>
+                <w:lang w:val="en-US"/>
+              </w:rPr>
+              <w:t xml:space="preserve"> lấy từ</w:t>
+            </w:r>
+            <w:r>
+              <w:rPr>
+                <w:lang w:val="en-US"/>
+              </w:rPr>
+              <w:t xml:space="preserve"> tổng điểm của từng môn học</w:t>
+            </w:r>
+            <w:r>
+              <w:rPr>
+                <w:lang w:val="en-US"/>
+              </w:rPr>
+              <w:t>(</w:t>
+            </w:r>
+            <w:r>
+              <w:rPr>
+                <w:lang w:val="en-US"/>
+              </w:rPr>
+              <w:t xml:space="preserve"> </w:t>
+            </w:r>
+            <w:r>
+              <w:rPr>
+                <w:lang w:val="en-US"/>
+              </w:rPr>
+              <w:t>DiemThi.DiemMieng</w:t>
+            </w:r>
+            <w:r>
+              <w:rPr>
+                <w:lang w:val="en-US"/>
+              </w:rPr>
+              <w:t xml:space="preserve"> * 0.4</w:t>
+            </w:r>
+            <w:r>
+              <w:rPr>
+                <w:lang w:val="en-US"/>
+              </w:rPr>
+              <w:t xml:space="preserve"> + DiemThi.Diem1Tiet</w:t>
+            </w:r>
+            <w:r>
+              <w:rPr>
+                <w:lang w:val="en-US"/>
+              </w:rPr>
+              <w:t xml:space="preserve"> </w:t>
+            </w:r>
+            <w:r>
+              <w:rPr>
+                <w:lang w:val="en-US"/>
+              </w:rPr>
+              <w:t>* 0.6</w:t>
+            </w:r>
+            <w:r>
+              <w:rPr>
+                <w:lang w:val="en-US"/>
+              </w:rPr>
+              <w:t xml:space="preserve"> khi DiemThi.HocBaID = HocBa.HocBaID và HocSinh.HocSinhID = HocBa.HocSinhID)</w:t>
+            </w:r>
+            <w:r>
+              <w:rPr>
+                <w:lang w:val="en-US"/>
+              </w:rPr>
+              <w:t xml:space="preserve"> sau đó chia cho tổng số các môn đã họ</w:t>
+            </w:r>
+            <w:r>
+              <w:rPr>
+                <w:lang w:val="en-US"/>
+              </w:rPr>
+              <w:t>c</w:t>
+            </w:r>
+            <w:r>
+              <w:rPr>
+                <w:lang w:val="en-US"/>
+              </w:rPr>
+              <w:t>.</w:t>
+            </w:r>
+            <w:bookmarkStart w:id="35" w:name="_GoBack"/>
+            <w:bookmarkEnd w:id="35"/>
           </w:p>
         </w:tc>
         <w:tc>
@@ -28150,7 +28331,6 @@
                 <w:b/>
                 <w:color w:val="000080"/>
               </w:rPr>
-              <w:lastRenderedPageBreak/>
               <w:t>Action Name</w:t>
             </w:r>
           </w:p>
@@ -28636,6 +28816,7 @@
           <w:noProof/>
           <w:lang w:eastAsia="vi-VN"/>
         </w:rPr>
+        <w:lastRenderedPageBreak/>
         <w:drawing>
           <wp:inline distT="0" distB="0" distL="0" distR="0" wp14:anchorId="15AF9448" wp14:editId="0BD85D22">
             <wp:extent cx="6475095" cy="4362898"/>
@@ -28910,7 +29091,6 @@
                 <w:b/>
                 <w:color w:val="000080"/>
               </w:rPr>
-              <w:lastRenderedPageBreak/>
               <w:t>Screen Content</w:t>
             </w:r>
           </w:p>
@@ -29820,6 +30000,7 @@
               <w:spacing w:before="0" w:after="0"/>
             </w:pPr>
             <w:r>
+              <w:lastRenderedPageBreak/>
               <w:t>Actor</w:t>
             </w:r>
           </w:p>
@@ -29967,7 +30148,6 @@
         <w:pStyle w:val="Heading4"/>
       </w:pPr>
       <w:r>
-        <w:lastRenderedPageBreak/>
         <w:t>Thiết kế màn hình</w:t>
       </w:r>
     </w:p>
@@ -30959,7 +31139,6 @@
                 <w:rFonts w:ascii="Tahoma" w:hAnsi="Tahoma" w:cs="Tahoma"/>
                 <w:lang w:val="en-GB"/>
               </w:rPr>
-              <w:lastRenderedPageBreak/>
               <w:t>No.</w:t>
             </w:r>
           </w:p>
@@ -32012,6 +32191,7 @@
                 <w:rFonts w:ascii="Tahoma" w:hAnsi="Tahoma" w:cs="Tahoma"/>
                 <w:lang w:val="en-GB"/>
               </w:rPr>
+              <w:lastRenderedPageBreak/>
               <w:t>No.</w:t>
             </w:r>
           </w:p>
@@ -32125,7 +32305,6 @@
                 <w:rFonts w:ascii="Tahoma" w:hAnsi="Tahoma" w:cs="Tahoma"/>
                 <w:lang w:val="en-GB"/>
               </w:rPr>
-              <w:lastRenderedPageBreak/>
               <w:t>No.</w:t>
             </w:r>
           </w:p>
@@ -32508,7 +32687,7 @@
       <w:rPr>
         <w:noProof/>
       </w:rPr>
-      <w:t>26</w:t>
+      <w:t>31</w:t>
     </w:r>
     <w:r>
       <w:fldChar w:fldCharType="end"/>
@@ -37432,7 +37611,7 @@
 </file>
 
 <file path=customXml/itemProps1.xml><?xml version="1.0" encoding="utf-8"?>
-<ds:datastoreItem xmlns:ds="http://schemas.openxmlformats.org/officeDocument/2006/customXml" ds:itemID="{E950E7E2-D23E-4679-B924-F9C233502726}">
+<ds:datastoreItem xmlns:ds="http://schemas.openxmlformats.org/officeDocument/2006/customXml" ds:itemID="{113C3DC9-E9C0-437D-A0FD-F7C74ABD6FBF}">
   <ds:schemaRefs>
     <ds:schemaRef ds:uri="http://schemas.openxmlformats.org/officeDocument/2006/bibliography"/>
   </ds:schemaRefs>

</xml_diff>

<commit_message>
- update data field for 6.4.2 in srs v4
</commit_message>
<xml_diff>
--- a/soft-technology/data/SE06_SRS_v4.0.docx
+++ b/soft-technology/data/SE06_SRS_v4.0.docx
@@ -28240,8 +28240,6 @@
               </w:rPr>
               <w:t>.</w:t>
             </w:r>
-            <w:bookmarkStart w:id="35" w:name="_GoBack"/>
-            <w:bookmarkEnd w:id="35"/>
           </w:p>
         </w:tc>
         <w:tc>
@@ -28819,8 +28817,8 @@
         <w:lastRenderedPageBreak/>
         <w:drawing>
           <wp:inline distT="0" distB="0" distL="0" distR="0" wp14:anchorId="15AF9448" wp14:editId="0BD85D22">
-            <wp:extent cx="6475095" cy="4362898"/>
-            <wp:effectExtent l="0" t="0" r="1905" b="0"/>
+            <wp:extent cx="6475094" cy="4362898"/>
+            <wp:effectExtent l="0" t="0" r="2540" b="0"/>
             <wp:docPr id="12" name="Picture 12"/>
             <wp:cNvGraphicFramePr>
               <a:graphicFrameLocks xmlns:a="http://schemas.openxmlformats.org/drawingml/2006/main" noChangeAspect="1"/>
@@ -28849,7 +28847,7 @@
                   <pic:spPr bwMode="auto">
                     <a:xfrm>
                       <a:off x="0" y="0"/>
-                      <a:ext cx="6475095" cy="4362898"/>
+                      <a:ext cx="6475094" cy="4362898"/>
                     </a:xfrm>
                     <a:prstGeom prst="rect">
                       <a:avLst/>
@@ -29271,7 +29269,30 @@
           <w:p>
             <w:pPr>
               <w:spacing w:before="0" w:after="0"/>
-            </w:pPr>
+              <w:rPr>
+                <w:lang w:val="en-US"/>
+              </w:rPr>
+            </w:pPr>
+            <w:r>
+              <w:rPr>
+                <w:lang w:val="en-US"/>
+              </w:rPr>
+              <w:t>Mặt định trống</w:t>
+            </w:r>
+          </w:p>
+          <w:p>
+            <w:pPr>
+              <w:spacing w:before="0" w:after="0"/>
+              <w:rPr>
+                <w:lang w:val="en-US"/>
+              </w:rPr>
+            </w:pPr>
+            <w:r>
+              <w:rPr>
+                <w:lang w:val="en-US"/>
+              </w:rPr>
+              <w:t>Tìm kiếm từ GiaoVien.TenGiaoVien, sắp xếp theo GiaoVien.TenGiaoVien</w:t>
+            </w:r>
           </w:p>
         </w:tc>
         <w:tc>
@@ -29425,7 +29446,16 @@
           <w:p>
             <w:pPr>
               <w:spacing w:before="0" w:after="0"/>
-            </w:pPr>
+              <w:rPr>
+                <w:lang w:val="en-US"/>
+              </w:rPr>
+            </w:pPr>
+            <w:r>
+              <w:rPr>
+                <w:lang w:val="en-US"/>
+              </w:rPr>
+              <w:t>Lấy từ GiaoVien.TenGiaoVien</w:t>
+            </w:r>
           </w:p>
         </w:tc>
         <w:tc>
@@ -29471,9 +29501,15 @@
           <w:p>
             <w:pPr>
               <w:spacing w:before="0" w:after="0"/>
-            </w:pPr>
-            <w:r>
-              <w:t>Cột tuổi</w:t>
+              <w:rPr>
+                <w:lang w:val="en-US"/>
+              </w:rPr>
+            </w:pPr>
+            <w:r>
+              <w:rPr>
+                <w:lang w:val="en-US"/>
+              </w:rPr>
+              <w:t>Ngày sinh</w:t>
             </w:r>
           </w:p>
         </w:tc>
@@ -29509,7 +29545,18 @@
           <w:p>
             <w:pPr>
               <w:spacing w:before="0" w:after="0"/>
-            </w:pPr>
+              <w:rPr>
+                <w:lang w:val="en-US"/>
+              </w:rPr>
+            </w:pPr>
+            <w:r>
+              <w:rPr>
+                <w:lang w:val="en-US"/>
+              </w:rPr>
+              <w:t>Lấy từ GiaoVien.NgaySinh</w:t>
+            </w:r>
+            <w:bookmarkStart w:id="35" w:name="_GoBack"/>
+            <w:bookmarkEnd w:id="35"/>
           </w:p>
         </w:tc>
         <w:tc>
@@ -29535,89 +29582,6 @@
                 <w:rFonts w:ascii="Arial" w:hAnsi="Arial" w:cs="Arial"/>
               </w:rPr>
               <w:t>Tuổi của giáo viên.</w:t>
-            </w:r>
-          </w:p>
-        </w:tc>
-      </w:tr>
-      <w:tr>
-        <w:tc>
-          <w:tcPr>
-            <w:tcW w:w="1660" w:type="dxa"/>
-            <w:gridSpan w:val="2"/>
-            <w:tcBorders>
-              <w:top w:val="single" w:sz="4" w:space="0" w:color="auto"/>
-              <w:left w:val="single" w:sz="4" w:space="0" w:color="auto"/>
-              <w:bottom w:val="single" w:sz="4" w:space="0" w:color="auto"/>
-              <w:right w:val="single" w:sz="4" w:space="0" w:color="auto"/>
-            </w:tcBorders>
-          </w:tcPr>
-          <w:p>
-            <w:pPr>
-              <w:spacing w:before="0" w:after="0"/>
-            </w:pPr>
-            <w:r>
-              <w:t>Chức danh</w:t>
-            </w:r>
-          </w:p>
-        </w:tc>
-        <w:tc>
-          <w:tcPr>
-            <w:tcW w:w="1363" w:type="dxa"/>
-            <w:tcBorders>
-              <w:top w:val="single" w:sz="4" w:space="0" w:color="auto"/>
-              <w:left w:val="single" w:sz="4" w:space="0" w:color="auto"/>
-              <w:bottom w:val="single" w:sz="4" w:space="0" w:color="auto"/>
-              <w:right w:val="single" w:sz="4" w:space="0" w:color="auto"/>
-            </w:tcBorders>
-          </w:tcPr>
-          <w:p>
-            <w:pPr>
-              <w:spacing w:before="0" w:after="0"/>
-            </w:pPr>
-            <w:r>
-              <w:t>Label – Text</w:t>
-            </w:r>
-          </w:p>
-        </w:tc>
-        <w:tc>
-          <w:tcPr>
-            <w:tcW w:w="2866" w:type="dxa"/>
-            <w:tcBorders>
-              <w:top w:val="single" w:sz="4" w:space="0" w:color="auto"/>
-              <w:left w:val="single" w:sz="4" w:space="0" w:color="auto"/>
-              <w:bottom w:val="single" w:sz="4" w:space="0" w:color="auto"/>
-              <w:right w:val="single" w:sz="4" w:space="0" w:color="auto"/>
-            </w:tcBorders>
-          </w:tcPr>
-          <w:p>
-            <w:pPr>
-              <w:spacing w:before="0" w:after="0"/>
-            </w:pPr>
-          </w:p>
-        </w:tc>
-        <w:tc>
-          <w:tcPr>
-            <w:tcW w:w="4299" w:type="dxa"/>
-            <w:gridSpan w:val="2"/>
-            <w:tcBorders>
-              <w:top w:val="single" w:sz="4" w:space="0" w:color="auto"/>
-              <w:left w:val="single" w:sz="4" w:space="0" w:color="auto"/>
-              <w:bottom w:val="single" w:sz="4" w:space="0" w:color="auto"/>
-              <w:right w:val="single" w:sz="4" w:space="0" w:color="auto"/>
-            </w:tcBorders>
-          </w:tcPr>
-          <w:p>
-            <w:pPr>
-              <w:spacing w:before="0" w:after="0"/>
-              <w:rPr>
-                <w:rFonts w:ascii="Arial" w:hAnsi="Arial" w:cs="Arial"/>
-              </w:rPr>
-            </w:pPr>
-            <w:r>
-              <w:rPr>
-                <w:rFonts w:ascii="Arial" w:hAnsi="Arial" w:cs="Arial"/>
-              </w:rPr>
-              <w:t>Chức danh của giáo viên.</w:t>
             </w:r>
           </w:p>
         </w:tc>
@@ -29968,6 +29932,7 @@
               <w:spacing w:before="0" w:after="0"/>
             </w:pPr>
             <w:r>
+              <w:lastRenderedPageBreak/>
               <w:t>High Level Requirement Ref</w:t>
             </w:r>
           </w:p>
@@ -30000,7 +29965,6 @@
               <w:spacing w:before="0" w:after="0"/>
             </w:pPr>
             <w:r>
-              <w:lastRenderedPageBreak/>
               <w:t>Actor</w:t>
             </w:r>
           </w:p>
@@ -30998,6 +30962,7 @@
               <w:spacing w:before="0" w:after="0"/>
             </w:pPr>
             <w:r>
+              <w:lastRenderedPageBreak/>
               <w:t>Tìm thời khóa biểu</w:t>
             </w:r>
           </w:p>
@@ -32147,6 +32112,7 @@
       </w:pPr>
       <w:bookmarkStart w:id="47" w:name="_Toc444787028"/>
       <w:r>
+        <w:lastRenderedPageBreak/>
         <w:t>Interfaces</w:t>
       </w:r>
       <w:bookmarkEnd w:id="47"/>
@@ -32191,7 +32157,6 @@
                 <w:rFonts w:ascii="Tahoma" w:hAnsi="Tahoma" w:cs="Tahoma"/>
                 <w:lang w:val="en-GB"/>
               </w:rPr>
-              <w:lastRenderedPageBreak/>
               <w:t>No.</w:t>
             </w:r>
           </w:p>
@@ -32687,7 +32652,7 @@
       <w:rPr>
         <w:noProof/>
       </w:rPr>
-      <w:t>31</w:t>
+      <w:t>32</w:t>
     </w:r>
     <w:r>
       <w:fldChar w:fldCharType="end"/>
@@ -37611,7 +37576,7 @@
 </file>
 
 <file path=customXml/itemProps1.xml><?xml version="1.0" encoding="utf-8"?>
-<ds:datastoreItem xmlns:ds="http://schemas.openxmlformats.org/officeDocument/2006/customXml" ds:itemID="{113C3DC9-E9C0-437D-A0FD-F7C74ABD6FBF}">
+<ds:datastoreItem xmlns:ds="http://schemas.openxmlformats.org/officeDocument/2006/customXml" ds:itemID="{AF550982-6FF8-454F-B500-CE2518C04035}">
   <ds:schemaRefs>
     <ds:schemaRef ds:uri="http://schemas.openxmlformats.org/officeDocument/2006/bibliography"/>
   </ds:schemaRefs>

</xml_diff>

<commit_message>
- update data field for 6.4.3 in srs v4
</commit_message>
<xml_diff>
--- a/soft-technology/data/SE06_SRS_v4.0.docx
+++ b/soft-technology/data/SE06_SRS_v4.0.docx
@@ -29555,8 +29555,6 @@
               </w:rPr>
               <w:t>Lấy từ GiaoVien.NgaySinh</w:t>
             </w:r>
-            <w:bookmarkStart w:id="35" w:name="_GoBack"/>
-            <w:bookmarkEnd w:id="35"/>
           </w:p>
         </w:tc>
         <w:tc>
@@ -30206,12 +30204,12 @@
         <w:tblLook w:val="01E0" w:firstRow="1" w:lastRow="1" w:firstColumn="1" w:lastColumn="1" w:noHBand="0" w:noVBand="0"/>
       </w:tblPr>
       <w:tblGrid>
-        <w:gridCol w:w="1651"/>
-        <w:gridCol w:w="9"/>
-        <w:gridCol w:w="1363"/>
-        <w:gridCol w:w="2866"/>
-        <w:gridCol w:w="2319"/>
-        <w:gridCol w:w="1980"/>
+        <w:gridCol w:w="1448"/>
+        <w:gridCol w:w="8"/>
+        <w:gridCol w:w="1216"/>
+        <w:gridCol w:w="4860"/>
+        <w:gridCol w:w="1415"/>
+        <w:gridCol w:w="1241"/>
       </w:tblGrid>
       <w:tr>
         <w:tc>
@@ -30597,7 +30595,36 @@
           <w:p>
             <w:pPr>
               <w:spacing w:before="0" w:after="0"/>
-            </w:pPr>
+              <w:rPr>
+                <w:lang w:val="en-US"/>
+              </w:rPr>
+            </w:pPr>
+            <w:r>
+              <w:rPr>
+                <w:lang w:val="en-US"/>
+              </w:rPr>
+              <w:t>Mặt đị</w:t>
+            </w:r>
+            <w:r>
+              <w:rPr>
+                <w:lang w:val="en-US"/>
+              </w:rPr>
+              <w:t>nh là “Khối”</w:t>
+            </w:r>
+          </w:p>
+          <w:p>
+            <w:pPr>
+              <w:spacing w:before="0" w:after="0"/>
+              <w:rPr>
+                <w:lang w:val="en-US"/>
+              </w:rPr>
+            </w:pPr>
+            <w:r>
+              <w:rPr>
+                <w:lang w:val="en-US"/>
+              </w:rPr>
+              <w:t>Dữ liệu trong list được gán mặt định lần lượt là 1, 2, 3, 4 và 5 tương ứng với 5 khối.</w:t>
+            </w:r>
           </w:p>
         </w:tc>
         <w:tc>
@@ -30677,7 +30704,55 @@
           <w:p>
             <w:pPr>
               <w:spacing w:before="0" w:after="0"/>
-            </w:pPr>
+              <w:rPr>
+                <w:lang w:val="en-US"/>
+              </w:rPr>
+            </w:pPr>
+            <w:r>
+              <w:rPr>
+                <w:lang w:val="en-US"/>
+              </w:rPr>
+              <w:t>Mặt định là “Lớp”</w:t>
+            </w:r>
+          </w:p>
+          <w:p>
+            <w:pPr>
+              <w:spacing w:before="0" w:after="0"/>
+              <w:rPr>
+                <w:lang w:val="en-US"/>
+              </w:rPr>
+            </w:pPr>
+            <w:r>
+              <w:rPr>
+                <w:lang w:val="en-US"/>
+              </w:rPr>
+              <w:t>Tìm kiếm dữ liệu từ</w:t>
+            </w:r>
+            <w:r>
+              <w:rPr>
+                <w:lang w:val="en-US"/>
+              </w:rPr>
+              <w:t xml:space="preserve"> ThoiGian, Khoi và Lop</w:t>
+            </w:r>
+            <w:r>
+              <w:rPr>
+                <w:lang w:val="en-US"/>
+              </w:rPr>
+              <w:t xml:space="preserve"> khi ThoiGian.TenNam=năm hiện tại và ThoiGian.TenKy=kỳ hiện tại và ThoiGian.ThoiGianID=Khoi.ThoiGianID và </w:t>
+            </w:r>
+            <w:r>
+              <w:rPr>
+                <w:lang w:val="en-US"/>
+              </w:rPr>
+              <w:lastRenderedPageBreak/>
+              <w:t>Khoi.TenKhoi=khối và Khoi.KhoiID=Lop.KhoiID</w:t>
+            </w:r>
+            <w:r>
+              <w:rPr>
+                <w:lang w:val="en-US"/>
+              </w:rPr>
+              <w:t xml:space="preserve"> và Lop.TenLop=lớp</w:t>
+            </w:r>
           </w:p>
         </w:tc>
         <w:tc>
@@ -30700,6 +30775,7 @@
               <w:rPr>
                 <w:rFonts w:ascii="Arial" w:hAnsi="Arial" w:cs="Arial"/>
               </w:rPr>
+              <w:lastRenderedPageBreak/>
               <w:t>Chọn lớp tương ứng.</w:t>
             </w:r>
           </w:p>
@@ -30723,6 +30799,7 @@
               <w:spacing w:before="0" w:after="0"/>
             </w:pPr>
             <w:r>
+              <w:lastRenderedPageBreak/>
               <w:t>Thu2, Thu 3, Thu 4, Thu 5, Thu 6, Thu 7, CN</w:t>
             </w:r>
           </w:p>
@@ -30760,7 +30837,24 @@
           <w:p>
             <w:pPr>
               <w:spacing w:before="0" w:after="0"/>
-            </w:pPr>
+              <w:rPr>
+                <w:lang w:val="en-US"/>
+              </w:rPr>
+            </w:pPr>
+            <w:r>
+              <w:rPr>
+                <w:lang w:val="en-US"/>
+              </w:rPr>
+              <w:t>Dữ liệu từ MonHoc.TenMonHoc</w:t>
+            </w:r>
+            <w:r>
+              <w:rPr>
+                <w:lang w:val="en-US"/>
+              </w:rPr>
+              <w:t xml:space="preserve"> khi ThoiKhoaBieu.ThoiKhoaBieuID=Thu.ThoiKhoaBieuID và Thu.ThuID=TietHoc.ThuID và TietHoc.MonHocID=MonHoc.MonHocID</w:t>
+            </w:r>
+            <w:bookmarkStart w:id="35" w:name="_GoBack"/>
+            <w:bookmarkEnd w:id="35"/>
           </w:p>
         </w:tc>
         <w:tc>
@@ -30962,7 +31056,6 @@
               <w:spacing w:before="0" w:after="0"/>
             </w:pPr>
             <w:r>
-              <w:lastRenderedPageBreak/>
               <w:t>Tìm thời khóa biểu</w:t>
             </w:r>
           </w:p>
@@ -31034,7 +31127,16 @@
           <w:p>
             <w:pPr>
               <w:spacing w:before="0" w:after="0"/>
-            </w:pPr>
+              <w:rPr>
+                <w:lang w:val="en-US"/>
+              </w:rPr>
+            </w:pPr>
+            <w:r>
+              <w:rPr>
+                <w:lang w:val="en-US"/>
+              </w:rPr>
+              <w:t xml:space="preserve">Hiển thị thông báo “Không có thời khóa biểu cho lớp này” </w:t>
+            </w:r>
           </w:p>
         </w:tc>
       </w:tr>
@@ -31741,6 +31843,7 @@
                 <w:rFonts w:ascii="Tahoma" w:hAnsi="Tahoma" w:cs="Tahoma"/>
                 <w:lang w:val="en-GB"/>
               </w:rPr>
+              <w:lastRenderedPageBreak/>
               <w:t>No.</w:t>
             </w:r>
           </w:p>
@@ -32112,7 +32215,6 @@
       </w:pPr>
       <w:bookmarkStart w:id="47" w:name="_Toc444787028"/>
       <w:r>
-        <w:lastRenderedPageBreak/>
         <w:t>Interfaces</w:t>
       </w:r>
       <w:bookmarkEnd w:id="47"/>
@@ -32652,7 +32754,7 @@
       <w:rPr>
         <w:noProof/>
       </w:rPr>
-      <w:t>32</w:t>
+      <w:t>34</w:t>
     </w:r>
     <w:r>
       <w:fldChar w:fldCharType="end"/>
@@ -37576,7 +37678,7 @@
 </file>
 
 <file path=customXml/itemProps1.xml><?xml version="1.0" encoding="utf-8"?>
-<ds:datastoreItem xmlns:ds="http://schemas.openxmlformats.org/officeDocument/2006/customXml" ds:itemID="{AF550982-6FF8-454F-B500-CE2518C04035}">
+<ds:datastoreItem xmlns:ds="http://schemas.openxmlformats.org/officeDocument/2006/customXml" ds:itemID="{FAED6CB3-654C-4E5C-952D-AAE76DAFFF90}">
   <ds:schemaRefs>
     <ds:schemaRef ds:uri="http://schemas.openxmlformats.org/officeDocument/2006/bibliography"/>
   </ds:schemaRefs>

</xml_diff>

<commit_message>
- update data field for 6.1.1 -> 6.2.2 in srs v4
</commit_message>
<xml_diff>
--- a/soft-technology/data/SE06_SRS_v4.0.docx
+++ b/soft-technology/data/SE06_SRS_v4.0.docx
@@ -5219,7 +5219,27 @@
           <w:p>
             <w:pPr>
               <w:spacing w:before="0" w:after="0"/>
-            </w:pPr>
+              <w:rPr>
+                <w:lang w:val="en-US"/>
+              </w:rPr>
+            </w:pPr>
+            <w:r>
+              <w:rPr>
+                <w:lang w:val="en-US"/>
+              </w:rPr>
+              <w:t>Mặc định trống</w:t>
+            </w:r>
+          </w:p>
+          <w:p>
+            <w:pPr>
+              <w:spacing w:before="0" w:after="0"/>
+            </w:pPr>
+            <w:r>
+              <w:rPr>
+                <w:lang w:val="en-US"/>
+              </w:rPr>
+              <w:t>Lấy từ TaiKhoan.TenDangNhap</w:t>
+            </w:r>
           </w:p>
         </w:tc>
         <w:tc>
@@ -5272,7 +5292,27 @@
           <w:p>
             <w:pPr>
               <w:spacing w:before="0" w:after="0"/>
-            </w:pPr>
+              <w:rPr>
+                <w:lang w:val="en-US"/>
+              </w:rPr>
+            </w:pPr>
+            <w:r>
+              <w:rPr>
+                <w:lang w:val="en-US"/>
+              </w:rPr>
+              <w:t>Mặc định trống</w:t>
+            </w:r>
+          </w:p>
+          <w:p>
+            <w:pPr>
+              <w:spacing w:before="0" w:after="0"/>
+            </w:pPr>
+            <w:r>
+              <w:rPr>
+                <w:lang w:val="en-US"/>
+              </w:rPr>
+              <w:t>Lấy từ TaiKhoan.MatKhau</w:t>
+            </w:r>
           </w:p>
         </w:tc>
         <w:tc>
@@ -7137,6 +7177,12 @@
             <w:pPr>
               <w:spacing w:before="0" w:after="0"/>
             </w:pPr>
+            <w:r>
+              <w:rPr>
+                <w:lang w:val="en-US"/>
+              </w:rPr>
+              <w:t>Lấy từ Khoi.Tenkhoi</w:t>
+            </w:r>
           </w:p>
         </w:tc>
         <w:tc>
@@ -7196,6 +7242,12 @@
             <w:pPr>
               <w:spacing w:before="0" w:after="0"/>
             </w:pPr>
+            <w:r>
+              <w:rPr>
+                <w:lang w:val="en-US"/>
+              </w:rPr>
+              <w:t>Lấy từ Lop.TenLop</w:t>
+            </w:r>
           </w:p>
         </w:tc>
         <w:tc>
@@ -7329,6 +7381,12 @@
             <w:pPr>
               <w:spacing w:before="0" w:after="0"/>
             </w:pPr>
+            <w:r>
+              <w:rPr>
+                <w:lang w:val="en-US"/>
+              </w:rPr>
+              <w:t>Lấy từ Thu.TenThu</w:t>
+            </w:r>
           </w:p>
         </w:tc>
         <w:tc>
@@ -7397,6 +7455,12 @@
             <w:pPr>
               <w:spacing w:before="0" w:after="0"/>
             </w:pPr>
+            <w:r>
+              <w:rPr>
+                <w:lang w:val="en-US"/>
+              </w:rPr>
+              <w:t>Lấy từ MonHoc.TenMonHoc</w:t>
+            </w:r>
           </w:p>
         </w:tc>
         <w:tc>
@@ -8448,6 +8512,14 @@
             <w:pPr>
               <w:spacing w:before="0" w:after="0"/>
             </w:pPr>
+            <w:r>
+              <w:rPr>
+                <w:lang w:val="en-US"/>
+              </w:rPr>
+              <w:t>Lấy từ Lop.TenLop</w:t>
+            </w:r>
+            <w:bookmarkStart w:id="33" w:name="_GoBack"/>
+            <w:bookmarkEnd w:id="33"/>
           </w:p>
         </w:tc>
         <w:tc>
@@ -20801,11 +20873,11 @@
       <w:pPr>
         <w:pStyle w:val="Heading2"/>
       </w:pPr>
-      <w:bookmarkStart w:id="33" w:name="_Toc444787018"/>
+      <w:bookmarkStart w:id="34" w:name="_Toc444787018"/>
       <w:r>
         <w:t>Chức năng của giáo viên</w:t>
       </w:r>
-      <w:bookmarkEnd w:id="33"/>
+      <w:bookmarkEnd w:id="34"/>
     </w:p>
     <w:p>
       <w:pPr>
@@ -26897,11 +26969,11 @@
       <w:pPr>
         <w:pStyle w:val="Heading2"/>
       </w:pPr>
-      <w:bookmarkStart w:id="34" w:name="_Toc444787019"/>
+      <w:bookmarkStart w:id="35" w:name="_Toc444787019"/>
       <w:r>
         <w:t>Chức năng của guest</w:t>
       </w:r>
-      <w:bookmarkEnd w:id="34"/>
+      <w:bookmarkEnd w:id="35"/>
     </w:p>
     <w:p>
       <w:pPr>
@@ -30853,8 +30925,6 @@
               </w:rPr>
               <w:t xml:space="preserve"> khi ThoiKhoaBieu.ThoiKhoaBieuID=Thu.ThoiKhoaBieuID và Thu.ThuID=TietHoc.ThuID và TietHoc.MonHocID=MonHoc.MonHocID</w:t>
             </w:r>
-            <w:bookmarkStart w:id="35" w:name="_GoBack"/>
-            <w:bookmarkEnd w:id="35"/>
           </w:p>
         </w:tc>
         <w:tc>
@@ -32754,7 +32824,7 @@
       <w:rPr>
         <w:noProof/>
       </w:rPr>
-      <w:t>34</w:t>
+      <w:t>14</w:t>
     </w:r>
     <w:r>
       <w:fldChar w:fldCharType="end"/>
@@ -37678,7 +37748,7 @@
 </file>
 
 <file path=customXml/itemProps1.xml><?xml version="1.0" encoding="utf-8"?>
-<ds:datastoreItem xmlns:ds="http://schemas.openxmlformats.org/officeDocument/2006/customXml" ds:itemID="{FAED6CB3-654C-4E5C-952D-AAE76DAFFF90}">
+<ds:datastoreItem xmlns:ds="http://schemas.openxmlformats.org/officeDocument/2006/customXml" ds:itemID="{0E4E2C8E-5419-4DEA-ACB1-071B3619FBEF}">
   <ds:schemaRefs>
     <ds:schemaRef ds:uri="http://schemas.openxmlformats.org/officeDocument/2006/bibliography"/>
   </ds:schemaRefs>

</xml_diff>

<commit_message>
- update data field for 6.3.2 -> 6.3.4 in srs v4
</commit_message>
<xml_diff>
--- a/soft-technology/data/SE06_SRS_v4.0.docx
+++ b/soft-technology/data/SE06_SRS_v4.0.docx
@@ -8518,8 +8518,6 @@
               </w:rPr>
               <w:t>Lấy từ Lop.TenLop</w:t>
             </w:r>
-            <w:bookmarkStart w:id="33" w:name="_GoBack"/>
-            <w:bookmarkEnd w:id="33"/>
           </w:p>
         </w:tc>
         <w:tc>
@@ -20873,11 +20871,11 @@
       <w:pPr>
         <w:pStyle w:val="Heading2"/>
       </w:pPr>
-      <w:bookmarkStart w:id="34" w:name="_Toc444787018"/>
+      <w:bookmarkStart w:id="33" w:name="_Toc444787018"/>
       <w:r>
         <w:t>Chức năng của giáo viên</w:t>
       </w:r>
-      <w:bookmarkEnd w:id="34"/>
+      <w:bookmarkEnd w:id="33"/>
     </w:p>
     <w:p>
       <w:pPr>
@@ -21951,12 +21949,12 @@
         <w:tblLook w:val="01E0" w:firstRow="1" w:lastRow="1" w:firstColumn="1" w:lastColumn="1" w:noHBand="0" w:noVBand="0"/>
       </w:tblPr>
       <w:tblGrid>
-        <w:gridCol w:w="1440"/>
-        <w:gridCol w:w="8"/>
-        <w:gridCol w:w="1045"/>
-        <w:gridCol w:w="1405"/>
-        <w:gridCol w:w="5076"/>
-        <w:gridCol w:w="1214"/>
+        <w:gridCol w:w="1343"/>
+        <w:gridCol w:w="10"/>
+        <w:gridCol w:w="908"/>
+        <w:gridCol w:w="2020"/>
+        <w:gridCol w:w="5015"/>
+        <w:gridCol w:w="898"/>
       </w:tblGrid>
       <w:tr>
         <w:tc>
@@ -22302,7 +22300,10 @@
               <w:spacing w:before="0" w:after="0"/>
             </w:pPr>
             <w:r>
-              <w:t>Lớp giáo viên đang chủ nhiệm.</w:t>
+              <w:rPr>
+                <w:lang w:val="en-US"/>
+              </w:rPr>
+              <w:t>Lop.TenLop</w:t>
             </w:r>
           </w:p>
         </w:tc>
@@ -22357,6 +22358,12 @@
             <w:pPr>
               <w:spacing w:before="0" w:after="0"/>
             </w:pPr>
+            <w:r>
+              <w:rPr>
+                <w:lang w:val="en-US"/>
+              </w:rPr>
+              <w:t>Tăng từ 1</w:t>
+            </w:r>
           </w:p>
         </w:tc>
         <w:tc>
@@ -22411,7 +22418,10 @@
               <w:spacing w:before="0" w:after="0"/>
             </w:pPr>
             <w:r>
-              <w:t>Họ và tên học sinh.</w:t>
+              <w:rPr>
+                <w:lang w:val="en-US"/>
+              </w:rPr>
+              <w:t>HocSinh.TenHocSinh</w:t>
             </w:r>
           </w:p>
         </w:tc>
@@ -22467,7 +22477,10 @@
               <w:spacing w:before="0" w:after="0"/>
             </w:pPr>
             <w:r>
-              <w:t>Ngày sinh của học sinh.</w:t>
+              <w:rPr>
+                <w:lang w:val="en-US"/>
+              </w:rPr>
+              <w:t>HocSinh.NgaySinh</w:t>
             </w:r>
           </w:p>
         </w:tc>
@@ -22522,6 +22535,12 @@
             <w:pPr>
               <w:spacing w:before="0" w:after="0"/>
             </w:pPr>
+            <w:r>
+              <w:rPr>
+                <w:lang w:val="en-US"/>
+              </w:rPr>
+              <w:t>HocSinh.HocSinhID</w:t>
+            </w:r>
           </w:p>
         </w:tc>
         <w:tc>
@@ -23466,10 +23485,72 @@
               <w:spacing w:before="0" w:after="0"/>
             </w:pPr>
             <w:r>
+              <w:rPr>
+                <w:lang w:val="en-US"/>
+              </w:rPr>
+              <w:t>Liệt kê MonHoc.TenMonHoc</w:t>
+            </w:r>
+          </w:p>
+        </w:tc>
+        <w:tc>
+          <w:tcPr>
+            <w:tcW w:w="4299" w:type="dxa"/>
+            <w:gridSpan w:val="2"/>
+          </w:tcPr>
+          <w:p>
+            <w:pPr>
+              <w:spacing w:before="0" w:after="0"/>
+            </w:pPr>
+            <w:r>
               <w:t>Danh sách các môn học.</w:t>
             </w:r>
           </w:p>
         </w:tc>
+      </w:tr>
+      <w:tr>
+        <w:tc>
+          <w:tcPr>
+            <w:tcW w:w="1660" w:type="dxa"/>
+            <w:gridSpan w:val="2"/>
+          </w:tcPr>
+          <w:p>
+            <w:pPr>
+              <w:spacing w:before="0" w:after="0"/>
+            </w:pPr>
+            <w:r>
+              <w:t>STT</w:t>
+            </w:r>
+          </w:p>
+        </w:tc>
+        <w:tc>
+          <w:tcPr>
+            <w:tcW w:w="1363" w:type="dxa"/>
+          </w:tcPr>
+          <w:p>
+            <w:pPr>
+              <w:spacing w:before="0" w:after="0"/>
+            </w:pPr>
+            <w:r>
+              <w:t>Text</w:t>
+            </w:r>
+          </w:p>
+        </w:tc>
+        <w:tc>
+          <w:tcPr>
+            <w:tcW w:w="2866" w:type="dxa"/>
+          </w:tcPr>
+          <w:p>
+            <w:pPr>
+              <w:spacing w:before="0" w:after="0"/>
+            </w:pPr>
+            <w:r>
+              <w:rPr>
+                <w:lang w:val="en-US"/>
+              </w:rPr>
+              <w:t>Tăng từ 1</w:t>
+            </w:r>
+          </w:p>
+        </w:tc>
         <w:tc>
           <w:tcPr>
             <w:tcW w:w="4299" w:type="dxa"/>
@@ -23480,7 +23561,7 @@
               <w:spacing w:before="0" w:after="0"/>
             </w:pPr>
             <w:r>
-              <w:t>Danh sách các môn học.</w:t>
+              <w:t>Thứ tự hiển thị của dữ liệu của học sinh trong danh sách.</w:t>
             </w:r>
           </w:p>
         </w:tc>
@@ -23496,7 +23577,7 @@
               <w:spacing w:before="0" w:after="0"/>
             </w:pPr>
             <w:r>
-              <w:t>STT</w:t>
+              <w:t>Họ và tên</w:t>
             </w:r>
           </w:p>
         </w:tc>
@@ -23521,61 +23602,17 @@
             <w:pPr>
               <w:spacing w:before="0" w:after="0"/>
             </w:pPr>
-          </w:p>
-        </w:tc>
-        <w:tc>
-          <w:tcPr>
-            <w:tcW w:w="4299" w:type="dxa"/>
-            <w:gridSpan w:val="2"/>
-          </w:tcPr>
-          <w:p>
-            <w:pPr>
-              <w:spacing w:before="0" w:after="0"/>
-            </w:pPr>
-            <w:r>
-              <w:t>Thứ tự hiển thị của dữ liệu của học sinh trong danh sách.</w:t>
-            </w:r>
-          </w:p>
-        </w:tc>
-      </w:tr>
-      <w:tr>
-        <w:tc>
-          <w:tcPr>
-            <w:tcW w:w="1660" w:type="dxa"/>
-            <w:gridSpan w:val="2"/>
-          </w:tcPr>
-          <w:p>
-            <w:pPr>
-              <w:spacing w:before="0" w:after="0"/>
-            </w:pPr>
-            <w:r>
-              <w:t>Họ và tên</w:t>
-            </w:r>
-          </w:p>
-        </w:tc>
-        <w:tc>
-          <w:tcPr>
-            <w:tcW w:w="1363" w:type="dxa"/>
-          </w:tcPr>
-          <w:p>
-            <w:pPr>
-              <w:spacing w:before="0" w:after="0"/>
-            </w:pPr>
-            <w:r>
-              <w:t>Text</w:t>
-            </w:r>
-          </w:p>
-        </w:tc>
-        <w:tc>
-          <w:tcPr>
-            <w:tcW w:w="2866" w:type="dxa"/>
-          </w:tcPr>
-          <w:p>
-            <w:pPr>
-              <w:spacing w:before="0" w:after="0"/>
-            </w:pPr>
-            <w:r>
-              <w:t>Họ và tên của học sinh.</w:t>
+            <w:r>
+              <w:rPr>
+                <w:lang w:val="en-US"/>
+              </w:rPr>
+              <w:t>HocSinh.TenHocSinh</w:t>
+            </w:r>
+            <w:r>
+              <w:rPr>
+                <w:lang w:val="en-US"/>
+              </w:rPr>
+              <w:t>s</w:t>
             </w:r>
           </w:p>
         </w:tc>
@@ -23632,7 +23669,10 @@
               <w:spacing w:before="0" w:after="0"/>
             </w:pPr>
             <w:r>
-              <w:t>Ngày sinh của học sinh.</w:t>
+              <w:rPr>
+                <w:lang w:val="en-US"/>
+              </w:rPr>
+              <w:t>HocSinh.NgaySinh</w:t>
             </w:r>
           </w:p>
         </w:tc>
@@ -23688,10 +23728,72 @@
               <w:spacing w:before="0" w:after="0"/>
             </w:pPr>
             <w:r>
+              <w:rPr>
+                <w:lang w:val="en-US"/>
+              </w:rPr>
+              <w:t>DiemThi.DiemMieng</w:t>
+            </w:r>
+          </w:p>
+        </w:tc>
+        <w:tc>
+          <w:tcPr>
+            <w:tcW w:w="4299" w:type="dxa"/>
+            <w:gridSpan w:val="2"/>
+          </w:tcPr>
+          <w:p>
+            <w:pPr>
+              <w:spacing w:before="0" w:after="0"/>
+            </w:pPr>
+            <w:r>
               <w:t>Điểm hệ số một của môn học của học sinh.</w:t>
             </w:r>
           </w:p>
         </w:tc>
+      </w:tr>
+      <w:tr>
+        <w:tc>
+          <w:tcPr>
+            <w:tcW w:w="1660" w:type="dxa"/>
+            <w:gridSpan w:val="2"/>
+          </w:tcPr>
+          <w:p>
+            <w:pPr>
+              <w:spacing w:before="0" w:after="0"/>
+            </w:pPr>
+            <w:r>
+              <w:t>Hệ số 2</w:t>
+            </w:r>
+          </w:p>
+        </w:tc>
+        <w:tc>
+          <w:tcPr>
+            <w:tcW w:w="1363" w:type="dxa"/>
+          </w:tcPr>
+          <w:p>
+            <w:pPr>
+              <w:spacing w:before="0" w:after="0"/>
+            </w:pPr>
+            <w:r>
+              <w:t>Text box</w:t>
+            </w:r>
+          </w:p>
+        </w:tc>
+        <w:tc>
+          <w:tcPr>
+            <w:tcW w:w="2866" w:type="dxa"/>
+          </w:tcPr>
+          <w:p>
+            <w:pPr>
+              <w:spacing w:before="0" w:after="0"/>
+            </w:pPr>
+            <w:r>
+              <w:rPr>
+                <w:lang w:val="en-US"/>
+              </w:rPr>
+              <w:t>DiemThi.Diem1Tiet</w:t>
+            </w:r>
+          </w:p>
+        </w:tc>
         <w:tc>
           <w:tcPr>
             <w:tcW w:w="4299" w:type="dxa"/>
@@ -23702,7 +23804,7 @@
               <w:spacing w:before="0" w:after="0"/>
             </w:pPr>
             <w:r>
-              <w:t>Điểm hệ số một của môn học của học sinh.</w:t>
+              <w:t>Điểm hệ số hai của môn học của học sinh.</w:t>
             </w:r>
           </w:p>
         </w:tc>
@@ -23718,7 +23820,7 @@
               <w:spacing w:before="0" w:after="0"/>
             </w:pPr>
             <w:r>
-              <w:t>Hệ số 2</w:t>
+              <w:t>Hệ số 3</w:t>
             </w:r>
           </w:p>
         </w:tc>
@@ -23744,7 +23846,10 @@
               <w:spacing w:before="0" w:after="0"/>
             </w:pPr>
             <w:r>
-              <w:t>Điểm hệ số hai của môn học của học sinh.</w:t>
+              <w:rPr>
+                <w:lang w:val="en-US"/>
+              </w:rPr>
+              <w:t>DiemThi.DiemThi</w:t>
             </w:r>
           </w:p>
         </w:tc>
@@ -23758,7 +23863,7 @@
               <w:spacing w:before="0" w:after="0"/>
             </w:pPr>
             <w:r>
-              <w:t>Điểm hệ số hai của môn học của học sinh.</w:t>
+              <w:t>Điểm hệ số ba của môn học của học sinh.</w:t>
             </w:r>
           </w:p>
         </w:tc>
@@ -23774,7 +23879,7 @@
               <w:spacing w:before="0" w:after="0"/>
             </w:pPr>
             <w:r>
-              <w:t>Hệ số 3</w:t>
+              <w:t>Điểm trung bình</w:t>
             </w:r>
           </w:p>
         </w:tc>
@@ -23787,7 +23892,7 @@
               <w:spacing w:before="0" w:after="0"/>
             </w:pPr>
             <w:r>
-              <w:t>Text box</w:t>
+              <w:t>Text</w:t>
             </w:r>
           </w:p>
         </w:tc>
@@ -23800,63 +23905,10 @@
               <w:spacing w:before="0" w:after="0"/>
             </w:pPr>
             <w:r>
-              <w:t>Điểm hệ số ba của môn học của học sinh.</w:t>
-            </w:r>
-          </w:p>
-        </w:tc>
-        <w:tc>
-          <w:tcPr>
-            <w:tcW w:w="4299" w:type="dxa"/>
-            <w:gridSpan w:val="2"/>
-          </w:tcPr>
-          <w:p>
-            <w:pPr>
-              <w:spacing w:before="0" w:after="0"/>
-            </w:pPr>
-            <w:r>
-              <w:t>Điểm hệ số ba của môn học của học sinh.</w:t>
-            </w:r>
-          </w:p>
-        </w:tc>
-      </w:tr>
-      <w:tr>
-        <w:tc>
-          <w:tcPr>
-            <w:tcW w:w="1660" w:type="dxa"/>
-            <w:gridSpan w:val="2"/>
-          </w:tcPr>
-          <w:p>
-            <w:pPr>
-              <w:spacing w:before="0" w:after="0"/>
-            </w:pPr>
-            <w:r>
-              <w:t>Điểm trung bình</w:t>
-            </w:r>
-          </w:p>
-        </w:tc>
-        <w:tc>
-          <w:tcPr>
-            <w:tcW w:w="1363" w:type="dxa"/>
-          </w:tcPr>
-          <w:p>
-            <w:pPr>
-              <w:spacing w:before="0" w:after="0"/>
-            </w:pPr>
-            <w:r>
-              <w:t>Text</w:t>
-            </w:r>
-          </w:p>
-        </w:tc>
-        <w:tc>
-          <w:tcPr>
-            <w:tcW w:w="2866" w:type="dxa"/>
-          </w:tcPr>
-          <w:p>
-            <w:pPr>
-              <w:spacing w:before="0" w:after="0"/>
-            </w:pPr>
-            <w:r>
-              <w:t>Điểm trung bình của môn học của học sinh.</w:t>
+              <w:rPr>
+                <w:lang w:val="en-US"/>
+              </w:rPr>
+              <w:t>Tính từ 3 cột điểm Hệ số 1, Hệ số 2, Hệ số 3</w:t>
             </w:r>
           </w:p>
         </w:tc>
@@ -24496,7 +24548,6 @@
           <w:noProof/>
           <w:lang w:eastAsia="vi-VN"/>
         </w:rPr>
-        <w:lastRenderedPageBreak/>
         <w:drawing>
           <wp:inline distT="0" distB="0" distL="0" distR="0" wp14:anchorId="76BCA507" wp14:editId="3E13FEF2">
             <wp:extent cx="5777143" cy="3914775"/>
@@ -24626,6 +24677,7 @@
                 <w:b/>
                 <w:color w:val="000080"/>
               </w:rPr>
+              <w:lastRenderedPageBreak/>
               <w:t>Description</w:t>
             </w:r>
           </w:p>
@@ -24860,6 +24912,12 @@
             <w:pPr>
               <w:spacing w:before="0" w:after="0"/>
             </w:pPr>
+            <w:r>
+              <w:rPr>
+                <w:lang w:val="en-US"/>
+              </w:rPr>
+              <w:t>GiaoVien.TenGiaoVien</w:t>
+            </w:r>
           </w:p>
         </w:tc>
         <w:tc>
@@ -24913,6 +24971,12 @@
             <w:pPr>
               <w:spacing w:before="0" w:after="0"/>
             </w:pPr>
+            <w:r>
+              <w:rPr>
+                <w:lang w:val="en-US"/>
+              </w:rPr>
+              <w:t>GiaoVien.NgaySinh</w:t>
+            </w:r>
           </w:p>
         </w:tc>
         <w:tc>
@@ -24966,6 +25030,12 @@
             <w:pPr>
               <w:spacing w:before="0" w:after="0"/>
             </w:pPr>
+            <w:r>
+              <w:rPr>
+                <w:lang w:val="en-US"/>
+              </w:rPr>
+              <w:t>GiaoVien.GioiTinh</w:t>
+            </w:r>
           </w:p>
         </w:tc>
         <w:tc>
@@ -24994,7 +25064,7 @@
               <w:spacing w:before="0" w:after="0"/>
             </w:pPr>
             <w:r>
-              <w:t>Trình độ</w:t>
+              <w:t>Số điện thoại</w:t>
             </w:r>
           </w:p>
         </w:tc>
@@ -25007,7 +25077,10 @@
               <w:spacing w:before="0" w:after="0"/>
             </w:pPr>
             <w:r>
-              <w:t>Label – Text(50)</w:t>
+              <w:t xml:space="preserve">Text Box </w:t>
+            </w:r>
+            <w:r>
+              <w:t>– Number(11)</w:t>
             </w:r>
           </w:p>
         </w:tc>
@@ -25019,6 +25092,12 @@
             <w:pPr>
               <w:spacing w:before="0" w:after="0"/>
             </w:pPr>
+            <w:r>
+              <w:rPr>
+                <w:lang w:val="en-US"/>
+              </w:rPr>
+              <w:t>GiaoVien.SoDienThoai</w:t>
+            </w:r>
           </w:p>
         </w:tc>
         <w:tc>
@@ -25031,7 +25110,7 @@
               <w:spacing w:before="0" w:after="0"/>
             </w:pPr>
             <w:r>
-              <w:t>Trình độ học vấn của giáo viên.</w:t>
+              <w:t>Số điện thoại của giáo viên.</w:t>
             </w:r>
           </w:p>
         </w:tc>
@@ -25047,7 +25126,7 @@
               <w:spacing w:before="0" w:after="0"/>
             </w:pPr>
             <w:r>
-              <w:t>Chức vụ</w:t>
+              <w:t>Địa chỉ nhà</w:t>
             </w:r>
           </w:p>
         </w:tc>
@@ -25060,7 +25139,19 @@
               <w:spacing w:before="0" w:after="0"/>
             </w:pPr>
             <w:r>
-              <w:t>Label – Text(50)</w:t>
+              <w:t>Text Area</w:t>
+            </w:r>
+            <w:r>
+              <w:t xml:space="preserve"> </w:t>
+            </w:r>
+            <w:r>
+              <w:t>–</w:t>
+            </w:r>
+            <w:r>
+              <w:t xml:space="preserve"> </w:t>
+            </w:r>
+            <w:r>
+              <w:t>Text(100)</w:t>
             </w:r>
           </w:p>
         </w:tc>
@@ -25072,6 +25163,12 @@
             <w:pPr>
               <w:spacing w:before="0" w:after="0"/>
             </w:pPr>
+            <w:r>
+              <w:rPr>
+                <w:lang w:val="en-US"/>
+              </w:rPr>
+              <w:t>GiaoVien.DiaChi</w:t>
+            </w:r>
           </w:p>
         </w:tc>
         <w:tc>
@@ -25084,7 +25181,7 @@
               <w:spacing w:before="0" w:after="0"/>
             </w:pPr>
             <w:r>
-              <w:t>Chức vụ của giáo viên.</w:t>
+              <w:t>Địa chỉ nhà của giáo viên.</w:t>
             </w:r>
           </w:p>
         </w:tc>
@@ -25100,7 +25197,7 @@
               <w:spacing w:before="0" w:after="0"/>
             </w:pPr>
             <w:r>
-              <w:t>Số điện thoại</w:t>
+              <w:t>Lưu thông tin</w:t>
             </w:r>
           </w:p>
         </w:tc>
@@ -25113,10 +25210,7 @@
               <w:spacing w:before="0" w:after="0"/>
             </w:pPr>
             <w:r>
-              <w:t xml:space="preserve">Text Box </w:t>
-            </w:r>
-            <w:r>
-              <w:t>– Number(11)</w:t>
+              <w:t>Button</w:t>
             </w:r>
           </w:p>
         </w:tc>
@@ -25128,124 +25222,8 @@
             <w:pPr>
               <w:spacing w:before="0" w:after="0"/>
             </w:pPr>
-          </w:p>
-        </w:tc>
-        <w:tc>
-          <w:tcPr>
-            <w:tcW w:w="4299" w:type="dxa"/>
-            <w:gridSpan w:val="2"/>
-          </w:tcPr>
-          <w:p>
-            <w:pPr>
-              <w:spacing w:before="0" w:after="0"/>
-            </w:pPr>
-            <w:r>
-              <w:t>Số điện thoại của giáo viên.</w:t>
-            </w:r>
-          </w:p>
-        </w:tc>
-      </w:tr>
-      <w:tr>
-        <w:tc>
-          <w:tcPr>
-            <w:tcW w:w="1660" w:type="dxa"/>
-            <w:gridSpan w:val="2"/>
-          </w:tcPr>
-          <w:p>
-            <w:pPr>
-              <w:spacing w:before="0" w:after="0"/>
-            </w:pPr>
-            <w:r>
-              <w:t>Địa chỉ nhà</w:t>
-            </w:r>
-          </w:p>
-        </w:tc>
-        <w:tc>
-          <w:tcPr>
-            <w:tcW w:w="1363" w:type="dxa"/>
-          </w:tcPr>
-          <w:p>
-            <w:pPr>
-              <w:spacing w:before="0" w:after="0"/>
-            </w:pPr>
-            <w:r>
-              <w:t>Text Area</w:t>
-            </w:r>
-            <w:r>
-              <w:t xml:space="preserve"> </w:t>
-            </w:r>
-            <w:r>
-              <w:t>–</w:t>
-            </w:r>
-            <w:r>
-              <w:t xml:space="preserve"> </w:t>
-            </w:r>
-            <w:r>
-              <w:t>Text(100)</w:t>
-            </w:r>
-          </w:p>
-        </w:tc>
-        <w:tc>
-          <w:tcPr>
-            <w:tcW w:w="2866" w:type="dxa"/>
-          </w:tcPr>
-          <w:p>
-            <w:pPr>
-              <w:spacing w:before="0" w:after="0"/>
-            </w:pPr>
-          </w:p>
-        </w:tc>
-        <w:tc>
-          <w:tcPr>
-            <w:tcW w:w="4299" w:type="dxa"/>
-            <w:gridSpan w:val="2"/>
-          </w:tcPr>
-          <w:p>
-            <w:pPr>
-              <w:spacing w:before="0" w:after="0"/>
-            </w:pPr>
-            <w:r>
-              <w:t>Địa chỉ nhà của giáo viên.</w:t>
-            </w:r>
-          </w:p>
-        </w:tc>
-      </w:tr>
-      <w:tr>
-        <w:tc>
-          <w:tcPr>
-            <w:tcW w:w="1660" w:type="dxa"/>
-            <w:gridSpan w:val="2"/>
-          </w:tcPr>
-          <w:p>
-            <w:pPr>
-              <w:spacing w:before="0" w:after="0"/>
-            </w:pPr>
-            <w:r>
-              <w:t>Lưu thông tin</w:t>
-            </w:r>
-          </w:p>
-        </w:tc>
-        <w:tc>
-          <w:tcPr>
-            <w:tcW w:w="1363" w:type="dxa"/>
-          </w:tcPr>
-          <w:p>
-            <w:pPr>
-              <w:spacing w:before="0" w:after="0"/>
-            </w:pPr>
-            <w:r>
-              <w:t>Button</w:t>
-            </w:r>
-          </w:p>
-        </w:tc>
-        <w:tc>
-          <w:tcPr>
-            <w:tcW w:w="2866" w:type="dxa"/>
-          </w:tcPr>
-          <w:p>
-            <w:pPr>
-              <w:spacing w:before="0" w:after="0"/>
-            </w:pPr>
+            <w:bookmarkStart w:id="34" w:name="_GoBack"/>
+            <w:bookmarkEnd w:id="34"/>
           </w:p>
         </w:tc>
         <w:tc>
@@ -25566,7 +25544,6 @@
         <w:rPr>
           <w:lang w:val="en-US"/>
         </w:rPr>
-        <w:lastRenderedPageBreak/>
         <w:t>T</w:t>
       </w:r>
       <w:r>
@@ -26088,6 +26065,7 @@
                 <w:b/>
                 <w:color w:val="000080"/>
               </w:rPr>
+              <w:lastRenderedPageBreak/>
               <w:t>Screen Access</w:t>
             </w:r>
           </w:p>
@@ -27072,7 +27050,6 @@
               <w:spacing w:before="0" w:after="0"/>
             </w:pPr>
             <w:r>
-              <w:lastRenderedPageBreak/>
               <w:t>High Level Requirement Ref</w:t>
             </w:r>
           </w:p>
@@ -27269,6 +27246,7 @@
           <w:noProof/>
           <w:lang w:eastAsia="vi-VN"/>
         </w:rPr>
+        <w:lastRenderedPageBreak/>
         <w:drawing>
           <wp:inline distT="0" distB="0" distL="0" distR="0" wp14:anchorId="25CDE6C7" wp14:editId="671B1989">
             <wp:extent cx="6476999" cy="4101015"/>
@@ -28111,14 +28089,7 @@
               <w:rPr>
                 <w:lang w:val="en-US"/>
               </w:rPr>
-              <w:t xml:space="preserve"> Lop.TenLop, khi Lop.LopID = HocBa.LopID và </w:t>
-            </w:r>
-            <w:r>
-              <w:rPr>
-                <w:lang w:val="en-US"/>
-              </w:rPr>
-              <w:lastRenderedPageBreak/>
-              <w:t>HocBa.HocSinhID = HocSinh.HocSinhID</w:t>
+              <w:t xml:space="preserve"> Lop.TenLop, khi Lop.LopID = HocBa.LopID và HocBa.HocSinhID = HocSinh.HocSinhID</w:t>
             </w:r>
           </w:p>
         </w:tc>
@@ -28144,7 +28115,6 @@
               <w:rPr>
                 <w:rFonts w:ascii="Arial" w:hAnsi="Arial" w:cs="Arial"/>
               </w:rPr>
-              <w:lastRenderedPageBreak/>
               <w:t>Lớp hiện tại của học sinh.</w:t>
             </w:r>
           </w:p>
@@ -28167,7 +28137,6 @@
               <w:spacing w:before="0" w:after="0"/>
             </w:pPr>
             <w:r>
-              <w:lastRenderedPageBreak/>
               <w:t>Cột học lực</w:t>
             </w:r>
           </w:p>
@@ -28298,7 +28267,14 @@
               <w:rPr>
                 <w:lang w:val="en-US"/>
               </w:rPr>
-              <w:t xml:space="preserve"> sau đó chia cho tổng số các môn đã họ</w:t>
+              <w:t xml:space="preserve"> sau đó </w:t>
+            </w:r>
+            <w:r>
+              <w:rPr>
+                <w:lang w:val="en-US"/>
+              </w:rPr>
+              <w:lastRenderedPageBreak/>
+              <w:t>chia cho tổng số các môn đã họ</w:t>
             </w:r>
             <w:r>
               <w:rPr>
@@ -28336,6 +28312,7 @@
               <w:rPr>
                 <w:rFonts w:ascii="Arial" w:hAnsi="Arial" w:cs="Arial"/>
               </w:rPr>
+              <w:lastRenderedPageBreak/>
               <w:t>Học lực hiện tại của học sinh.</w:t>
             </w:r>
           </w:p>
@@ -28369,6 +28346,7 @@
                 <w:b/>
                 <w:color w:val="000080"/>
               </w:rPr>
+              <w:lastRenderedPageBreak/>
               <w:t>Screen Actions</w:t>
             </w:r>
           </w:p>
@@ -32824,7 +32802,7 @@
       <w:rPr>
         <w:noProof/>
       </w:rPr>
-      <w:t>14</w:t>
+      <w:t>31</w:t>
     </w:r>
     <w:r>
       <w:fldChar w:fldCharType="end"/>
@@ -37748,7 +37726,7 @@
 </file>
 
 <file path=customXml/itemProps1.xml><?xml version="1.0" encoding="utf-8"?>
-<ds:datastoreItem xmlns:ds="http://schemas.openxmlformats.org/officeDocument/2006/customXml" ds:itemID="{0E4E2C8E-5419-4DEA-ACB1-071B3619FBEF}">
+<ds:datastoreItem xmlns:ds="http://schemas.openxmlformats.org/officeDocument/2006/customXml" ds:itemID="{8AD13A95-AA76-4319-A33C-E9D64D627250}">
   <ds:schemaRefs>
     <ds:schemaRef ds:uri="http://schemas.openxmlformats.org/officeDocument/2006/bibliography"/>
   </ds:schemaRefs>

</xml_diff>

<commit_message>
* fix data field in 6.3.5 in srs v4
</commit_message>
<xml_diff>
--- a/soft-technology/data/SE06_SRS_v4.0.docx
+++ b/soft-technology/data/SE06_SRS_v4.0.docx
@@ -25222,8 +25222,6 @@
             <w:pPr>
               <w:spacing w:before="0" w:after="0"/>
             </w:pPr>
-            <w:bookmarkStart w:id="34" w:name="_GoBack"/>
-            <w:bookmarkEnd w:id="34"/>
           </w:p>
         </w:tc>
         <w:tc>
@@ -26377,7 +26375,19 @@
               <w:rPr>
                 <w:lang w:val="en-US"/>
               </w:rPr>
-              <w:t>So sánh với TaiKhoan.TenDangNhap</w:t>
+              <w:t>TaiKhoan.</w:t>
+            </w:r>
+            <w:r>
+              <w:rPr>
+                <w:lang w:val="en-US"/>
+              </w:rPr>
+              <w:t xml:space="preserve"> </w:t>
+            </w:r>
+            <w:r>
+              <w:rPr>
+                <w:lang w:val="en-US"/>
+              </w:rPr>
+              <w:t>MatKhau</w:t>
             </w:r>
           </w:p>
         </w:tc>
@@ -26484,26 +26494,8 @@
                 <w:lang w:val="en-US"/>
               </w:rPr>
             </w:pPr>
-            <w:r>
-              <w:rPr>
-                <w:lang w:val="en-US"/>
-              </w:rPr>
-              <w:t>Mặt định trống</w:t>
-            </w:r>
-          </w:p>
-          <w:p>
-            <w:pPr>
-              <w:spacing w:before="0" w:after="0"/>
-              <w:rPr>
-                <w:lang w:val="en-US"/>
-              </w:rPr>
-            </w:pPr>
-            <w:r>
-              <w:rPr>
-                <w:lang w:val="en-US"/>
-              </w:rPr>
-              <w:t>So sánh với TaiKhoan.MatKhau</w:t>
-            </w:r>
+            <w:bookmarkStart w:id="34" w:name="_GoBack"/>
+            <w:bookmarkEnd w:id="34"/>
           </w:p>
         </w:tc>
         <w:tc>
@@ -32802,7 +32794,7 @@
       <w:rPr>
         <w:noProof/>
       </w:rPr>
-      <w:t>31</w:t>
+      <w:t>29</w:t>
     </w:r>
     <w:r>
       <w:fldChar w:fldCharType="end"/>
@@ -37726,7 +37718,7 @@
 </file>
 
 <file path=customXml/itemProps1.xml><?xml version="1.0" encoding="utf-8"?>
-<ds:datastoreItem xmlns:ds="http://schemas.openxmlformats.org/officeDocument/2006/customXml" ds:itemID="{8AD13A95-AA76-4319-A33C-E9D64D627250}">
+<ds:datastoreItem xmlns:ds="http://schemas.openxmlformats.org/officeDocument/2006/customXml" ds:itemID="{AEF32863-E44F-4DEC-AC5C-F400FF01CBBD}">
   <ds:schemaRefs>
     <ds:schemaRef ds:uri="http://schemas.openxmlformats.org/officeDocument/2006/bibliography"/>
   </ds:schemaRefs>

</xml_diff>

<commit_message>
- update data field for 6.2.7 -> 6.3.1 for srs v4
</commit_message>
<xml_diff>
--- a/soft-technology/data/SE06_SRS_v4.0.docx
+++ b/soft-technology/data/SE06_SRS_v4.0.docx
@@ -16759,10 +16759,13 @@
         <w:pStyle w:val="Heading3"/>
       </w:pPr>
       <w:r>
-        <w:t>Admin xem d</w:t>
+        <w:t xml:space="preserve">Admin </w:t>
       </w:r>
       <w:r>
-        <w:t>anh sách cán bộ</w:t>
+        <w:rPr>
+          <w:lang w:val="en-US"/>
+        </w:rPr>
+        <w:t>xem danh sách giáo viên</w:t>
       </w:r>
     </w:p>
     <w:tbl>
@@ -16818,9 +16821,18 @@
           <w:p>
             <w:pPr>
               <w:spacing w:before="0" w:after="0"/>
-            </w:pPr>
-            <w:r>
-              <w:t xml:space="preserve"> Danh sách cán bộ</w:t>
+              <w:rPr>
+                <w:lang w:val="en-US"/>
+              </w:rPr>
+            </w:pPr>
+            <w:r>
+              <w:t xml:space="preserve"> Danh </w:t>
+            </w:r>
+            <w:r>
+              <w:rPr>
+                <w:lang w:val="en-US"/>
+              </w:rPr>
+              <w:t>giáo viên</w:t>
             </w:r>
           </w:p>
         </w:tc>
@@ -16906,10 +16918,17 @@
               <w:spacing w:before="0" w:after="0"/>
               <w:rPr>
                 <w:rFonts w:cs="Tahoma"/>
-              </w:rPr>
-            </w:pPr>
-            <w:r>
-              <w:t>Admin có quyền thêm, xóa, sửa thông tin của cán bộ</w:t>
+                <w:lang w:val="en-US"/>
+              </w:rPr>
+            </w:pPr>
+            <w:r>
+              <w:t xml:space="preserve">Admin có quyền thêm, xóa, sửa thông tin của </w:t>
+            </w:r>
+            <w:r>
+              <w:rPr>
+                <w:lang w:val="en-US"/>
+              </w:rPr>
+              <w:t>giáo viên</w:t>
             </w:r>
           </w:p>
         </w:tc>
@@ -17298,7 +17317,22 @@
                 <w:rFonts w:cs="Tahoma"/>
                 <w:szCs w:val="20"/>
               </w:rPr>
-              <w:t>Cho phép admin xem danh sách chi tiết các cán bộ trong trường</w:t>
+              <w:t xml:space="preserve">Cho phép admin xem danh sách chi tiết các </w:t>
+            </w:r>
+            <w:r>
+              <w:rPr>
+                <w:rFonts w:cs="Tahoma"/>
+                <w:szCs w:val="20"/>
+                <w:lang w:val="en-US"/>
+              </w:rPr>
+              <w:t>giáo viên</w:t>
+            </w:r>
+            <w:r>
+              <w:rPr>
+                <w:rFonts w:cs="Tahoma"/>
+                <w:szCs w:val="20"/>
+              </w:rPr>
+              <w:t xml:space="preserve"> trong trường</w:t>
             </w:r>
           </w:p>
         </w:tc>
@@ -17355,8 +17389,17 @@
                 <w:rFonts w:cs="Tahoma"/>
                 <w:b/>
                 <w:szCs w:val="20"/>
-              </w:rPr>
-              <w:t>Cán bộ -&gt; Danh sách</w:t>
+                <w:lang w:val="en-US"/>
+              </w:rPr>
+              <w:t>Giáo viên</w:t>
+            </w:r>
+            <w:r>
+              <w:rPr>
+                <w:rFonts w:cs="Tahoma"/>
+                <w:b/>
+                <w:szCs w:val="20"/>
+              </w:rPr>
+              <w:t xml:space="preserve"> -&gt; Danh sách</w:t>
             </w:r>
           </w:p>
         </w:tc>
@@ -17491,7 +17534,7 @@
               <w:spacing w:before="0" w:after="0"/>
             </w:pPr>
             <w:r>
-              <w:t>Chọn phòng ban</w:t>
+              <w:t>Xem</w:t>
             </w:r>
           </w:p>
         </w:tc>
@@ -17504,7 +17547,7 @@
               <w:spacing w:before="0" w:after="0"/>
             </w:pPr>
             <w:r>
-              <w:t>Dropdown list - Alpha numeric (30)</w:t>
+              <w:t>Button</w:t>
             </w:r>
           </w:p>
         </w:tc>
@@ -17528,7 +17571,10 @@
               <w:spacing w:before="0" w:after="0"/>
             </w:pPr>
             <w:r>
-              <w:t>Chọn phòng ban muốn hiển thị.</w:t>
+              <w:rPr>
+                <w:rFonts w:ascii="Arial" w:hAnsi="Arial" w:cs="Arial"/>
+              </w:rPr>
+              <w:t>Xác nhận xem phòng ban đã chọn.</w:t>
             </w:r>
           </w:p>
         </w:tc>
@@ -17544,7 +17590,7 @@
               <w:spacing w:before="0" w:after="0"/>
             </w:pPr>
             <w:r>
-              <w:t>Xem</w:t>
+              <w:t>Sửa</w:t>
             </w:r>
           </w:p>
         </w:tc>
@@ -17557,7 +17603,7 @@
               <w:spacing w:before="0" w:after="0"/>
             </w:pPr>
             <w:r>
-              <w:t>Button</w:t>
+              <w:t>Link</w:t>
             </w:r>
           </w:p>
         </w:tc>
@@ -17568,7 +17614,16 @@
           <w:p>
             <w:pPr>
               <w:spacing w:before="0" w:after="0"/>
-            </w:pPr>
+              <w:rPr>
+                <w:lang w:val="en-US"/>
+              </w:rPr>
+            </w:pPr>
+            <w:r>
+              <w:rPr>
+                <w:lang w:val="en-US"/>
+              </w:rPr>
+              <w:t>GiaoVien.GiaoVienID</w:t>
+            </w:r>
           </w:p>
         </w:tc>
         <w:tc>
@@ -17579,12 +17634,15 @@
           <w:p>
             <w:pPr>
               <w:spacing w:before="0" w:after="0"/>
-            </w:pPr>
-            <w:r>
               <w:rPr>
                 <w:rFonts w:ascii="Arial" w:hAnsi="Arial" w:cs="Arial"/>
               </w:rPr>
-              <w:t>Xác nhận xem phòng ban đã chọn.</w:t>
+            </w:pPr>
+            <w:r>
+              <w:rPr>
+                <w:rFonts w:ascii="Arial" w:hAnsi="Arial" w:cs="Arial"/>
+              </w:rPr>
+              <w:t>Truy cập vào trang chỉnh sửa thông tin cán bộ được chọn.</w:t>
             </w:r>
           </w:p>
         </w:tc>
@@ -17600,7 +17658,7 @@
               <w:spacing w:before="0" w:after="0"/>
             </w:pPr>
             <w:r>
-              <w:t>Sửa</w:t>
+              <w:t>Từ khóa tìm kiếm</w:t>
             </w:r>
           </w:p>
         </w:tc>
@@ -17613,7 +17671,7 @@
               <w:spacing w:before="0" w:after="0"/>
             </w:pPr>
             <w:r>
-              <w:t>Link</w:t>
+              <w:t>Text field – Văn bản</w:t>
             </w:r>
           </w:p>
         </w:tc>
@@ -17624,7 +17682,30 @@
           <w:p>
             <w:pPr>
               <w:spacing w:before="0" w:after="0"/>
-            </w:pPr>
+              <w:rPr>
+                <w:lang w:val="en-US"/>
+              </w:rPr>
+            </w:pPr>
+            <w:r>
+              <w:rPr>
+                <w:lang w:val="en-US"/>
+              </w:rPr>
+              <w:t>Mặt định trống</w:t>
+            </w:r>
+          </w:p>
+          <w:p>
+            <w:pPr>
+              <w:spacing w:before="0" w:after="0"/>
+              <w:rPr>
+                <w:lang w:val="en-US"/>
+              </w:rPr>
+            </w:pPr>
+            <w:r>
+              <w:rPr>
+                <w:lang w:val="en-US"/>
+              </w:rPr>
+              <w:t>Tìm kiếm từ GiaoVien.TenGiaoVien, sắp xếp bởi GiaoVien.TenGiaoVien</w:t>
+            </w:r>
           </w:p>
         </w:tc>
         <w:tc>
@@ -17643,7 +17724,7 @@
               <w:rPr>
                 <w:rFonts w:ascii="Arial" w:hAnsi="Arial" w:cs="Arial"/>
               </w:rPr>
-              <w:t>Truy cập vào trang chỉnh sửa thông tin cán bộ được chọn.</w:t>
+              <w:t>Lọc trong danh sách những cán bộ phù hợp với từ khóa tìm kiếm.</w:t>
             </w:r>
           </w:p>
         </w:tc>
@@ -17659,7 +17740,7 @@
               <w:spacing w:before="0" w:after="0"/>
             </w:pPr>
             <w:r>
-              <w:t>Từ khóa tìm kiếm</w:t>
+              <w:t>Tìm</w:t>
             </w:r>
           </w:p>
         </w:tc>
@@ -17672,7 +17753,7 @@
               <w:spacing w:before="0" w:after="0"/>
             </w:pPr>
             <w:r>
-              <w:t>Text field – Văn bản</w:t>
+              <w:t>Button</w:t>
             </w:r>
           </w:p>
         </w:tc>
@@ -17702,7 +17783,7 @@
               <w:rPr>
                 <w:rFonts w:ascii="Arial" w:hAnsi="Arial" w:cs="Arial"/>
               </w:rPr>
-              <w:t>Lọc trong danh sách những cán bộ phù hợp với từ khóa tìm kiếm.</w:t>
+              <w:t>Xác nhận tìm với từ khóa đã điền.</w:t>
             </w:r>
           </w:p>
         </w:tc>
@@ -17718,7 +17799,7 @@
               <w:spacing w:before="0" w:after="0"/>
             </w:pPr>
             <w:r>
-              <w:t>Tìm</w:t>
+              <w:t xml:space="preserve">Họ và tên </w:t>
             </w:r>
           </w:p>
         </w:tc>
@@ -17731,7 +17812,7 @@
               <w:spacing w:before="0" w:after="0"/>
             </w:pPr>
             <w:r>
-              <w:t>Button</w:t>
+              <w:t>Label</w:t>
             </w:r>
           </w:p>
         </w:tc>
@@ -17742,7 +17823,16 @@
           <w:p>
             <w:pPr>
               <w:spacing w:before="0" w:after="0"/>
-            </w:pPr>
+              <w:rPr>
+                <w:lang w:val="en-US"/>
+              </w:rPr>
+            </w:pPr>
+            <w:r>
+              <w:rPr>
+                <w:lang w:val="en-US"/>
+              </w:rPr>
+              <w:t>Giá trị từ GiaoVien.HoTen</w:t>
+            </w:r>
           </w:p>
         </w:tc>
         <w:tc>
@@ -17755,13 +17845,15 @@
               <w:spacing w:before="0" w:after="0"/>
               <w:rPr>
                 <w:rFonts w:ascii="Arial" w:hAnsi="Arial" w:cs="Arial"/>
+                <w:lang w:val="en-US"/>
               </w:rPr>
             </w:pPr>
             <w:r>
               <w:rPr>
                 <w:rFonts w:ascii="Arial" w:hAnsi="Arial" w:cs="Arial"/>
-              </w:rPr>
-              <w:t>Xác nhận tìm với từ khóa đã điền.</w:t>
+                <w:lang w:val="en-US"/>
+              </w:rPr>
+              <w:t>Tên giáo viên</w:t>
             </w:r>
           </w:p>
         </w:tc>
@@ -17777,7 +17869,7 @@
               <w:spacing w:before="0" w:after="0"/>
             </w:pPr>
             <w:r>
-              <w:t>STT, Họ và tên, Chức vụ,…</w:t>
+              <w:t>1,2,…</w:t>
             </w:r>
           </w:p>
         </w:tc>
@@ -17790,7 +17882,7 @@
               <w:spacing w:before="0" w:after="0"/>
             </w:pPr>
             <w:r>
-              <w:t>Label</w:t>
+              <w:t>Number</w:t>
             </w:r>
           </w:p>
         </w:tc>
@@ -17801,7 +17893,16 @@
           <w:p>
             <w:pPr>
               <w:spacing w:before="0" w:after="0"/>
-            </w:pPr>
+              <w:rPr>
+                <w:lang w:val="en-US"/>
+              </w:rPr>
+            </w:pPr>
+            <w:r>
+              <w:rPr>
+                <w:lang w:val="en-US"/>
+              </w:rPr>
+              <w:t>Tăng từ 1</w:t>
+            </w:r>
           </w:p>
         </w:tc>
         <w:tc>
@@ -17820,7 +17921,7 @@
               <w:rPr>
                 <w:rFonts w:ascii="Arial" w:hAnsi="Arial" w:cs="Arial"/>
               </w:rPr>
-              <w:t>Các trường thông tin của mỗi cán bộ.</w:t>
+              <w:t>Số thứ tự của cán bộ trong menu hiển thị.</w:t>
             </w:r>
           </w:p>
         </w:tc>
@@ -17834,9 +17935,15 @@
           <w:p>
             <w:pPr>
               <w:spacing w:before="0" w:after="0"/>
-            </w:pPr>
-            <w:r>
-              <w:t>1,2,…</w:t>
+              <w:rPr>
+                <w:lang w:val="en-US"/>
+              </w:rPr>
+            </w:pPr>
+            <w:r>
+              <w:rPr>
+                <w:lang w:val="en-US"/>
+              </w:rPr>
+              <w:t>Địa chỉ</w:t>
             </w:r>
           </w:p>
         </w:tc>
@@ -17849,7 +17956,7 @@
               <w:spacing w:before="0" w:after="0"/>
             </w:pPr>
             <w:r>
-              <w:t>Number</w:t>
+              <w:t>Label</w:t>
             </w:r>
           </w:p>
         </w:tc>
@@ -17860,7 +17967,16 @@
           <w:p>
             <w:pPr>
               <w:spacing w:before="0" w:after="0"/>
-            </w:pPr>
+              <w:rPr>
+                <w:lang w:val="en-US"/>
+              </w:rPr>
+            </w:pPr>
+            <w:r>
+              <w:rPr>
+                <w:lang w:val="en-US"/>
+              </w:rPr>
+              <w:t>Giá trị từ GiaoVien.DiaChi</w:t>
+            </w:r>
           </w:p>
         </w:tc>
         <w:tc>
@@ -17873,13 +17989,15 @@
               <w:spacing w:before="0" w:after="0"/>
               <w:rPr>
                 <w:rFonts w:ascii="Arial" w:hAnsi="Arial" w:cs="Arial"/>
+                <w:lang w:val="en-US"/>
               </w:rPr>
             </w:pPr>
             <w:r>
               <w:rPr>
                 <w:rFonts w:ascii="Arial" w:hAnsi="Arial" w:cs="Arial"/>
-              </w:rPr>
-              <w:t>Số thứ tự của cán bộ trong menu hiển thị.</w:t>
+                <w:lang w:val="en-US"/>
+              </w:rPr>
+              <w:t>Địa chỉ của giáo viên</w:t>
             </w:r>
           </w:p>
         </w:tc>
@@ -17893,9 +18011,15 @@
           <w:p>
             <w:pPr>
               <w:spacing w:before="0" w:after="0"/>
-            </w:pPr>
-            <w:r>
-              <w:t>Nguyễn A, Nguyễn B, Giáo viên,…</w:t>
+              <w:rPr>
+                <w:lang w:val="en-US"/>
+              </w:rPr>
+            </w:pPr>
+            <w:r>
+              <w:rPr>
+                <w:lang w:val="en-US"/>
+              </w:rPr>
+              <w:t>Số điện thoại</w:t>
             </w:r>
           </w:p>
         </w:tc>
@@ -17906,9 +18030,15 @@
           <w:p>
             <w:pPr>
               <w:spacing w:before="0" w:after="0"/>
-            </w:pPr>
-            <w:r>
-              <w:t>Label</w:t>
+              <w:rPr>
+                <w:lang w:val="en-US"/>
+              </w:rPr>
+            </w:pPr>
+            <w:r>
+              <w:rPr>
+                <w:lang w:val="en-US"/>
+              </w:rPr>
+              <w:t>Number</w:t>
             </w:r>
           </w:p>
         </w:tc>
@@ -17919,7 +18049,16 @@
           <w:p>
             <w:pPr>
               <w:spacing w:before="0" w:after="0"/>
-            </w:pPr>
+              <w:rPr>
+                <w:lang w:val="en-US"/>
+              </w:rPr>
+            </w:pPr>
+            <w:r>
+              <w:rPr>
+                <w:lang w:val="en-US"/>
+              </w:rPr>
+              <w:t>Giá trị từ GiaoVien.SoDienThoai</w:t>
+            </w:r>
           </w:p>
         </w:tc>
         <w:tc>
@@ -17932,13 +18071,97 @@
               <w:spacing w:before="0" w:after="0"/>
               <w:rPr>
                 <w:rFonts w:ascii="Arial" w:hAnsi="Arial" w:cs="Arial"/>
+                <w:lang w:val="en-US"/>
               </w:rPr>
             </w:pPr>
             <w:r>
               <w:rPr>
                 <w:rFonts w:ascii="Arial" w:hAnsi="Arial" w:cs="Arial"/>
-              </w:rPr>
-              <w:t>Các thông tin hiển thị của cán bộ.</w:t>
+                <w:lang w:val="en-US"/>
+              </w:rPr>
+              <w:t>Số điện thoại của giáo viên</w:t>
+            </w:r>
+          </w:p>
+        </w:tc>
+      </w:tr>
+      <w:tr>
+        <w:tc>
+          <w:tcPr>
+            <w:tcW w:w="1660" w:type="dxa"/>
+            <w:gridSpan w:val="2"/>
+          </w:tcPr>
+          <w:p>
+            <w:pPr>
+              <w:spacing w:before="0" w:after="0"/>
+              <w:rPr>
+                <w:lang w:val="en-US"/>
+              </w:rPr>
+            </w:pPr>
+            <w:r>
+              <w:rPr>
+                <w:lang w:val="en-US"/>
+              </w:rPr>
+              <w:t>Ngày sinh</w:t>
+            </w:r>
+          </w:p>
+        </w:tc>
+        <w:tc>
+          <w:tcPr>
+            <w:tcW w:w="1363" w:type="dxa"/>
+          </w:tcPr>
+          <w:p>
+            <w:pPr>
+              <w:spacing w:before="0" w:after="0"/>
+              <w:rPr>
+                <w:lang w:val="en-US"/>
+              </w:rPr>
+            </w:pPr>
+            <w:r>
+              <w:rPr>
+                <w:lang w:val="en-US"/>
+              </w:rPr>
+              <w:t>Label</w:t>
+            </w:r>
+          </w:p>
+        </w:tc>
+        <w:tc>
+          <w:tcPr>
+            <w:tcW w:w="2866" w:type="dxa"/>
+          </w:tcPr>
+          <w:p>
+            <w:pPr>
+              <w:spacing w:before="0" w:after="0"/>
+              <w:rPr>
+                <w:lang w:val="en-US"/>
+              </w:rPr>
+            </w:pPr>
+            <w:r>
+              <w:rPr>
+                <w:lang w:val="en-US"/>
+              </w:rPr>
+              <w:t>Giá trị từ GiaoVien.NgaySinh</w:t>
+            </w:r>
+          </w:p>
+        </w:tc>
+        <w:tc>
+          <w:tcPr>
+            <w:tcW w:w="4299" w:type="dxa"/>
+            <w:gridSpan w:val="2"/>
+          </w:tcPr>
+          <w:p>
+            <w:pPr>
+              <w:spacing w:before="0" w:after="0"/>
+              <w:rPr>
+                <w:rFonts w:ascii="Arial" w:hAnsi="Arial" w:cs="Arial"/>
+                <w:lang w:val="en-US"/>
+              </w:rPr>
+            </w:pPr>
+            <w:r>
+              <w:rPr>
+                <w:rFonts w:ascii="Arial" w:hAnsi="Arial" w:cs="Arial"/>
+                <w:lang w:val="en-US"/>
+              </w:rPr>
+              <w:t>Ngày sinh của giáo viên</w:t>
             </w:r>
           </w:p>
         </w:tc>
@@ -18597,7 +18820,10 @@
         <w:pStyle w:val="Heading5"/>
       </w:pPr>
       <w:r>
-        <w:t>Thêm cán bộ</w:t>
+        <w:rPr>
+          <w:lang w:val="en-US"/>
+        </w:rPr>
+        <w:t>Thêm giáo viên</w:t>
       </w:r>
     </w:p>
     <w:p>
@@ -18981,7 +19207,30 @@
           <w:p>
             <w:pPr>
               <w:spacing w:before="0" w:after="0"/>
-            </w:pPr>
+              <w:rPr>
+                <w:lang w:val="en-US"/>
+              </w:rPr>
+            </w:pPr>
+            <w:r>
+              <w:rPr>
+                <w:lang w:val="en-US"/>
+              </w:rPr>
+              <w:t>Mặt định trống</w:t>
+            </w:r>
+          </w:p>
+          <w:p>
+            <w:pPr>
+              <w:spacing w:before="0" w:after="0"/>
+              <w:rPr>
+                <w:lang w:val="en-US"/>
+              </w:rPr>
+            </w:pPr>
+            <w:r>
+              <w:rPr>
+                <w:lang w:val="en-US"/>
+              </w:rPr>
+              <w:t>Thêm vào GiaoVien.HoTen</w:t>
+            </w:r>
           </w:p>
         </w:tc>
         <w:tc>
@@ -19034,7 +19283,30 @@
           <w:p>
             <w:pPr>
               <w:spacing w:before="0" w:after="0"/>
-            </w:pPr>
+              <w:rPr>
+                <w:lang w:val="en-US"/>
+              </w:rPr>
+            </w:pPr>
+            <w:r>
+              <w:rPr>
+                <w:lang w:val="en-US"/>
+              </w:rPr>
+              <w:t>Mặt định “01/01/1990”</w:t>
+            </w:r>
+          </w:p>
+          <w:p>
+            <w:pPr>
+              <w:spacing w:before="0" w:after="0"/>
+              <w:rPr>
+                <w:lang w:val="en-US"/>
+              </w:rPr>
+            </w:pPr>
+            <w:r>
+              <w:rPr>
+                <w:lang w:val="en-US"/>
+              </w:rPr>
+              <w:t>Thêm vào GiaoVien.NgaySinh</w:t>
+            </w:r>
           </w:p>
         </w:tc>
         <w:tc>
@@ -19087,7 +19359,30 @@
           <w:p>
             <w:pPr>
               <w:spacing w:before="0" w:after="0"/>
-            </w:pPr>
+              <w:rPr>
+                <w:lang w:val="en-US"/>
+              </w:rPr>
+            </w:pPr>
+            <w:r>
+              <w:rPr>
+                <w:lang w:val="en-US"/>
+              </w:rPr>
+              <w:t>Mặt định trống</w:t>
+            </w:r>
+          </w:p>
+          <w:p>
+            <w:pPr>
+              <w:spacing w:before="0" w:after="0"/>
+              <w:rPr>
+                <w:lang w:val="en-US"/>
+              </w:rPr>
+            </w:pPr>
+            <w:r>
+              <w:rPr>
+                <w:lang w:val="en-US"/>
+              </w:rPr>
+              <w:t>Thêm vào GiaoVien.SoDienThoai</w:t>
+            </w:r>
           </w:p>
         </w:tc>
         <w:tc>
@@ -19140,7 +19435,30 @@
           <w:p>
             <w:pPr>
               <w:spacing w:before="0" w:after="0"/>
-            </w:pPr>
+              <w:rPr>
+                <w:lang w:val="en-US"/>
+              </w:rPr>
+            </w:pPr>
+            <w:r>
+              <w:rPr>
+                <w:lang w:val="en-US"/>
+              </w:rPr>
+              <w:t>Mặt định trống</w:t>
+            </w:r>
+          </w:p>
+          <w:p>
+            <w:pPr>
+              <w:spacing w:before="0" w:after="0"/>
+              <w:rPr>
+                <w:lang w:val="en-US"/>
+              </w:rPr>
+            </w:pPr>
+            <w:r>
+              <w:rPr>
+                <w:lang w:val="en-US"/>
+              </w:rPr>
+              <w:t>Thêm vào GiaoVien.DiaChi</w:t>
+            </w:r>
           </w:p>
         </w:tc>
         <w:tc>
@@ -19154,127 +19472,6 @@
             </w:pPr>
             <w:r>
               <w:t>Điền vào địa chỉ của cán bộ mới</w:t>
-            </w:r>
-          </w:p>
-        </w:tc>
-      </w:tr>
-      <w:tr>
-        <w:tc>
-          <w:tcPr>
-            <w:tcW w:w="1660" w:type="dxa"/>
-            <w:gridSpan w:val="2"/>
-          </w:tcPr>
-          <w:p>
-            <w:pPr>
-              <w:spacing w:before="0" w:after="0"/>
-            </w:pPr>
-            <w:r>
-              <w:t>Chức vụ</w:t>
-            </w:r>
-          </w:p>
-        </w:tc>
-        <w:tc>
-          <w:tcPr>
-            <w:tcW w:w="1363" w:type="dxa"/>
-          </w:tcPr>
-          <w:p>
-            <w:pPr>
-              <w:spacing w:before="0" w:after="0"/>
-            </w:pPr>
-            <w:r>
-              <w:t>Combobox</w:t>
-            </w:r>
-          </w:p>
-        </w:tc>
-        <w:tc>
-          <w:tcPr>
-            <w:tcW w:w="2866" w:type="dxa"/>
-          </w:tcPr>
-          <w:p>
-            <w:pPr>
-              <w:spacing w:before="0" w:after="0"/>
-            </w:pPr>
-          </w:p>
-        </w:tc>
-        <w:tc>
-          <w:tcPr>
-            <w:tcW w:w="4299" w:type="dxa"/>
-            <w:gridSpan w:val="2"/>
-          </w:tcPr>
-          <w:p>
-            <w:pPr>
-              <w:tabs>
-                <w:tab w:val="left" w:pos="1965"/>
-              </w:tabs>
-              <w:spacing w:before="0" w:after="0"/>
-            </w:pPr>
-            <w:r>
-              <w:rPr>
-                <w:rFonts w:ascii="Arial" w:hAnsi="Arial" w:cs="Arial"/>
-              </w:rPr>
-              <w:t>Chọn một phòng ban từ danh sách cho trước.</w:t>
-            </w:r>
-          </w:p>
-        </w:tc>
-      </w:tr>
-      <w:tr>
-        <w:tc>
-          <w:tcPr>
-            <w:tcW w:w="1660" w:type="dxa"/>
-            <w:gridSpan w:val="2"/>
-          </w:tcPr>
-          <w:p>
-            <w:pPr>
-              <w:spacing w:before="0" w:after="0"/>
-            </w:pPr>
-            <w:r>
-              <w:t>Mức lương</w:t>
-            </w:r>
-          </w:p>
-        </w:tc>
-        <w:tc>
-          <w:tcPr>
-            <w:tcW w:w="1363" w:type="dxa"/>
-          </w:tcPr>
-          <w:p>
-            <w:pPr>
-              <w:spacing w:before="0" w:after="0"/>
-            </w:pPr>
-            <w:r>
-              <w:t>Text field – Number (30)</w:t>
-            </w:r>
-          </w:p>
-        </w:tc>
-        <w:tc>
-          <w:tcPr>
-            <w:tcW w:w="2866" w:type="dxa"/>
-          </w:tcPr>
-          <w:p>
-            <w:pPr>
-              <w:spacing w:before="0" w:after="0"/>
-            </w:pPr>
-          </w:p>
-        </w:tc>
-        <w:tc>
-          <w:tcPr>
-            <w:tcW w:w="4299" w:type="dxa"/>
-            <w:gridSpan w:val="2"/>
-          </w:tcPr>
-          <w:p>
-            <w:pPr>
-              <w:tabs>
-                <w:tab w:val="left" w:pos="1965"/>
-              </w:tabs>
-              <w:spacing w:before="0" w:after="0"/>
-              <w:rPr>
-                <w:rFonts w:ascii="Arial" w:hAnsi="Arial" w:cs="Arial"/>
-              </w:rPr>
-            </w:pPr>
-            <w:r>
-              <w:rPr>
-                <w:rFonts w:ascii="Arial" w:hAnsi="Arial" w:cs="Arial"/>
-              </w:rPr>
-              <w:t>Điền vào mức lương của cán bộ mới.</w:t>
             </w:r>
           </w:p>
         </w:tc>
@@ -19933,7 +20130,13 @@
         <w:pStyle w:val="Heading5"/>
       </w:pPr>
       <w:r>
-        <w:t>Cập nhật cán bộ</w:t>
+        <w:t xml:space="preserve">Cập nhật </w:t>
+      </w:r>
+      <w:r>
+        <w:rPr>
+          <w:lang w:val="en-US"/>
+        </w:rPr>
+        <w:t>giáo viên</w:t>
       </w:r>
     </w:p>
     <w:p>
@@ -20314,6 +20517,12 @@
             <w:pPr>
               <w:spacing w:before="0" w:after="0"/>
             </w:pPr>
+            <w:r>
+              <w:rPr>
+                <w:lang w:val="en-US"/>
+              </w:rPr>
+              <w:t>GiaoVien.TenGiaoVien</w:t>
+            </w:r>
           </w:p>
         </w:tc>
         <w:tc>
@@ -20367,6 +20576,12 @@
             <w:pPr>
               <w:spacing w:before="0" w:after="0"/>
             </w:pPr>
+            <w:r>
+              <w:rPr>
+                <w:lang w:val="en-US"/>
+              </w:rPr>
+              <w:t>GiaoVien.NgaySinh</w:t>
+            </w:r>
           </w:p>
         </w:tc>
         <w:tc>
@@ -20420,6 +20635,12 @@
             <w:pPr>
               <w:spacing w:before="0" w:after="0"/>
             </w:pPr>
+            <w:r>
+              <w:rPr>
+                <w:lang w:val="en-US"/>
+              </w:rPr>
+              <w:t>GiaoVien.SoDienThoai</w:t>
+            </w:r>
           </w:p>
         </w:tc>
         <w:tc>
@@ -20474,6 +20695,12 @@
             <w:pPr>
               <w:spacing w:before="0" w:after="0"/>
             </w:pPr>
+            <w:r>
+              <w:rPr>
+                <w:lang w:val="en-US"/>
+              </w:rPr>
+              <w:t>GiaoVien.DiaChi</w:t>
+            </w:r>
           </w:p>
         </w:tc>
         <w:tc>
@@ -20487,127 +20714,6 @@
             </w:pPr>
             <w:r>
               <w:t>Chỉnh sửa địa chỉ</w:t>
-            </w:r>
-          </w:p>
-        </w:tc>
-      </w:tr>
-      <w:tr>
-        <w:tc>
-          <w:tcPr>
-            <w:tcW w:w="1660" w:type="dxa"/>
-            <w:gridSpan w:val="2"/>
-          </w:tcPr>
-          <w:p>
-            <w:pPr>
-              <w:spacing w:before="0" w:after="0"/>
-            </w:pPr>
-            <w:r>
-              <w:t>Chức vụ</w:t>
-            </w:r>
-          </w:p>
-        </w:tc>
-        <w:tc>
-          <w:tcPr>
-            <w:tcW w:w="1363" w:type="dxa"/>
-          </w:tcPr>
-          <w:p>
-            <w:pPr>
-              <w:spacing w:before="0" w:after="0"/>
-            </w:pPr>
-            <w:r>
-              <w:t>Combobox</w:t>
-            </w:r>
-          </w:p>
-        </w:tc>
-        <w:tc>
-          <w:tcPr>
-            <w:tcW w:w="2866" w:type="dxa"/>
-          </w:tcPr>
-          <w:p>
-            <w:pPr>
-              <w:spacing w:before="0" w:after="0"/>
-            </w:pPr>
-          </w:p>
-        </w:tc>
-        <w:tc>
-          <w:tcPr>
-            <w:tcW w:w="4299" w:type="dxa"/>
-            <w:gridSpan w:val="2"/>
-          </w:tcPr>
-          <w:p>
-            <w:pPr>
-              <w:tabs>
-                <w:tab w:val="left" w:pos="1965"/>
-              </w:tabs>
-              <w:spacing w:before="0" w:after="0"/>
-            </w:pPr>
-            <w:r>
-              <w:rPr>
-                <w:rFonts w:ascii="Arial" w:hAnsi="Arial" w:cs="Arial"/>
-              </w:rPr>
-              <w:t>Chọn chức vụ muốn chỉnh sửa</w:t>
-            </w:r>
-          </w:p>
-        </w:tc>
-      </w:tr>
-      <w:tr>
-        <w:tc>
-          <w:tcPr>
-            <w:tcW w:w="1660" w:type="dxa"/>
-            <w:gridSpan w:val="2"/>
-          </w:tcPr>
-          <w:p>
-            <w:pPr>
-              <w:spacing w:before="0" w:after="0"/>
-            </w:pPr>
-            <w:r>
-              <w:t>Mức lương</w:t>
-            </w:r>
-          </w:p>
-        </w:tc>
-        <w:tc>
-          <w:tcPr>
-            <w:tcW w:w="1363" w:type="dxa"/>
-          </w:tcPr>
-          <w:p>
-            <w:pPr>
-              <w:spacing w:before="0" w:after="0"/>
-            </w:pPr>
-            <w:r>
-              <w:t>Text box – Number (30)</w:t>
-            </w:r>
-          </w:p>
-        </w:tc>
-        <w:tc>
-          <w:tcPr>
-            <w:tcW w:w="2866" w:type="dxa"/>
-          </w:tcPr>
-          <w:p>
-            <w:pPr>
-              <w:spacing w:before="0" w:after="0"/>
-            </w:pPr>
-          </w:p>
-        </w:tc>
-        <w:tc>
-          <w:tcPr>
-            <w:tcW w:w="4299" w:type="dxa"/>
-            <w:gridSpan w:val="2"/>
-          </w:tcPr>
-          <w:p>
-            <w:pPr>
-              <w:tabs>
-                <w:tab w:val="left" w:pos="1965"/>
-              </w:tabs>
-              <w:spacing w:before="0" w:after="0"/>
-              <w:rPr>
-                <w:rFonts w:ascii="Arial" w:hAnsi="Arial" w:cs="Arial"/>
-              </w:rPr>
-            </w:pPr>
-            <w:r>
-              <w:rPr>
-                <w:rFonts w:ascii="Arial" w:hAnsi="Arial" w:cs="Arial"/>
-              </w:rPr>
-              <w:t>Chỉnh sửa thông tin mức lương</w:t>
             </w:r>
           </w:p>
         </w:tc>
@@ -21531,7 +21637,10 @@
               <w:spacing w:before="0" w:after="0"/>
             </w:pPr>
             <w:r>
-              <w:t>Thứ trong tuần.</w:t>
+              <w:rPr>
+                <w:lang w:val="en-US"/>
+              </w:rPr>
+              <w:t>Thu.TenThu</w:t>
             </w:r>
           </w:p>
         </w:tc>
@@ -21587,8 +21696,13 @@
               <w:spacing w:before="0" w:after="0"/>
             </w:pPr>
             <w:r>
-              <w:t>Các môn học.</w:t>
-            </w:r>
+              <w:rPr>
+                <w:lang w:val="en-US"/>
+              </w:rPr>
+              <w:t>MonHoc.TenMonHoc tương ứng với TietHoc.MonHocID</w:t>
+            </w:r>
+            <w:bookmarkStart w:id="34" w:name="_GoBack"/>
+            <w:bookmarkEnd w:id="34"/>
           </w:p>
         </w:tc>
         <w:tc>
@@ -21611,7 +21725,6 @@
         <w:pStyle w:val="Heading3"/>
       </w:pPr>
       <w:r>
-        <w:lastRenderedPageBreak/>
         <w:t>Xem thông tin lớp chủ nhiệm</w:t>
       </w:r>
     </w:p>
@@ -21672,6 +21785,7 @@
               <w:spacing w:before="0" w:after="0"/>
             </w:pPr>
             <w:r>
+              <w:lastRenderedPageBreak/>
               <w:t>Use Case</w:t>
             </w:r>
             <w:r>
@@ -26494,8 +26608,6 @@
                 <w:lang w:val="en-US"/>
               </w:rPr>
             </w:pPr>
-            <w:bookmarkStart w:id="34" w:name="_GoBack"/>
-            <w:bookmarkEnd w:id="34"/>
           </w:p>
         </w:tc>
         <w:tc>
@@ -32794,7 +32906,7 @@
       <w:rPr>
         <w:noProof/>
       </w:rPr>
-      <w:t>29</w:t>
+      <w:t>24</w:t>
     </w:r>
     <w:r>
       <w:fldChar w:fldCharType="end"/>
@@ -37718,7 +37830,7 @@
 </file>
 
 <file path=customXml/itemProps1.xml><?xml version="1.0" encoding="utf-8"?>
-<ds:datastoreItem xmlns:ds="http://schemas.openxmlformats.org/officeDocument/2006/customXml" ds:itemID="{AEF32863-E44F-4DEC-AC5C-F400FF01CBBD}">
+<ds:datastoreItem xmlns:ds="http://schemas.openxmlformats.org/officeDocument/2006/customXml" ds:itemID="{ECFF73E4-84C4-487D-8DD4-D7DA2FA1661D}">
   <ds:schemaRefs>
     <ds:schemaRef ds:uri="http://schemas.openxmlformats.org/officeDocument/2006/bibliography"/>
   </ds:schemaRefs>

</xml_diff>

<commit_message>
- update screen design for 6.2.4, 6.2.7, 6.2.8 and 6.2.9 for srs v4
</commit_message>
<xml_diff>
--- a/soft-technology/data/SE06_SRS_v4.0.docx
+++ b/soft-technology/data/SE06_SRS_v4.0.docx
@@ -11895,6 +11895,12 @@
             <w:pPr>
               <w:spacing w:before="0" w:after="0"/>
             </w:pPr>
+            <w:r>
+              <w:rPr>
+                <w:lang w:val="en-US"/>
+              </w:rPr>
+              <w:t>Mặc định: tất cả.</w:t>
+            </w:r>
           </w:p>
         </w:tc>
         <w:tc>
@@ -12529,8 +12535,8 @@
         </w:rPr>
         <w:drawing>
           <wp:inline distT="0" distB="0" distL="0" distR="0" wp14:anchorId="4CC4951A" wp14:editId="2C98E741">
-            <wp:extent cx="3952875" cy="3204225"/>
-            <wp:effectExtent l="0" t="0" r="0" b="0"/>
+            <wp:extent cx="3974943" cy="2567317"/>
+            <wp:effectExtent l="0" t="0" r="6985" b="4445"/>
             <wp:docPr id="78" name="Picture 78"/>
             <wp:cNvGraphicFramePr>
               <a:graphicFrameLocks xmlns:a="http://schemas.openxmlformats.org/drawingml/2006/main" noChangeAspect="1"/>
@@ -12559,7 +12565,7 @@
                   <pic:spPr bwMode="auto">
                     <a:xfrm>
                       <a:off x="0" y="0"/>
-                      <a:ext cx="3974943" cy="3222113"/>
+                      <a:ext cx="3974943" cy="2567317"/>
                     </a:xfrm>
                     <a:prstGeom prst="rect">
                       <a:avLst/>
@@ -12776,6 +12782,12 @@
             <w:pPr>
               <w:spacing w:before="0" w:after="0"/>
             </w:pPr>
+            <w:r>
+              <w:rPr>
+                <w:lang w:val="en-US"/>
+              </w:rPr>
+              <w:t>Thêm vào TaiKhoan.TenDangNhap</w:t>
+            </w:r>
           </w:p>
         </w:tc>
         <w:tc>
@@ -12855,6 +12867,12 @@
             <w:pPr>
               <w:spacing w:before="0" w:after="0"/>
             </w:pPr>
+            <w:r>
+              <w:rPr>
+                <w:lang w:val="en-US"/>
+              </w:rPr>
+              <w:t>Thêm vào TaiKhoan.MatKhau</w:t>
+            </w:r>
           </w:p>
         </w:tc>
         <w:tc>
@@ -12934,6 +12952,12 @@
             <w:pPr>
               <w:spacing w:before="0" w:after="0"/>
             </w:pPr>
+            <w:r>
+              <w:rPr>
+                <w:lang w:val="en-US"/>
+              </w:rPr>
+              <w:t>So khớp với trường “Mật Khẩu”. Nếu không trùng báo lỗi.</w:t>
+            </w:r>
           </w:p>
         </w:tc>
         <w:tc>
@@ -13013,6 +13037,12 @@
             <w:pPr>
               <w:spacing w:before="0" w:after="0"/>
             </w:pPr>
+            <w:r>
+              <w:rPr>
+                <w:lang w:val="en-US"/>
+              </w:rPr>
+              <w:t>Thêm vào GiaoVien.TenGiaoVien</w:t>
+            </w:r>
           </w:p>
         </w:tc>
         <w:tc>
@@ -13101,6 +13131,12 @@
             <w:pPr>
               <w:spacing w:before="0" w:after="0"/>
             </w:pPr>
+            <w:r>
+              <w:rPr>
+                <w:lang w:val="en-US"/>
+              </w:rPr>
+              <w:t>Thêm vào GiaoVien.NgaySinh</w:t>
+            </w:r>
           </w:p>
         </w:tc>
         <w:tc>
@@ -13180,6 +13216,12 @@
             <w:pPr>
               <w:spacing w:before="0" w:after="0"/>
             </w:pPr>
+            <w:r>
+              <w:rPr>
+                <w:lang w:val="en-US"/>
+              </w:rPr>
+              <w:t>Kiểm tra “Selected Button” và thêm dữ liệu tương ứng vào GiaoVien.GioiTinh</w:t>
+            </w:r>
           </w:p>
         </w:tc>
         <w:tc>
@@ -13200,267 +13242,6 @@
             </w:pPr>
             <w:r>
               <w:t>Chọn giới tính Nam hoặc Nữ</w:t>
-            </w:r>
-          </w:p>
-        </w:tc>
-      </w:tr>
-      <w:tr>
-        <w:tc>
-          <w:tcPr>
-            <w:tcW w:w="1660" w:type="dxa"/>
-            <w:tcBorders>
-              <w:top w:val="single" w:sz="4" w:space="0" w:color="auto"/>
-              <w:left w:val="single" w:sz="4" w:space="0" w:color="auto"/>
-              <w:bottom w:val="single" w:sz="4" w:space="0" w:color="auto"/>
-              <w:right w:val="single" w:sz="4" w:space="0" w:color="auto"/>
-            </w:tcBorders>
-            <w:hideMark/>
-          </w:tcPr>
-          <w:p>
-            <w:pPr>
-              <w:spacing w:before="0" w:after="0"/>
-            </w:pPr>
-            <w:r>
-              <w:t>Chức vụ</w:t>
-            </w:r>
-          </w:p>
-        </w:tc>
-        <w:tc>
-          <w:tcPr>
-            <w:tcW w:w="1363" w:type="dxa"/>
-            <w:tcBorders>
-              <w:top w:val="single" w:sz="4" w:space="0" w:color="auto"/>
-              <w:left w:val="single" w:sz="4" w:space="0" w:color="auto"/>
-              <w:bottom w:val="single" w:sz="4" w:space="0" w:color="auto"/>
-              <w:right w:val="single" w:sz="4" w:space="0" w:color="auto"/>
-            </w:tcBorders>
-            <w:hideMark/>
-          </w:tcPr>
-          <w:p>
-            <w:pPr>
-              <w:spacing w:before="0" w:after="0"/>
-            </w:pPr>
-            <w:r>
-              <w:t>Combobox</w:t>
-            </w:r>
-          </w:p>
-        </w:tc>
-        <w:tc>
-          <w:tcPr>
-            <w:tcW w:w="2866" w:type="dxa"/>
-            <w:tcBorders>
-              <w:top w:val="single" w:sz="4" w:space="0" w:color="auto"/>
-              <w:left w:val="single" w:sz="4" w:space="0" w:color="auto"/>
-              <w:bottom w:val="single" w:sz="4" w:space="0" w:color="auto"/>
-              <w:right w:val="single" w:sz="4" w:space="0" w:color="auto"/>
-            </w:tcBorders>
-          </w:tcPr>
-          <w:p>
-            <w:pPr>
-              <w:spacing w:before="0" w:after="0"/>
-            </w:pPr>
-          </w:p>
-        </w:tc>
-        <w:tc>
-          <w:tcPr>
-            <w:tcW w:w="4299" w:type="dxa"/>
-            <w:gridSpan w:val="2"/>
-            <w:tcBorders>
-              <w:top w:val="single" w:sz="4" w:space="0" w:color="auto"/>
-              <w:left w:val="single" w:sz="4" w:space="0" w:color="auto"/>
-              <w:bottom w:val="single" w:sz="4" w:space="0" w:color="auto"/>
-              <w:right w:val="single" w:sz="4" w:space="0" w:color="auto"/>
-            </w:tcBorders>
-            <w:hideMark/>
-          </w:tcPr>
-          <w:p>
-            <w:pPr>
-              <w:tabs>
-                <w:tab w:val="left" w:pos="1965"/>
-              </w:tabs>
-              <w:spacing w:before="0" w:after="0"/>
-            </w:pPr>
-            <w:r>
-              <w:rPr>
-                <w:rFonts w:ascii="Arial" w:hAnsi="Arial" w:cs="Arial"/>
-              </w:rPr>
-              <w:t>Chọn một phòng ban từ danh sách cho trước.</w:t>
-            </w:r>
-          </w:p>
-        </w:tc>
-      </w:tr>
-      <w:tr>
-        <w:tc>
-          <w:tcPr>
-            <w:tcW w:w="1660" w:type="dxa"/>
-            <w:tcBorders>
-              <w:top w:val="single" w:sz="4" w:space="0" w:color="auto"/>
-              <w:left w:val="single" w:sz="4" w:space="0" w:color="auto"/>
-              <w:bottom w:val="single" w:sz="4" w:space="0" w:color="auto"/>
-              <w:right w:val="single" w:sz="4" w:space="0" w:color="auto"/>
-            </w:tcBorders>
-            <w:hideMark/>
-          </w:tcPr>
-          <w:p>
-            <w:pPr>
-              <w:spacing w:before="0" w:after="0"/>
-            </w:pPr>
-            <w:r>
-              <w:t>Mức lương</w:t>
-            </w:r>
-          </w:p>
-        </w:tc>
-        <w:tc>
-          <w:tcPr>
-            <w:tcW w:w="1363" w:type="dxa"/>
-            <w:tcBorders>
-              <w:top w:val="single" w:sz="4" w:space="0" w:color="auto"/>
-              <w:left w:val="single" w:sz="4" w:space="0" w:color="auto"/>
-              <w:bottom w:val="single" w:sz="4" w:space="0" w:color="auto"/>
-              <w:right w:val="single" w:sz="4" w:space="0" w:color="auto"/>
-            </w:tcBorders>
-            <w:hideMark/>
-          </w:tcPr>
-          <w:p>
-            <w:pPr>
-              <w:spacing w:before="0" w:after="0"/>
-            </w:pPr>
-            <w:r>
-              <w:t>Text field – Number (30)</w:t>
-            </w:r>
-          </w:p>
-        </w:tc>
-        <w:tc>
-          <w:tcPr>
-            <w:tcW w:w="2866" w:type="dxa"/>
-            <w:tcBorders>
-              <w:top w:val="single" w:sz="4" w:space="0" w:color="auto"/>
-              <w:left w:val="single" w:sz="4" w:space="0" w:color="auto"/>
-              <w:bottom w:val="single" w:sz="4" w:space="0" w:color="auto"/>
-              <w:right w:val="single" w:sz="4" w:space="0" w:color="auto"/>
-            </w:tcBorders>
-          </w:tcPr>
-          <w:p>
-            <w:pPr>
-              <w:spacing w:before="0" w:after="0"/>
-            </w:pPr>
-          </w:p>
-        </w:tc>
-        <w:tc>
-          <w:tcPr>
-            <w:tcW w:w="4299" w:type="dxa"/>
-            <w:gridSpan w:val="2"/>
-            <w:tcBorders>
-              <w:top w:val="single" w:sz="4" w:space="0" w:color="auto"/>
-              <w:left w:val="single" w:sz="4" w:space="0" w:color="auto"/>
-              <w:bottom w:val="single" w:sz="4" w:space="0" w:color="auto"/>
-              <w:right w:val="single" w:sz="4" w:space="0" w:color="auto"/>
-            </w:tcBorders>
-            <w:hideMark/>
-          </w:tcPr>
-          <w:p>
-            <w:pPr>
-              <w:tabs>
-                <w:tab w:val="left" w:pos="1965"/>
-              </w:tabs>
-              <w:spacing w:before="0" w:after="0"/>
-              <w:rPr>
-                <w:rFonts w:ascii="Arial" w:hAnsi="Arial" w:cs="Arial"/>
-              </w:rPr>
-            </w:pPr>
-            <w:r>
-              <w:rPr>
-                <w:rFonts w:ascii="Arial" w:hAnsi="Arial" w:cs="Arial"/>
-              </w:rPr>
-              <w:t>Điền vào mức lương của cán bộ mới.</w:t>
-            </w:r>
-          </w:p>
-        </w:tc>
-      </w:tr>
-      <w:tr>
-        <w:tc>
-          <w:tcPr>
-            <w:tcW w:w="1660" w:type="dxa"/>
-            <w:tcBorders>
-              <w:top w:val="single" w:sz="4" w:space="0" w:color="auto"/>
-              <w:left w:val="single" w:sz="4" w:space="0" w:color="auto"/>
-              <w:bottom w:val="single" w:sz="4" w:space="0" w:color="auto"/>
-              <w:right w:val="single" w:sz="4" w:space="0" w:color="auto"/>
-            </w:tcBorders>
-            <w:hideMark/>
-          </w:tcPr>
-          <w:p>
-            <w:pPr>
-              <w:spacing w:before="0" w:after="0"/>
-            </w:pPr>
-            <w:r>
-              <w:t>Trình Độ</w:t>
-            </w:r>
-          </w:p>
-        </w:tc>
-        <w:tc>
-          <w:tcPr>
-            <w:tcW w:w="1363" w:type="dxa"/>
-            <w:tcBorders>
-              <w:top w:val="single" w:sz="4" w:space="0" w:color="auto"/>
-              <w:left w:val="single" w:sz="4" w:space="0" w:color="auto"/>
-              <w:bottom w:val="single" w:sz="4" w:space="0" w:color="auto"/>
-              <w:right w:val="single" w:sz="4" w:space="0" w:color="auto"/>
-            </w:tcBorders>
-            <w:hideMark/>
-          </w:tcPr>
-          <w:p>
-            <w:pPr>
-              <w:spacing w:before="0" w:after="0"/>
-            </w:pPr>
-            <w:r>
-              <w:t>Text field – Number (30)</w:t>
-            </w:r>
-          </w:p>
-        </w:tc>
-        <w:tc>
-          <w:tcPr>
-            <w:tcW w:w="2866" w:type="dxa"/>
-            <w:tcBorders>
-              <w:top w:val="single" w:sz="4" w:space="0" w:color="auto"/>
-              <w:left w:val="single" w:sz="4" w:space="0" w:color="auto"/>
-              <w:bottom w:val="single" w:sz="4" w:space="0" w:color="auto"/>
-              <w:right w:val="single" w:sz="4" w:space="0" w:color="auto"/>
-            </w:tcBorders>
-          </w:tcPr>
-          <w:p>
-            <w:pPr>
-              <w:spacing w:before="0" w:after="0"/>
-            </w:pPr>
-          </w:p>
-        </w:tc>
-        <w:tc>
-          <w:tcPr>
-            <w:tcW w:w="4299" w:type="dxa"/>
-            <w:gridSpan w:val="2"/>
-            <w:tcBorders>
-              <w:top w:val="single" w:sz="4" w:space="0" w:color="auto"/>
-              <w:left w:val="single" w:sz="4" w:space="0" w:color="auto"/>
-              <w:bottom w:val="single" w:sz="4" w:space="0" w:color="auto"/>
-              <w:right w:val="single" w:sz="4" w:space="0" w:color="auto"/>
-            </w:tcBorders>
-            <w:hideMark/>
-          </w:tcPr>
-          <w:p>
-            <w:pPr>
-              <w:tabs>
-                <w:tab w:val="left" w:pos="1965"/>
-              </w:tabs>
-              <w:spacing w:before="0" w:after="0"/>
-              <w:rPr>
-                <w:rFonts w:ascii="Arial" w:hAnsi="Arial" w:cs="Arial"/>
-              </w:rPr>
-            </w:pPr>
-            <w:r>
-              <w:rPr>
-                <w:rFonts w:ascii="Arial" w:hAnsi="Arial" w:cs="Arial"/>
-              </w:rPr>
-              <w:t>Điền vào trình độ của giáo viên</w:t>
             </w:r>
           </w:p>
         </w:tc>
@@ -13941,6 +13722,7 @@
               <w:spacing w:before="0" w:after="0"/>
             </w:pPr>
             <w:r>
+              <w:lastRenderedPageBreak/>
               <w:t>High Level Requirement Ref</w:t>
             </w:r>
           </w:p>
@@ -14463,6 +14245,12 @@
             <w:pPr>
               <w:spacing w:before="0" w:after="0"/>
             </w:pPr>
+            <w:r>
+              <w:rPr>
+                <w:lang w:val="en-US"/>
+              </w:rPr>
+              <w:t>Tìm dữ liệu từ HocSinh.TenHocSinh</w:t>
+            </w:r>
           </w:p>
         </w:tc>
         <w:tc>
@@ -14542,6 +14330,12 @@
             <w:pPr>
               <w:spacing w:before="0" w:after="0"/>
             </w:pPr>
+            <w:r>
+              <w:rPr>
+                <w:lang w:val="en-US"/>
+              </w:rPr>
+              <w:t>Kiểm tra “Selected Button” để xác định ThoiGian.TenNam. Từ đó xác định ThoiGian.ThoiGianID -&gt; Khoi.KhoiID -&gt; Lop.LopID -&gt; HocBa.HocBaID -&gt; HocSinh.HocSinhID</w:t>
+            </w:r>
           </w:p>
         </w:tc>
         <w:tc>
@@ -14712,6 +14506,12 @@
             <w:pPr>
               <w:spacing w:before="0" w:after="0"/>
             </w:pPr>
+            <w:r>
+              <w:rPr>
+                <w:lang w:val="en-US"/>
+              </w:rPr>
+              <w:t>Tra cứu từ bảng HocSinh</w:t>
+            </w:r>
           </w:p>
         </w:tc>
         <w:tc>
@@ -14797,6 +14597,19 @@
             <w:pPr>
               <w:spacing w:before="0" w:after="0"/>
             </w:pPr>
+            <w:r>
+              <w:rPr>
+                <w:lang w:val="en-US"/>
+              </w:rPr>
+              <w:t xml:space="preserve">Biến đánh dấu số thứ tự. Nếu có thì chạy từ 1 tới số lượng </w:t>
+            </w:r>
+            <w:r>
+              <w:rPr>
+                <w:lang w:val="en-US"/>
+              </w:rPr>
+              <w:lastRenderedPageBreak/>
+              <w:t>dữ liệu nhập khớp với dữ liệu tìm được từ bảng HocSinh</w:t>
+            </w:r>
           </w:p>
         </w:tc>
         <w:tc>
@@ -14822,6 +14635,7 @@
               <w:rPr>
                 <w:rFonts w:ascii="Arial" w:hAnsi="Arial" w:cs="Arial"/>
               </w:rPr>
+              <w:lastRenderedPageBreak/>
               <w:t>Số thứ tự của học sinh trong menu hiển thị.</w:t>
             </w:r>
           </w:p>
@@ -14844,6 +14658,7 @@
               <w:spacing w:before="0" w:after="0"/>
             </w:pPr>
             <w:r>
+              <w:lastRenderedPageBreak/>
               <w:t>Nguyễn A, Nguyễn B</w:t>
             </w:r>
           </w:p>
@@ -14882,6 +14697,12 @@
             <w:pPr>
               <w:spacing w:before="0" w:after="0"/>
             </w:pPr>
+            <w:r>
+              <w:rPr>
+                <w:lang w:val="en-US"/>
+              </w:rPr>
+              <w:t>Lấy dữ liệu từ bảng HocSinh</w:t>
+            </w:r>
           </w:p>
         </w:tc>
         <w:tc>
@@ -14940,7 +14761,6 @@
                 <w:b/>
                 <w:color w:val="000080"/>
               </w:rPr>
-              <w:lastRenderedPageBreak/>
               <w:t>Screen Actions</w:t>
             </w:r>
           </w:p>
@@ -15850,6 +15670,7 @@
                 <w:b/>
                 <w:color w:val="000080"/>
               </w:rPr>
+              <w:lastRenderedPageBreak/>
               <w:t>Item</w:t>
             </w:r>
           </w:p>
@@ -15964,6 +15785,12 @@
             <w:pPr>
               <w:spacing w:before="0" w:after="0"/>
             </w:pPr>
+            <w:r>
+              <w:rPr>
+                <w:lang w:val="en-US"/>
+              </w:rPr>
+              <w:t>Tăng từ 1</w:t>
+            </w:r>
           </w:p>
         </w:tc>
         <w:tc>
@@ -15995,7 +15822,6 @@
               <w:spacing w:before="0" w:after="0"/>
             </w:pPr>
             <w:r>
-              <w:lastRenderedPageBreak/>
               <w:t>Tên</w:t>
             </w:r>
           </w:p>
@@ -16021,6 +15847,12 @@
             <w:pPr>
               <w:spacing w:before="0" w:after="0"/>
             </w:pPr>
+            <w:r>
+              <w:rPr>
+                <w:lang w:val="en-US"/>
+              </w:rPr>
+              <w:t>Tra cứu từ HocSinh.TenHocSinh</w:t>
+            </w:r>
           </w:p>
         </w:tc>
         <w:tc>
@@ -16077,6 +15909,12 @@
             <w:pPr>
               <w:spacing w:before="0" w:after="0"/>
             </w:pPr>
+            <w:r>
+              <w:rPr>
+                <w:lang w:val="en-US"/>
+              </w:rPr>
+              <w:t>Tra cứu từ HocSinh.NgaySinh</w:t>
+            </w:r>
           </w:p>
         </w:tc>
         <w:tc>
@@ -16130,6 +15968,12 @@
             <w:pPr>
               <w:spacing w:before="0" w:after="0"/>
             </w:pPr>
+            <w:r>
+              <w:rPr>
+                <w:lang w:val="en-US"/>
+              </w:rPr>
+              <w:t>Tra cứu từ HocSinh.QueQuan</w:t>
+            </w:r>
           </w:p>
         </w:tc>
         <w:tc>
@@ -17170,10 +17014,11 @@
           <w:noProof/>
           <w:lang w:eastAsia="vi-VN"/>
         </w:rPr>
+        <w:lastRenderedPageBreak/>
         <w:drawing>
           <wp:inline distT="0" distB="0" distL="0" distR="0" wp14:anchorId="3516BF09" wp14:editId="44AB8C11">
-            <wp:extent cx="6479540" cy="2092325"/>
-            <wp:effectExtent l="0" t="0" r="0" b="3175"/>
+            <wp:extent cx="6479540" cy="2080827"/>
+            <wp:effectExtent l="0" t="0" r="0" b="0"/>
             <wp:docPr id="7" name="Picture 7"/>
             <wp:cNvGraphicFramePr>
               <a:graphicFrameLocks xmlns:a="http://schemas.openxmlformats.org/drawingml/2006/main" noChangeAspect="1"/>
@@ -17200,7 +17045,7 @@
                   <pic:spPr>
                     <a:xfrm>
                       <a:off x="0" y="0"/>
-                      <a:ext cx="6479540" cy="2092325"/>
+                      <a:ext cx="6479540" cy="2080827"/>
                     </a:xfrm>
                     <a:prstGeom prst="rect">
                       <a:avLst/>
@@ -17293,7 +17138,6 @@
                 <w:b/>
                 <w:color w:val="000080"/>
               </w:rPr>
-              <w:lastRenderedPageBreak/>
               <w:t>Description</w:t>
             </w:r>
           </w:p>
@@ -18556,6 +18400,7 @@
               <w:spacing w:before="0" w:after="0"/>
             </w:pPr>
             <w:r>
+              <w:lastRenderedPageBreak/>
               <w:t>High Level Requirement Ref</w:t>
             </w:r>
           </w:p>
@@ -18837,11 +18682,10 @@
           <w:color w:val="000080"/>
           <w:lang w:eastAsia="vi-VN"/>
         </w:rPr>
-        <w:lastRenderedPageBreak/>
         <w:drawing>
           <wp:inline distT="0" distB="0" distL="0" distR="0" wp14:anchorId="0429532D" wp14:editId="4068A782">
-            <wp:extent cx="6087205" cy="3832684"/>
-            <wp:effectExtent l="0" t="0" r="8890" b="0"/>
+            <wp:extent cx="5934093" cy="3832684"/>
+            <wp:effectExtent l="0" t="0" r="0" b="0"/>
             <wp:docPr id="10" name="Picture 10"/>
             <wp:cNvGraphicFramePr>
               <a:graphicFrameLocks xmlns:a="http://schemas.openxmlformats.org/drawingml/2006/main" noChangeAspect="1"/>
@@ -18870,7 +18714,7 @@
                   <pic:spPr bwMode="auto">
                     <a:xfrm>
                       <a:off x="0" y="0"/>
-                      <a:ext cx="6087205" cy="3832684"/>
+                      <a:ext cx="5934093" cy="3832684"/>
                     </a:xfrm>
                     <a:prstGeom prst="rect">
                       <a:avLst/>
@@ -19498,6 +19342,7 @@
                 <w:b/>
                 <w:color w:val="000080"/>
               </w:rPr>
+              <w:lastRenderedPageBreak/>
               <w:t>Screen Actions</w:t>
             </w:r>
           </w:p>
@@ -20140,6 +19985,10 @@
       </w:r>
     </w:p>
     <w:p>
+      <w:pPr>
+        <w:jc w:val="center"/>
+      </w:pPr>
+      <w:bookmarkStart w:id="33" w:name="_GoBack"/>
       <w:r>
         <w:rPr>
           <w:b/>
@@ -20149,7 +19998,7 @@
         </w:rPr>
         <w:drawing>
           <wp:inline distT="0" distB="0" distL="0" distR="0" wp14:anchorId="09EF0EFB" wp14:editId="331E641D">
-            <wp:extent cx="6060149" cy="3313741"/>
+            <wp:extent cx="5130620" cy="3313741"/>
             <wp:effectExtent l="0" t="0" r="0" b="1270"/>
             <wp:docPr id="11" name="Picture 11"/>
             <wp:cNvGraphicFramePr>
@@ -20179,7 +20028,7 @@
                   <pic:spPr bwMode="auto">
                     <a:xfrm>
                       <a:off x="0" y="0"/>
-                      <a:ext cx="6060149" cy="3313741"/>
+                      <a:ext cx="5130620" cy="3313741"/>
                     </a:xfrm>
                     <a:prstGeom prst="rect">
                       <a:avLst/>
@@ -20195,6 +20044,7 @@
           </wp:inline>
         </w:drawing>
       </w:r>
+      <w:bookmarkEnd w:id="33"/>
     </w:p>
     <w:tbl>
       <w:tblPr>
@@ -20236,6 +20086,7 @@
                 <w:b/>
                 <w:color w:val="000080"/>
               </w:rPr>
+              <w:lastRenderedPageBreak/>
               <w:t>Screen</w:t>
             </w:r>
           </w:p>
@@ -20669,7 +20520,6 @@
               <w:spacing w:before="0" w:after="0"/>
             </w:pPr>
             <w:r>
-              <w:lastRenderedPageBreak/>
               <w:t>Địa chỉ</w:t>
             </w:r>
           </w:p>
@@ -20977,11 +20827,11 @@
       <w:pPr>
         <w:pStyle w:val="Heading2"/>
       </w:pPr>
-      <w:bookmarkStart w:id="33" w:name="_Toc444787018"/>
+      <w:bookmarkStart w:id="34" w:name="_Toc444787018"/>
       <w:r>
         <w:t>Chức năng của giáo viên</w:t>
       </w:r>
-      <w:bookmarkEnd w:id="33"/>
+      <w:bookmarkEnd w:id="34"/>
     </w:p>
     <w:p>
       <w:pPr>
@@ -21394,6 +21244,7 @@
                 <w:b/>
                 <w:color w:val="000080"/>
               </w:rPr>
+              <w:lastRenderedPageBreak/>
               <w:t>Description</w:t>
             </w:r>
           </w:p>
@@ -21701,8 +21552,6 @@
               </w:rPr>
               <w:t>MonHoc.TenMonHoc tương ứng với TietHoc.MonHocID</w:t>
             </w:r>
-            <w:bookmarkStart w:id="34" w:name="_GoBack"/>
-            <w:bookmarkEnd w:id="34"/>
           </w:p>
         </w:tc>
         <w:tc>
@@ -21785,7 +21634,6 @@
               <w:spacing w:before="0" w:after="0"/>
             </w:pPr>
             <w:r>
-              <w:lastRenderedPageBreak/>
               <w:t>Use Case</w:t>
             </w:r>
             <w:r>
@@ -22694,6 +22542,7 @@
                 <w:b/>
                 <w:color w:val="000080"/>
               </w:rPr>
+              <w:lastRenderedPageBreak/>
               <w:t>Screen Actions</w:t>
             </w:r>
           </w:p>
@@ -22857,7 +22706,6 @@
                 <w:noProof/>
                 <w:lang w:eastAsia="vi-VN"/>
               </w:rPr>
-              <w:lastRenderedPageBreak/>
               <w:drawing>
                 <wp:inline distT="0" distB="0" distL="0" distR="0" wp14:anchorId="162E38A5" wp14:editId="063FD980">
                   <wp:extent cx="3081528" cy="2203704"/>
@@ -22919,7 +22767,6 @@
         <w:pStyle w:val="Heading3"/>
       </w:pPr>
       <w:r>
-        <w:lastRenderedPageBreak/>
         <w:t>Quản lý điểm của học sinh</w:t>
       </w:r>
     </w:p>
@@ -23523,6 +23370,7 @@
               <w:spacing w:before="0" w:after="0"/>
             </w:pPr>
             <w:r>
+              <w:lastRenderedPageBreak/>
               <w:t>Chọn môn học</w:t>
             </w:r>
           </w:p>
@@ -23756,7 +23604,6 @@
               <w:spacing w:before="0" w:after="0"/>
             </w:pPr>
             <w:r>
-              <w:lastRenderedPageBreak/>
               <w:t>Ngày sinh</w:t>
             </w:r>
           </w:p>
@@ -24662,6 +24509,7 @@
           <w:noProof/>
           <w:lang w:eastAsia="vi-VN"/>
         </w:rPr>
+        <w:lastRenderedPageBreak/>
         <w:drawing>
           <wp:inline distT="0" distB="0" distL="0" distR="0" wp14:anchorId="76BCA507" wp14:editId="3E13FEF2">
             <wp:extent cx="5777143" cy="3914775"/>
@@ -24791,7 +24639,6 @@
                 <w:b/>
                 <w:color w:val="000080"/>
               </w:rPr>
-              <w:lastRenderedPageBreak/>
               <w:t>Description</w:t>
             </w:r>
           </w:p>
@@ -25766,6 +25613,7 @@
               <w:spacing w:before="0" w:after="0"/>
             </w:pPr>
             <w:r>
+              <w:lastRenderedPageBreak/>
               <w:t>High Level Requirement Ref</w:t>
             </w:r>
           </w:p>
@@ -26177,7 +26025,6 @@
                 <w:b/>
                 <w:color w:val="000080"/>
               </w:rPr>
-              <w:lastRenderedPageBreak/>
               <w:t>Screen Access</w:t>
             </w:r>
           </w:p>
@@ -27253,6 +27100,7 @@
               <w:spacing w:before="0" w:after="0"/>
             </w:pPr>
             <w:r>
+              <w:lastRenderedPageBreak/>
               <w:t>Trigger</w:t>
             </w:r>
           </w:p>
@@ -27350,7 +27198,6 @@
           <w:noProof/>
           <w:lang w:eastAsia="vi-VN"/>
         </w:rPr>
-        <w:lastRenderedPageBreak/>
         <w:drawing>
           <wp:inline distT="0" distB="0" distL="0" distR="0" wp14:anchorId="25CDE6C7" wp14:editId="671B1989">
             <wp:extent cx="6476999" cy="4101015"/>
@@ -28285,20 +28132,27 @@
               <w:rPr>
                 <w:lang w:val="en-US"/>
               </w:rPr>
-              <w:t>Lấy từ giá trị trung bình của điểm thi, nếu giá trị nhỏ hơn 5.0 thì học lực Yếu, giá trị từ 5.0 đến 6.4 thì học Trung Bình, giá trị từ 6.5 đến 8.4 thì học lực Khá, giá trị từ 8.5 đến 10.0 là học Giỏi.</w:t>
-            </w:r>
-          </w:p>
-          <w:p>
-            <w:pPr>
-              <w:spacing w:before="0" w:after="0"/>
+              <w:t xml:space="preserve">Lấy từ giá trị trung bình của điểm thi, nếu giá trị nhỏ hơn 5.0 thì học lực Yếu, giá trị từ 5.0 đến 6.4 thì học Trung </w:t>
+            </w:r>
+            <w:r>
               <w:rPr>
                 <w:lang w:val="en-US"/>
               </w:rPr>
-            </w:pPr>
-            <w:r>
+              <w:lastRenderedPageBreak/>
+              <w:t>Bình, giá trị từ 6.5 đến 8.4 thì học lực Khá, giá trị từ 8.5 đến 10.0 là học Giỏi.</w:t>
+            </w:r>
+          </w:p>
+          <w:p>
+            <w:pPr>
+              <w:spacing w:before="0" w:after="0"/>
               <w:rPr>
                 <w:lang w:val="en-US"/>
               </w:rPr>
+            </w:pPr>
+            <w:r>
+              <w:rPr>
+                <w:lang w:val="en-US"/>
+              </w:rPr>
               <w:t>Giá trị điểm</w:t>
             </w:r>
             <w:r>
@@ -28371,14 +28225,7 @@
               <w:rPr>
                 <w:lang w:val="en-US"/>
               </w:rPr>
-              <w:t xml:space="preserve"> sau đó </w:t>
-            </w:r>
-            <w:r>
-              <w:rPr>
-                <w:lang w:val="en-US"/>
-              </w:rPr>
-              <w:lastRenderedPageBreak/>
-              <w:t>chia cho tổng số các môn đã họ</w:t>
+              <w:t xml:space="preserve"> sau đó chia cho tổng số các môn đã họ</w:t>
             </w:r>
             <w:r>
               <w:rPr>
@@ -37830,7 +37677,7 @@
 </file>
 
 <file path=customXml/itemProps1.xml><?xml version="1.0" encoding="utf-8"?>
-<ds:datastoreItem xmlns:ds="http://schemas.openxmlformats.org/officeDocument/2006/customXml" ds:itemID="{ECFF73E4-84C4-487D-8DD4-D7DA2FA1661D}">
+<ds:datastoreItem xmlns:ds="http://schemas.openxmlformats.org/officeDocument/2006/customXml" ds:itemID="{F76A5D42-5F59-4A41-9B7F-6922AC54FD0A}">
   <ds:schemaRefs>
     <ds:schemaRef ds:uri="http://schemas.openxmlformats.org/officeDocument/2006/bibliography"/>
   </ds:schemaRefs>

</xml_diff>